<commit_message>
adding talk and demo updates
</commit_message>
<xml_diff>
--- a/qt_writings/talk_pratt.docx
+++ b/qt_writings/talk_pratt.docx
@@ -15,11 +15,9 @@
       <w:r>
         <w:fldChar w:fldCharType="separate"/>
       </w:r>
-      <w:proofErr w:type="spellStart"/>
       <w:r>
         <w:t>CaladoF</w:t>
       </w:r>
-      <w:proofErr w:type="spellEnd"/>
       <w:r>
         <w:fldChar w:fldCharType="end"/>
       </w:r>
@@ -66,7 +64,7 @@
       <w:pPr>
         <w:pStyle w:val="Contents1"/>
       </w:pPr>
-      <w:hyperlink r:id="rId7" w:history="1">
+      <w:hyperlink w:anchor="orgc1ce09e" w:history="1">
         <w:r>
           <w:t>1. thank you</w:t>
         </w:r>
@@ -76,7 +74,7 @@
       <w:pPr>
         <w:pStyle w:val="Contents1"/>
       </w:pPr>
-      <w:hyperlink r:id="rId8" w:history="1">
+      <w:hyperlink w:anchor="orgeb62c1e" w:history="1">
         <w:r>
           <w:t>2. 1. overview of diss - critical look at technology - 10</w:t>
         </w:r>
@@ -86,7 +84,7 @@
       <w:pPr>
         <w:pStyle w:val="Contents2"/>
       </w:pPr>
-      <w:hyperlink r:id="rId9" w:history="1">
+      <w:hyperlink w:anchor="org1bda688" w:history="1">
         <w:r>
           <w:t>2.1. main idea</w:t>
         </w:r>
@@ -96,7 +94,7 @@
       <w:pPr>
         <w:pStyle w:val="Contents2"/>
       </w:pPr>
-      <w:hyperlink r:id="rId10" w:history="1">
+      <w:hyperlink w:anchor="org9d549ae" w:history="1">
         <w:r>
           <w:t>2.2. orlando close reading</w:t>
         </w:r>
@@ -106,7 +104,7 @@
       <w:pPr>
         <w:pStyle w:val="Contents2"/>
       </w:pPr>
-      <w:hyperlink r:id="rId11" w:history="1">
+      <w:hyperlink w:anchor="org6ad1c2f" w:history="1">
         <w:r>
           <w:t>2.3. reduction</w:t>
         </w:r>
@@ -116,7 +114,7 @@
       <w:pPr>
         <w:pStyle w:val="Contents1"/>
       </w:pPr>
-      <w:hyperlink r:id="rId12" w:history="1">
+      <w:hyperlink w:anchor="org7b7f3ca" w:history="1">
         <w:r>
           <w:t>3. detail of my work - text encoding - 20 min.</w:t>
         </w:r>
@@ -126,7 +124,7 @@
       <w:pPr>
         <w:pStyle w:val="Contents2"/>
       </w:pPr>
-      <w:hyperlink r:id="rId13" w:history="1">
+      <w:hyperlink w:anchor="orgb8b03a4" w:history="1">
         <w:r>
           <w:t>3.1. queer studies trajectory</w:t>
         </w:r>
@@ -136,7 +134,7 @@
       <w:pPr>
         <w:pStyle w:val="Contents2"/>
       </w:pPr>
-      <w:hyperlink r:id="rId14" w:history="1">
+      <w:hyperlink w:anchor="org58f37c7" w:history="1">
         <w:r>
           <w:t>3.2. text encoding chapter overview</w:t>
         </w:r>
@@ -146,7 +144,7 @@
       <w:pPr>
         <w:pStyle w:val="Contents2"/>
       </w:pPr>
-      <w:hyperlink r:id="rId15" w:history="1">
+      <w:hyperlink w:anchor="org7ba4df8" w:history="1">
         <w:r>
           <w:t>3.3. hierarchy</w:t>
         </w:r>
@@ -156,7 +154,7 @@
       <w:pPr>
         <w:pStyle w:val="Contents2"/>
       </w:pPr>
-      <w:hyperlink r:id="rId16" w:history="1">
+      <w:hyperlink w:anchor="orgd89a171" w:history="1">
         <w:r>
           <w:t>3.4. Dominance structures in the archive</w:t>
         </w:r>
@@ -166,7 +164,7 @@
       <w:pPr>
         <w:pStyle w:val="Contents2"/>
       </w:pPr>
-      <w:hyperlink r:id="rId17" w:history="1">
+      <w:hyperlink w:anchor="org78115c0" w:history="1">
         <w:r>
           <w:t>3.5. disidentification to queer form</w:t>
         </w:r>
@@ -176,7 +174,7 @@
       <w:pPr>
         <w:pStyle w:val="Contents1"/>
       </w:pPr>
-      <w:hyperlink r:id="rId18" w:history="1">
+      <w:hyperlink w:anchor="orge704b12" w:history="1">
         <w:r>
           <w:t>4. 3. where my work is now going - algorithmic bias - 10</w:t>
         </w:r>
@@ -186,7 +184,7 @@
       <w:pPr>
         <w:pStyle w:val="Contents2"/>
       </w:pPr>
-      <w:hyperlink r:id="rId19" w:history="1">
+      <w:hyperlink w:anchor="org6998c4f" w:history="1">
         <w:r>
           <w:t>4.1. anti trans &amp; text generation</w:t>
         </w:r>
@@ -296,15 +294,19 @@
         <w:pStyle w:val="Textbody"/>
       </w:pPr>
       <w:r>
-        <w:t xml:space="preserve">First, my dissertation, entitled "Since No Expressions Do: Queer Tools for Reading Literature", uses literature, and queer </w:t>
-      </w:r>
-      <w:proofErr w:type="gramStart"/>
-      <w:r>
-        <w:t>literature in particular, as</w:t>
-      </w:r>
-      <w:proofErr w:type="gramEnd"/>
-      <w:r>
-        <w:t xml:space="preserve"> a test case for exploring what happens to language when it is transformed into </w:t>
+        <w:t xml:space="preserve">First, my dissertation, entitled </w:t>
+      </w:r>
+      <w:r>
+        <w:t>“</w:t>
+      </w:r>
+      <w:r>
+        <w:t>Since No Expressions Do: Queer Tools for Reading Literature</w:t>
+      </w:r>
+      <w:r>
+        <w:t>”</w:t>
+      </w:r>
+      <w:r>
+        <w:t xml:space="preserve">, uses literature, and queer literature in particular, as a test case for exploring what happens to language when it is transformed into </w:t>
       </w:r>
       <w:r>
         <w:t>electronic</w:t>
@@ -386,7 +388,10 @@
         <w:t>close reading</w:t>
       </w:r>
       <w:r>
-        <w:t>s”</w:t>
+        <w:t>s</w:t>
+      </w:r>
+      <w:r>
+        <w:t>”</w:t>
       </w:r>
       <w:r>
         <w:t xml:space="preserve"> </w:t>
@@ -597,10 +602,7 @@
         <w:t xml:space="preserve"> </w:t>
       </w:r>
       <w:r>
-        <w:t>reading from the first sentence of</w:t>
-      </w:r>
-      <w:r>
-        <w:t xml:space="preserve"> </w:t>
+        <w:t xml:space="preserve">reading from the first sentence of </w:t>
       </w:r>
       <w:r>
         <w:rPr>
@@ -682,9 +684,19 @@
     <w:p>
       <w:pPr>
         <w:pStyle w:val="Quotations"/>
-      </w:pPr>
-      <w:r>
-        <w:t>“He–for there could be no doubt of his sex, though the fashion of the time did something to disguise it—was in the act of slicing at the head of a Moor which swung from the rafters” (11).</w:t>
+        <w:ind w:left="1418"/>
+      </w:pPr>
+      <w:r>
+        <w:t>“</w:t>
+      </w:r>
+      <w:r>
+        <w:t>He–for there could be no doubt of his sex, though the fashion of the time did something to disguise it—was in the act of slicing at the head of a Moor which swung from the rafters</w:t>
+      </w:r>
+      <w:r>
+        <w:t>”</w:t>
+      </w:r>
+      <w:r>
+        <w:t xml:space="preserve"> (11).</w:t>
       </w:r>
     </w:p>
     <w:p>
@@ -701,19 +713,10 @@
         <w:t>s</w:t>
       </w:r>
       <w:r>
-        <w:t xml:space="preserve"> at a severed human head that his ancestors brought back to England from the Crusades.</w:t>
-      </w:r>
-      <w:r>
-        <w:t xml:space="preserve"> </w:t>
-      </w:r>
-      <w:r>
-        <w:t xml:space="preserve">Within this </w:t>
-      </w:r>
-      <w:r>
-        <w:t>backdrop</w:t>
-      </w:r>
-      <w:r>
-        <w:t xml:space="preserve"> of imperial conquest, </w:t>
+        <w:t xml:space="preserve"> at a severed human head that his ancestors brought back to England from the Crusades. </w:t>
+      </w:r>
+      <w:r>
+        <w:t xml:space="preserve">Within this backdrop of imperial conquest, </w:t>
       </w:r>
       <w:r>
         <w:t xml:space="preserve">the language </w:t>
@@ -722,7 +725,19 @@
         <w:t>makes some qualifications about gender: first</w:t>
       </w:r>
       <w:r>
-        <w:t>, the reassurance that there could be "no doubt of [Orlando's] sex," belies itself: it doesn't serve to reassure</w:t>
+        <w:t xml:space="preserve">, the reassurance that there could be </w:t>
+      </w:r>
+      <w:r>
+        <w:t>“</w:t>
+      </w:r>
+      <w:r>
+        <w:t>no doubt of [Orlando's] sex,</w:t>
+      </w:r>
+      <w:r>
+        <w:t>”</w:t>
+      </w:r>
+      <w:r>
+        <w:t xml:space="preserve"> belies itself: it doesn't serve to reassure</w:t>
       </w:r>
       <w:r>
         <w:t xml:space="preserve">, </w:t>
@@ -763,7 +778,10 @@
         <w:t>slicing at the head of a moor</w:t>
       </w:r>
       <w:r>
-        <w:t>.”</w:t>
+        <w:t>.</w:t>
+      </w:r>
+      <w:r>
+        <w:t>”</w:t>
       </w:r>
       <w:r>
         <w:t xml:space="preserve"> Masculinity here </w:t>
@@ -832,7 +850,10 @@
         <w:t xml:space="preserve"> (like articles, prepositions, punctuation) must be removed. This process of </w:t>
       </w:r>
       <w:r>
-        <w:t xml:space="preserve">“text </w:t>
+        <w:t>“</w:t>
+      </w:r>
+      <w:r>
+        <w:t xml:space="preserve">text </w:t>
       </w:r>
       <w:r>
         <w:t>cleaning</w:t>
@@ -857,7 +878,19 @@
       </w:r>
       <w:proofErr w:type="gramEnd"/>
       <w:r>
-        <w:t xml:space="preserve"> means the pronoun "HE" and the </w:t>
+        <w:t xml:space="preserve"> means the pronoun </w:t>
+      </w:r>
+      <w:r>
+        <w:t>“</w:t>
+      </w:r>
+      <w:r>
+        <w:t>HE</w:t>
+      </w:r>
+      <w:r>
+        <w:t>”</w:t>
+      </w:r>
+      <w:r>
+        <w:t xml:space="preserve"> and the </w:t>
       </w:r>
       <w:proofErr w:type="spellStart"/>
       <w:r>
@@ -865,7 +898,19 @@
       </w:r>
       <w:proofErr w:type="spellEnd"/>
       <w:r>
-        <w:t xml:space="preserve"> dash following that "HE" would be removed, </w:t>
+        <w:t xml:space="preserve"> dash following that </w:t>
+      </w:r>
+      <w:r>
+        <w:t>“</w:t>
+      </w:r>
+      <w:r>
+        <w:t>HE</w:t>
+      </w:r>
+      <w:r>
+        <w:t>”</w:t>
+      </w:r>
+      <w:r>
+        <w:t xml:space="preserve"> would be removed, </w:t>
       </w:r>
       <w:r>
         <w:t xml:space="preserve">so that the sentence would appear as this list of words: </w:t>
@@ -883,7 +928,7 @@
     <w:p>
       <w:pPr>
         <w:pStyle w:val="Textbody"/>
-        <w:ind w:left="709"/>
+        <w:ind w:left="2127"/>
       </w:pPr>
       <w:r>
         <w:t>‘could’, ‘doubt’, ‘sex’, ‘though’, ‘fashion’, ‘time’, ‘something’, ‘disguise’, ‘act’, ‘slicing’, ‘head’, ‘moor’, ‘swung’, ‘rafter’.</w:t>
@@ -920,11 +965,20 @@
         <w:ind w:firstLine="576"/>
       </w:pPr>
       <w:r>
-        <w:t xml:space="preserve">Quantitative methods for analyzing language, also known as “Distant </w:t>
+        <w:t xml:space="preserve">Quantitative methods for analyzing language, also known as </w:t>
+      </w:r>
+      <w:r>
+        <w:t>“</w:t>
+      </w:r>
+      <w:r>
+        <w:t xml:space="preserve">Distant </w:t>
       </w:r>
       <w:proofErr w:type="gramStart"/>
       <w:r>
-        <w:t>Reading”</w:t>
+        <w:t>Reading</w:t>
+      </w:r>
+      <w:r>
+        <w:t>”</w:t>
       </w:r>
       <w:proofErr w:type="gramEnd"/>
       <w:r>
@@ -954,19 +1008,7 @@
       </w:r>
       <w:proofErr w:type="gramEnd"/>
       <w:r>
-        <w:t xml:space="preserve"> offers modes for analyzing (and revealing the </w:t>
-      </w:r>
-      <w:r>
-        <w:t xml:space="preserve">contradictions of) sex, gender, and sexuality as social constructions. Because Queer Studies </w:t>
-      </w:r>
-      <w:r>
-        <w:t>seeks</w:t>
-      </w:r>
-      <w:r>
-        <w:t xml:space="preserve"> strategies for not only recognizing oppressive structures, like compulsory heterosexuality, but of working within and against them simultaneously, I find them to be useful models for re-thinking </w:t>
-      </w:r>
-      <w:r>
-        <w:t xml:space="preserve">the ways that machine processes create a kind of compulsory disambiguation of data. </w:t>
+        <w:t xml:space="preserve"> offers modes for analyzing (and revealing the contradictions of) sex, gender, and sexuality as social constructions. Because Queer Studies seeks strategies for not only recognizing oppressive structures, like compulsory heterosexuality, but of working within and against them simultaneously, I find them to be useful models for re-thinking the ways that machine processes create a kind of compulsory disambiguation of data. </w:t>
       </w:r>
     </w:p>
     <w:p>
@@ -1010,16 +1052,28 @@
         <w:ind w:firstLine="567"/>
       </w:pPr>
       <w:r>
-        <w:t xml:space="preserve">For text cleaning, I examine how the Python programming language (a popular language for Natural Language Processing tasks) works with text data through a mechanism known as the "loop," which is a concept that exists across programming languages and </w:t>
-      </w:r>
-      <w:r>
-        <w:t xml:space="preserve">is </w:t>
-      </w:r>
-      <w:r>
-        <w:t>a core building block of algorithms. The loop</w:t>
-      </w:r>
-      <w:r>
-        <w:t>, technically called the “for-loop”</w:t>
+        <w:t xml:space="preserve">For text cleaning, I examine how the Python programming language (a popular language for Natural Language Processing tasks) works with text data through a mechanism known as the </w:t>
+      </w:r>
+      <w:r>
+        <w:t>“</w:t>
+      </w:r>
+      <w:r>
+        <w:t>loop,</w:t>
+      </w:r>
+      <w:r>
+        <w:t>”</w:t>
+      </w:r>
+      <w:r>
+        <w:t xml:space="preserve"> which is a concept that exists across programming languages and is a core building block of algorithms. The loop, technically called the </w:t>
+      </w:r>
+      <w:r>
+        <w:t>“</w:t>
+      </w:r>
+      <w:r>
+        <w:t>for-loop</w:t>
+      </w:r>
+      <w:r>
+        <w:t>”</w:t>
       </w:r>
       <w:r>
         <w:t xml:space="preserve"> enables a program to do things </w:t>
@@ -1030,13 +1084,19 @@
       </w:r>
       <w:proofErr w:type="spellEnd"/>
       <w:r>
-        <w:t xml:space="preserve"> masse to data</w:t>
-      </w:r>
-      <w:r>
-        <w:t>,</w:t>
-      </w:r>
-      <w:r>
-        <w:t xml:space="preserve"> by repeatedly applying the same series of actions to each piece of data, one by one. The technical language describes loops as a process of "iterating over" data.</w:t>
+        <w:t xml:space="preserve"> masse to data, by repeatedly applying the same series of actions to each piece of data, one by one. The technical language describes loops as a process of </w:t>
+      </w:r>
+      <w:r>
+        <w:t>“</w:t>
+      </w:r>
+      <w:r>
+        <w:t>iterating over</w:t>
+      </w:r>
+      <w:r>
+        <w:t>”</w:t>
+      </w:r>
+      <w:r>
+        <w:t xml:space="preserve"> data.</w:t>
       </w:r>
     </w:p>
     <w:p>
@@ -1054,16 +1114,13 @@
         <w:ind w:firstLine="567"/>
       </w:pPr>
       <w:r>
-        <w:t xml:space="preserve">Here is a definition of </w:t>
-      </w:r>
-      <w:r>
-        <w:t>the loop from the Python documentation.</w:t>
-      </w:r>
-    </w:p>
-    <w:p>
-      <w:pPr>
-        <w:pStyle w:val="Textbody"/>
-        <w:ind w:left="567" w:firstLine="142"/>
+        <w:t>Here is a definition of the loop from the Python documentation.</w:t>
+      </w:r>
+    </w:p>
+    <w:p>
+      <w:pPr>
+        <w:pStyle w:val="Textbody"/>
+        <w:ind w:left="1418" w:firstLine="142"/>
         <w:rPr>
           <w:rFonts w:cs="Times New Roman"/>
           <w14:shadow w14:blurRad="38100" w14:dist="19050" w14:dir="2700000" w14:sx="100000" w14:sy="100000" w14:kx="0" w14:ky="0" w14:algn="tl">
@@ -1082,7 +1139,37 @@
         <w:rPr>
           <w:rFonts w:cs="Times New Roman"/>
         </w:rPr>
-        <w:t xml:space="preserve">“... loops are used when you have a block of code which you want to repeat a fixed number of times. The “for-loop” </w:t>
+        <w:t>“</w:t>
+      </w:r>
+      <w:r>
+        <w:rPr>
+          <w:rFonts w:cs="Times New Roman"/>
+        </w:rPr>
+        <w:t xml:space="preserve">... loops are used when you have a block of code which you want to repeat a fixed number of times. The </w:t>
+      </w:r>
+      <w:r>
+        <w:rPr>
+          <w:rFonts w:cs="Times New Roman"/>
+        </w:rPr>
+        <w:t>“</w:t>
+      </w:r>
+      <w:r>
+        <w:rPr>
+          <w:rFonts w:cs="Times New Roman"/>
+        </w:rPr>
+        <w:t>for-loop</w:t>
+      </w:r>
+      <w:r>
+        <w:rPr>
+          <w:rFonts w:cs="Times New Roman"/>
+        </w:rPr>
+        <w:t>”</w:t>
+      </w:r>
+      <w:r>
+        <w:rPr>
+          <w:rFonts w:cs="Times New Roman"/>
+        </w:rPr>
+        <w:t xml:space="preserve"> </w:t>
       </w:r>
       <w:r>
         <w:rPr>
@@ -1094,7 +1181,19 @@
         <w:rPr>
           <w:rFonts w:cs="Times New Roman"/>
         </w:rPr>
-        <w:t>iterates over the members of a sequence in order, executing the block each time” (https://wiki.python.org)</w:t>
+        <w:t>iterates over the members of a sequence in order, executing the block each time</w:t>
+      </w:r>
+      <w:r>
+        <w:rPr>
+          <w:rFonts w:cs="Times New Roman"/>
+        </w:rPr>
+        <w:t>”</w:t>
+      </w:r>
+      <w:r>
+        <w:rPr>
+          <w:rFonts w:cs="Times New Roman"/>
+        </w:rPr>
+        <w:t xml:space="preserve"> (https://wiki.python.org)</w:t>
       </w:r>
     </w:p>
     <w:p>
@@ -1149,9 +1248,31 @@
     <w:p>
       <w:pPr>
         <w:pStyle w:val="Quotations"/>
-      </w:pPr>
-      <w:r>
-        <w:t>“Performativity must be understood not as a singular or deliberate “act,” but, rather, as the reiterative and citational practice by which discourse produces the effects that it names” (Butler 2)</w:t>
+        <w:ind w:left="1418"/>
+      </w:pPr>
+      <w:r>
+        <w:t>“</w:t>
+      </w:r>
+      <w:r>
+        <w:t xml:space="preserve">Performativity must be understood not as a singular or deliberate </w:t>
+      </w:r>
+      <w:r>
+        <w:t>“</w:t>
+      </w:r>
+      <w:r>
+        <w:t>act,</w:t>
+      </w:r>
+      <w:r>
+        <w:t>”</w:t>
+      </w:r>
+      <w:r>
+        <w:t xml:space="preserve"> but, rather, as the reiterative and citational practice by which discourse produces the effects that it names</w:t>
+      </w:r>
+      <w:r>
+        <w:t>”</w:t>
+      </w:r>
+      <w:r>
+        <w:t xml:space="preserve"> (Butler 2)</w:t>
       </w:r>
     </w:p>
     <w:p>
@@ -1172,13 +1293,34 @@
         <w:t>the</w:t>
       </w:r>
       <w:r>
-        <w:t xml:space="preserve"> characterization of gender as a "re-iterative… practice</w:t>
-      </w:r>
-      <w:r>
-        <w:t xml:space="preserve">”. </w:t>
-      </w:r>
-      <w:r>
-        <w:t xml:space="preserve">For Butler, this “re-iterative” practice is the key to resistance from </w:t>
+        <w:t xml:space="preserve"> characterization of gender as a </w:t>
+      </w:r>
+      <w:r>
+        <w:t>“</w:t>
+      </w:r>
+      <w:r>
+        <w:t>re-iterative… practice</w:t>
+      </w:r>
+      <w:r>
+        <w:t>”</w:t>
+      </w:r>
+      <w:r>
+        <w:t xml:space="preserve">. </w:t>
+      </w:r>
+      <w:r>
+        <w:t xml:space="preserve">For Butler, this </w:t>
+      </w:r>
+      <w:r>
+        <w:t>“</w:t>
+      </w:r>
+      <w:r>
+        <w:t>re-iterative</w:t>
+      </w:r>
+      <w:r>
+        <w:t>”</w:t>
+      </w:r>
+      <w:r>
+        <w:t xml:space="preserve"> practice is the key to resistance from </w:t>
       </w:r>
       <w:proofErr w:type="spellStart"/>
       <w:r>
@@ -1211,7 +1353,19 @@
         <w:t xml:space="preserve">analysis application, </w:t>
       </w:r>
       <w:r>
-        <w:t>which I designed as part of a software package, “The Queer Text Toolkit,” that is supplementary to my written dissertation. I coded this application</w:t>
+        <w:t xml:space="preserve">which I designed as part of a software package, </w:t>
+      </w:r>
+      <w:r>
+        <w:t>“</w:t>
+      </w:r>
+      <w:r>
+        <w:t>The Queer Text Toolkit,</w:t>
+      </w:r>
+      <w:r>
+        <w:t>”</w:t>
+      </w:r>
+      <w:r>
+        <w:t xml:space="preserve"> that is supplementary to my written dissertation. I coded this application</w:t>
       </w:r>
       <w:r>
         <w:t xml:space="preserve"> using Python libraries for text analysis, like NLTK and Word2Vec, for those who are familiar with Natural Language Processing. Resisting traditional </w:t>
@@ -1287,7 +1441,55 @@
       </w:r>
       <w:proofErr w:type="gramEnd"/>
       <w:r>
-        <w:t>. But the trajectory of Queer Studies as a field changed with the Queer subject's increasing incorporation into mainstream politics and progressive agendas, such as the prioritization of same-sex marriage and inclusion in the military. As a result, numerous critiques emerged to resist this movement toward normativity (sometimes called "homonormativity"). On the one hand, there was an embrace of affective modes such as shame, failure, and loss as constitutive of Queer subjectivity. On the other hand, there was a doubling down on transgression at all costs, which manifested in theorizing around a total rejection of mainstream acceptance, known as the "the anti-relational" or "anti-social" turn.</w:t>
+        <w:t>. But the trajectory of Queer Studies as a field changed with the Queer subject</w:t>
+      </w:r>
+      <w:r>
+        <w:t>’</w:t>
+      </w:r>
+      <w:r>
+        <w:t xml:space="preserve">s increasing incorporation into mainstream politics and progressive agendas, such as the prioritization of same-sex marriage and inclusion in the military. As a result, numerous critiques emerged to resist this movement toward normativity (sometimes called </w:t>
+      </w:r>
+      <w:r>
+        <w:t>“</w:t>
+      </w:r>
+      <w:r>
+        <w:t>homonormativity</w:t>
+      </w:r>
+      <w:r>
+        <w:t>”</w:t>
+      </w:r>
+      <w:r>
+        <w:t xml:space="preserve">). On the one hand, there was an embrace of affective modes such as shame, failure, </w:t>
+      </w:r>
+      <w:r>
+        <w:t xml:space="preserve">despair, and </w:t>
+      </w:r>
+      <w:r>
+        <w:t xml:space="preserve">loss as constitutive of Queer subjectivity. On the other hand, there was a doubling down on transgression at all costs, which manifested in theorizing around a total rejection of mainstream acceptance, known as the </w:t>
+      </w:r>
+      <w:r>
+        <w:t>“</w:t>
+      </w:r>
+      <w:r>
+        <w:t>the anti-relational</w:t>
+      </w:r>
+      <w:r>
+        <w:t>”</w:t>
+      </w:r>
+      <w:r>
+        <w:t xml:space="preserve"> or </w:t>
+      </w:r>
+      <w:r>
+        <w:t>“</w:t>
+      </w:r>
+      <w:r>
+        <w:t>anti-social</w:t>
+      </w:r>
+      <w:r>
+        <w:t>”</w:t>
+      </w:r>
+      <w:r>
+        <w:t xml:space="preserve"> turn.</w:t>
       </w:r>
     </w:p>
     <w:p>
@@ -1296,7 +1498,27 @@
         <w:ind w:firstLine="709"/>
       </w:pPr>
       <w:r>
-        <w:t xml:space="preserve">One of these moves, called “Queer of Color Critique,” opens the purview of Queer Studies in a way that influences my approach toward analyzing technology throughout my project. </w:t>
+        <w:t xml:space="preserve">One of these moves, called </w:t>
+      </w:r>
+      <w:r>
+        <w:t>“</w:t>
+      </w:r>
+      <w:r>
+        <w:t xml:space="preserve">Queer of </w:t>
+      </w:r>
+      <w:proofErr w:type="spellStart"/>
+      <w:r>
+        <w:t>Color</w:t>
+      </w:r>
+      <w:proofErr w:type="spellEnd"/>
+      <w:r>
+        <w:t xml:space="preserve"> Critique,</w:t>
+      </w:r>
+      <w:r>
+        <w:t>”</w:t>
+      </w:r>
+      <w:r>
+        <w:t xml:space="preserve"> opens the purview of Queer Studies in a way that influences my approach toward analyzing technology throughout my project. </w:t>
       </w:r>
     </w:p>
     <w:p>
@@ -1314,7 +1536,19 @@
         <w:ind w:firstLine="567"/>
       </w:pPr>
       <w:r>
-        <w:t xml:space="preserve">Here, I turn to Jose Esteban Munoz's critique of Queer Studies, who brings intersectional thinking from Women of Color Feminism in the 80s and 90s to re-energize Queer's political potential. As a corrective to Queer Studies' implicit (and sometimes not so implicit) whiteness in its critical frameworks, where gains in the Queer community are trapped within what Munoz describes as “the limiting, normative time of the present,” he offers a vision for queerness as futurity. </w:t>
+        <w:t xml:space="preserve">Here, I turn to Jose Esteban Munoz's critique of Queer Studies, who brings intersectional thinking from Women of Color Feminism in the 80s and 90s to re-energize Queer's political potential. As a corrective to Queer Studies' implicit (and sometimes not so implicit) whiteness in its critical frameworks, where gains in the Queer community are trapped within what Munoz describes as </w:t>
+      </w:r>
+      <w:r>
+        <w:t>“</w:t>
+      </w:r>
+      <w:r>
+        <w:t>the limiting, normative time of the present,</w:t>
+      </w:r>
+      <w:r>
+        <w:t>”</w:t>
+      </w:r>
+      <w:r>
+        <w:t xml:space="preserve"> he offers a vision for queerness as futurity. </w:t>
       </w:r>
     </w:p>
     <w:p>
@@ -1343,9 +1577,19 @@
     <w:p>
       <w:pPr>
         <w:pStyle w:val="Quotations"/>
-      </w:pPr>
-      <w:r>
-        <w:t>“Queerness is a structuring and educated mode of desiring that allows us to see and feel beyond the quagmire of the present… Queerness is a longing that propels us onward, beyond romances of the negative and toiling in the present. Queerness is that thing that lets us feel that this world is not enough, that indeed something is missing.” (</w:t>
+        <w:ind w:left="1418"/>
+      </w:pPr>
+      <w:r>
+        <w:t>“</w:t>
+      </w:r>
+      <w:r>
+        <w:t>Queerness is a structuring and educated mode of desiring that allows us to see and feel beyond the quagmire of the present… Queerness is a longing that propels us onward, beyond romances of the negative and toiling in the present. Queerness is that thing that lets us feel that this world is not enough, that indeed something is missing.</w:t>
+      </w:r>
+      <w:r>
+        <w:t>”</w:t>
+      </w:r>
+      <w:r>
+        <w:t xml:space="preserve"> (</w:t>
       </w:r>
       <w:r>
         <w:rPr>
@@ -1384,20 +1628,20 @@
         <w:pStyle w:val="Textbody"/>
         <w:ind w:firstLine="576"/>
       </w:pPr>
-      <w:r>
-        <w:t xml:space="preserve">I’ll provide an example from </w:t>
-      </w:r>
-      <w:r>
-        <w:t xml:space="preserve">another chapter of my dissertation, </w:t>
-      </w:r>
-      <w:r>
-        <w:t xml:space="preserve">where I draw from </w:t>
-      </w:r>
-      <w:r>
-        <w:t>critical methods in the history of the Black Atlantic</w:t>
-      </w:r>
-      <w:r>
-        <w:t xml:space="preserve"> to explore the constraints of data formats. </w:t>
+      <w:commentRangeStart w:id="17"/>
+      <w:r>
+        <w:t>I’ll</w:t>
+      </w:r>
+      <w:commentRangeEnd w:id="17"/>
+      <w:r>
+        <w:rPr>
+          <w:rStyle w:val="CommentReference"/>
+          <w:rFonts w:cs="Mangal"/>
+        </w:rPr>
+        <w:commentReference w:id="17"/>
+      </w:r>
+      <w:r>
+        <w:t xml:space="preserve"> provide an example from another chapter of my dissertation, where I draw from critical methods in the history of the Black Atlantic to explore the constraints of data formats. </w:t>
       </w:r>
     </w:p>
     <w:p>
@@ -1423,7 +1667,19 @@
       </w:r>
       <w:proofErr w:type="spellEnd"/>
       <w:r>
-        <w:t xml:space="preserve"> Markup Language), which is widely used for encoding, or "marking up" written content within a hierarchical structure, </w:t>
+        <w:t xml:space="preserve"> Markup Language), which is widely used for encoding, or </w:t>
+      </w:r>
+      <w:r>
+        <w:t>“</w:t>
+      </w:r>
+      <w:r>
+        <w:t>marking up</w:t>
+      </w:r>
+      <w:r>
+        <w:t>”</w:t>
+      </w:r>
+      <w:r>
+        <w:t xml:space="preserve"> written content within a hierarchical structure, </w:t>
       </w:r>
       <w:proofErr w:type="gramStart"/>
       <w:r>
@@ -1449,7 +1705,19 @@
         <w:ind w:firstLine="576"/>
       </w:pPr>
       <w:r>
-        <w:t>Like HTML, this data structure uses "tags" to wrap written content</w:t>
+        <w:t xml:space="preserve">Like HTML, this data structure uses </w:t>
+      </w:r>
+      <w:r>
+        <w:t>“</w:t>
+      </w:r>
+      <w:r>
+        <w:t>tags</w:t>
+      </w:r>
+      <w:r>
+        <w:t>”</w:t>
+      </w:r>
+      <w:r>
+        <w:t xml:space="preserve"> to wrap written content</w:t>
       </w:r>
       <w:r>
         <w:t xml:space="preserve">. Here, the text is written in </w:t>
@@ -1540,7 +1808,43 @@
         <w:ind w:firstLine="576"/>
       </w:pPr>
       <w:r>
-        <w:t xml:space="preserve">All content must be enclosed with these descriptive tags, which must themselves be nested neatly within one another, so that so-called "child" elements are contained within their "parent" elements. All XML </w:t>
+        <w:t xml:space="preserve">All </w:t>
+      </w:r>
+      <w:r>
+        <w:t xml:space="preserve">written </w:t>
+      </w:r>
+      <w:r>
+        <w:t xml:space="preserve">content must be enclosed with these descriptive tags, which must themselves be nested neatly within one another, so that so-called </w:t>
+      </w:r>
+      <w:r>
+        <w:t>“</w:t>
+      </w:r>
+      <w:r>
+        <w:t>child</w:t>
+      </w:r>
+      <w:r>
+        <w:t>”</w:t>
+      </w:r>
+      <w:r>
+        <w:t xml:space="preserve"> elements are contained within their </w:t>
+      </w:r>
+      <w:r>
+        <w:t>“</w:t>
+      </w:r>
+      <w:r>
+        <w:t>parent</w:t>
+      </w:r>
+      <w:r>
+        <w:t>”</w:t>
+      </w:r>
+      <w:r>
+        <w:t xml:space="preserve"> elements. </w:t>
+      </w:r>
+      <w:r>
+        <w:t xml:space="preserve">Due to this nested format, </w:t>
+      </w:r>
+      <w:r>
+        <w:t xml:space="preserve">XML </w:t>
       </w:r>
       <w:r>
         <w:t>code</w:t>
@@ -1552,7 +1856,19 @@
         <w:t>s</w:t>
       </w:r>
       <w:r>
-        <w:t xml:space="preserve"> a tree structure, with one "root" element</w:t>
+        <w:t xml:space="preserve"> a tree structure, with one </w:t>
+      </w:r>
+      <w:r>
+        <w:t>“</w:t>
+      </w:r>
+      <w:r>
+        <w:t>root</w:t>
+      </w:r>
+      <w:r>
+        <w:t>”</w:t>
+      </w:r>
+      <w:r>
+        <w:t xml:space="preserve"> element</w:t>
       </w:r>
       <w:r>
         <w:t xml:space="preserve"> and nested within it, </w:t>
@@ -1572,7 +1888,19 @@
         <w:t>branches</w:t>
       </w:r>
       <w:r>
-        <w:t xml:space="preserve">,” from which might spring further branches.  </w:t>
+        <w:t>,</w:t>
+      </w:r>
+      <w:r>
+        <w:t>”</w:t>
+      </w:r>
+      <w:r>
+        <w:t xml:space="preserve"> </w:t>
+      </w:r>
+      <w:r>
+        <w:t>which might contain more branches</w:t>
+      </w:r>
+      <w:r>
+        <w:t xml:space="preserve">.  </w:t>
       </w:r>
     </w:p>
     <w:p>
@@ -1581,7 +1909,31 @@
         <w:ind w:firstLine="576"/>
       </w:pPr>
       <w:r>
-        <w:t xml:space="preserve">Like my critique of text analysis's programming logics, I was interested in how this tool flattens or reduces expressive aspects of language as it relates to gender, sex, and sexuality. To seek out its constraint with language, I used it in an editorial project, for transcribing the written text of a literary manuscript, that was edited multiple time to remove evidence of homosexuality. </w:t>
+        <w:t>Like my critique of text analysis's programming logics, I was interested in</w:t>
+      </w:r>
+      <w:r>
+        <w:t xml:space="preserve"> this tool’s constraint—how it</w:t>
+      </w:r>
+      <w:r>
+        <w:t xml:space="preserve"> reduces expressive aspects </w:t>
+      </w:r>
+      <w:r>
+        <w:t xml:space="preserve">of </w:t>
+      </w:r>
+      <w:r>
+        <w:t>gender, sex, and sexuality</w:t>
+      </w:r>
+      <w:r>
+        <w:t xml:space="preserve"> in language</w:t>
+      </w:r>
+      <w:r>
+        <w:t xml:space="preserve">. To seek out </w:t>
+      </w:r>
+      <w:r>
+        <w:t>this constraint</w:t>
+      </w:r>
+      <w:r>
+        <w:t xml:space="preserve">, I used it in an editorial project, for transcribing the written text of a literary manuscript that was edited multiple time to remove evidence of homosexuality. </w:t>
       </w:r>
     </w:p>
     <w:p>
@@ -1590,7 +1942,10 @@
         <w:ind w:firstLine="576"/>
       </w:pPr>
       <w:r>
-        <w:t>SLIDE 11: Dorian Gray image</w:t>
+        <w:t xml:space="preserve">SLIDE 11: Dorian Gray </w:t>
+      </w:r>
+      <w:r>
+        <w:t>MS &amp; Wilde</w:t>
       </w:r>
     </w:p>
     <w:p>
@@ -1599,13 +1954,11 @@
         <w:ind w:firstLine="576"/>
       </w:pPr>
       <w:r>
-        <w:t xml:space="preserve">Here, I chose the </w:t>
-      </w:r>
-      <w:proofErr w:type="spellStart"/>
-      <w:r>
-        <w:t>manuscipt</w:t>
-      </w:r>
-      <w:proofErr w:type="spellEnd"/>
+        <w:t xml:space="preserve">I chose the </w:t>
+      </w:r>
+      <w:r>
+        <w:t>manuscript</w:t>
+      </w:r>
       <w:r>
         <w:t xml:space="preserve"> of Oscar Wilde's novel, </w:t>
       </w:r>
@@ -1616,31 +1969,933 @@
         <w:t>The Picture of Dorian Gray</w:t>
       </w:r>
       <w:r>
-        <w:t xml:space="preserve">, which Wilde revised heavily before its first publication in 1890. For this text, I used the tool in attempt to register the subtle and fascinating ways that Wilde mitigated and obscured traces of homosexuality and eroticism. For those who don't know, the story, set in late 19th century London, follows a beautiful youth named Dorian Gray who sells his soul for perpetual youth. Dorian makes a deal with his portrait: if only Dorian can keep his youth, the portrait might grow old and ugly in his place. The story then follows Dorian's descent into corruption, through which he remains young and beautiful. The novel, which celebrates male beauty and </w:t>
+        <w:t xml:space="preserve">, which Wilde revised heavily before its first publication in 1890. For those who don't know, the story, </w:t>
+      </w:r>
+      <w:r>
+        <w:t xml:space="preserve">it takes place </w:t>
+      </w:r>
+      <w:r>
+        <w:t xml:space="preserve">in late 19th century London, </w:t>
+      </w:r>
+      <w:r>
+        <w:t xml:space="preserve">where </w:t>
+      </w:r>
+      <w:r>
+        <w:t xml:space="preserve">a beautiful </w:t>
+      </w:r>
+      <w:r>
+        <w:t xml:space="preserve">youth </w:t>
+      </w:r>
+      <w:r>
+        <w:t xml:space="preserve">named Dorian Gray </w:t>
+      </w:r>
+      <w:r>
+        <w:t>makes a deal so he can stay forever young</w:t>
+      </w:r>
+      <w:r>
+        <w:t xml:space="preserve">. </w:t>
+      </w:r>
+      <w:r>
+        <w:t>While Dorian keeps his</w:t>
+      </w:r>
+      <w:r>
+        <w:t xml:space="preserve"> youth, </w:t>
+      </w:r>
+      <w:r>
+        <w:t>his</w:t>
+      </w:r>
+      <w:r>
+        <w:t xml:space="preserve"> portrait</w:t>
+      </w:r>
+      <w:r>
+        <w:t xml:space="preserve">, painted by his artist friend named Basil Hallward, would grow old and ugly in </w:t>
+      </w:r>
+      <w:r>
+        <w:t xml:space="preserve">his place. The story then follows Dorian's descent into </w:t>
+      </w:r>
+      <w:r>
+        <w:t xml:space="preserve">moral abandon, </w:t>
+      </w:r>
+      <w:r>
+        <w:t xml:space="preserve">through which he </w:t>
+      </w:r>
+      <w:r>
+        <w:t>eludes the marks of age</w:t>
+      </w:r>
+      <w:r>
+        <w:t xml:space="preserve"> </w:t>
+      </w:r>
+      <w:r>
+        <w:t>and corruption, remaining young and apparently untouched.</w:t>
+      </w:r>
+      <w:r>
+        <w:t xml:space="preserve"> The novel</w:t>
+      </w:r>
+      <w:r>
+        <w:t xml:space="preserve"> </w:t>
+      </w:r>
+      <w:r>
+        <w:t>was variously criticized for its apparently ambiguous stance toward Dorian's hedonistic lifestyle, as well as undertones of homoeroticism</w:t>
+      </w:r>
+      <w:r>
+        <w:t xml:space="preserve">, </w:t>
+      </w:r>
+      <w:r>
+        <w:t xml:space="preserve">which </w:t>
+      </w:r>
+      <w:r>
+        <w:t xml:space="preserve">emerge in its various exhortations of masculine youth and </w:t>
+      </w:r>
+      <w:r>
+        <w:t>beauty</w:t>
+      </w:r>
+      <w:r>
+        <w:t xml:space="preserve"> that </w:t>
+      </w:r>
+      <w:r>
+        <w:t>recall Greek ideal</w:t>
+      </w:r>
+      <w:r>
+        <w:t>isations of</w:t>
+      </w:r>
+      <w:r>
+        <w:t xml:space="preserve"> the male form. </w:t>
+      </w:r>
+    </w:p>
+    <w:p>
+      <w:pPr>
+        <w:pStyle w:val="Textbody"/>
+        <w:ind w:firstLine="576"/>
+      </w:pPr>
+      <w:r>
+        <w:t xml:space="preserve">The critical scholarship on the manuscript </w:t>
+      </w:r>
+      <w:r>
+        <w:t>explores how Wilde</w:t>
+      </w:r>
+      <w:r>
+        <w:t xml:space="preserve">’s revisions </w:t>
+      </w:r>
+      <w:r>
+        <w:t xml:space="preserve">stifle some of the more overt suggestions of homoeroticism. His strategy for doing so, critics generally agree, is to transform eroticism and passion into an appreciation for aesthetics and a focus on art. The changes that Wilde makes are often </w:t>
+      </w:r>
+      <w:r>
+        <w:t xml:space="preserve">small </w:t>
+      </w:r>
+      <w:r>
+        <w:t>ones, such as</w:t>
+      </w:r>
+      <w:r>
+        <w:t xml:space="preserve"> in word choice</w:t>
+      </w:r>
+      <w:r>
+        <w:t>,</w:t>
+      </w:r>
+      <w:r>
+        <w:t xml:space="preserve"> that have significant effects </w:t>
+      </w:r>
+      <w:r>
+        <w:t xml:space="preserve">on tone, mood, and connotation.  </w:t>
+      </w:r>
+    </w:p>
+    <w:p>
+      <w:pPr>
+        <w:pStyle w:val="Textbody"/>
+        <w:ind w:firstLine="576"/>
+        <w:rPr>
+          <w:b/>
+          <w:bCs/>
+          <w:i/>
+          <w:iCs/>
+          <w:u w:val="single"/>
+        </w:rPr>
+      </w:pPr>
+      <w:r>
+        <w:rPr>
+          <w:b/>
+          <w:bCs/>
+          <w:i/>
+          <w:iCs/>
+          <w:u w:val="single"/>
+        </w:rPr>
+        <w:t>SLIDE 12: image from MS with diplo rendering of page 9</w:t>
+      </w:r>
+    </w:p>
+    <w:p>
+      <w:pPr>
+        <w:pStyle w:val="Textbody"/>
+        <w:ind w:firstLine="567"/>
+      </w:pPr>
+      <w:r>
+        <w:t xml:space="preserve">In </w:t>
+      </w:r>
+      <w:r>
+        <w:t>one</w:t>
+      </w:r>
+      <w:r>
+        <w:t xml:space="preserve"> </w:t>
+      </w:r>
+      <w:r>
+        <w:t>example, Wilde makes subtle changes to mute the intensity in the dialogue, replacing it with a sense of levity. In this scene</w:t>
+      </w:r>
+      <w:r>
+        <w:t xml:space="preserve">, the painter, Basil Hallward, is about to explain to his friend, Lord Henry, why he cannot exhibit his portrait of Dorian Gray. </w:t>
+      </w:r>
+      <w:r>
+        <w:t>I will read the text, prior to revision:</w:t>
+      </w:r>
+    </w:p>
+    <w:p>
+      <w:pPr>
+        <w:pStyle w:val="Quotations"/>
+        <w:ind w:left="1418"/>
+      </w:pPr>
+      <w:r>
+        <w:t xml:space="preserve">Lord Henry hesitated for a moment. </w:t>
+      </w:r>
+      <w:r>
+        <w:t>“</w:t>
+      </w:r>
+      <w:r>
+        <w:t>And what is that?</w:t>
+      </w:r>
+      <w:r>
+        <w:t>”</w:t>
+      </w:r>
+      <w:r>
+        <w:t xml:space="preserve"> he asked in a low voice.</w:t>
+      </w:r>
+    </w:p>
+    <w:p>
+      <w:pPr>
+        <w:pStyle w:val="Quotations"/>
+        <w:ind w:left="1418"/>
+      </w:pPr>
+      <w:r>
+        <w:t>“</w:t>
+      </w:r>
+      <w:r>
+        <w:t>I will tell you,</w:t>
+      </w:r>
+      <w:proofErr w:type="gramStart"/>
+      <w:r>
+        <w:t>”</w:t>
+      </w:r>
+      <w:r>
+        <w:t xml:space="preserve"> said</w:t>
+      </w:r>
+      <w:proofErr w:type="gramEnd"/>
+      <w:r>
+        <w:t xml:space="preserve"> Hallward, and a look of pain came over his face.</w:t>
+      </w:r>
+    </w:p>
+    <w:p>
+      <w:pPr>
+        <w:pStyle w:val="Quotations"/>
+        <w:ind w:left="1418"/>
+      </w:pPr>
+      <w:r>
+        <w:lastRenderedPageBreak/>
+        <w:t>“</w:t>
+      </w:r>
+      <w:r>
+        <w:t>Don't if you would rather not,</w:t>
+      </w:r>
+      <w:r>
+        <w:t>”</w:t>
+      </w:r>
+      <w:r>
+        <w:t xml:space="preserve"> murmured his companion. (9)</w:t>
+      </w:r>
+    </w:p>
+    <w:p>
+      <w:pPr>
+        <w:pStyle w:val="Quotations"/>
+        <w:ind w:left="0" w:firstLine="567"/>
+      </w:pPr>
+      <w:r>
+        <w:t xml:space="preserve">In the revision, </w:t>
+      </w:r>
+      <w:r>
+        <w:t xml:space="preserve">Lord Henry’s </w:t>
+      </w:r>
+      <w:r>
+        <w:t xml:space="preserve">hesitation becomes a laugh, and </w:t>
+      </w:r>
+      <w:r>
+        <w:t>Basil’s</w:t>
+      </w:r>
+      <w:r>
+        <w:t xml:space="preserve"> look of pain becomes an expression of perplexity. These changes trade affliction for </w:t>
+      </w:r>
+      <w:proofErr w:type="gramStart"/>
+      <w:r>
+        <w:t>confusion, and</w:t>
+      </w:r>
+      <w:proofErr w:type="gramEnd"/>
+      <w:r>
+        <w:t xml:space="preserve"> diminish the fatalistic connotations of Basil's passion. They also</w:t>
+      </w:r>
+      <w:r>
+        <w:t xml:space="preserve"> suggest</w:t>
+      </w:r>
+      <w:r>
+        <w:t xml:space="preserve"> an underlying sense of shame or restraint, especially from Lord Henry, who no longer hesitates or speaks in a low voice, </w:t>
+      </w:r>
+      <w:r>
+        <w:t>but</w:t>
+      </w:r>
+      <w:r>
+        <w:t xml:space="preserve"> instead encourages Basil to share his story. Together, these changes work to lighten the mood of the scene.</w:t>
+      </w:r>
+    </w:p>
+    <w:p>
+      <w:pPr>
+        <w:pStyle w:val="Quotations"/>
+        <w:ind w:left="0" w:firstLine="567"/>
+        <w:rPr>
+          <w:b/>
+          <w:bCs/>
+          <w:i/>
+          <w:iCs/>
+          <w:u w:val="single"/>
+        </w:rPr>
+      </w:pPr>
+      <w:r>
+        <w:rPr>
+          <w:b/>
+          <w:bCs/>
+          <w:i/>
+          <w:iCs/>
+          <w:u w:val="single"/>
+        </w:rPr>
+        <w:t>SLIDE 13: XML of page 9</w:t>
+      </w:r>
+    </w:p>
+    <w:p>
+      <w:pPr>
+        <w:pStyle w:val="Quotations"/>
+        <w:ind w:left="0" w:firstLine="567"/>
+      </w:pPr>
+      <w:r>
+        <w:t xml:space="preserve">To encode </w:t>
+      </w:r>
+      <w:r>
+        <w:t>these revisions from the manuscript into the XML data format</w:t>
+      </w:r>
+      <w:r>
+        <w:t>, I customized a variant of the XML language</w:t>
+      </w:r>
+      <w:r>
+        <w:t xml:space="preserve">. </w:t>
+      </w:r>
+      <w:r>
+        <w:t xml:space="preserve">Using the </w:t>
+      </w:r>
+      <w:r>
+        <w:t>XML</w:t>
+      </w:r>
+      <w:r>
+        <w:t xml:space="preserve"> data structure as a base, I created a schema with custom </w:t>
+      </w:r>
+      <w:r>
+        <w:t>attributes</w:t>
+      </w:r>
+      <w:r>
+        <w:t xml:space="preserve"> for registering Wilde's revision</w:t>
+      </w:r>
+      <w:r>
+        <w:t xml:space="preserve">s according to thematic categories, like “passion,” “intimacy,” “fatality,” and “beauty.” </w:t>
+      </w:r>
+      <w:r>
+        <w:t>I chose these labels for the way they work together to aestheticize Dorian’s character, turning him from an erotic object into an aesthetic subject.</w:t>
+      </w:r>
+      <w:r>
+        <w:t xml:space="preserve"> </w:t>
+      </w:r>
+      <w:r>
+        <w:t>In addition to theme</w:t>
+      </w:r>
+      <w:r>
+        <w:t xml:space="preserve">, I also wanted to </w:t>
+      </w:r>
+      <w:r>
+        <w:t xml:space="preserve">markup the text in a physical dimension, which would help indicate </w:t>
+      </w:r>
+      <w:r>
+        <w:t>each instance of revision</w:t>
+      </w:r>
+      <w:r>
+        <w:t xml:space="preserve">. </w:t>
+      </w:r>
+      <w:proofErr w:type="gramStart"/>
+      <w:r>
+        <w:t>So</w:t>
+      </w:r>
+      <w:proofErr w:type="gramEnd"/>
+      <w:r>
+        <w:t xml:space="preserve"> I created an attribute to mark the pen strokes on each revision</w:t>
+      </w:r>
+      <w:r>
+        <w:t>.</w:t>
+      </w:r>
+      <w:r>
+        <w:t xml:space="preserve"> </w:t>
+      </w:r>
+    </w:p>
+    <w:p>
+      <w:pPr>
+        <w:pStyle w:val="Textbody"/>
+        <w:ind w:firstLine="567"/>
+      </w:pPr>
+      <w:r>
+        <w:t>This image</w:t>
+      </w:r>
+      <w:r>
+        <w:t xml:space="preserve"> of XML code</w:t>
+      </w:r>
+      <w:r>
+        <w:t xml:space="preserve"> here</w:t>
+      </w:r>
+      <w:r>
+        <w:t xml:space="preserve"> </w:t>
+      </w:r>
+      <w:r>
+        <w:t>shows how I encoded the same passage from</w:t>
+      </w:r>
+      <w:r>
+        <w:t xml:space="preserve"> the manuscript</w:t>
+      </w:r>
+      <w:r>
+        <w:t xml:space="preserve">, using my custom attributes to indicate theme and pen strokes. </w:t>
+      </w:r>
+      <w:r>
+        <w:t>In th</w:t>
+      </w:r>
+      <w:r>
+        <w:t>e code</w:t>
+      </w:r>
+      <w:r>
+        <w:t xml:space="preserve">, we see the tree-like structure of the XML, along with the tags (in dark yellow) that are particular to editorial projects, like tags for indicating deleted text in </w:t>
+      </w:r>
+      <w:r>
+        <w:rPr>
+          <w:rStyle w:val="OrgCode"/>
+        </w:rPr>
+        <w:t>&lt;del&gt;</w:t>
+      </w:r>
+      <w:r>
+        <w:t xml:space="preserve">, added text in </w:t>
+      </w:r>
+      <w:r>
+        <w:rPr>
+          <w:rStyle w:val="OrgCode"/>
+        </w:rPr>
+        <w:t>&lt;add&gt;</w:t>
+      </w:r>
+      <w:r>
+        <w:t xml:space="preserve">, and their parent tag, </w:t>
+      </w:r>
+      <w:r>
+        <w:rPr>
+          <w:rStyle w:val="OrgCode"/>
+        </w:rPr>
+        <w:t>&lt;mod&gt;</w:t>
+      </w:r>
+      <w:r>
+        <w:t xml:space="preserve">, which stands for modification. Additionally, we can see attributes in green, like </w:t>
+      </w:r>
+      <w:r>
+        <w:t>“</w:t>
+      </w:r>
+      <w:r>
+        <w:t>type</w:t>
+      </w:r>
+      <w:r>
+        <w:t>”</w:t>
+      </w:r>
+      <w:r>
+        <w:t xml:space="preserve"> to indicate the type of modification (in this case, a substitution of one text for another), </w:t>
+      </w:r>
+      <w:r>
+        <w:t>“</w:t>
+      </w:r>
+      <w:r>
+        <w:t>rend</w:t>
+      </w:r>
+      <w:r>
+        <w:t>”</w:t>
+      </w:r>
+      <w:r>
+        <w:t xml:space="preserve"> to indicate how a bit of deleted text should be rendered, such as with a strikethrough; and </w:t>
+      </w:r>
+      <w:r>
+        <w:t>“</w:t>
+      </w:r>
+      <w:r>
+        <w:t>place</w:t>
+      </w:r>
+      <w:r>
+        <w:t>”</w:t>
+      </w:r>
+      <w:r>
+        <w:t xml:space="preserve"> to indicate where the addition was made, which is above the line.</w:t>
+      </w:r>
+      <w:r>
+        <w:t xml:space="preserve"> Finally, we also see my custom attributes: @theme and @strokes, to indicate the </w:t>
+      </w:r>
+      <w:r>
+        <w:t xml:space="preserve">category for revision and the number of pen strokes that Wilde used on the section. </w:t>
+      </w:r>
+    </w:p>
+    <w:p>
+      <w:pPr>
+        <w:pStyle w:val="Heading2"/>
+      </w:pPr>
+      <w:bookmarkStart w:id="18" w:name="org7ba4df8"/>
+      <w:bookmarkStart w:id="19" w:name="OrgXref.org7ba4df8"/>
+      <w:bookmarkEnd w:id="18"/>
+      <w:r>
+        <w:t>hierarchy</w:t>
+      </w:r>
+      <w:bookmarkEnd w:id="19"/>
+    </w:p>
+    <w:p>
+      <w:pPr>
+        <w:pStyle w:val="Textbody"/>
+        <w:ind w:firstLine="576"/>
+      </w:pPr>
+      <w:r>
+        <w:t xml:space="preserve">My work on the minute, detailed </w:t>
       </w:r>
       <w:proofErr w:type="spellStart"/>
       <w:r>
-        <w:t>artisitic</w:t>
+        <w:t>labor</w:t>
       </w:r>
       <w:proofErr w:type="spellEnd"/>
       <w:r>
-        <w:t xml:space="preserve"> ideals, was variously criticized for its apparently ambiguous stance toward Dorian's hedonistic lifestyle, as well as undertones of homoeroticism. (For example, parts of the novel were read as evidence in a trial where Wilde was of "gross indecency", a law in England that criminalized sex acts between men). The critical scholarship on the novel's revision history generally agrees Wilde attempts to neutralize eroticism and passion by transforming it into aesthetic appreciation.</w:t>
-      </w:r>
-    </w:p>
-    <w:p>
-      <w:pPr>
-        <w:pStyle w:val="Textbody"/>
-      </w:pPr>
-      <w:r>
-        <w:t>Nicolas Ruddick, for example, argues that Wilde emphasizes an obvious moral about beauty at the expense of another, more covert moral about sexuality. Here, Wilde’s revisions emphasize beauty by highlighting the dangers of vanity, while at the same time, obscuring a dark and painful lesson about "the destructive effects of the clandestine or closeted life” (126, 128). Ruddick explains that the eponymous portrait indexes the convergence of these two morals: "the appalling changes to Dorian’s painted image… strongly suggest that the unspeakable practices indulged in by the protagonist are unspeakable in themselves" (Ruddick 129).</w:t>
-      </w:r>
-    </w:p>
-    <w:p>
-      <w:pPr>
-        <w:pStyle w:val="Textbody"/>
-      </w:pPr>
-      <w:r>
-        <w:t>In this passage, for instance, Wilde makes small changes in word choice that have significant effects on the tone and overall mood of the scene.</w:t>
+        <w:t xml:space="preserve"> of encoding the manuscript reveal</w:t>
+      </w:r>
+      <w:r>
+        <w:t>s</w:t>
+      </w:r>
+      <w:r>
+        <w:t xml:space="preserve"> a constraining quality about XML data structure–that of </w:t>
+      </w:r>
+      <w:r>
+        <w:t>hierarchical</w:t>
+      </w:r>
+      <w:r>
+        <w:t xml:space="preserve"> dominance. The XML requires that all data be contained as discrete components within this bounded structure, and they cannot overlap unless the inner element is fully nested within an outer element. When child elements do not fit neatly within the parent, the file will display error. </w:t>
+      </w:r>
+    </w:p>
+    <w:p>
+      <w:pPr>
+        <w:pStyle w:val="Textbody"/>
+        <w:ind w:firstLine="576"/>
+      </w:pPr>
+      <w:r>
+        <w:t xml:space="preserve">The problem is that language structures are often </w:t>
+      </w:r>
+      <w:proofErr w:type="gramStart"/>
+      <w:r>
+        <w:t>overlapping:</w:t>
+      </w:r>
+      <w:proofErr w:type="gramEnd"/>
+      <w:r>
+        <w:t xml:space="preserve"> for example,</w:t>
+      </w:r>
+      <w:r>
+        <w:t xml:space="preserve"> syntactic and phrasal structures</w:t>
+      </w:r>
+      <w:r>
+        <w:t xml:space="preserve"> overlap with semantic structures, as happens often with in poetry</w:t>
+      </w:r>
+      <w:r>
+        <w:t>, when the a syntactic (or sentence-based)</w:t>
+      </w:r>
+      <w:r>
+        <w:t xml:space="preserve"> structure</w:t>
+      </w:r>
+      <w:r>
+        <w:t xml:space="preserve"> can overlap with a prosodic (or rhythm based</w:t>
+      </w:r>
+      <w:r>
+        <w:t xml:space="preserve">) structure. A classic example of this is the continuation of a sentence across a line break, known formally as “enjambment.” </w:t>
+      </w:r>
+    </w:p>
+    <w:p>
+      <w:pPr>
+        <w:pStyle w:val="Quotations"/>
+        <w:ind w:left="0" w:firstLine="567"/>
+        <w:rPr>
+          <w:b/>
+          <w:bCs/>
+          <w:i/>
+          <w:iCs/>
+          <w:u w:val="single"/>
+        </w:rPr>
+      </w:pPr>
+      <w:r>
+        <w:rPr>
+          <w:b/>
+          <w:bCs/>
+          <w:i/>
+          <w:iCs/>
+          <w:u w:val="single"/>
+        </w:rPr>
+        <w:t>SLIDE 1</w:t>
+      </w:r>
+      <w:r>
+        <w:rPr>
+          <w:b/>
+          <w:bCs/>
+          <w:i/>
+          <w:iCs/>
+          <w:u w:val="single"/>
+        </w:rPr>
+        <w:t>4</w:t>
+      </w:r>
+      <w:r>
+        <w:rPr>
+          <w:b/>
+          <w:bCs/>
+          <w:i/>
+          <w:iCs/>
+          <w:u w:val="single"/>
+        </w:rPr>
+        <w:t xml:space="preserve">: </w:t>
+      </w:r>
+      <w:r>
+        <w:rPr>
+          <w:b/>
+          <w:bCs/>
+          <w:i/>
+          <w:iCs/>
+          <w:u w:val="single"/>
+        </w:rPr>
+        <w:t>the good morrow excerpt</w:t>
+      </w:r>
+    </w:p>
+    <w:p>
+      <w:pPr>
+        <w:pStyle w:val="Textbody"/>
+        <w:ind w:firstLine="576"/>
+      </w:pPr>
+      <w:r>
+        <w:t>The first two lines of the poem, “The Good Morrow” by John Donne demonstrate this effect:</w:t>
+      </w:r>
+    </w:p>
+    <w:p>
+      <w:pPr>
+        <w:pStyle w:val="Textbody"/>
+        <w:ind w:left="1418"/>
+      </w:pPr>
+      <w:r>
+        <w:t>I wonder, by my troth, what thou and I</w:t>
+      </w:r>
+    </w:p>
+    <w:p>
+      <w:pPr>
+        <w:pStyle w:val="Textbody"/>
+        <w:ind w:left="709" w:firstLine="709"/>
+      </w:pPr>
+      <w:r>
+        <w:t xml:space="preserve">Did, till we loved? </w:t>
+      </w:r>
+    </w:p>
+    <w:p>
+      <w:pPr>
+        <w:pStyle w:val="Textbody"/>
+        <w:ind w:firstLine="576"/>
+      </w:pPr>
+      <w:r>
+        <w:t xml:space="preserve">Here, we can see that the sentence runs over the line break onto the second line of the poem. </w:t>
+      </w:r>
+    </w:p>
+    <w:p>
+      <w:pPr>
+        <w:pStyle w:val="Quotations"/>
+        <w:ind w:left="0" w:firstLine="567"/>
+        <w:rPr>
+          <w:b/>
+          <w:bCs/>
+          <w:i/>
+          <w:iCs/>
+          <w:u w:val="single"/>
+        </w:rPr>
+      </w:pPr>
+      <w:r>
+        <w:rPr>
+          <w:b/>
+          <w:bCs/>
+          <w:i/>
+          <w:iCs/>
+          <w:u w:val="single"/>
+        </w:rPr>
+        <w:lastRenderedPageBreak/>
+        <w:t>SLIDE 1</w:t>
+      </w:r>
+      <w:r>
+        <w:rPr>
+          <w:b/>
+          <w:bCs/>
+          <w:i/>
+          <w:iCs/>
+          <w:u w:val="single"/>
+        </w:rPr>
+        <w:t>5</w:t>
+      </w:r>
+      <w:r>
+        <w:rPr>
+          <w:b/>
+          <w:bCs/>
+          <w:i/>
+          <w:iCs/>
+          <w:u w:val="single"/>
+        </w:rPr>
+        <w:t xml:space="preserve">: </w:t>
+      </w:r>
+      <w:r>
+        <w:rPr>
+          <w:b/>
+          <w:bCs/>
+          <w:i/>
+          <w:iCs/>
+          <w:u w:val="single"/>
+        </w:rPr>
+        <w:t>the good morrow excerpt with XML encoding</w:t>
+      </w:r>
+    </w:p>
+    <w:p>
+      <w:pPr>
+        <w:pStyle w:val="Textbody"/>
+        <w:ind w:firstLine="576"/>
+      </w:pPr>
+      <w:r>
+        <w:t xml:space="preserve">In XML, we could not encode these overlapping structures without creating an error in the code. </w:t>
+      </w:r>
+      <w:r>
+        <w:t xml:space="preserve">The XML hierarchical format requires that all child elements be fully contained within the parent element. </w:t>
+      </w:r>
+      <w:proofErr w:type="gramStart"/>
+      <w:r>
+        <w:t>In order to</w:t>
+      </w:r>
+      <w:proofErr w:type="gramEnd"/>
+      <w:r>
+        <w:t xml:space="preserve"> encode it, w</w:t>
+      </w:r>
+      <w:r>
+        <w:t>e would need to close the &lt;/sentence&gt; tag before we could close the &lt;/line&gt; tag, thus spl</w:t>
+      </w:r>
+      <w:r>
+        <w:t>i</w:t>
+      </w:r>
+      <w:r>
+        <w:t>tting</w:t>
+      </w:r>
+      <w:r>
+        <w:t xml:space="preserve"> up the single sentence into two XML elements. </w:t>
+      </w:r>
+    </w:p>
+    <w:p>
+      <w:pPr>
+        <w:pStyle w:val="Quotations"/>
+        <w:ind w:left="0" w:firstLine="567"/>
+      </w:pPr>
+      <w:r>
+        <w:rPr>
+          <w:b/>
+          <w:bCs/>
+          <w:i/>
+          <w:iCs/>
+          <w:u w:val="single"/>
+        </w:rPr>
+        <w:t>SLIDE 1</w:t>
+      </w:r>
+      <w:r>
+        <w:rPr>
+          <w:b/>
+          <w:bCs/>
+          <w:i/>
+          <w:iCs/>
+          <w:u w:val="single"/>
+        </w:rPr>
+        <w:t>6</w:t>
+      </w:r>
+      <w:r>
+        <w:rPr>
+          <w:b/>
+          <w:bCs/>
+          <w:i/>
+          <w:iCs/>
+          <w:u w:val="single"/>
+        </w:rPr>
+        <w:t xml:space="preserve">: </w:t>
+      </w:r>
+      <w:r>
+        <w:rPr>
+          <w:b/>
+          <w:bCs/>
+          <w:i/>
+          <w:iCs/>
+          <w:u w:val="single"/>
+        </w:rPr>
+        <w:t>the good morrow excerpt with XML encoding</w:t>
+      </w:r>
+      <w:r>
+        <w:rPr>
+          <w:b/>
+          <w:bCs/>
+          <w:i/>
+          <w:iCs/>
+          <w:u w:val="single"/>
+        </w:rPr>
+        <w:t xml:space="preserve"> and split up sentence</w:t>
+      </w:r>
+    </w:p>
+    <w:p>
+      <w:pPr>
+        <w:pStyle w:val="Textbody"/>
+        <w:ind w:firstLine="576"/>
+      </w:pPr>
+      <w:r>
+        <w:t xml:space="preserve">In a similar way for </w:t>
+      </w:r>
+      <w:r>
+        <w:t xml:space="preserve">Wilde’s manuscript, </w:t>
+      </w:r>
+      <w:r>
+        <w:t>I discovered the difficulty of disentangling the revisions from one another</w:t>
+      </w:r>
+      <w:r>
+        <w:t xml:space="preserve">. Specifically, the theme of the revisions often overlapped with one another, and due to the layering of pen strokes, it was difficult to separate out one round of revision from another. </w:t>
+      </w:r>
+    </w:p>
+    <w:p>
+      <w:pPr>
+        <w:pStyle w:val="Textbody"/>
+        <w:ind w:firstLine="576"/>
+      </w:pPr>
+      <w:r>
+        <w:t>(</w:t>
+      </w:r>
+      <w:proofErr w:type="gramStart"/>
+      <w:r>
+        <w:t>homosexuality</w:t>
+      </w:r>
+      <w:proofErr w:type="gramEnd"/>
+      <w:r>
+        <w:t xml:space="preserve"> is constructed here through fatality, passion, beauty, and intimacy. We cannot delineate queer desire, that is, the suppression of queer desire, into discrete entities. And additionally, it is difficult to assert relationships between the rounds of revision and the theme of revision. In other words, we cannot draw meaningful connections, despite the addition of descriptive markers). </w:t>
+      </w:r>
+    </w:p>
+    <w:p>
+      <w:pPr>
+        <w:pStyle w:val="Textbody"/>
+      </w:pPr>
+      <w:r>
+        <w:tab/>
+        <w:t>START HERE</w:t>
+      </w:r>
+    </w:p>
+    <w:p>
+      <w:pPr>
+        <w:pStyle w:val="Textbody"/>
+      </w:pPr>
+      <w:r>
+        <w:t xml:space="preserve">For example, one passage layers revisions to intimacy, passion, and fatality within what are apparently several rounds of revision. In the original version of the text, the </w:t>
+      </w:r>
+      <w:proofErr w:type="spellStart"/>
+      <w:r>
+        <w:t>the</w:t>
+      </w:r>
+      <w:proofErr w:type="spellEnd"/>
+      <w:r>
+        <w:t xml:space="preserve"> painter Basil is </w:t>
+      </w:r>
+      <w:proofErr w:type="gramStart"/>
+      <w:r>
+        <w:t>explains</w:t>
+      </w:r>
+      <w:proofErr w:type="gramEnd"/>
+      <w:r>
+        <w:t xml:space="preserve"> his fascination with Dorian Gray to their friend, Lord Henry:</w:t>
+      </w:r>
+    </w:p>
+    <w:p>
+      <w:pPr>
+        <w:pStyle w:val="Quotations"/>
+      </w:pPr>
+      <w:r>
+        <w:t>“</w:t>
+      </w:r>
+      <w:r>
+        <w:t>You remember that landscape of mine… It is one of the best things I have ever done. And why is it so? Because, while I was painting it, Dorian Gray sat beside me, and as he leaned across to look at it, his cheek just brushed my cheek. The world becomes young to me when I hold his hand, as when I see him, the centuries yield up all their secrets!</w:t>
+      </w:r>
+      <w:r>
+        <w:t>”</w:t>
+      </w:r>
+    </w:p>
+    <w:p>
+      <w:pPr>
+        <w:pStyle w:val="Textbody"/>
+      </w:pPr>
+      <w:r>
+        <w:t xml:space="preserve">Lord Henry's response, as you can see, is mostly illegible, but I could make out some words and </w:t>
+      </w:r>
+      <w:proofErr w:type="spellStart"/>
+      <w:r>
+        <w:t>phases</w:t>
+      </w:r>
+      <w:proofErr w:type="spellEnd"/>
+      <w:r>
+        <w:t xml:space="preserve">, like </w:t>
+      </w:r>
+      <w:r>
+        <w:t>“</w:t>
+      </w:r>
+      <w:r>
+        <w:t>you must not talk</w:t>
+      </w:r>
+      <w:r>
+        <w:t>”</w:t>
+      </w:r>
+      <w:r>
+        <w:t xml:space="preserve">, </w:t>
+      </w:r>
+      <w:r>
+        <w:t>“</w:t>
+      </w:r>
+      <w:r>
+        <w:t>his power,</w:t>
+      </w:r>
+      <w:r>
+        <w:t>”</w:t>
+      </w:r>
+      <w:r>
+        <w:t xml:space="preserve"> and </w:t>
+      </w:r>
+      <w:r>
+        <w:t>“</w:t>
+      </w:r>
+      <w:r>
+        <w:t>slave</w:t>
+      </w:r>
+      <w:r>
+        <w:t>”</w:t>
+      </w:r>
+      <w:r>
+        <w:t xml:space="preserve">, as well as the final line, which reads: </w:t>
+      </w:r>
+      <w:r>
+        <w:t>“</w:t>
+      </w:r>
+      <w:r>
+        <w:t>It is worse than wicked, it is silly. I hate Dorian Gray.</w:t>
+      </w:r>
+      <w:r>
+        <w:t>”</w:t>
       </w:r>
     </w:p>
     <w:p>
@@ -1652,814 +2907,6 @@
           <w:noProof/>
         </w:rPr>
         <w:lastRenderedPageBreak/>
-        <mc:AlternateContent>
-          <mc:Choice Requires="wps">
-            <w:drawing>
-              <wp:anchor distT="0" distB="0" distL="114300" distR="114300" simplePos="0" relativeHeight="251656192" behindDoc="0" locked="0" layoutInCell="1" allowOverlap="1" wp14:anchorId="57D96082" wp14:editId="495832E4">
-                <wp:simplePos x="0" y="0"/>
-                <wp:positionH relativeFrom="column">
-                  <wp:align>center</wp:align>
-                </wp:positionH>
-                <wp:positionV relativeFrom="paragraph">
-                  <wp:align>top</wp:align>
-                </wp:positionV>
-                <wp:extent cx="6120000" cy="2498400"/>
-                <wp:effectExtent l="0" t="0" r="0" b="0"/>
-                <wp:wrapTopAndBottom/>
-                <wp:docPr id="2" name="Frame2"/>
-                <wp:cNvGraphicFramePr/>
-                <a:graphic xmlns:a="http://schemas.openxmlformats.org/drawingml/2006/main">
-                  <a:graphicData uri="http://schemas.microsoft.com/office/word/2010/wordprocessingShape">
-                    <wps:wsp>
-                      <wps:cNvSpPr txBox="1"/>
-                      <wps:spPr>
-                        <a:xfrm>
-                          <a:off x="0" y="0"/>
-                          <a:ext cx="6120000" cy="2498400"/>
-                        </a:xfrm>
-                        <a:prstGeom prst="rect">
-                          <a:avLst/>
-                        </a:prstGeom>
-                        <a:ln>
-                          <a:noFill/>
-                          <a:prstDash/>
-                        </a:ln>
-                      </wps:spPr>
-                      <wps:txbx>
-                        <w:txbxContent>
-                          <w:p>
-                            <w:r>
-                              <w:rPr>
-                                <w:noProof/>
-                              </w:rPr>
-                              <w:drawing>
-                                <wp:inline distT="0" distB="0" distL="0" distR="0" wp14:anchorId="59E1FB62" wp14:editId="4D75B18D">
-                                  <wp:extent cx="6120000" cy="2498400"/>
-                                  <wp:effectExtent l="0" t="0" r="1400" b="3500"/>
-                                  <wp:docPr id="1" name="Frame1"/>
-                                  <wp:cNvGraphicFramePr/>
-                                  <a:graphic xmlns:a="http://schemas.openxmlformats.org/drawingml/2006/main">
-                                    <a:graphicData uri="http://schemas.openxmlformats.org/drawingml/2006/picture">
-                                      <pic:pic xmlns:pic="http://schemas.openxmlformats.org/drawingml/2006/picture">
-                                        <pic:nvPicPr>
-                                          <pic:cNvPr id="0" name=""/>
-                                          <pic:cNvPicPr/>
-                                        </pic:nvPicPr>
-                                        <pic:blipFill>
-                                          <a:blip r:embed="rId24"/>
-                                          <a:stretch>
-                                            <a:fillRect/>
-                                          </a:stretch>
-                                        </pic:blipFill>
-                                        <pic:spPr>
-                                          <a:xfrm>
-                                            <a:off x="0" y="0"/>
-                                            <a:ext cx="6120000" cy="2498400"/>
-                                          </a:xfrm>
-                                          <a:prstGeom prst="rect">
-                                            <a:avLst/>
-                                          </a:prstGeom>
-                                          <a:ln>
-                                            <a:noFill/>
-                                            <a:prstDash/>
-                                          </a:ln>
-                                        </pic:spPr>
-                                      </pic:pic>
-                                    </a:graphicData>
-                                  </a:graphic>
-                                </wp:inline>
-                              </w:drawing>
-                            </w:r>
-                            <w:r>
-                              <w:t xml:space="preserve">Figure 3.2.1: Image of detail from MS of </w:t>
-                            </w:r>
-                            <w:r>
-                              <w:rPr>
-                                <w:rStyle w:val="Emphasis"/>
-                              </w:rPr>
-                              <w:t>Dorian Gray</w:t>
-                            </w:r>
-                            <w:r>
-                              <w:t>, page 9</w:t>
-                            </w:r>
-                          </w:p>
-                        </w:txbxContent>
-                      </wps:txbx>
-                      <wps:bodyPr vert="horz" lIns="0" tIns="0" rIns="0" bIns="0" compatLnSpc="0">
-                        <a:spAutoFit/>
-                      </wps:bodyPr>
-                    </wps:wsp>
-                  </a:graphicData>
-                </a:graphic>
-              </wp:anchor>
-            </w:drawing>
-          </mc:Choice>
-          <mc:Fallback>
-            <w:pict>
-              <v:shapetype w14:anchorId="57D96082" id="_x0000_t202" coordsize="21600,21600" o:spt="202" path="m,l,21600r21600,l21600,xe">
-                <v:stroke joinstyle="miter"/>
-                <v:path gradientshapeok="t" o:connecttype="rect"/>
-              </v:shapetype>
-              <v:shape id="Frame2" o:spid="_x0000_s1026" type="#_x0000_t202" style="position:absolute;margin-left:0;margin-top:0;width:481.9pt;height:196.7pt;z-index:251656192;visibility:visible;mso-wrap-style:square;mso-wrap-distance-left:9pt;mso-wrap-distance-top:0;mso-wrap-distance-right:9pt;mso-wrap-distance-bottom:0;mso-position-horizontal:center;mso-position-horizontal-relative:text;mso-position-vertical:top;mso-position-vertical-relative:text;v-text-anchor:top" o:gfxdata="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" filled="f" stroked="f">
-                <v:textbox style="mso-fit-shape-to-text:t" inset="0,0,0,0">
-                  <w:txbxContent>
-                    <w:p>
-                      <w:r>
-                        <w:rPr>
-                          <w:noProof/>
-                        </w:rPr>
-                        <w:drawing>
-                          <wp:inline distT="0" distB="0" distL="0" distR="0" wp14:anchorId="59E1FB62" wp14:editId="4D75B18D">
-                            <wp:extent cx="6120000" cy="2498400"/>
-                            <wp:effectExtent l="0" t="0" r="1400" b="3500"/>
-                            <wp:docPr id="1" name="Frame1"/>
-                            <wp:cNvGraphicFramePr/>
-                            <a:graphic xmlns:a="http://schemas.openxmlformats.org/drawingml/2006/main">
-                              <a:graphicData uri="http://schemas.openxmlformats.org/drawingml/2006/picture">
-                                <pic:pic xmlns:pic="http://schemas.openxmlformats.org/drawingml/2006/picture">
-                                  <pic:nvPicPr>
-                                    <pic:cNvPr id="0" name=""/>
-                                    <pic:cNvPicPr/>
-                                  </pic:nvPicPr>
-                                  <pic:blipFill>
-                                    <a:blip r:embed="rId24"/>
-                                    <a:stretch>
-                                      <a:fillRect/>
-                                    </a:stretch>
-                                  </pic:blipFill>
-                                  <pic:spPr>
-                                    <a:xfrm>
-                                      <a:off x="0" y="0"/>
-                                      <a:ext cx="6120000" cy="2498400"/>
-                                    </a:xfrm>
-                                    <a:prstGeom prst="rect">
-                                      <a:avLst/>
-                                    </a:prstGeom>
-                                    <a:ln>
-                                      <a:noFill/>
-                                      <a:prstDash/>
-                                    </a:ln>
-                                  </pic:spPr>
-                                </pic:pic>
-                              </a:graphicData>
-                            </a:graphic>
-                          </wp:inline>
-                        </w:drawing>
-                      </w:r>
-                      <w:r>
-                        <w:t xml:space="preserve">Figure 3.2.1: Image of detail from MS of </w:t>
-                      </w:r>
-                      <w:r>
-                        <w:rPr>
-                          <w:rStyle w:val="Emphasis"/>
-                        </w:rPr>
-                        <w:t>Dorian Gray</w:t>
-                      </w:r>
-                      <w:r>
-                        <w:t>, page 9</w:t>
-                      </w:r>
-                    </w:p>
-                  </w:txbxContent>
-                </v:textbox>
-                <w10:wrap type="topAndBottom"/>
-              </v:shape>
-            </w:pict>
-          </mc:Fallback>
-        </mc:AlternateContent>
-      </w:r>
-    </w:p>
-    <w:p>
-      <w:pPr>
-        <w:pStyle w:val="Textbody"/>
-      </w:pPr>
-      <w:r>
-        <w:t xml:space="preserve">In this section, the painter, Basil Hallward, is about to explain to his friend, Lord Henry, why he cannot exhibit his portrait of Dorian Gray. Before revisions, </w:t>
-      </w:r>
-      <w:proofErr w:type="gramStart"/>
-      <w:r>
-        <w:t>these section</w:t>
-      </w:r>
-      <w:proofErr w:type="gramEnd"/>
-      <w:r>
-        <w:t xml:space="preserve"> originally reads</w:t>
-      </w:r>
-    </w:p>
-    <w:p>
-      <w:pPr>
-        <w:pStyle w:val="Quotations"/>
-      </w:pPr>
-      <w:r>
-        <w:t>Lord Henry hesitated for a moment. "And what is that?" he asked in a low voice.</w:t>
-      </w:r>
-    </w:p>
-    <w:p>
-      <w:pPr>
-        <w:pStyle w:val="Quotations"/>
-      </w:pPr>
-      <w:r>
-        <w:t>"I will tell you,</w:t>
-      </w:r>
-      <w:proofErr w:type="gramStart"/>
-      <w:r>
-        <w:t>" said</w:t>
-      </w:r>
-      <w:proofErr w:type="gramEnd"/>
-      <w:r>
-        <w:t xml:space="preserve"> Hallward, and a look of pain came over his face.</w:t>
-      </w:r>
-    </w:p>
-    <w:p>
-      <w:pPr>
-        <w:pStyle w:val="Quotations"/>
-      </w:pPr>
-      <w:r>
-        <w:t>"Don't if you would rather not," murmured his companion. (9)</w:t>
-      </w:r>
-    </w:p>
-    <w:p>
-      <w:pPr>
-        <w:pStyle w:val="Textbody"/>
-      </w:pPr>
-      <w:r>
-        <w:t xml:space="preserve">In the revision, hesitation becomes a laugh, and the look of pain becomes an expression of perplexity. These changes trade affliction for </w:t>
-      </w:r>
-      <w:proofErr w:type="gramStart"/>
-      <w:r>
-        <w:t>confusion, and</w:t>
-      </w:r>
-      <w:proofErr w:type="gramEnd"/>
-      <w:r>
-        <w:t xml:space="preserve"> diminish the fatalistic connotations of Basil's passion. </w:t>
-      </w:r>
-      <w:proofErr w:type="gramStart"/>
-      <w:r>
-        <w:t>They</w:t>
-      </w:r>
-      <w:proofErr w:type="gramEnd"/>
-      <w:r>
-        <w:t xml:space="preserve"> also an underlying sense of shame or restraint, especially from Lord Henry, who no longer hesitates or speaks in a low voice, and instead encourages Basil to share his story. Together, these changes work to lighten the mood of the scene.</w:t>
-      </w:r>
-    </w:p>
-    <w:p>
-      <w:pPr>
-        <w:pStyle w:val="Textbody"/>
-      </w:pPr>
-      <w:r>
-        <w:t xml:space="preserve">To encode Wilde's manuscript, I customized a variant of the XML language, called TEI (stands for Text Encoding </w:t>
-      </w:r>
-      <w:proofErr w:type="spellStart"/>
-      <w:r>
-        <w:t>Initative</w:t>
-      </w:r>
-      <w:proofErr w:type="spellEnd"/>
-      <w:r>
-        <w:t>, which is commonly used for projects involving literary and other artistic and cultural objects). Using the XML data structure as a base, I created a schema with custom tags for registering the kinds of homosexual content and innuendos in Wilde's revisions. The image here demonstrates how one would encode a section of the manuscript containing multiple revisions.</w:t>
-      </w:r>
-    </w:p>
-    <w:p>
-      <w:pPr>
-        <w:pStyle w:val="Textbody"/>
-      </w:pPr>
-      <w:r>
-        <w:rPr>
-          <w:noProof/>
-        </w:rPr>
-        <w:lastRenderedPageBreak/>
-        <mc:AlternateContent>
-          <mc:Choice Requires="wps">
-            <w:drawing>
-              <wp:anchor distT="0" distB="0" distL="114300" distR="114300" simplePos="0" relativeHeight="251657216" behindDoc="0" locked="0" layoutInCell="1" allowOverlap="1" wp14:anchorId="57A54299" wp14:editId="79F8C564">
-                <wp:simplePos x="0" y="0"/>
-                <wp:positionH relativeFrom="column">
-                  <wp:align>center</wp:align>
-                </wp:positionH>
-                <wp:positionV relativeFrom="paragraph">
-                  <wp:align>top</wp:align>
-                </wp:positionV>
-                <wp:extent cx="6120000" cy="5767200"/>
-                <wp:effectExtent l="0" t="0" r="0" b="0"/>
-                <wp:wrapTopAndBottom/>
-                <wp:docPr id="4" name="Frame4"/>
-                <wp:cNvGraphicFramePr/>
-                <a:graphic xmlns:a="http://schemas.openxmlformats.org/drawingml/2006/main">
-                  <a:graphicData uri="http://schemas.microsoft.com/office/word/2010/wordprocessingShape">
-                    <wps:wsp>
-                      <wps:cNvSpPr txBox="1"/>
-                      <wps:spPr>
-                        <a:xfrm>
-                          <a:off x="0" y="0"/>
-                          <a:ext cx="6120000" cy="5767200"/>
-                        </a:xfrm>
-                        <a:prstGeom prst="rect">
-                          <a:avLst/>
-                        </a:prstGeom>
-                        <a:ln>
-                          <a:noFill/>
-                          <a:prstDash/>
-                        </a:ln>
-                      </wps:spPr>
-                      <wps:txbx>
-                        <w:txbxContent>
-                          <w:p>
-                            <w:r>
-                              <w:rPr>
-                                <w:noProof/>
-                              </w:rPr>
-                              <w:drawing>
-                                <wp:inline distT="0" distB="0" distL="0" distR="0" wp14:anchorId="37293BA0" wp14:editId="43E134F4">
-                                  <wp:extent cx="6120000" cy="5767200"/>
-                                  <wp:effectExtent l="0" t="0" r="1400" b="0"/>
-                                  <wp:docPr id="3" name="Frame3"/>
-                                  <wp:cNvGraphicFramePr/>
-                                  <a:graphic xmlns:a="http://schemas.openxmlformats.org/drawingml/2006/main">
-                                    <a:graphicData uri="http://schemas.openxmlformats.org/drawingml/2006/picture">
-                                      <pic:pic xmlns:pic="http://schemas.openxmlformats.org/drawingml/2006/picture">
-                                        <pic:nvPicPr>
-                                          <pic:cNvPr id="0" name=""/>
-                                          <pic:cNvPicPr/>
-                                        </pic:nvPicPr>
-                                        <pic:blipFill>
-                                          <a:blip r:embed="rId25"/>
-                                          <a:stretch>
-                                            <a:fillRect/>
-                                          </a:stretch>
-                                        </pic:blipFill>
-                                        <pic:spPr>
-                                          <a:xfrm>
-                                            <a:off x="0" y="0"/>
-                                            <a:ext cx="6120000" cy="5767200"/>
-                                          </a:xfrm>
-                                          <a:prstGeom prst="rect">
-                                            <a:avLst/>
-                                          </a:prstGeom>
-                                          <a:ln>
-                                            <a:noFill/>
-                                            <a:prstDash/>
-                                          </a:ln>
-                                        </pic:spPr>
-                                      </pic:pic>
-                                    </a:graphicData>
-                                  </a:graphic>
-                                </wp:inline>
-                              </w:drawing>
-                            </w:r>
-                            <w:r>
-                              <w:t xml:space="preserve">Figure 3.2.2: Image of xml encoding for MS of </w:t>
-                            </w:r>
-                            <w:r>
-                              <w:rPr>
-                                <w:rStyle w:val="Emphasis"/>
-                              </w:rPr>
-                              <w:t>Dorian Gray</w:t>
-                            </w:r>
-                            <w:r>
-                              <w:t>, page 9.</w:t>
-                            </w:r>
-                          </w:p>
-                        </w:txbxContent>
-                      </wps:txbx>
-                      <wps:bodyPr vert="horz" lIns="0" tIns="0" rIns="0" bIns="0" compatLnSpc="0">
-                        <a:spAutoFit/>
-                      </wps:bodyPr>
-                    </wps:wsp>
-                  </a:graphicData>
-                </a:graphic>
-              </wp:anchor>
-            </w:drawing>
-          </mc:Choice>
-          <mc:Fallback>
-            <w:pict>
-              <v:shape w14:anchorId="57A54299" id="Frame4" o:spid="_x0000_s1027" type="#_x0000_t202" style="position:absolute;margin-left:0;margin-top:0;width:481.9pt;height:454.1pt;z-index:251657216;visibility:visible;mso-wrap-style:square;mso-wrap-distance-left:9pt;mso-wrap-distance-top:0;mso-wrap-distance-right:9pt;mso-wrap-distance-bottom:0;mso-position-horizontal:center;mso-position-horizontal-relative:text;mso-position-vertical:top;mso-position-vertical-relative:text;v-text-anchor:top" o:gfxdata="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" filled="f" stroked="f">
-                <v:textbox style="mso-fit-shape-to-text:t" inset="0,0,0,0">
-                  <w:txbxContent>
-                    <w:p>
-                      <w:r>
-                        <w:rPr>
-                          <w:noProof/>
-                        </w:rPr>
-                        <w:drawing>
-                          <wp:inline distT="0" distB="0" distL="0" distR="0" wp14:anchorId="37293BA0" wp14:editId="43E134F4">
-                            <wp:extent cx="6120000" cy="5767200"/>
-                            <wp:effectExtent l="0" t="0" r="1400" b="0"/>
-                            <wp:docPr id="3" name="Frame3"/>
-                            <wp:cNvGraphicFramePr/>
-                            <a:graphic xmlns:a="http://schemas.openxmlformats.org/drawingml/2006/main">
-                              <a:graphicData uri="http://schemas.openxmlformats.org/drawingml/2006/picture">
-                                <pic:pic xmlns:pic="http://schemas.openxmlformats.org/drawingml/2006/picture">
-                                  <pic:nvPicPr>
-                                    <pic:cNvPr id="0" name=""/>
-                                    <pic:cNvPicPr/>
-                                  </pic:nvPicPr>
-                                  <pic:blipFill>
-                                    <a:blip r:embed="rId25"/>
-                                    <a:stretch>
-                                      <a:fillRect/>
-                                    </a:stretch>
-                                  </pic:blipFill>
-                                  <pic:spPr>
-                                    <a:xfrm>
-                                      <a:off x="0" y="0"/>
-                                      <a:ext cx="6120000" cy="5767200"/>
-                                    </a:xfrm>
-                                    <a:prstGeom prst="rect">
-                                      <a:avLst/>
-                                    </a:prstGeom>
-                                    <a:ln>
-                                      <a:noFill/>
-                                      <a:prstDash/>
-                                    </a:ln>
-                                  </pic:spPr>
-                                </pic:pic>
-                              </a:graphicData>
-                            </a:graphic>
-                          </wp:inline>
-                        </w:drawing>
-                      </w:r>
-                      <w:r>
-                        <w:t xml:space="preserve">Figure 3.2.2: Image of xml encoding for MS of </w:t>
-                      </w:r>
-                      <w:r>
-                        <w:rPr>
-                          <w:rStyle w:val="Emphasis"/>
-                        </w:rPr>
-                        <w:t>Dorian Gray</w:t>
-                      </w:r>
-                      <w:r>
-                        <w:t>, page 9.</w:t>
-                      </w:r>
-                    </w:p>
-                  </w:txbxContent>
-                </v:textbox>
-                <w10:wrap type="topAndBottom"/>
-              </v:shape>
-            </w:pict>
-          </mc:Fallback>
-        </mc:AlternateContent>
-      </w:r>
-    </w:p>
-    <w:p>
-      <w:pPr>
-        <w:pStyle w:val="Textbody"/>
-      </w:pPr>
-      <w:r>
-        <w:t xml:space="preserve">In this detail, we see the tree-like structure of the XML, along with the tags (in dark yellow) that are particular to editorial projects, like tags for indicating deleted text in </w:t>
-      </w:r>
-      <w:r>
-        <w:rPr>
-          <w:rStyle w:val="OrgCode"/>
-        </w:rPr>
-        <w:t>&lt;del&gt;</w:t>
-      </w:r>
-      <w:r>
-        <w:t xml:space="preserve">, added text in </w:t>
-      </w:r>
-      <w:r>
-        <w:rPr>
-          <w:rStyle w:val="OrgCode"/>
-        </w:rPr>
-        <w:t>&lt;add&gt;</w:t>
-      </w:r>
-      <w:r>
-        <w:t xml:space="preserve">, and their parent tag, </w:t>
-      </w:r>
-      <w:r>
-        <w:rPr>
-          <w:rStyle w:val="OrgCode"/>
-        </w:rPr>
-        <w:t>&lt;mod&gt;</w:t>
-      </w:r>
-      <w:r>
-        <w:t>, which stands for modification. Additionally, we can see attributes in green, like "type" to indicate the type of modification (in this case, a substitution of one text for another), "rend" to indicate how a bit of deleted text should be rendered, such as with a strikethrough; and "place" to indicate where the addition was made, which is above the line.</w:t>
-      </w:r>
-    </w:p>
-    <w:p>
-      <w:pPr>
-        <w:pStyle w:val="Textbody"/>
-      </w:pPr>
-      <w:r>
-        <w:t xml:space="preserve">Following the critical </w:t>
-      </w:r>
-      <w:proofErr w:type="spellStart"/>
-      <w:r>
-        <w:t>scholarhip</w:t>
-      </w:r>
-      <w:proofErr w:type="spellEnd"/>
-      <w:r>
-        <w:t xml:space="preserve"> of this text's revision history, I created a markup schema that would label the revisions according to several general categories, like passion, intimacy, and fatality. These labels correspond with the critical consensus about Wilde's authorial intention in revising the novel, that he suppressed the homosexual content by </w:t>
-      </w:r>
-      <w:proofErr w:type="spellStart"/>
-      <w:r>
-        <w:t>transformating</w:t>
-      </w:r>
-      <w:proofErr w:type="spellEnd"/>
-      <w:r>
-        <w:t xml:space="preserve"> the main character, Dorian Gray, from an erotic into an aesthetic object. Additionally, I also wanted to encode the revision within a physical dimension, to mark out each individual instance of revision.</w:t>
-      </w:r>
-    </w:p>
-    <w:p>
-      <w:pPr>
-        <w:pStyle w:val="Heading2"/>
-      </w:pPr>
-      <w:bookmarkStart w:id="17" w:name="org7ba4df8"/>
-      <w:bookmarkStart w:id="18" w:name="OrgXref.org7ba4df8"/>
-      <w:bookmarkEnd w:id="17"/>
-      <w:r>
-        <w:t>hierarchy</w:t>
-      </w:r>
-      <w:bookmarkEnd w:id="18"/>
-    </w:p>
-    <w:p>
-      <w:pPr>
-        <w:pStyle w:val="Textbody"/>
-      </w:pPr>
-      <w:r>
-        <w:t xml:space="preserve">My work on the minute, detailed </w:t>
-      </w:r>
-      <w:proofErr w:type="spellStart"/>
-      <w:r>
-        <w:t>labor</w:t>
-      </w:r>
-      <w:proofErr w:type="spellEnd"/>
-      <w:r>
-        <w:t xml:space="preserve"> of encoding the manuscript revealed a constraining quality </w:t>
-      </w:r>
-      <w:r>
-        <w:lastRenderedPageBreak/>
-        <w:t xml:space="preserve">about XML data structure–that of </w:t>
-      </w:r>
-      <w:proofErr w:type="spellStart"/>
-      <w:r>
-        <w:t>hierarchial</w:t>
-      </w:r>
-      <w:proofErr w:type="spellEnd"/>
-      <w:r>
-        <w:t xml:space="preserve"> dominance. The XML requires that all data be contained as discrete components within this bounded structure, and they cannot overlap unless the inner element is fully nested within an outer element. When child elements do not fit neatly within the parent, the text file will display error. The problem is that language structures are often </w:t>
-      </w:r>
-      <w:proofErr w:type="gramStart"/>
-      <w:r>
-        <w:t>overlapping:</w:t>
-      </w:r>
-      <w:proofErr w:type="gramEnd"/>
-      <w:r>
-        <w:t xml:space="preserve"> for example, syntax (that is, phrase-based structures) overlap with semantic structures, as happens often with in poetry.</w:t>
-      </w:r>
-    </w:p>
-    <w:p>
-      <w:pPr>
-        <w:pStyle w:val="Textbody"/>
-      </w:pPr>
-      <w:r>
-        <w:t xml:space="preserve">Through the XML encoding, I discovered the difficulty of disentangling the revisions from one another, which appears to operate in inscrutable ways with Wilde's authorial intention. While my work substantiated to central claims in the criticism, for example, that Wilde substituted words or phrases to ease tension in the dialogue, and that he removed the destructive connotations surrounding the various exhortations of beauty and passion, it also made it more difficult to understand the revisions as discrete </w:t>
-      </w:r>
-      <w:proofErr w:type="spellStart"/>
-      <w:r>
-        <w:t>entites</w:t>
-      </w:r>
-      <w:proofErr w:type="spellEnd"/>
-      <w:r>
-        <w:t>.</w:t>
-      </w:r>
-    </w:p>
-    <w:p>
-      <w:pPr>
-        <w:pStyle w:val="Textbody"/>
-      </w:pPr>
-      <w:r>
-        <w:rPr>
-          <w:noProof/>
-        </w:rPr>
-        <mc:AlternateContent>
-          <mc:Choice Requires="wps">
-            <w:drawing>
-              <wp:anchor distT="0" distB="0" distL="114300" distR="114300" simplePos="0" relativeHeight="251658240" behindDoc="0" locked="0" layoutInCell="1" allowOverlap="1" wp14:anchorId="57B9770D" wp14:editId="011912F4">
-                <wp:simplePos x="0" y="0"/>
-                <wp:positionH relativeFrom="column">
-                  <wp:align>center</wp:align>
-                </wp:positionH>
-                <wp:positionV relativeFrom="paragraph">
-                  <wp:align>top</wp:align>
-                </wp:positionV>
-                <wp:extent cx="5914800" cy="4503600"/>
-                <wp:effectExtent l="0" t="0" r="0" b="0"/>
-                <wp:wrapTopAndBottom/>
-                <wp:docPr id="6" name="Frame6"/>
-                <wp:cNvGraphicFramePr/>
-                <a:graphic xmlns:a="http://schemas.openxmlformats.org/drawingml/2006/main">
-                  <a:graphicData uri="http://schemas.microsoft.com/office/word/2010/wordprocessingShape">
-                    <wps:wsp>
-                      <wps:cNvSpPr txBox="1"/>
-                      <wps:spPr>
-                        <a:xfrm>
-                          <a:off x="0" y="0"/>
-                          <a:ext cx="5914800" cy="4503600"/>
-                        </a:xfrm>
-                        <a:prstGeom prst="rect">
-                          <a:avLst/>
-                        </a:prstGeom>
-                        <a:ln>
-                          <a:noFill/>
-                          <a:prstDash/>
-                        </a:ln>
-                      </wps:spPr>
-                      <wps:txbx>
-                        <w:txbxContent>
-                          <w:p>
-                            <w:r>
-                              <w:rPr>
-                                <w:noProof/>
-                              </w:rPr>
-                              <w:drawing>
-                                <wp:inline distT="0" distB="0" distL="0" distR="0" wp14:anchorId="31B94796" wp14:editId="2BFC2241">
-                                  <wp:extent cx="5914800" cy="4503600"/>
-                                  <wp:effectExtent l="0" t="0" r="3400" b="4900"/>
-                                  <wp:docPr id="5" name="Frame5"/>
-                                  <wp:cNvGraphicFramePr/>
-                                  <a:graphic xmlns:a="http://schemas.openxmlformats.org/drawingml/2006/main">
-                                    <a:graphicData uri="http://schemas.openxmlformats.org/drawingml/2006/picture">
-                                      <pic:pic xmlns:pic="http://schemas.openxmlformats.org/drawingml/2006/picture">
-                                        <pic:nvPicPr>
-                                          <pic:cNvPr id="0" name=""/>
-                                          <pic:cNvPicPr/>
-                                        </pic:nvPicPr>
-                                        <pic:blipFill>
-                                          <a:blip r:embed="rId26"/>
-                                          <a:stretch>
-                                            <a:fillRect/>
-                                          </a:stretch>
-                                        </pic:blipFill>
-                                        <pic:spPr>
-                                          <a:xfrm>
-                                            <a:off x="0" y="0"/>
-                                            <a:ext cx="5914800" cy="4503600"/>
-                                          </a:xfrm>
-                                          <a:prstGeom prst="rect">
-                                            <a:avLst/>
-                                          </a:prstGeom>
-                                          <a:ln>
-                                            <a:noFill/>
-                                            <a:prstDash/>
-                                          </a:ln>
-                                        </pic:spPr>
-                                      </pic:pic>
-                                    </a:graphicData>
-                                  </a:graphic>
-                                </wp:inline>
-                              </w:drawing>
-                            </w:r>
-                            <w:r>
-                              <w:t xml:space="preserve">Figure 3.3.1: Image of detail from MS of </w:t>
-                            </w:r>
-                            <w:r>
-                              <w:rPr>
-                                <w:rStyle w:val="Emphasis"/>
-                              </w:rPr>
-                              <w:t>Dorian Gray</w:t>
-                            </w:r>
-                            <w:r>
-                              <w:t>, page 20.</w:t>
-                            </w:r>
-                          </w:p>
-                        </w:txbxContent>
-                      </wps:txbx>
-                      <wps:bodyPr vert="horz" lIns="0" tIns="0" rIns="0" bIns="0" compatLnSpc="0">
-                        <a:spAutoFit/>
-                      </wps:bodyPr>
-                    </wps:wsp>
-                  </a:graphicData>
-                </a:graphic>
-              </wp:anchor>
-            </w:drawing>
-          </mc:Choice>
-          <mc:Fallback>
-            <w:pict>
-              <v:shape w14:anchorId="57B9770D" id="Frame6" o:spid="_x0000_s1028" type="#_x0000_t202" style="position:absolute;margin-left:0;margin-top:0;width:465.75pt;height:354.6pt;z-index:251658240;visibility:visible;mso-wrap-style:square;mso-wrap-distance-left:9pt;mso-wrap-distance-top:0;mso-wrap-distance-right:9pt;mso-wrap-distance-bottom:0;mso-position-horizontal:center;mso-position-horizontal-relative:text;mso-position-vertical:top;mso-position-vertical-relative:text;v-text-anchor:top" o:gfxdata="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" filled="f" stroked="f">
-                <v:textbox style="mso-fit-shape-to-text:t" inset="0,0,0,0">
-                  <w:txbxContent>
-                    <w:p>
-                      <w:r>
-                        <w:rPr>
-                          <w:noProof/>
-                        </w:rPr>
-                        <w:drawing>
-                          <wp:inline distT="0" distB="0" distL="0" distR="0" wp14:anchorId="31B94796" wp14:editId="2BFC2241">
-                            <wp:extent cx="5914800" cy="4503600"/>
-                            <wp:effectExtent l="0" t="0" r="3400" b="4900"/>
-                            <wp:docPr id="5" name="Frame5"/>
-                            <wp:cNvGraphicFramePr/>
-                            <a:graphic xmlns:a="http://schemas.openxmlformats.org/drawingml/2006/main">
-                              <a:graphicData uri="http://schemas.openxmlformats.org/drawingml/2006/picture">
-                                <pic:pic xmlns:pic="http://schemas.openxmlformats.org/drawingml/2006/picture">
-                                  <pic:nvPicPr>
-                                    <pic:cNvPr id="0" name=""/>
-                                    <pic:cNvPicPr/>
-                                  </pic:nvPicPr>
-                                  <pic:blipFill>
-                                    <a:blip r:embed="rId26"/>
-                                    <a:stretch>
-                                      <a:fillRect/>
-                                    </a:stretch>
-                                  </pic:blipFill>
-                                  <pic:spPr>
-                                    <a:xfrm>
-                                      <a:off x="0" y="0"/>
-                                      <a:ext cx="5914800" cy="4503600"/>
-                                    </a:xfrm>
-                                    <a:prstGeom prst="rect">
-                                      <a:avLst/>
-                                    </a:prstGeom>
-                                    <a:ln>
-                                      <a:noFill/>
-                                      <a:prstDash/>
-                                    </a:ln>
-                                  </pic:spPr>
-                                </pic:pic>
-                              </a:graphicData>
-                            </a:graphic>
-                          </wp:inline>
-                        </w:drawing>
-                      </w:r>
-                      <w:r>
-                        <w:t xml:space="preserve">Figure 3.3.1: Image of detail from MS of </w:t>
-                      </w:r>
-                      <w:r>
-                        <w:rPr>
-                          <w:rStyle w:val="Emphasis"/>
-                        </w:rPr>
-                        <w:t>Dorian Gray</w:t>
-                      </w:r>
-                      <w:r>
-                        <w:t>, page 20.</w:t>
-                      </w:r>
-                    </w:p>
-                  </w:txbxContent>
-                </v:textbox>
-                <w10:wrap type="topAndBottom"/>
-              </v:shape>
-            </w:pict>
-          </mc:Fallback>
-        </mc:AlternateContent>
-      </w:r>
-    </w:p>
-    <w:p>
-      <w:pPr>
-        <w:pStyle w:val="Textbody"/>
-      </w:pPr>
-      <w:r>
-        <w:t xml:space="preserve">For example, one passage layers revisions to intimacy, passion, and fatality within what are apparently several rounds of revision. In the original version of the text, the </w:t>
-      </w:r>
-      <w:proofErr w:type="spellStart"/>
-      <w:r>
-        <w:t>the</w:t>
-      </w:r>
-      <w:proofErr w:type="spellEnd"/>
-      <w:r>
-        <w:t xml:space="preserve"> painter Basil is </w:t>
-      </w:r>
-      <w:proofErr w:type="gramStart"/>
-      <w:r>
-        <w:t>explains</w:t>
-      </w:r>
-      <w:proofErr w:type="gramEnd"/>
-      <w:r>
-        <w:t xml:space="preserve"> his fascination with Dorian Gray to their friend, Lord Henry:</w:t>
-      </w:r>
-    </w:p>
-    <w:p>
-      <w:pPr>
-        <w:pStyle w:val="Quotations"/>
-      </w:pPr>
-      <w:r>
-        <w:t>“You remember that landscape of mine… It is one of the best things I have ever done. And why is it so? Because, while I was painting it, Dorian Gray sat beside me, and as he leaned across to look at it, his cheek just brushed my cheek. The world becomes young to me when I hold his hand, as when I see him, the centuries yield up all their secrets!”</w:t>
-      </w:r>
-    </w:p>
-    <w:p>
-      <w:pPr>
-        <w:pStyle w:val="Textbody"/>
-      </w:pPr>
-      <w:r>
-        <w:t xml:space="preserve">Lord Henry's response, as you can see, is mostly illegible, but I could make out some words and </w:t>
-      </w:r>
-      <w:proofErr w:type="spellStart"/>
-      <w:r>
-        <w:t>phases</w:t>
-      </w:r>
-      <w:proofErr w:type="spellEnd"/>
-      <w:r>
-        <w:t xml:space="preserve">, like "you must not talk", "his power," and "slave", as well as the final line, which reads: "It </w:t>
-      </w:r>
-      <w:r>
-        <w:lastRenderedPageBreak/>
-        <w:t>is worse than wicked, it is silly. I hate Dorian Gray."</w:t>
-      </w:r>
-    </w:p>
-    <w:p>
-      <w:pPr>
-        <w:pStyle w:val="Textbody"/>
-      </w:pPr>
-      <w:r>
-        <w:rPr>
-          <w:noProof/>
-        </w:rPr>
         <mc:AlternateContent>
           <mc:Choice Requires="wps">
             <w:drawing>
@@ -2514,7 +2961,7 @@
                                           <pic:cNvPicPr/>
                                         </pic:nvPicPr>
                                         <pic:blipFill>
-                                          <a:blip r:embed="rId27"/>
+                                          <a:blip r:embed="rId11"/>
                                           <a:stretch>
                                             <a:fillRect/>
                                           </a:stretch>
@@ -2538,8 +2985,8 @@
                                 </wp:inline>
                               </w:drawing>
                             </w:r>
-                            <w:bookmarkStart w:id="19" w:name="nil"/>
-                            <w:bookmarkEnd w:id="19"/>
+                            <w:bookmarkStart w:id="20" w:name="nil"/>
+                            <w:bookmarkEnd w:id="20"/>
                             <w:r>
                               <w:t xml:space="preserve">Figure 3.3.2: Image of XML encoding for MS of </w:t>
                             </w:r>
@@ -2566,7 +3013,11 @@
           </mc:Choice>
           <mc:Fallback>
             <w:pict>
-              <v:shape w14:anchorId="39F8DD54" id="Frame8" o:spid="_x0000_s1029" type="#_x0000_t202" style="position:absolute;margin-left:0;margin-top:0;width:481.9pt;height:438.25pt;z-index:251659264;visibility:visible;mso-wrap-style:square;mso-wrap-distance-left:9pt;mso-wrap-distance-top:0;mso-wrap-distance-right:9pt;mso-wrap-distance-bottom:0;mso-position-horizontal:center;mso-position-horizontal-relative:text;mso-position-vertical:top;mso-position-vertical-relative:text;v-text-anchor:top" o:gfxdata="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" filled="f" stroked="f">
+              <v:shapetype w14:anchorId="39F8DD54" id="_x0000_t202" coordsize="21600,21600" o:spt="202" path="m,l,21600r21600,l21600,xe">
+                <v:stroke joinstyle="miter"/>
+                <v:path gradientshapeok="t" o:connecttype="rect"/>
+              </v:shapetype>
+              <v:shape id="Frame8" o:spid="_x0000_s1026" type="#_x0000_t202" style="position:absolute;margin-left:0;margin-top:0;width:481.9pt;height:438.25pt;z-index:251659264;visibility:visible;mso-wrap-style:square;mso-wrap-distance-left:9pt;mso-wrap-distance-top:0;mso-wrap-distance-right:9pt;mso-wrap-distance-bottom:0;mso-position-horizontal:center;mso-position-horizontal-relative:text;mso-position-vertical:top;mso-position-vertical-relative:text;v-text-anchor:top" o:gfxdata="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" filled="f" stroked="f">
                 <v:textbox style="mso-fit-shape-to-text:t" inset="0,0,0,0">
                   <w:txbxContent>
                     <w:p>
@@ -2588,7 +3039,7 @@
                                     <pic:cNvPicPr/>
                                   </pic:nvPicPr>
                                   <pic:blipFill>
-                                    <a:blip r:embed="rId27"/>
+                                    <a:blip r:embed="rId11"/>
                                     <a:stretch>
                                       <a:fillRect/>
                                     </a:stretch>
@@ -2612,8 +3063,8 @@
                           </wp:inline>
                         </w:drawing>
                       </w:r>
-                      <w:bookmarkStart w:id="20" w:name="nil"/>
-                      <w:bookmarkEnd w:id="20"/>
+                      <w:bookmarkStart w:id="21" w:name="nil"/>
+                      <w:bookmarkEnd w:id="21"/>
                       <w:r>
                         <w:t xml:space="preserve">Figure 3.3.2: Image of XML encoding for MS of </w:t>
                       </w:r>
@@ -2641,7 +3092,86 @@
         <w:pStyle w:val="Textbody"/>
       </w:pPr>
       <w:r>
-        <w:t>In Wilde's revisions, as you can see in the XML encoding, he replaces "cheek just brushed my cheek," with "hair just touched my hand," before striking out the entire line, as well as the following sentence, ending his dialogue with the words "sat beside me." Wilde also strikes out much of Lord Henry's response, replacing Lord Henry's intensity with a relatively subdued interest–"Basil, this is quite wonderful. I must see Dorian Gray."</w:t>
+        <w:t xml:space="preserve">In Wilde's revisions, as you can see in the XML encoding, he replaces </w:t>
+      </w:r>
+      <w:r>
+        <w:t>“</w:t>
+      </w:r>
+      <w:r>
+        <w:t>cheek just brushed my cheek,</w:t>
+      </w:r>
+      <w:r>
+        <w:t>”</w:t>
+      </w:r>
+      <w:r>
+        <w:t xml:space="preserve"> with </w:t>
+      </w:r>
+      <w:r>
+        <w:t>“</w:t>
+      </w:r>
+      <w:r>
+        <w:t>hair just touched my hand,</w:t>
+      </w:r>
+      <w:r>
+        <w:t>”</w:t>
+      </w:r>
+      <w:r>
+        <w:t xml:space="preserve"> before striking out the entire line, as well as the following sentence, ending his dialogue with the words </w:t>
+      </w:r>
+      <w:r>
+        <w:t>“</w:t>
+      </w:r>
+      <w:r>
+        <w:t>sat beside me.</w:t>
+      </w:r>
+      <w:r>
+        <w:t>”</w:t>
+      </w:r>
+      <w:r>
+        <w:t xml:space="preserve"> Wilde also strikes out much of Lord Henry's response, replacing Lord Henry's intensity with a relatively subdued interest</w:t>
+      </w:r>
+      <w:proofErr w:type="gramStart"/>
+      <w:r>
+        <w:t>–</w:t>
+      </w:r>
+      <w:r>
+        <w:t>”</w:t>
+      </w:r>
+      <w:r>
+        <w:t>Basil</w:t>
+      </w:r>
+      <w:proofErr w:type="gramEnd"/>
+      <w:r>
+        <w:t>, this is quite wonderful. I must see Dorian Gray.</w:t>
+      </w:r>
+      <w:r>
+        <w:t>”</w:t>
+      </w:r>
+    </w:p>
+    <w:p>
+      <w:pPr>
+        <w:pStyle w:val="Textbody"/>
+        <w:ind w:firstLine="576"/>
+      </w:pPr>
+      <w:commentRangeStart w:id="22"/>
+      <w:r>
+        <w:t xml:space="preserve">, which appears to operate in inscrutable ways with Wilde's authorial intention. While my work substantiated to central claims in the criticism, for example, that Wilde substituted words or phrases to ease tension in the dialogue, and that he removed the destructive connotations surrounding the various exhortations of beauty and passion, it also made it more difficult to understand the revisions as discrete </w:t>
+      </w:r>
+      <w:proofErr w:type="spellStart"/>
+      <w:r>
+        <w:t>entites</w:t>
+      </w:r>
+      <w:proofErr w:type="spellEnd"/>
+      <w:r>
+        <w:t>.</w:t>
+      </w:r>
+      <w:commentRangeEnd w:id="22"/>
+      <w:r>
+        <w:rPr>
+          <w:rStyle w:val="CommentReference"/>
+          <w:rFonts w:cs="Mangal"/>
+        </w:rPr>
+        <w:commentReference w:id="22"/>
       </w:r>
     </w:p>
     <w:p>
@@ -2657,7 +3187,11 @@
       </w:r>
       <w:proofErr w:type="spellEnd"/>
       <w:r>
-        <w:t xml:space="preserve"> are distributed among the rounds of revision, across multiple layers of deletion, proved was difficult to capture in the strict, disambiguated format. Rather, this work surfaces how these themes work together in ways that cannot be captured by its data structure and its need for strict disambiguation. They may be plural, co-existing within a single line of text; they may be inextricable, with one enabling the other, like intimacy and passion, which enable fatality; or they might enfold one within the other, encompassing a plurality of intentions.</w:t>
+        <w:t xml:space="preserve"> are distributed among the rounds of revision, across multiple layers of deletion, proved was difficult to capture in the strict, disambiguated format. Rather, this work surfaces how these themes work together in ways that cannot be captured by its data structure and its need for strict disambiguation. They may be plural, co-existing within a single line of text; they may be inextricable, with one enabling the other, like intimacy and passion, which enable fatality; or they </w:t>
+      </w:r>
+      <w:r>
+        <w:lastRenderedPageBreak/>
+        <w:t>might enfold one within the other, encompassing a plurality of intentions.</w:t>
       </w:r>
     </w:p>
     <w:p>
@@ -2672,14 +3206,13 @@
       <w:pPr>
         <w:pStyle w:val="Heading2"/>
       </w:pPr>
-      <w:bookmarkStart w:id="21" w:name="orgd89a171"/>
-      <w:bookmarkStart w:id="22" w:name="OrgXref.orgd89a171"/>
-      <w:bookmarkEnd w:id="21"/>
-      <w:r>
-        <w:lastRenderedPageBreak/>
+      <w:bookmarkStart w:id="23" w:name="orgd89a171"/>
+      <w:bookmarkStart w:id="24" w:name="OrgXref.orgd89a171"/>
+      <w:bookmarkEnd w:id="23"/>
+      <w:r>
         <w:t>Dominance structures in the archive</w:t>
       </w:r>
-      <w:bookmarkEnd w:id="22"/>
+      <w:bookmarkEnd w:id="24"/>
     </w:p>
     <w:p>
       <w:pPr>
@@ -2702,7 +3235,33 @@
         <w:pStyle w:val="Textbody"/>
       </w:pPr>
       <w:r>
-        <w:t>I find that underlying Ruddick’s two “unspeakable” morals about beauty and homosexuality, there is a third level of “unspeakability”—about power, about who has it and who is subject to it. For this text in particular, the dominant force is that of the writer himself, a writer with nearly every privilege—gender, racial, financial, cultural, and educational—who censors his own writing. What about texts whose writers or subjects are subscribed to larger systems of domination, such historical forces of discrimination, exploitation, and oppression?</w:t>
+        <w:t xml:space="preserve">I find that underlying Ruddick’s two </w:t>
+      </w:r>
+      <w:r>
+        <w:t>“</w:t>
+      </w:r>
+      <w:r>
+        <w:t>unspeakable</w:t>
+      </w:r>
+      <w:r>
+        <w:t>”</w:t>
+      </w:r>
+      <w:r>
+        <w:t xml:space="preserve"> morals about beauty and homosexuality, there is a third level of </w:t>
+      </w:r>
+      <w:r>
+        <w:t>“</w:t>
+      </w:r>
+      <w:proofErr w:type="spellStart"/>
+      <w:r>
+        <w:t>unspeakability</w:t>
+      </w:r>
+      <w:proofErr w:type="spellEnd"/>
+      <w:r>
+        <w:t>”</w:t>
+      </w:r>
+      <w:r>
+        <w:t>—about power, about who has it and who is subject to it. For this text in particular, the dominant force is that of the writer himself, a writer with nearly every privilege—gender, racial, financial, cultural, and educational—who censors his own writing. What about texts whose writers or subjects are subscribed to larger systems of domination, such historical forces of discrimination, exploitation, and oppression?</w:t>
       </w:r>
     </w:p>
     <w:p>
@@ -2718,7 +3277,31 @@
       </w:r>
       <w:proofErr w:type="spellEnd"/>
       <w:r>
-        <w:t xml:space="preserve">, and censuses, among other historiographical and official documents, all written by slave-owning men, traders, and colonial officials. From this sparse and highly delineated dataset, she finds methods of surfacing a narrative of what was and what might have been. She does that by reading through these records, which “often contain incomplete information,” and weaves a history “in careful and creative ways” (Johnson 5). Her readings of these documents surface a complicated and nuanced picture of black </w:t>
+        <w:t xml:space="preserve">, and censuses, among other historiographical and official documents, all written by slave-owning men, traders, and colonial officials. From this sparse and highly delineated dataset, she finds methods of surfacing a narrative of what was and what might have been. She does that by reading through these records, which </w:t>
+      </w:r>
+      <w:r>
+        <w:t>“</w:t>
+      </w:r>
+      <w:r>
+        <w:t>often contain incomplete information,</w:t>
+      </w:r>
+      <w:r>
+        <w:t>”</w:t>
+      </w:r>
+      <w:r>
+        <w:t xml:space="preserve"> and weaves a history </w:t>
+      </w:r>
+      <w:r>
+        <w:t>“</w:t>
+      </w:r>
+      <w:r>
+        <w:t>in careful and creative ways</w:t>
+      </w:r>
+      <w:r>
+        <w:t>”</w:t>
+      </w:r>
+      <w:r>
+        <w:t xml:space="preserve"> (Johnson 5). Her readings of these documents surface a complicated and nuanced picture of black </w:t>
       </w:r>
       <w:proofErr w:type="spellStart"/>
       <w:r>
@@ -2759,7 +3342,37 @@
       </w:r>
       <w:proofErr w:type="spellEnd"/>
       <w:r>
-        <w:t xml:space="preserve">, “a wealthy merchant" [who] had leveraged her status as the wife of a European official "against her commercial savvy… "for her own benefit” (Johnson 16). The notes reveal that the sources for </w:t>
+        <w:t xml:space="preserve">, </w:t>
+      </w:r>
+      <w:r>
+        <w:t>“</w:t>
+      </w:r>
+      <w:r>
+        <w:t>a wealthy merchant</w:t>
+      </w:r>
+      <w:r>
+        <w:t>”</w:t>
+      </w:r>
+      <w:r>
+        <w:t xml:space="preserve"> [who] had leveraged her status as the wife of a European official </w:t>
+      </w:r>
+      <w:r>
+        <w:t>“</w:t>
+      </w:r>
+      <w:r>
+        <w:t xml:space="preserve">against her commercial savvy… </w:t>
+      </w:r>
+      <w:r>
+        <w:t>“</w:t>
+      </w:r>
+      <w:r>
+        <w:t>for her own benefit</w:t>
+      </w:r>
+      <w:r>
+        <w:t>”</w:t>
+      </w:r>
+      <w:r>
+        <w:t xml:space="preserve"> (Johnson 16). The notes reveal that the sources for </w:t>
       </w:r>
       <w:proofErr w:type="spellStart"/>
       <w:r>
@@ -2798,13 +3411,13 @@
       <w:pPr>
         <w:pStyle w:val="Heading2"/>
       </w:pPr>
-      <w:bookmarkStart w:id="23" w:name="org78115c0"/>
-      <w:bookmarkStart w:id="24" w:name="OrgXref.org78115c0"/>
-      <w:bookmarkEnd w:id="23"/>
+      <w:bookmarkStart w:id="25" w:name="org78115c0"/>
+      <w:bookmarkStart w:id="26" w:name="OrgXref.org78115c0"/>
+      <w:bookmarkEnd w:id="25"/>
       <w:r>
         <w:t>disidentification to queer form</w:t>
       </w:r>
-      <w:bookmarkEnd w:id="24"/>
+      <w:bookmarkEnd w:id="26"/>
     </w:p>
     <w:p>
       <w:pPr>
@@ -2819,7 +3432,26 @@
         <w:pStyle w:val="Textbody"/>
       </w:pPr>
       <w:r>
-        <w:t>According to the late Queer Studies scholar, Jose Esteban Muñoz, queer subjectivity is defined by working within the gaps of identification, what he calls “disidentification,” where subjectivity emerges in the failure to adhere to social expectations (Disidentifications 5). Within this gap, minority subjects find alternative pathways to connect with majority culture, “read[</w:t>
+        <w:lastRenderedPageBreak/>
+        <w:t xml:space="preserve">According to the late Queer Studies scholar, Jose Esteban Muñoz, queer subjectivity is defined by working within the gaps of identification, what he calls </w:t>
+      </w:r>
+      <w:r>
+        <w:t>“</w:t>
+      </w:r>
+      <w:r>
+        <w:t>disidentification,</w:t>
+      </w:r>
+      <w:r>
+        <w:t>”</w:t>
+      </w:r>
+      <w:r>
+        <w:t xml:space="preserve"> where subjectivity emerges in the failure to adhere to social expectations (Disidentifications 5). Within this gap, minority subjects find alternative pathways to connect with majority culture, </w:t>
+      </w:r>
+      <w:r>
+        <w:t>“</w:t>
+      </w:r>
+      <w:r>
+        <w:t>read[</w:t>
       </w:r>
       <w:proofErr w:type="spellStart"/>
       <w:r>
@@ -2827,175 +3459,271 @@
       </w:r>
       <w:proofErr w:type="spellEnd"/>
       <w:r>
-        <w:t xml:space="preserve">] oneself and one’s own life narrative in a moment, object, or subject that is not culturally coded to ‘connect’ with </w:t>
-      </w:r>
+        <w:t>] oneself and one’s own life narrative in a moment, object, or subject that is not culturally coded to ‘connect’ with the disidentifying subject</w:t>
+      </w:r>
+      <w:r>
+        <w:t>”</w:t>
+      </w:r>
+      <w:r>
+        <w:t xml:space="preserve"> (Disidentifications 12).</w:t>
+      </w:r>
+    </w:p>
+    <w:p>
+      <w:pPr>
+        <w:pStyle w:val="Textbody"/>
+      </w:pPr>
+      <w:r>
+        <w:t xml:space="preserve">I find that reduction and constraints in technology are opportunities for reading the workings of power and other </w:t>
+      </w:r>
+      <w:proofErr w:type="spellStart"/>
+      <w:r>
+        <w:t>oppresive</w:t>
+      </w:r>
+      <w:proofErr w:type="spellEnd"/>
+      <w:r>
+        <w:t xml:space="preserve"> structures, and for surfacing not only what has been flattened by the machine, but an incommensurable element, which cannot be apprehended or expressed.</w:t>
+      </w:r>
+    </w:p>
+    <w:p>
+      <w:pPr>
+        <w:pStyle w:val="Textbody"/>
+      </w:pPr>
+      <w:r>
+        <w:t xml:space="preserve">Posing the incommensurable qualities of queer identity and experience against the necessary disambiguation of technological processes, I try to surface what Queer Studies theorists </w:t>
+      </w:r>
+      <w:proofErr w:type="spellStart"/>
+      <w:r>
+        <w:t>Kadji</w:t>
+      </w:r>
+      <w:proofErr w:type="spellEnd"/>
+      <w:r>
+        <w:t xml:space="preserve"> Amin, Amber Musser, and Roy Perez describe as </w:t>
+      </w:r>
+      <w:r>
+        <w:t>“</w:t>
+      </w:r>
+      <w:r>
+        <w:t>Queer Form,</w:t>
+      </w:r>
+      <w:r>
+        <w:t>”</w:t>
+      </w:r>
+      <w:r>
+        <w:t xml:space="preserve"> that is, </w:t>
+      </w:r>
+      <w:r>
+        <w:t>“</w:t>
+      </w:r>
+      <w:r>
+        <w:t>an aesthetics that moves persistently around the visual,</w:t>
+      </w:r>
+      <w:r>
+        <w:t>”</w:t>
+      </w:r>
+      <w:r>
+        <w:t xml:space="preserve"> </w:t>
+      </w:r>
+      <w:r>
+        <w:t>“</w:t>
+      </w:r>
+      <w:proofErr w:type="spellStart"/>
+      <w:r>
+        <w:t>mak</w:t>
+      </w:r>
+      <w:proofErr w:type="spellEnd"/>
+      <w:r>
+        <w:t>[</w:t>
+      </w:r>
+      <w:proofErr w:type="spellStart"/>
+      <w:r>
+        <w:t>ing</w:t>
+      </w:r>
+      <w:proofErr w:type="spellEnd"/>
+      <w:r>
+        <w:t>] difference a little less knowable, visible, digestible</w:t>
+      </w:r>
+      <w:r>
+        <w:t>”</w:t>
+      </w:r>
+      <w:r>
+        <w:t xml:space="preserve"> (235). According to these theorists, Queer Form </w:t>
+      </w:r>
+      <w:r>
+        <w:t>“</w:t>
+      </w:r>
+      <w:r>
+        <w:t>resist[s] the dictates of transparency normally required of non-normative subjects by illuminating the unseen</w:t>
+      </w:r>
+      <w:r>
+        <w:t>”</w:t>
+      </w:r>
+      <w:r>
+        <w:t xml:space="preserve"> (233).</w:t>
+      </w:r>
+    </w:p>
+    <w:p>
+      <w:pPr>
+        <w:pStyle w:val="Textbody"/>
+      </w:pPr>
+      <w:r>
+        <w:t xml:space="preserve">My work seeks out such forms, ones that figure the contour, boundary, and edge around the elusive identities, repressed desires, and other coded elements of queerness in text. For this project I have built two digital applications, one for text analysis and one for text encoding, that demonstrates in practice how these tools reveal, not solutions for understanding or </w:t>
+      </w:r>
+      <w:r>
+        <w:t>“</w:t>
+      </w:r>
+      <w:r>
+        <w:t>fixing</w:t>
+      </w:r>
+      <w:r>
+        <w:t>”</w:t>
+      </w:r>
+      <w:r>
+        <w:t xml:space="preserve"> queerness, but opportunities for exploring its shifting permutations.</w:t>
+      </w:r>
+    </w:p>
+    <w:p>
+      <w:pPr>
+        <w:pStyle w:val="Textbody"/>
+      </w:pPr>
+      <w:r>
+        <w:t xml:space="preserve">The goal, as I try to demonstrate with the digital applications that I created, called </w:t>
+      </w:r>
+      <w:r>
+        <w:t>“</w:t>
+      </w:r>
+      <w:r>
+        <w:t>the Queer Text Toolkit</w:t>
+      </w:r>
+      <w:r>
+        <w:t>”</w:t>
+      </w:r>
+      <w:r>
+        <w:t xml:space="preserve">, is not to build reproducible schemas and models for analyzing queerness. Rather, it is to harness the opacity and unintelligibility of queer forms. I hope this experimental work will encourage further developments for reading our queer literary heritage, that, as Judith Butler says, </w:t>
+      </w:r>
+      <w:r>
+        <w:t>“</w:t>
+      </w:r>
+      <w:r>
+        <w:t>begin, without ending, without mastering, to own—-and yet never fully to own—-the exclusions by which we proceed</w:t>
+      </w:r>
+      <w:r>
+        <w:t>”</w:t>
+      </w:r>
+      <w:r>
+        <w:t xml:space="preserve"> (25).</w:t>
+      </w:r>
+    </w:p>
+    <w:p>
+      <w:pPr>
+        <w:pStyle w:val="Heading1"/>
+      </w:pPr>
+      <w:bookmarkStart w:id="27" w:name="orge704b12"/>
+      <w:bookmarkStart w:id="28" w:name="OrgXref.orge704b12"/>
+      <w:bookmarkEnd w:id="27"/>
+      <w:r>
+        <w:t>3. where my work is now going - algorithmic bias - 10</w:t>
+      </w:r>
+      <w:bookmarkEnd w:id="28"/>
+    </w:p>
+    <w:p>
+      <w:pPr>
+        <w:pStyle w:val="Textbody"/>
+      </w:pPr>
+      <w:r>
+        <w:t>Now I turn to my follow-up project, which I've already begun researching.</w:t>
+      </w:r>
+    </w:p>
+    <w:p>
+      <w:pPr>
+        <w:pStyle w:val="Textbody"/>
+      </w:pPr>
+      <w:r>
+        <w:t xml:space="preserve">This project applies a similar analytical spirit of </w:t>
+      </w:r>
+      <w:proofErr w:type="spellStart"/>
+      <w:r>
+        <w:t>deonstructing</w:t>
+      </w:r>
+      <w:proofErr w:type="spellEnd"/>
+      <w:r>
+        <w:t xml:space="preserve"> technical mechanisms toward a new object: Large Language Models. Now, I am in the middle of a data gathering and cleaning process with the goal of fine-tuning a LLM to study how it perpetuates gender bias in its training data. So far, I </w:t>
+      </w:r>
+      <w:proofErr w:type="gramStart"/>
+      <w:r>
+        <w:t>am have</w:t>
+      </w:r>
+      <w:proofErr w:type="gramEnd"/>
+      <w:r>
+        <w:t xml:space="preserve"> gathered definitions of gender identity and related terms from Federal legislation that limits transgender peoples’ rights, known as the </w:t>
+      </w:r>
+      <w:r>
+        <w:t>“</w:t>
+      </w:r>
+      <w:r>
+        <w:t>anti-trans</w:t>
+      </w:r>
+      <w:r>
+        <w:t>”</w:t>
+      </w:r>
+      <w:r>
+        <w:t xml:space="preserve"> legislation, which is being currently debated and passed throughout the US. Next, I will use this dataset to train a Text Classification model that can score gender bias in language.</w:t>
+      </w:r>
+    </w:p>
+    <w:p>
+      <w:pPr>
+        <w:pStyle w:val="Textbody"/>
+      </w:pPr>
+      <w:r>
+        <w:t>Primarily, I am interested how the training processes for these tools perpetuate and amplify the sexist, racist, and other hegemonic perspectives from their training data.</w:t>
+      </w:r>
+    </w:p>
+    <w:p>
+      <w:pPr>
+        <w:pStyle w:val="Heading2"/>
+      </w:pPr>
+      <w:bookmarkStart w:id="29" w:name="org6998c4f"/>
+      <w:bookmarkStart w:id="30" w:name="OrgXref.org6998c4f"/>
+      <w:bookmarkEnd w:id="29"/>
+      <w:proofErr w:type="spellStart"/>
+      <w:r>
+        <w:t>anti trans</w:t>
+      </w:r>
+      <w:proofErr w:type="spellEnd"/>
+      <w:r>
+        <w:t xml:space="preserve"> &amp; text generation</w:t>
+      </w:r>
+      <w:bookmarkEnd w:id="30"/>
+    </w:p>
+    <w:p>
+      <w:pPr>
+        <w:pStyle w:val="Textbody"/>
+      </w:pPr>
+      <w:r>
+        <w:t>The anti-trans legislation movement is a fascinating one. It's being used a galvanizing tool, as a way of conscripting folks who may hesitate to condemn homosexuality into what is ultimately a hetero-hegemony, a hetero-</w:t>
+      </w:r>
+      <w:proofErr w:type="spellStart"/>
+      <w:r>
+        <w:t>normativizing</w:t>
+      </w:r>
+      <w:proofErr w:type="spellEnd"/>
+      <w:r>
+        <w:t xml:space="preserve"> project. It seems to me that the threat to gender has to do with the binary gender paradigm that is inalienable, that cannot be transgressed, which is used as their rallying cry. (Of course, as trans activists and scholars have been saying for years, this is only the beginning. Because once they get the trans folk, they will move on to the rest of the non-</w:t>
+      </w:r>
+      <w:proofErr w:type="spellStart"/>
+      <w:r>
+        <w:t>normatives</w:t>
+      </w:r>
+      <w:proofErr w:type="spellEnd"/>
+      <w:r>
+        <w:t>.)</w:t>
+      </w:r>
+    </w:p>
+    <w:p>
+      <w:pPr>
+        <w:pStyle w:val="Textbody"/>
+      </w:pPr>
       <w:r>
         <w:lastRenderedPageBreak/>
-        <w:t>the disidentifying subject” (Disidentifications 12).</w:t>
-      </w:r>
-    </w:p>
-    <w:p>
-      <w:pPr>
-        <w:pStyle w:val="Textbody"/>
-      </w:pPr>
-      <w:r>
-        <w:t xml:space="preserve">I find that reduction and constraints in technology are opportunities for reading the workings of power and other </w:t>
-      </w:r>
-      <w:proofErr w:type="spellStart"/>
-      <w:r>
-        <w:t>oppresive</w:t>
-      </w:r>
-      <w:proofErr w:type="spellEnd"/>
-      <w:r>
-        <w:t xml:space="preserve"> structures, and for surfacing not only what has been flattened by the machine, but an incommensurable element, which cannot be apprehended or expressed.</w:t>
-      </w:r>
-    </w:p>
-    <w:p>
-      <w:pPr>
-        <w:pStyle w:val="Textbody"/>
-      </w:pPr>
-      <w:r>
-        <w:t xml:space="preserve">Posing the incommensurable qualities of queer identity and experience against the necessary disambiguation of technological processes, I try to surface what Queer Studies theorists </w:t>
-      </w:r>
-      <w:proofErr w:type="spellStart"/>
-      <w:r>
-        <w:t>Kadji</w:t>
-      </w:r>
-      <w:proofErr w:type="spellEnd"/>
-      <w:r>
-        <w:t xml:space="preserve"> Amin, Amber Musser, and Roy Perez describe as "Queer Form," that is, "an aesthetics that moves persistently around the visual,” “</w:t>
-      </w:r>
-      <w:proofErr w:type="spellStart"/>
-      <w:r>
-        <w:t>mak</w:t>
-      </w:r>
-      <w:proofErr w:type="spellEnd"/>
-      <w:r>
-        <w:t>[</w:t>
-      </w:r>
-      <w:proofErr w:type="spellStart"/>
-      <w:r>
-        <w:t>ing</w:t>
-      </w:r>
-      <w:proofErr w:type="spellEnd"/>
-      <w:r>
-        <w:t>] difference a little less knowable, visible, digestible” (235). According to these theorists, Queer Form “resist[s] the dictates of transparency normally required of non-normative subjects by illuminating the unseen” (233).</w:t>
-      </w:r>
-    </w:p>
-    <w:p>
-      <w:pPr>
-        <w:pStyle w:val="Textbody"/>
-      </w:pPr>
-      <w:r>
-        <w:t>My work seeks out such forms, ones that figure the contour, boundary, and edge around the elusive identities, repressed desires, and other coded elements of queerness in text. For this project I have built two digital applications, one for text analysis and one for text encoding, that demonstrates in practice how these tools reveal, not solutions for understanding or “fixing” queerness, but opportunities for exploring its shifting permutations.</w:t>
-      </w:r>
-    </w:p>
-    <w:p>
-      <w:pPr>
-        <w:pStyle w:val="Textbody"/>
-      </w:pPr>
-      <w:r>
-        <w:t>The goal, as I try to demonstrate with the digital applications that I created, called "the Queer Text Toolkit", is not to build reproducible schemas and models for analyzing queerness. Rather, it is to harness the opacity and unintelligibility of queer forms. I hope this experimental work will encourage further developments for reading our queer literary heritage, that, as Judith Butler says, “begin, without ending, without mastering, to own—-and yet never fully to own—-the exclusions by which we proceed” (25).</w:t>
-      </w:r>
-    </w:p>
-    <w:p>
-      <w:pPr>
-        <w:pStyle w:val="Heading1"/>
-      </w:pPr>
-      <w:bookmarkStart w:id="25" w:name="orge704b12"/>
-      <w:bookmarkStart w:id="26" w:name="OrgXref.orge704b12"/>
-      <w:bookmarkEnd w:id="25"/>
-      <w:r>
-        <w:t>3. where my work is now going - algorithmic bias - 10</w:t>
-      </w:r>
-      <w:bookmarkEnd w:id="26"/>
-    </w:p>
-    <w:p>
-      <w:pPr>
-        <w:pStyle w:val="Textbody"/>
-      </w:pPr>
-      <w:r>
-        <w:t>Now I turn to my follow-up project, which I've already begun researching.</w:t>
-      </w:r>
-    </w:p>
-    <w:p>
-      <w:pPr>
-        <w:pStyle w:val="Textbody"/>
-      </w:pPr>
-      <w:r>
-        <w:t xml:space="preserve">This project applies a similar analytical spirit of </w:t>
-      </w:r>
-      <w:proofErr w:type="spellStart"/>
-      <w:r>
-        <w:t>deonstructing</w:t>
-      </w:r>
-      <w:proofErr w:type="spellEnd"/>
-      <w:r>
-        <w:t xml:space="preserve"> technical mechanisms toward a new object: Large Language Models. Now, I am in the middle of a data gathering and cleaning process with the goal of fine-tuning a LLM to study how it perpetuates gender bias in its training data. So far, I </w:t>
-      </w:r>
-      <w:proofErr w:type="gramStart"/>
-      <w:r>
-        <w:t>am have</w:t>
-      </w:r>
-      <w:proofErr w:type="gramEnd"/>
-      <w:r>
-        <w:t xml:space="preserve"> gathered definitions of gender identity and related terms from Federal legislation that limits transgender peoples’ rights, known as the “anti-trans” legislation, which is being currently debated and passed throughout the US. Next, I will use this dataset to train a Text Classification model that can score gender bias in language.</w:t>
-      </w:r>
-    </w:p>
-    <w:p>
-      <w:pPr>
-        <w:pStyle w:val="Textbody"/>
-      </w:pPr>
-      <w:r>
-        <w:t>Primarily, I am interested how the training processes for these tools perpetuate and amplify the sexist, racist, and other hegemonic perspectives from their training data.</w:t>
-      </w:r>
-    </w:p>
-    <w:p>
-      <w:pPr>
-        <w:pStyle w:val="Heading2"/>
-      </w:pPr>
-      <w:bookmarkStart w:id="27" w:name="org6998c4f"/>
-      <w:bookmarkStart w:id="28" w:name="OrgXref.org6998c4f"/>
-      <w:bookmarkEnd w:id="27"/>
-      <w:proofErr w:type="spellStart"/>
-      <w:r>
-        <w:t>anti trans</w:t>
-      </w:r>
-      <w:proofErr w:type="spellEnd"/>
-      <w:r>
-        <w:t xml:space="preserve"> &amp; text generation</w:t>
-      </w:r>
-      <w:bookmarkEnd w:id="28"/>
-    </w:p>
-    <w:p>
-      <w:pPr>
-        <w:pStyle w:val="Textbody"/>
-      </w:pPr>
-      <w:r>
-        <w:t>The anti-trans legislation movement is a fascinating one. It's being used a galvanizing tool, as a way of conscripting folks who may hesitate to condemn homosexuality into what is ultimately a hetero-hegemony, a hetero-</w:t>
-      </w:r>
-      <w:proofErr w:type="spellStart"/>
-      <w:r>
-        <w:t>normativizing</w:t>
-      </w:r>
-      <w:proofErr w:type="spellEnd"/>
-      <w:r>
-        <w:t xml:space="preserve"> project. It seems to me that the threat to gender has to do with the binary gender paradigm that is inalienable, that cannot be transgressed, which is used as their rallying cry. (Of course, as trans activists and scholars have been saying for years, this is only the beginning. Because once they get the trans folk, they will move on to the rest of the non-</w:t>
-      </w:r>
-      <w:proofErr w:type="spellStart"/>
-      <w:r>
-        <w:t>normatives</w:t>
-      </w:r>
-      <w:proofErr w:type="spellEnd"/>
-      <w:r>
-        <w:t>.)</w:t>
-      </w:r>
-    </w:p>
-    <w:p>
-      <w:pPr>
-        <w:pStyle w:val="Textbody"/>
-      </w:pPr>
-      <w:r>
         <w:t xml:space="preserve">I think it's important that we understand, today, </w:t>
       </w:r>
       <w:r>
@@ -3048,7 +3776,6 @@
       </w:pPr>
       <w:proofErr w:type="gramStart"/>
       <w:r>
-        <w:lastRenderedPageBreak/>
         <w:t>So</w:t>
       </w:r>
       <w:proofErr w:type="gramEnd"/>
@@ -3061,7 +3788,31 @@
       </w:r>
       <w:proofErr w:type="spellEnd"/>
       <w:r>
-        <w:t xml:space="preserve"> so-called "intelligence," and "world modelling," as AI researchers refer to it. There's this </w:t>
+        <w:t xml:space="preserve"> so-called </w:t>
+      </w:r>
+      <w:r>
+        <w:t>“</w:t>
+      </w:r>
+      <w:r>
+        <w:t>intelligence,</w:t>
+      </w:r>
+      <w:r>
+        <w:t>”</w:t>
+      </w:r>
+      <w:r>
+        <w:t xml:space="preserve"> and </w:t>
+      </w:r>
+      <w:r>
+        <w:t>“</w:t>
+      </w:r>
+      <w:r>
+        <w:t>world modelling,</w:t>
+      </w:r>
+      <w:r>
+        <w:t>”</w:t>
+      </w:r>
+      <w:r>
+        <w:t xml:space="preserve"> as AI researchers refer to it. There's this </w:t>
       </w:r>
       <w:proofErr w:type="gramStart"/>
       <w:r>
@@ -3077,7 +3828,43 @@
         <w:pStyle w:val="Textbody"/>
       </w:pPr>
       <w:r>
-        <w:t xml:space="preserve">It is a text generator, a synthetic text generator, in the words of Emily Bender, the author of the famous (in the field of AI Ethics) paper, "Stochastic Parrots". It can only generate what it has already seen before. Even a phenomenon like "hallucination," this idea that a language model can "create" text that is not true, that no </w:t>
+        <w:t xml:space="preserve">It is a text generator, a synthetic text generator, in the words of Emily Bender, the author of the famous (in the field of AI Ethics) paper, </w:t>
+      </w:r>
+      <w:r>
+        <w:t>“</w:t>
+      </w:r>
+      <w:r>
+        <w:t>Stochastic Parrots</w:t>
+      </w:r>
+      <w:r>
+        <w:t>”</w:t>
+      </w:r>
+      <w:r>
+        <w:t xml:space="preserve">. It can only generate what it has already seen before. Even a phenomenon like </w:t>
+      </w:r>
+      <w:r>
+        <w:t>“</w:t>
+      </w:r>
+      <w:r>
+        <w:t>hallucination,</w:t>
+      </w:r>
+      <w:r>
+        <w:t>”</w:t>
+      </w:r>
+      <w:r>
+        <w:t xml:space="preserve"> this idea that a language model can </w:t>
+      </w:r>
+      <w:r>
+        <w:t>“</w:t>
+      </w:r>
+      <w:r>
+        <w:t>create</w:t>
+      </w:r>
+      <w:r>
+        <w:t>”</w:t>
+      </w:r>
+      <w:r>
+        <w:t xml:space="preserve"> text that is not true, that no </w:t>
       </w:r>
       <w:proofErr w:type="gramStart"/>
       <w:r>
@@ -3085,15 +3872,39 @@
       </w:r>
       <w:proofErr w:type="gramEnd"/>
       <w:r>
-        <w:t xml:space="preserve"> based on the tendency of LLMs to reproduce what they've already seen before. They hallucinate not because they are "creative", but because they are designed from statistical processes meant to generate what is most plausible.</w:t>
-      </w:r>
-    </w:p>
-    <w:p>
-      <w:pPr>
-        <w:pStyle w:val="Textbody"/>
-      </w:pPr>
-      <w:r>
-        <w:t>Ted Chiang, science fiction writer (author of the story that inspired the "Arrival" film) describes it like a blurry photograph, where the compression program guesses what pixel to use through estimation and calculation. He explains that:</w:t>
+        <w:t xml:space="preserve"> based on the tendency of LLMs to reproduce what they've already seen before. They hallucinate not because they are </w:t>
+      </w:r>
+      <w:r>
+        <w:t>“</w:t>
+      </w:r>
+      <w:r>
+        <w:t>creative</w:t>
+      </w:r>
+      <w:r>
+        <w:t>”</w:t>
+      </w:r>
+      <w:r>
+        <w:t>, but because they are designed from statistical processes meant to generate what is most plausible.</w:t>
+      </w:r>
+    </w:p>
+    <w:p>
+      <w:pPr>
+        <w:pStyle w:val="Textbody"/>
+      </w:pPr>
+      <w:r>
+        <w:t xml:space="preserve">Ted Chiang, science fiction writer (author of the story that inspired the </w:t>
+      </w:r>
+      <w:r>
+        <w:t>“</w:t>
+      </w:r>
+      <w:r>
+        <w:t>Arrival</w:t>
+      </w:r>
+      <w:r>
+        <w:t>”</w:t>
+      </w:r>
+      <w:r>
+        <w:t xml:space="preserve"> film) describes it like a blurry photograph, where the compression program guesses what pixel to use through estimation and calculation. He explains that:</w:t>
       </w:r>
     </w:p>
     <w:p>
@@ -3141,7 +3952,25 @@
         <w:pStyle w:val="Textbody"/>
       </w:pPr>
       <w:r>
-        <w:t xml:space="preserve">I hope to find something in the language, something that tells us something about the allure, the threat, the seduction, as trans scholar Cassius Adair puts it. For example, there is a widespread fear of Rapid Onset Gender Dysphoria, this idea that transness is something that transmits from trans person to cis person, like a contagion. Adair (and other trans scholars) caution that we need to get ahead of this "trans panic": "to anticipate the emergent </w:t>
+        <w:t xml:space="preserve">I hope to find something in the language, something that tells us something about the allure, the threat, the seduction, as trans scholar Cassius Adair puts it. For example, there is a widespread fear of Rapid Onset Gender Dysphoria, this idea that transness is something that transmits from trans person to cis person, like a contagion. Adair (and other trans scholars) caution that we need to get ahead of this </w:t>
+      </w:r>
+      <w:r>
+        <w:t>“</w:t>
+      </w:r>
+      <w:r>
+        <w:t>trans panic</w:t>
+      </w:r>
+      <w:r>
+        <w:t>”</w:t>
+      </w:r>
+      <w:r>
+        <w:t xml:space="preserve">: </w:t>
+      </w:r>
+      <w:r>
+        <w:t>“</w:t>
+      </w:r>
+      <w:r>
+        <w:t xml:space="preserve">to anticipate the emergent </w:t>
       </w:r>
       <w:proofErr w:type="spellStart"/>
       <w:r>
@@ -3149,7 +3978,13 @@
       </w:r>
       <w:proofErr w:type="spellEnd"/>
       <w:r>
-        <w:t xml:space="preserve"> of anti-trans sexual panic and draw a line in the sand around our right to find each other".</w:t>
+        <w:t xml:space="preserve"> of anti-trans sexual panic and draw a line in the sand around our right to find each other</w:t>
+      </w:r>
+      <w:r>
+        <w:t>”</w:t>
+      </w:r>
+      <w:r>
+        <w:t>.</w:t>
       </w:r>
     </w:p>
     <w:p>
@@ -3230,8 +4065,25 @@
         </w:numPr>
       </w:pPr>
       <w:r>
-        <w:t>Siraj: Emphasize where the problem with the “digital” is</w:t>
-      </w:r>
+        <w:t xml:space="preserve">Siraj: Emphasize where the problem with the </w:t>
+      </w:r>
+      <w:r>
+        <w:t>“</w:t>
+      </w:r>
+      <w:r>
+        <w:t>digital</w:t>
+      </w:r>
+      <w:r>
+        <w:t>”</w:t>
+      </w:r>
+      <w:r>
+        <w:t xml:space="preserve"> </w:t>
+      </w:r>
+      <w:proofErr w:type="gramStart"/>
+      <w:r>
+        <w:t>is</w:t>
+      </w:r>
+      <w:proofErr w:type="gramEnd"/>
     </w:p>
     <w:p>
       <w:pPr>
@@ -3242,6 +4094,7 @@
         </w:numPr>
       </w:pPr>
       <w:r>
+        <w:lastRenderedPageBreak/>
         <w:t>What is my intervention? What is the effect of XML? Did it work?</w:t>
       </w:r>
     </w:p>
@@ -3278,7 +4131,6 @@
         </w:numPr>
       </w:pPr>
       <w:r>
-        <w:lastRenderedPageBreak/>
         <w:t xml:space="preserve">Visual dimension: add aides for Orlando, Wilde, Bender, Erin Reed. </w:t>
       </w:r>
     </w:p>
@@ -3371,7 +4223,7 @@
       </w:r>
     </w:p>
     <w:sectPr>
-      <w:footerReference w:type="default" r:id="rId28"/>
+      <w:footerReference w:type="default" r:id="rId12"/>
       <w:pgSz w:w="11906" w:h="16838"/>
       <w:pgMar w:top="1134" w:right="1134" w:bottom="1474" w:left="1134" w:header="720" w:footer="1134" w:gutter="0"/>
       <w:cols w:space="720"/>
@@ -3422,24 +4274,66 @@
       </w:r>
     </w:p>
   </w:comment>
+  <w:comment w:id="17" w:author="Filipa Calado" w:date="2024-02-22T10:18:00Z" w:initials="C">
+    <w:p>
+      <w:r>
+        <w:rPr>
+          <w:rStyle w:val="CommentReference"/>
+        </w:rPr>
+        <w:annotationRef/>
+      </w:r>
+      <w:r>
+        <w:rPr>
+          <w:rFonts w:cs="Mangal"/>
+          <w:sz w:val="20"/>
+          <w:szCs w:val="18"/>
+        </w:rPr>
+        <w:t xml:space="preserve">Might consider more context in the movement toward Black Feminist studies here? From Queer Reconstellations, for example. </w:t>
+      </w:r>
+    </w:p>
+  </w:comment>
+  <w:comment w:id="22" w:author="Filipa Calado" w:date="2024-02-22T15:32:00Z" w:initials="C">
+    <w:p>
+      <w:r>
+        <w:rPr>
+          <w:rStyle w:val="CommentReference"/>
+        </w:rPr>
+        <w:annotationRef/>
+      </w:r>
+      <w:r>
+        <w:rPr>
+          <w:rFonts w:cs="Mangal"/>
+          <w:sz w:val="20"/>
+          <w:szCs w:val="18"/>
+        </w:rPr>
+        <w:t xml:space="preserve">Explain here exactly what is overlapping. </w:t>
+      </w:r>
+    </w:p>
+  </w:comment>
 </w:comments>
 </file>
 
 <file path=word/commentsExtended.xml><?xml version="1.0" encoding="utf-8"?>
 <w15:commentsEx xmlns:wpc="http://schemas.microsoft.com/office/word/2010/wordprocessingCanvas" xmlns:cx="http://schemas.microsoft.com/office/drawing/2014/chartex" xmlns:cx1="http://schemas.microsoft.com/office/drawing/2015/9/8/chartex" xmlns:cx2="http://schemas.microsoft.com/office/drawing/2015/10/21/chartex" xmlns:cx3="http://schemas.microsoft.com/office/drawing/2016/5/9/chartex" xmlns:cx4="http://schemas.microsoft.com/office/drawing/2016/5/10/chartex" xmlns:cx5="http://schemas.microsoft.com/office/drawing/2016/5/11/chartex" xmlns:cx6="http://schemas.microsoft.com/office/drawing/2016/5/12/chartex" xmlns:cx7="http://schemas.microsoft.com/office/drawing/2016/5/13/chartex" xmlns:cx8="http://schemas.microsoft.com/office/drawing/2016/5/14/chartex" xmlns:mc="http://schemas.openxmlformats.org/markup-compatibility/2006" xmlns:aink="http://schemas.microsoft.com/office/drawing/2016/ink" xmlns:am3d="http://schemas.microsoft.com/office/drawing/2017/model3d" xmlns:o="urn:schemas-microsoft-com:office:office" xmlns:oel="http://schemas.microsoft.com/office/2019/extlst" xmlns:r="http://schemas.openxmlformats.org/officeDocument/2006/relationships" xmlns:m="http://schemas.openxmlformats.org/officeDocument/2006/math" xmlns:v="urn:schemas-microsoft-com:vml" xmlns:wp14="http://schemas.microsoft.com/office/word/2010/wordprocessingDrawing" xmlns:wp="http://schemas.openxmlformats.org/drawingml/2006/wordprocessingDrawing" xmlns:w10="urn:schemas-microsoft-com:office:word" xmlns:w="http://schemas.openxmlformats.org/wordprocessingml/2006/main" xmlns:w14="http://schemas.microsoft.com/office/word/2010/wordml" xmlns:w15="http://schemas.microsoft.com/office/word/2012/wordml" xmlns:w16cex="http://schemas.microsoft.com/office/word/2018/wordml/cex" xmlns:w16cid="http://schemas.microsoft.com/office/word/2016/wordml/cid" xmlns:w16="http://schemas.microsoft.com/office/word/2018/wordml" xmlns:w16sdtdh="http://schemas.microsoft.com/office/word/2020/wordml/sdtdatahash" xmlns:w16se="http://schemas.microsoft.com/office/word/2015/wordml/symex" xmlns:wpg="http://schemas.microsoft.com/office/word/2010/wordprocessingGroup" xmlns:wpi="http://schemas.microsoft.com/office/word/2010/wordprocessingInk" xmlns:wne="http://schemas.microsoft.com/office/word/2006/wordml" xmlns:wps="http://schemas.microsoft.com/office/word/2010/wordprocessingShape" mc:Ignorable="w14 w15 w16se w16cid w16 w16cex w16sdtdh wp14">
   <w15:commentEx w15:paraId="5C3DFBA1" w15:done="0"/>
+  <w15:commentEx w15:paraId="16B74D4D" w15:done="0"/>
+  <w15:commentEx w15:paraId="6401CA7C" w15:done="0"/>
 </w15:commentsEx>
 </file>
 
 <file path=word/commentsExtensible.xml><?xml version="1.0" encoding="utf-8"?>
-<w16cex:commentsExtensible xmlns:wpc="http://schemas.microsoft.com/office/word/2010/wordprocessingCanvas" xmlns:cx="http://schemas.microsoft.com/office/drawing/2014/chartex" xmlns:cx1="http://schemas.microsoft.com/office/drawing/2015/9/8/chartex" xmlns:cx2="http://schemas.microsoft.com/office/drawing/2015/10/21/chartex" xmlns:cx3="http://schemas.microsoft.com/office/drawing/2016/5/9/chartex" xmlns:cx4="http://schemas.microsoft.com/office/drawing/2016/5/10/chartex" xmlns:cx5="http://schemas.microsoft.com/office/drawing/2016/5/11/chartex" xmlns:cx6="http://schemas.microsoft.com/office/drawing/2016/5/12/chartex" xmlns:cx7="http://schemas.microsoft.com/office/drawing/2016/5/13/chartex" xmlns:cx8="http://schemas.microsoft.com/office/drawing/2016/5/14/chartex" xmlns:mc="http://schemas.openxmlformats.org/markup-compatibility/2006" xmlns:aink="http://schemas.microsoft.com/office/drawing/2016/ink" xmlns:am3d="http://schemas.microsoft.com/office/drawing/2017/model3d" xmlns:o="urn:schemas-microsoft-com:office:office" xmlns:oel="http://schemas.microsoft.com/office/2019/extlst" xmlns:r="http://schemas.openxmlformats.org/officeDocument/2006/relationships" xmlns:m="http://schemas.openxmlformats.org/officeDocument/2006/math" xmlns:v="urn:schemas-microsoft-com:vml" xmlns:wp14="http://schemas.microsoft.com/office/word/2010/wordprocessingDrawing" xmlns:wp="http://schemas.openxmlformats.org/drawingml/2006/wordprocessingDrawing" xmlns:w10="urn:schemas-microsoft-com:office:word" xmlns:w="http://schemas.openxmlformats.org/wordprocessingml/2006/main" xmlns:w14="http://schemas.microsoft.com/office/word/2010/wordml" xmlns:w15="http://schemas.microsoft.com/office/word/2012/wordml" xmlns:w16cex="http://schemas.microsoft.com/office/word/2018/wordml/cex" xmlns:w16cid="http://schemas.microsoft.com/office/word/2016/wordml/cid" xmlns:w16="http://schemas.microsoft.com/office/word/2018/wordml" xmlns:w16sdtdh="http://schemas.microsoft.com/office/word/2020/wordml/sdtdatahash" xmlns:w16se="http://schemas.microsoft.com/office/word/2015/wordml/symex" xmlns:wpg="http://schemas.microsoft.com/office/word/2010/wordprocessingGroup" xmlns:wpi="http://schemas.microsoft.com/office/word/2010/wordprocessingInk" xmlns:wne="http://schemas.microsoft.com/office/word/2006/wordml" xmlns:wps="http://schemas.microsoft.com/office/word/2010/wordprocessingShape" mc:Ignorable="w14 w15 w16se w16cid w16 w16cex w16sdtdh wp14">
+<w16cex:commentsExtensible xmlns:wpc="http://schemas.microsoft.com/office/word/2010/wordprocessingCanvas" xmlns:cx="http://schemas.microsoft.com/office/drawing/2014/chartex" xmlns:cx1="http://schemas.microsoft.com/office/drawing/2015/9/8/chartex" xmlns:cx2="http://schemas.microsoft.com/office/drawing/2015/10/21/chartex" xmlns:cx3="http://schemas.microsoft.com/office/drawing/2016/5/9/chartex" xmlns:cx4="http://schemas.microsoft.com/office/drawing/2016/5/10/chartex" xmlns:cx5="http://schemas.microsoft.com/office/drawing/2016/5/11/chartex" xmlns:cx6="http://schemas.microsoft.com/office/drawing/2016/5/12/chartex" xmlns:cx7="http://schemas.microsoft.com/office/drawing/2016/5/13/chartex" xmlns:cx8="http://schemas.microsoft.com/office/drawing/2016/5/14/chartex" xmlns:cr="http://schemas.microsoft.com/office/comments/2020/reactions" xmlns:mc="http://schemas.openxmlformats.org/markup-compatibility/2006" xmlns:aink="http://schemas.microsoft.com/office/drawing/2016/ink" xmlns:am3d="http://schemas.microsoft.com/office/drawing/2017/model3d" xmlns:o="urn:schemas-microsoft-com:office:office" xmlns:oel="http://schemas.microsoft.com/office/2019/extlst" xmlns:r="http://schemas.openxmlformats.org/officeDocument/2006/relationships" xmlns:m="http://schemas.openxmlformats.org/officeDocument/2006/math" xmlns:v="urn:schemas-microsoft-com:vml" xmlns:wp14="http://schemas.microsoft.com/office/word/2010/wordprocessingDrawing" xmlns:wp="http://schemas.openxmlformats.org/drawingml/2006/wordprocessingDrawing" xmlns:w10="urn:schemas-microsoft-com:office:word" xmlns:w="http://schemas.openxmlformats.org/wordprocessingml/2006/main" xmlns:w14="http://schemas.microsoft.com/office/word/2010/wordml" xmlns:w15="http://schemas.microsoft.com/office/word/2012/wordml" xmlns:w16cex="http://schemas.microsoft.com/office/word/2018/wordml/cex" xmlns:w16cid="http://schemas.microsoft.com/office/word/2016/wordml/cid" xmlns:w16="http://schemas.microsoft.com/office/word/2018/wordml" xmlns:w16sdtdh="http://schemas.microsoft.com/office/word/2020/wordml/sdtdatahash" xmlns:w16se="http://schemas.microsoft.com/office/word/2015/wordml/symex" xmlns:wpg="http://schemas.microsoft.com/office/word/2010/wordprocessingGroup" xmlns:wpi="http://schemas.microsoft.com/office/word/2010/wordprocessingInk" xmlns:wne="http://schemas.microsoft.com/office/word/2006/wordml" xmlns:wps="http://schemas.microsoft.com/office/word/2010/wordprocessingShape" mc:Ignorable="w14 w15 w16se w16cid w16 w16cex w16sdtdh cr wp14">
   <w16cex:commentExtensible w16cex:durableId="298048C4" w16cex:dateUtc="2024-02-21T15:02:00Z"/>
+  <w16cex:commentExtensible w16cex:durableId="0BB4DE5F" w16cex:dateUtc="2024-02-22T15:18:00Z"/>
+  <w16cex:commentExtensible w16cex:durableId="4E6C8405" w16cex:dateUtc="2024-02-22T20:32:00Z"/>
 </w16cex:commentsExtensible>
 </file>
 
 <file path=word/commentsIds.xml><?xml version="1.0" encoding="utf-8"?>
 <w16cid:commentsIds xmlns:wpc="http://schemas.microsoft.com/office/word/2010/wordprocessingCanvas" xmlns:cx="http://schemas.microsoft.com/office/drawing/2014/chartex" xmlns:cx1="http://schemas.microsoft.com/office/drawing/2015/9/8/chartex" xmlns:cx2="http://schemas.microsoft.com/office/drawing/2015/10/21/chartex" xmlns:cx3="http://schemas.microsoft.com/office/drawing/2016/5/9/chartex" xmlns:cx4="http://schemas.microsoft.com/office/drawing/2016/5/10/chartex" xmlns:cx5="http://schemas.microsoft.com/office/drawing/2016/5/11/chartex" xmlns:cx6="http://schemas.microsoft.com/office/drawing/2016/5/12/chartex" xmlns:cx7="http://schemas.microsoft.com/office/drawing/2016/5/13/chartex" xmlns:cx8="http://schemas.microsoft.com/office/drawing/2016/5/14/chartex" xmlns:mc="http://schemas.openxmlformats.org/markup-compatibility/2006" xmlns:aink="http://schemas.microsoft.com/office/drawing/2016/ink" xmlns:am3d="http://schemas.microsoft.com/office/drawing/2017/model3d" xmlns:o="urn:schemas-microsoft-com:office:office" xmlns:oel="http://schemas.microsoft.com/office/2019/extlst" xmlns:r="http://schemas.openxmlformats.org/officeDocument/2006/relationships" xmlns:m="http://schemas.openxmlformats.org/officeDocument/2006/math" xmlns:v="urn:schemas-microsoft-com:vml" xmlns:wp14="http://schemas.microsoft.com/office/word/2010/wordprocessingDrawing" xmlns:wp="http://schemas.openxmlformats.org/drawingml/2006/wordprocessingDrawing" xmlns:w10="urn:schemas-microsoft-com:office:word" xmlns:w="http://schemas.openxmlformats.org/wordprocessingml/2006/main" xmlns:w14="http://schemas.microsoft.com/office/word/2010/wordml" xmlns:w15="http://schemas.microsoft.com/office/word/2012/wordml" xmlns:w16cex="http://schemas.microsoft.com/office/word/2018/wordml/cex" xmlns:w16cid="http://schemas.microsoft.com/office/word/2016/wordml/cid" xmlns:w16="http://schemas.microsoft.com/office/word/2018/wordml" xmlns:w16sdtdh="http://schemas.microsoft.com/office/word/2020/wordml/sdtdatahash" xmlns:w16se="http://schemas.microsoft.com/office/word/2015/wordml/symex" xmlns:wpg="http://schemas.microsoft.com/office/word/2010/wordprocessingGroup" xmlns:wpi="http://schemas.microsoft.com/office/word/2010/wordprocessingInk" xmlns:wne="http://schemas.microsoft.com/office/word/2006/wordml" xmlns:wps="http://schemas.microsoft.com/office/word/2010/wordprocessingShape" mc:Ignorable="w14 w15 w16se w16cid w16 w16cex w16sdtdh wp14">
   <w16cid:commentId w16cid:paraId="5C3DFBA1" w16cid:durableId="298048C4"/>
+  <w16cid:commentId w16cid:paraId="16B74D4D" w16cid:durableId="0BB4DE5F"/>
+  <w16cid:commentId w16cid:paraId="6401CA7C" w16cid:durableId="4E6C8405"/>
 </w16cid:commentsIds>
 </file>
 
@@ -4285,6 +5179,9 @@
 <w15:people xmlns:wpc="http://schemas.microsoft.com/office/word/2010/wordprocessingCanvas" xmlns:cx="http://schemas.microsoft.com/office/drawing/2014/chartex" xmlns:cx1="http://schemas.microsoft.com/office/drawing/2015/9/8/chartex" xmlns:cx2="http://schemas.microsoft.com/office/drawing/2015/10/21/chartex" xmlns:cx3="http://schemas.microsoft.com/office/drawing/2016/5/9/chartex" xmlns:cx4="http://schemas.microsoft.com/office/drawing/2016/5/10/chartex" xmlns:cx5="http://schemas.microsoft.com/office/drawing/2016/5/11/chartex" xmlns:cx6="http://schemas.microsoft.com/office/drawing/2016/5/12/chartex" xmlns:cx7="http://schemas.microsoft.com/office/drawing/2016/5/13/chartex" xmlns:cx8="http://schemas.microsoft.com/office/drawing/2016/5/14/chartex" xmlns:mc="http://schemas.openxmlformats.org/markup-compatibility/2006" xmlns:aink="http://schemas.microsoft.com/office/drawing/2016/ink" xmlns:am3d="http://schemas.microsoft.com/office/drawing/2017/model3d" xmlns:o="urn:schemas-microsoft-com:office:office" xmlns:oel="http://schemas.microsoft.com/office/2019/extlst" xmlns:r="http://schemas.openxmlformats.org/officeDocument/2006/relationships" xmlns:m="http://schemas.openxmlformats.org/officeDocument/2006/math" xmlns:v="urn:schemas-microsoft-com:vml" xmlns:wp14="http://schemas.microsoft.com/office/word/2010/wordprocessingDrawing" xmlns:wp="http://schemas.openxmlformats.org/drawingml/2006/wordprocessingDrawing" xmlns:w10="urn:schemas-microsoft-com:office:word" xmlns:w="http://schemas.openxmlformats.org/wordprocessingml/2006/main" xmlns:w14="http://schemas.microsoft.com/office/word/2010/wordml" xmlns:w15="http://schemas.microsoft.com/office/word/2012/wordml" xmlns:w16cex="http://schemas.microsoft.com/office/word/2018/wordml/cex" xmlns:w16cid="http://schemas.microsoft.com/office/word/2016/wordml/cid" xmlns:w16="http://schemas.microsoft.com/office/word/2018/wordml" xmlns:w16sdtdh="http://schemas.microsoft.com/office/word/2020/wordml/sdtdatahash" xmlns:w16se="http://schemas.microsoft.com/office/word/2015/wordml/symex" xmlns:wpg="http://schemas.microsoft.com/office/word/2010/wordprocessingGroup" xmlns:wpi="http://schemas.microsoft.com/office/word/2010/wordprocessingInk" xmlns:wne="http://schemas.microsoft.com/office/word/2006/wordml" xmlns:wps="http://schemas.microsoft.com/office/word/2010/wordprocessingShape" mc:Ignorable="w14 w15 w16se w16cid w16 w16cex w16sdtdh wp14">
   <w15:person w15:author="Filipa  Calado">
     <w15:presenceInfo w15:providerId="AD" w15:userId="S::fcalado@gradcenter.cuny.edu::7e54d5ea-d10d-4ced-8b8a-2c87b79f8ebd"/>
+  </w15:person>
+  <w15:person w15:author="Filipa Calado">
+    <w15:presenceInfo w15:providerId="AD" w15:userId="S::fc1991@princeton.edu::460ede0b-3731-413d-85ec-13bee135b105"/>
   </w15:person>
 </w15:people>
 </file>
@@ -5647,7 +6544,6 @@
     <w:rPr>
       <w:color w:val="000080"/>
       <w:u w:val="single"/>
-      <w:lang/>
     </w:rPr>
   </w:style>
   <w:style w:type="paragraph" w:customStyle="1" w:styleId="OrgInlineTaskHeading">
@@ -5806,6 +6702,16 @@
       <w:bCs/>
       <w:sz w:val="20"/>
       <w:szCs w:val="18"/>
+    </w:rPr>
+  </w:style>
+  <w:style w:type="character" w:styleId="PlaceholderText">
+    <w:name w:val="Placeholder Text"/>
+    <w:basedOn w:val="DefaultParagraphFont"/>
+    <w:uiPriority w:val="99"/>
+    <w:semiHidden/>
+    <w:rsid w:val="00CE7BCF"/>
+    <w:rPr>
+      <w:color w:val="666666"/>
     </w:rPr>
   </w:style>
 </w:styles>

</xml_diff>

<commit_message>
updating talk up until last section
</commit_message>
<xml_diff>
--- a/qt_writings/talk_pratt.docx
+++ b/qt_writings/talk_pratt.docx
@@ -687,16 +687,7 @@
         <w:ind w:left="1418"/>
       </w:pPr>
       <w:r>
-        <w:t>“</w:t>
-      </w:r>
-      <w:r>
-        <w:t>He–for there could be no doubt of his sex, though the fashion of the time did something to disguise it—was in the act of slicing at the head of a Moor which swung from the rafters</w:t>
-      </w:r>
-      <w:r>
-        <w:t>”</w:t>
-      </w:r>
-      <w:r>
-        <w:t xml:space="preserve"> (11).</w:t>
+        <w:t>“He–for there could be no doubt of his sex, though the fashion of the time did something to disguise it—was in the act of slicing at the head of a Moor which swung from the rafters” (11).</w:t>
       </w:r>
     </w:p>
     <w:p>
@@ -2038,16 +2029,7 @@
         <w:t>was variously criticized for its apparently ambiguous stance toward Dorian's hedonistic lifestyle, as well as undertones of homoeroticism</w:t>
       </w:r>
       <w:r>
-        <w:t xml:space="preserve">, </w:t>
-      </w:r>
-      <w:r>
-        <w:t xml:space="preserve">which </w:t>
-      </w:r>
-      <w:r>
-        <w:t xml:space="preserve">emerge in its various exhortations of masculine youth and </w:t>
-      </w:r>
-      <w:r>
-        <w:t>beauty</w:t>
+        <w:t>, which emerge in its various exhortations of masculine youth and beauty</w:t>
       </w:r>
       <w:r>
         <w:t xml:space="preserve"> that </w:t>
@@ -2102,22 +2084,8 @@
       <w:pPr>
         <w:pStyle w:val="Textbody"/>
         <w:ind w:firstLine="576"/>
-        <w:rPr>
-          <w:b/>
-          <w:bCs/>
-          <w:i/>
-          <w:iCs/>
-          <w:u w:val="single"/>
-        </w:rPr>
-      </w:pPr>
-      <w:r>
-        <w:rPr>
-          <w:b/>
-          <w:bCs/>
-          <w:i/>
-          <w:iCs/>
-          <w:u w:val="single"/>
-        </w:rPr>
+      </w:pPr>
+      <w:r>
         <w:t>SLIDE 12: image from MS with diplo rendering of page 9</w:t>
       </w:r>
     </w:p>
@@ -2172,17 +2140,11 @@
         <w:ind w:left="1418"/>
       </w:pPr>
       <w:r>
-        <w:t>“</w:t>
-      </w:r>
-      <w:r>
-        <w:t>I will tell you,</w:t>
+        <w:t>“I will tell you,</w:t>
       </w:r>
       <w:proofErr w:type="gramStart"/>
       <w:r>
-        <w:t>”</w:t>
-      </w:r>
-      <w:r>
-        <w:t xml:space="preserve"> said</w:t>
+        <w:t>” said</w:t>
       </w:r>
       <w:proofErr w:type="gramEnd"/>
       <w:r>
@@ -2196,16 +2158,7 @@
       </w:pPr>
       <w:r>
         <w:lastRenderedPageBreak/>
-        <w:t>“</w:t>
-      </w:r>
-      <w:r>
-        <w:t>Don't if you would rather not,</w:t>
-      </w:r>
-      <w:r>
-        <w:t>”</w:t>
-      </w:r>
-      <w:r>
-        <w:t xml:space="preserve"> murmured his companion. (9)</w:t>
+        <w:t>“Don't if you would rather not,” murmured his companion. (9)</w:t>
       </w:r>
     </w:p>
     <w:p>
@@ -2311,22 +2264,7 @@
         <w:t>I chose these labels for the way they work together to aestheticize Dorian’s character, turning him from an erotic object into an aesthetic subject.</w:t>
       </w:r>
       <w:r>
-        <w:t xml:space="preserve"> </w:t>
-      </w:r>
-      <w:r>
-        <w:t>In addition to theme</w:t>
-      </w:r>
-      <w:r>
-        <w:t xml:space="preserve">, I also wanted to </w:t>
-      </w:r>
-      <w:r>
-        <w:t xml:space="preserve">markup the text in a physical dimension, which would help indicate </w:t>
-      </w:r>
-      <w:r>
-        <w:t>each instance of revision</w:t>
-      </w:r>
-      <w:r>
-        <w:t xml:space="preserve">. </w:t>
+        <w:t xml:space="preserve"> In addition to theme, I also wanted to markup the text in a physical dimension, which would help indicate each instance of revision. </w:t>
       </w:r>
       <w:proofErr w:type="gramStart"/>
       <w:r>
@@ -2334,13 +2272,7 @@
       </w:r>
       <w:proofErr w:type="gramEnd"/>
       <w:r>
-        <w:t xml:space="preserve"> I created an attribute to mark the pen strokes on each revision</w:t>
-      </w:r>
-      <w:r>
-        <w:t>.</w:t>
-      </w:r>
-      <w:r>
-        <w:t xml:space="preserve"> </w:t>
+        <w:t xml:space="preserve"> I created an attribute to mark the pen strokes on each revision. </w:t>
       </w:r>
     </w:p>
     <w:p>
@@ -2355,10 +2287,7 @@
         <w:t xml:space="preserve"> of XML code</w:t>
       </w:r>
       <w:r>
-        <w:t xml:space="preserve"> here</w:t>
-      </w:r>
-      <w:r>
-        <w:t xml:space="preserve"> </w:t>
+        <w:t xml:space="preserve"> here </w:t>
       </w:r>
       <w:r>
         <w:t>shows how I encoded the same passage from</w:t>
@@ -2480,7 +2409,25 @@
         <w:t>s</w:t>
       </w:r>
       <w:r>
-        <w:t xml:space="preserve"> a constraining quality about XML data structure–that of </w:t>
+        <w:t xml:space="preserve"> a constraining quality</w:t>
+      </w:r>
+      <w:r>
+        <w:t xml:space="preserve"> </w:t>
+      </w:r>
+      <w:r>
+        <w:t xml:space="preserve">about </w:t>
+      </w:r>
+      <w:r>
+        <w:t xml:space="preserve">the </w:t>
+      </w:r>
+      <w:r>
+        <w:t>XML data structure</w:t>
+      </w:r>
+      <w:r>
+        <w:t>—</w:t>
+      </w:r>
+      <w:r>
+        <w:t xml:space="preserve">that of </w:t>
       </w:r>
       <w:r>
         <w:t>hierarchical</w:t>
@@ -2495,24 +2442,36 @@
         <w:ind w:firstLine="576"/>
       </w:pPr>
       <w:r>
-        <w:t xml:space="preserve">The problem is that language structures are often </w:t>
+        <w:t xml:space="preserve">The problem is that language structures </w:t>
+      </w:r>
+      <w:r>
+        <w:t xml:space="preserve">can be </w:t>
+      </w:r>
+      <w:r>
+        <w:t>overlapping: for example,</w:t>
+      </w:r>
+      <w:r>
+        <w:t xml:space="preserve"> syntactic and phrasal structures</w:t>
+      </w:r>
+      <w:r>
+        <w:t xml:space="preserve"> </w:t>
+      </w:r>
+      <w:r>
+        <w:t xml:space="preserve">may </w:t>
+      </w:r>
+      <w:r>
+        <w:t>overlap with semantic structures, as happens often with in poetry</w:t>
+      </w:r>
+      <w:r>
+        <w:t xml:space="preserve">, when </w:t>
       </w:r>
       <w:proofErr w:type="gramStart"/>
       <w:r>
-        <w:t>overlapping:</w:t>
+        <w:t>the  syntactic</w:t>
       </w:r>
       <w:proofErr w:type="gramEnd"/>
       <w:r>
-        <w:t xml:space="preserve"> for example,</w:t>
-      </w:r>
-      <w:r>
-        <w:t xml:space="preserve"> syntactic and phrasal structures</w:t>
-      </w:r>
-      <w:r>
-        <w:t xml:space="preserve"> overlap with semantic structures, as happens often with in poetry</w:t>
-      </w:r>
-      <w:r>
-        <w:t>, when the a syntactic (or sentence-based)</w:t>
+        <w:t xml:space="preserve"> (or sentence-based)</w:t>
       </w:r>
       <w:r>
         <w:t xml:space="preserve"> structure</w:t>
@@ -2521,815 +2480,846 @@
         <w:t xml:space="preserve"> can overlap with a prosodic (or rhythm based</w:t>
       </w:r>
       <w:r>
-        <w:t xml:space="preserve">) structure. A classic example of this is the continuation of a sentence across a line break, known formally as “enjambment.” </w:t>
+        <w:t xml:space="preserve">) </w:t>
+      </w:r>
+      <w:r>
+        <w:t>one</w:t>
+      </w:r>
+      <w:r>
+        <w:t xml:space="preserve">. A classic example of </w:t>
+      </w:r>
+      <w:r>
+        <w:t>this</w:t>
+      </w:r>
+      <w:r>
+        <w:t xml:space="preserve"> in poetry</w:t>
+      </w:r>
+      <w:r>
+        <w:t xml:space="preserve"> is called “</w:t>
+      </w:r>
+      <w:r>
+        <w:t>enjambment</w:t>
+      </w:r>
+      <w:r>
+        <w:t>,” when a</w:t>
+      </w:r>
+      <w:r>
+        <w:t xml:space="preserve"> sentence</w:t>
+      </w:r>
+      <w:r>
+        <w:t xml:space="preserve"> continues</w:t>
+      </w:r>
+      <w:r>
+        <w:t xml:space="preserve"> across a line break</w:t>
+      </w:r>
+      <w:r>
+        <w:t>, running over one line into the next in a poem</w:t>
+      </w:r>
+      <w:r>
+        <w:t xml:space="preserve">. </w:t>
+      </w:r>
+      <w:r>
+        <w:t xml:space="preserve">In XML, we could not encode </w:t>
+      </w:r>
+      <w:r>
+        <w:t xml:space="preserve">the sentence as a unit </w:t>
+      </w:r>
+      <w:r>
+        <w:t xml:space="preserve">without </w:t>
+      </w:r>
+      <w:r>
+        <w:t>creating an overlap between the line element and the sentence element</w:t>
+      </w:r>
+      <w:r>
+        <w:t>, thus</w:t>
+      </w:r>
+      <w:r>
+        <w:t xml:space="preserve"> </w:t>
+      </w:r>
+      <w:r>
+        <w:t xml:space="preserve">creating an error in the code. </w:t>
+      </w:r>
+    </w:p>
+    <w:p>
+      <w:pPr>
+        <w:pStyle w:val="Textbody"/>
+        <w:ind w:firstLine="576"/>
+      </w:pPr>
+      <w:r>
+        <w:t>Similarly, i</w:t>
+      </w:r>
+      <w:r>
+        <w:t>n Wilde’s manuscript, it was difficult to</w:t>
+      </w:r>
+      <w:r>
+        <w:t xml:space="preserve"> </w:t>
+      </w:r>
+      <w:r>
+        <w:t>indicate the different rounds of revision with accuracy.</w:t>
+      </w:r>
+      <w:r>
+        <w:t xml:space="preserve"> </w:t>
+      </w:r>
+      <w:r>
+        <w:t xml:space="preserve">For example, one </w:t>
+      </w:r>
+      <w:r>
+        <w:t>page of the manuscript</w:t>
+      </w:r>
+      <w:r>
+        <w:t xml:space="preserve"> </w:t>
+      </w:r>
+      <w:r>
+        <w:t xml:space="preserve">shows what are apparently multiple rounds of revision, </w:t>
+      </w:r>
+      <w:r>
+        <w:t>that together</w:t>
+      </w:r>
+      <w:r>
+        <w:t xml:space="preserve"> have the effect of stifling suggestions of</w:t>
+      </w:r>
+      <w:r>
+        <w:t xml:space="preserve"> intimacy</w:t>
+      </w:r>
+      <w:r>
+        <w:t xml:space="preserve"> and passion from the text</w:t>
+      </w:r>
+      <w:r>
+        <w:t xml:space="preserve">. </w:t>
+      </w:r>
+    </w:p>
+    <w:p>
+      <w:pPr>
+        <w:pStyle w:val="Textbody"/>
+        <w:ind w:firstLine="567"/>
+      </w:pPr>
+      <w:r>
+        <w:t>SLIDE 14: image of MS page 20 with transcription:</w:t>
+      </w:r>
+    </w:p>
+    <w:p>
+      <w:pPr>
+        <w:pStyle w:val="Textbody"/>
+        <w:ind w:firstLine="567"/>
+      </w:pPr>
+      <w:r>
+        <w:lastRenderedPageBreak/>
+        <w:t>In this scene</w:t>
+      </w:r>
+      <w:r>
+        <w:t>, the painter</w:t>
+      </w:r>
+      <w:r>
+        <w:t xml:space="preserve"> explains the effect that Dorian Gray has on his art</w:t>
+      </w:r>
+      <w:r>
+        <w:t>:</w:t>
       </w:r>
     </w:p>
     <w:p>
       <w:pPr>
         <w:pStyle w:val="Quotations"/>
-        <w:ind w:left="0" w:firstLine="567"/>
+        <w:ind w:left="1418"/>
+      </w:pPr>
+      <w:r>
+        <w:t>“You remember that landscape of mine… It is one of the best things I have ever done. And why is it so? Because, while I was painting it, Dorian Gray sat beside me, and as he leaned across to look at it, his cheek just brushed my cheek. The world becomes young to me when I hold his hand, as when I see him, the centuries yield up all their secrets!”</w:t>
+      </w:r>
+    </w:p>
+    <w:p>
+      <w:pPr>
+        <w:pStyle w:val="Textbody"/>
+        <w:ind w:firstLine="567"/>
+      </w:pPr>
+      <w:r>
+        <w:t>His friend’s</w:t>
+      </w:r>
+      <w:r>
+        <w:t xml:space="preserve"> response, as you can see, is mostly illegible, but I could make out some words and </w:t>
+      </w:r>
+      <w:proofErr w:type="spellStart"/>
+      <w:r>
+        <w:t>phases</w:t>
+      </w:r>
+      <w:proofErr w:type="spellEnd"/>
+      <w:r>
+        <w:t xml:space="preserve">, like </w:t>
+      </w:r>
+      <w:r>
+        <w:t>“</w:t>
+      </w:r>
+      <w:r>
+        <w:t>you must not talk</w:t>
+      </w:r>
+      <w:r>
+        <w:t>”</w:t>
+      </w:r>
+      <w:r>
+        <w:t xml:space="preserve">, </w:t>
+      </w:r>
+      <w:r>
+        <w:t>“</w:t>
+      </w:r>
+      <w:r>
+        <w:t>his power,</w:t>
+      </w:r>
+      <w:r>
+        <w:t>”</w:t>
+      </w:r>
+      <w:r>
+        <w:t xml:space="preserve"> and </w:t>
+      </w:r>
+      <w:r>
+        <w:t>“</w:t>
+      </w:r>
+      <w:r>
+        <w:t>slave</w:t>
+      </w:r>
+      <w:r>
+        <w:t>”</w:t>
+      </w:r>
+      <w:r>
+        <w:t xml:space="preserve">, as well as the final line, which reads: </w:t>
+      </w:r>
+      <w:r>
+        <w:t>“</w:t>
+      </w:r>
+      <w:r>
+        <w:t>It is worse than wicked, it is silly. I hate Dorian Gray.</w:t>
+      </w:r>
+      <w:r>
+        <w:t>”</w:t>
+      </w:r>
+    </w:p>
+    <w:p>
+      <w:pPr>
+        <w:pStyle w:val="Textbody"/>
+        <w:ind w:firstLine="576"/>
+      </w:pPr>
+      <w:r>
+        <w:t xml:space="preserve">In revising the passage, Wilde </w:t>
+      </w:r>
+      <w:r>
+        <w:t xml:space="preserve">replaces </w:t>
+      </w:r>
+      <w:r>
+        <w:t>“</w:t>
+      </w:r>
+      <w:r>
+        <w:t>cheek just brushed my cheek,</w:t>
+      </w:r>
+      <w:r>
+        <w:t>”</w:t>
+      </w:r>
+      <w:r>
+        <w:t xml:space="preserve"> with </w:t>
+      </w:r>
+      <w:r>
+        <w:t>“</w:t>
+      </w:r>
+      <w:r>
+        <w:t>hair just touched my hand,</w:t>
+      </w:r>
+      <w:r>
+        <w:t>”</w:t>
+      </w:r>
+      <w:r>
+        <w:t xml:space="preserve"> before striking out the entire line, as well as the following sentence</w:t>
+      </w:r>
+      <w:r>
+        <w:t xml:space="preserve">. </w:t>
+      </w:r>
+      <w:r>
+        <w:t>He</w:t>
+      </w:r>
+      <w:r>
+        <w:t xml:space="preserve"> also strikes out much </w:t>
+      </w:r>
+      <w:r>
+        <w:t>of Lord Henry’s response,</w:t>
+      </w:r>
+      <w:r>
+        <w:t xml:space="preserve"> replacing </w:t>
+      </w:r>
+      <w:r>
+        <w:t>Lord Henry’s</w:t>
+      </w:r>
+      <w:r>
+        <w:t xml:space="preserve"> </w:t>
+      </w:r>
+      <w:r>
+        <w:t>intensity with a relatively subdued interest</w:t>
+      </w:r>
+      <w:r>
+        <w:t xml:space="preserve"> when he says, “</w:t>
+      </w:r>
+      <w:r>
+        <w:t>this is quite wonderful. I must see Dorian Gray.</w:t>
+      </w:r>
+      <w:r>
+        <w:t>”</w:t>
+      </w:r>
+    </w:p>
+    <w:p>
+      <w:pPr>
+        <w:pStyle w:val="Textbody"/>
+        <w:ind w:firstLine="576"/>
+      </w:pPr>
+      <w:r>
+        <w:t>SLIDE 15: arrows showing areas of overlap in MS</w:t>
+      </w:r>
+    </w:p>
+    <w:p>
+      <w:pPr>
+        <w:pStyle w:val="Textbody"/>
+        <w:ind w:firstLine="576"/>
+      </w:pPr>
+      <w:r>
+        <w:t>A span of text, indicated</w:t>
+      </w:r>
+      <w:r>
+        <w:t xml:space="preserve"> by the </w:t>
+      </w:r>
+      <w:r>
+        <w:t xml:space="preserve">blue text and </w:t>
+      </w:r>
+      <w:r>
+        <w:t xml:space="preserve">arrow, </w:t>
+      </w:r>
+      <w:r>
+        <w:t>creates an obstacle for the encoding</w:t>
+      </w:r>
+      <w:r>
+        <w:t xml:space="preserve">. </w:t>
+      </w:r>
+      <w:r>
+        <w:t>Here, Wilde</w:t>
+      </w:r>
+      <w:r>
+        <w:t xml:space="preserve"> layers </w:t>
+      </w:r>
+      <w:r>
+        <w:t xml:space="preserve">the revision of </w:t>
+      </w:r>
+      <w:r>
+        <w:t>“cheek just brushed my cheek” with “hair just touched my hand”</w:t>
+      </w:r>
+      <w:r>
+        <w:t>, within a larger revision</w:t>
+      </w:r>
+      <w:r>
+        <w:t xml:space="preserve"> that deletes the rest of the paragraph</w:t>
+      </w:r>
+      <w:r>
+        <w:t xml:space="preserve">. </w:t>
+      </w:r>
+      <w:r>
+        <w:t>It is difficult to disentangle these layers</w:t>
+      </w:r>
+      <w:r>
+        <w:t xml:space="preserve"> </w:t>
+      </w:r>
+      <w:r>
+        <w:t>while keeping the integrity of each revision as its own entity</w:t>
+      </w:r>
+      <w:r>
+        <w:t xml:space="preserve">. </w:t>
+      </w:r>
+      <w:r>
+        <w:t xml:space="preserve">For example, here is </w:t>
+      </w:r>
+      <w:r>
+        <w:t xml:space="preserve">an encoding that shows </w:t>
+      </w:r>
+      <w:r>
+        <w:t xml:space="preserve">the </w:t>
+      </w:r>
+      <w:r>
+        <w:t>two layers of revision:</w:t>
+      </w:r>
+    </w:p>
+    <w:p>
+      <w:pPr>
+        <w:pStyle w:val="Textbody"/>
+        <w:ind w:firstLine="576"/>
+      </w:pPr>
+      <w:r>
+        <w:t>SLIDE 16: encoding of flat revision</w:t>
+      </w:r>
+    </w:p>
+    <w:p>
+      <w:pPr>
+        <w:pStyle w:val="Textbody"/>
+        <w:ind w:firstLine="576"/>
+      </w:pPr>
+      <w:r>
+        <w:t>We can see one substitution that is enclosed within a larger span of deleted text. However, the strict, disambiguated format of the XML requires more precision, which leads to a problem of overlap. Because Wilde, in this case, struck three words, “cheek,” “brushed,” and “cheek” over a longer span of</w:t>
+      </w:r>
+      <w:r>
+        <w:t xml:space="preserve"> deleted</w:t>
+      </w:r>
+      <w:r>
+        <w:t xml:space="preserve"> text, each of</w:t>
+      </w:r>
+      <w:r>
+        <w:t xml:space="preserve"> those words </w:t>
+      </w:r>
+      <w:proofErr w:type="gramStart"/>
+      <w:r>
+        <w:t>has to</w:t>
+      </w:r>
+      <w:proofErr w:type="gramEnd"/>
+      <w:r>
+        <w:t xml:space="preserve"> be encoded </w:t>
+      </w:r>
+      <w:r>
+        <w:t xml:space="preserve">as </w:t>
+      </w:r>
+      <w:r>
+        <w:t>separate deletions. The problem is that this encoding breaks up the integrity of the revision</w:t>
+      </w:r>
+      <w:r>
+        <w:t xml:space="preserve"> as a </w:t>
+      </w:r>
+      <w:r>
+        <w:t>larger phrase</w:t>
+      </w:r>
+      <w:r>
+        <w:t>. It separates what was in fact one revision into multiple instances, as indicated in this image on the right.</w:t>
+      </w:r>
+    </w:p>
+    <w:p>
+      <w:pPr>
+        <w:pStyle w:val="Textbody"/>
+        <w:ind w:firstLine="576"/>
+      </w:pPr>
+      <w:r>
+        <w:t>SLIDE 17: encoding of deep revision</w:t>
+      </w:r>
+    </w:p>
+    <w:p>
+      <w:pPr>
+        <w:pStyle w:val="Textbody"/>
+        <w:ind w:firstLine="576"/>
+      </w:pPr>
+      <w:r>
+        <w:t>Here, there are three modification</w:t>
+      </w:r>
+      <w:r>
+        <w:t>s</w:t>
+      </w:r>
+      <w:r>
+        <w:t xml:space="preserve">, or &lt;mod&gt; tags, within the larger </w:t>
+      </w:r>
+      <w:r>
+        <w:t xml:space="preserve">deletion tag. </w:t>
+      </w:r>
+    </w:p>
+    <w:p>
+      <w:pPr>
+        <w:pStyle w:val="Textbody"/>
+        <w:ind w:firstLine="576"/>
+      </w:pPr>
+      <w:proofErr w:type="gramStart"/>
+      <w:r>
+        <w:t xml:space="preserve">The </w:t>
+      </w:r>
+      <w:r>
+        <w:t xml:space="preserve"> XML’s</w:t>
+      </w:r>
+      <w:proofErr w:type="gramEnd"/>
+      <w:r>
+        <w:t xml:space="preserve"> data structure</w:t>
+      </w:r>
+      <w:r>
+        <w:t>,</w:t>
+      </w:r>
+      <w:r>
+        <w:t xml:space="preserve"> and its need for strict disambiguation</w:t>
+      </w:r>
+      <w:r>
+        <w:t xml:space="preserve">, makes it impossible to mark up the two rounds of revision. Its </w:t>
+      </w:r>
+      <w:r>
+        <w:t>hierarchical structure</w:t>
+      </w:r>
+      <w:r>
+        <w:t xml:space="preserve">, </w:t>
+      </w:r>
+      <w:r>
+        <w:t xml:space="preserve">which requires that elements be completely nested within one another, </w:t>
+      </w:r>
+      <w:r>
+        <w:t xml:space="preserve">cannot register each round as its own </w:t>
+      </w:r>
+      <w:r>
+        <w:t xml:space="preserve">discrete </w:t>
+      </w:r>
+      <w:r>
+        <w:t>entit</w:t>
+      </w:r>
+      <w:r>
+        <w:t xml:space="preserve">y. The only option is to create more granularity, which makes it </w:t>
+      </w:r>
+      <w:r>
+        <w:t xml:space="preserve">difficult to </w:t>
+      </w:r>
+      <w:r>
+        <w:t>draw meaningful connections</w:t>
+      </w:r>
+      <w:r>
+        <w:t xml:space="preserve"> </w:t>
+      </w:r>
+      <w:r>
+        <w:t>between</w:t>
+      </w:r>
+      <w:r>
+        <w:t xml:space="preserve"> the rounds of revision. </w:t>
+      </w:r>
+      <w:r>
+        <w:t>As a labelling tool, the</w:t>
+      </w:r>
+      <w:r>
+        <w:t xml:space="preserve"> XML surfaced </w:t>
+      </w:r>
+      <w:r>
+        <w:t xml:space="preserve">moments where queerness, in this case, </w:t>
+      </w:r>
+      <w:r>
+        <w:t>the suppression of queerness</w:t>
+      </w:r>
+      <w:r>
+        <w:t>, transgresses the bounds of the data structure.</w:t>
+      </w:r>
+    </w:p>
+    <w:p>
+      <w:pPr>
+        <w:pStyle w:val="Heading2"/>
+      </w:pPr>
+      <w:bookmarkStart w:id="20" w:name="orgd89a171"/>
+      <w:bookmarkStart w:id="21" w:name="OrgXref.orgd89a171"/>
+      <w:bookmarkEnd w:id="20"/>
+      <w:r>
+        <w:t>Dominance structures in the archive</w:t>
+      </w:r>
+      <w:bookmarkEnd w:id="21"/>
+    </w:p>
+    <w:p>
+      <w:pPr>
+        <w:pStyle w:val="Textbody"/>
+        <w:ind w:firstLine="576"/>
+      </w:pPr>
+      <w:r>
+        <w:t>The more that I work</w:t>
+      </w:r>
+      <w:r>
+        <w:t>ed</w:t>
+      </w:r>
+      <w:r>
+        <w:t xml:space="preserve"> with the XML, the more I </w:t>
+      </w:r>
+      <w:r>
+        <w:t xml:space="preserve">was interested in the hierarchical </w:t>
+      </w:r>
+      <w:r>
+        <w:t>data model</w:t>
+      </w:r>
+      <w:r>
+        <w:t xml:space="preserve">, and the kinds of dominance structures that are contained within them. </w:t>
+      </w:r>
+      <w:r>
+        <w:t xml:space="preserve">Within </w:t>
+      </w:r>
+      <w:r>
+        <w:t>its</w:t>
+      </w:r>
+      <w:r>
+        <w:t xml:space="preserve"> tree-like architecture, information is not only encapsulated or bound, </w:t>
+      </w:r>
+      <w:proofErr w:type="gramStart"/>
+      <w:r>
+        <w:t>it is</w:t>
+      </w:r>
+      <w:proofErr w:type="gramEnd"/>
+      <w:r>
+        <w:t xml:space="preserve"> delineated by the standards of each governing </w:t>
+      </w:r>
+      <w:r>
+        <w:t xml:space="preserve">XML tag. There is an underlying lesson in power here, about who has it and who is subject to it. </w:t>
+      </w:r>
+    </w:p>
+    <w:p>
+      <w:pPr>
+        <w:pStyle w:val="Textbody"/>
+        <w:ind w:firstLine="709"/>
+      </w:pPr>
+      <w:r>
+        <w:t xml:space="preserve">In Wilde’s text, for example, the dominant power is that of the writer himself, a writer with nearly every privilege—racial, gender, financial, educational, cultural—who censors his own writing. What about texts whose writers or subjects are subscribed to larger systems of domination, </w:t>
+      </w:r>
+      <w:r>
+        <w:t>to</w:t>
+      </w:r>
+      <w:r>
+        <w:t xml:space="preserve"> historical forces of discrimination and oppression? </w:t>
+      </w:r>
+    </w:p>
+    <w:p>
+      <w:pPr>
+        <w:pStyle w:val="Textbody"/>
+        <w:ind w:firstLine="709"/>
+      </w:pPr>
+      <w:r>
+        <w:lastRenderedPageBreak/>
+        <w:t>SLIDE 18: Wicked Flesh cover</w:t>
+      </w:r>
+    </w:p>
+    <w:p>
+      <w:pPr>
+        <w:pStyle w:val="Textbody"/>
+        <w:ind w:firstLine="709"/>
+      </w:pPr>
+      <w:r>
+        <w:t>T</w:t>
+      </w:r>
+      <w:r>
+        <w:t>o better understand the role of dominance in delimiting data formats, I turned to a</w:t>
+      </w:r>
+      <w:r>
+        <w:t xml:space="preserve"> historical </w:t>
+      </w:r>
+      <w:r>
+        <w:t xml:space="preserve">project that has been totally dominated by hierarchical power structures. This is </w:t>
+      </w:r>
+      <w:r>
+        <w:t>a history of Black women in the 17</w:t>
+      </w:r>
+      <w:r>
         <w:rPr>
-          <w:b/>
-          <w:bCs/>
+          <w:vertAlign w:val="superscript"/>
+        </w:rPr>
+        <w:t>th</w:t>
+      </w:r>
+      <w:r>
+        <w:t xml:space="preserve"> and 18</w:t>
+      </w:r>
+      <w:r>
+        <w:rPr>
+          <w:vertAlign w:val="superscript"/>
+        </w:rPr>
+        <w:t>th</w:t>
+      </w:r>
+      <w:r>
+        <w:t xml:space="preserve"> century </w:t>
+      </w:r>
+      <w:r>
+        <w:t xml:space="preserve">across the </w:t>
+      </w:r>
+      <w:r>
+        <w:t>Atlantic, by Black Studies scholar J</w:t>
+      </w:r>
+      <w:r>
+        <w:t>essica Marie Johnson</w:t>
+      </w:r>
+      <w:r>
+        <w:t xml:space="preserve">. </w:t>
+      </w:r>
+      <w:r>
+        <w:t>Johnson</w:t>
+      </w:r>
+      <w:r>
+        <w:t xml:space="preserve">’s book, </w:t>
+      </w:r>
+      <w:r>
+        <w:rPr>
           <w:i/>
           <w:iCs/>
-          <w:u w:val="single"/>
-        </w:rPr>
-      </w:pPr>
-      <w:r>
-        <w:rPr>
-          <w:b/>
-          <w:bCs/>
-          <w:i/>
-          <w:iCs/>
-          <w:u w:val="single"/>
-        </w:rPr>
-        <w:t>SLIDE 1</w:t>
-      </w:r>
-      <w:r>
-        <w:rPr>
-          <w:b/>
-          <w:bCs/>
-          <w:i/>
-          <w:iCs/>
-          <w:u w:val="single"/>
-        </w:rPr>
-        <w:t>4</w:t>
-      </w:r>
-      <w:r>
-        <w:rPr>
-          <w:b/>
-          <w:bCs/>
-          <w:i/>
-          <w:iCs/>
-          <w:u w:val="single"/>
-        </w:rPr>
-        <w:t xml:space="preserve">: </w:t>
-      </w:r>
-      <w:r>
-        <w:rPr>
-          <w:b/>
-          <w:bCs/>
-          <w:i/>
-          <w:iCs/>
-          <w:u w:val="single"/>
-        </w:rPr>
-        <w:t>the good morrow excerpt</w:t>
-      </w:r>
-    </w:p>
-    <w:p>
-      <w:pPr>
-        <w:pStyle w:val="Textbody"/>
-        <w:ind w:firstLine="576"/>
-      </w:pPr>
-      <w:r>
-        <w:t>The first two lines of the poem, “The Good Morrow” by John Donne demonstrate this effect:</w:t>
-      </w:r>
-    </w:p>
-    <w:p>
-      <w:pPr>
-        <w:pStyle w:val="Textbody"/>
-        <w:ind w:left="1418"/>
-      </w:pPr>
-      <w:r>
-        <w:t>I wonder, by my troth, what thou and I</w:t>
-      </w:r>
-    </w:p>
-    <w:p>
-      <w:pPr>
-        <w:pStyle w:val="Textbody"/>
-        <w:ind w:left="709" w:firstLine="709"/>
-      </w:pPr>
-      <w:r>
-        <w:t xml:space="preserve">Did, till we loved? </w:t>
-      </w:r>
-    </w:p>
-    <w:p>
-      <w:pPr>
-        <w:pStyle w:val="Textbody"/>
-        <w:ind w:firstLine="576"/>
-      </w:pPr>
-      <w:r>
-        <w:t xml:space="preserve">Here, we can see that the sentence runs over the line break onto the second line of the poem. </w:t>
-      </w:r>
-    </w:p>
-    <w:p>
-      <w:pPr>
-        <w:pStyle w:val="Quotations"/>
-        <w:ind w:left="0" w:firstLine="567"/>
-        <w:rPr>
-          <w:b/>
-          <w:bCs/>
-          <w:i/>
-          <w:iCs/>
-          <w:u w:val="single"/>
-        </w:rPr>
-      </w:pPr>
-      <w:r>
-        <w:rPr>
-          <w:b/>
-          <w:bCs/>
-          <w:i/>
-          <w:iCs/>
-          <w:u w:val="single"/>
-        </w:rPr>
-        <w:lastRenderedPageBreak/>
-        <w:t>SLIDE 1</w:t>
-      </w:r>
-      <w:r>
-        <w:rPr>
-          <w:b/>
-          <w:bCs/>
-          <w:i/>
-          <w:iCs/>
-          <w:u w:val="single"/>
-        </w:rPr>
-        <w:t>5</w:t>
-      </w:r>
-      <w:r>
-        <w:rPr>
-          <w:b/>
-          <w:bCs/>
-          <w:i/>
-          <w:iCs/>
-          <w:u w:val="single"/>
-        </w:rPr>
-        <w:t xml:space="preserve">: </w:t>
-      </w:r>
-      <w:r>
-        <w:rPr>
-          <w:b/>
-          <w:bCs/>
-          <w:i/>
-          <w:iCs/>
-          <w:u w:val="single"/>
-        </w:rPr>
-        <w:t>the good morrow excerpt with XML encoding</w:t>
-      </w:r>
-    </w:p>
-    <w:p>
-      <w:pPr>
-        <w:pStyle w:val="Textbody"/>
-        <w:ind w:firstLine="576"/>
-      </w:pPr>
-      <w:r>
-        <w:t xml:space="preserve">In XML, we could not encode these overlapping structures without creating an error in the code. </w:t>
-      </w:r>
-      <w:r>
-        <w:t xml:space="preserve">The XML hierarchical format requires that all child elements be fully contained within the parent element. </w:t>
-      </w:r>
-      <w:proofErr w:type="gramStart"/>
-      <w:r>
-        <w:t>In order to</w:t>
-      </w:r>
-      <w:proofErr w:type="gramEnd"/>
-      <w:r>
-        <w:t xml:space="preserve"> encode it, w</w:t>
-      </w:r>
-      <w:r>
-        <w:t>e would need to close the &lt;/sentence&gt; tag before we could close the &lt;/line&gt; tag, thus spl</w:t>
-      </w:r>
-      <w:r>
-        <w:t>i</w:t>
-      </w:r>
-      <w:r>
-        <w:t>tting</w:t>
-      </w:r>
-      <w:r>
-        <w:t xml:space="preserve"> up the single sentence into two XML elements. </w:t>
-      </w:r>
-    </w:p>
-    <w:p>
-      <w:pPr>
-        <w:pStyle w:val="Quotations"/>
-        <w:ind w:left="0" w:firstLine="567"/>
-      </w:pPr>
-      <w:r>
-        <w:rPr>
-          <w:b/>
-          <w:bCs/>
-          <w:i/>
-          <w:iCs/>
-          <w:u w:val="single"/>
-        </w:rPr>
-        <w:t>SLIDE 1</w:t>
-      </w:r>
-      <w:r>
-        <w:rPr>
-          <w:b/>
-          <w:bCs/>
-          <w:i/>
-          <w:iCs/>
-          <w:u w:val="single"/>
-        </w:rPr>
-        <w:t>6</w:t>
-      </w:r>
-      <w:r>
-        <w:rPr>
-          <w:b/>
-          <w:bCs/>
-          <w:i/>
-          <w:iCs/>
-          <w:u w:val="single"/>
-        </w:rPr>
-        <w:t xml:space="preserve">: </w:t>
-      </w:r>
-      <w:r>
-        <w:rPr>
-          <w:b/>
-          <w:bCs/>
-          <w:i/>
-          <w:iCs/>
-          <w:u w:val="single"/>
-        </w:rPr>
-        <w:t>the good morrow excerpt with XML encoding</w:t>
-      </w:r>
-      <w:r>
-        <w:rPr>
-          <w:b/>
-          <w:bCs/>
-          <w:i/>
-          <w:iCs/>
-          <w:u w:val="single"/>
-        </w:rPr>
-        <w:t xml:space="preserve"> and split up sentence</w:t>
-      </w:r>
-    </w:p>
-    <w:p>
-      <w:pPr>
-        <w:pStyle w:val="Textbody"/>
-        <w:ind w:firstLine="576"/>
-      </w:pPr>
-      <w:r>
-        <w:t xml:space="preserve">In a similar way for </w:t>
-      </w:r>
-      <w:r>
-        <w:t xml:space="preserve">Wilde’s manuscript, </w:t>
-      </w:r>
-      <w:r>
-        <w:t>I discovered the difficulty of disentangling the revisions from one another</w:t>
-      </w:r>
-      <w:r>
-        <w:t xml:space="preserve">. Specifically, the theme of the revisions often overlapped with one another, and due to the layering of pen strokes, it was difficult to separate out one round of revision from another. </w:t>
-      </w:r>
-    </w:p>
-    <w:p>
-      <w:pPr>
-        <w:pStyle w:val="Textbody"/>
-        <w:ind w:firstLine="576"/>
-      </w:pPr>
-      <w:r>
-        <w:t>(</w:t>
-      </w:r>
-      <w:proofErr w:type="gramStart"/>
-      <w:r>
-        <w:t>homosexuality</w:t>
-      </w:r>
-      <w:proofErr w:type="gramEnd"/>
-      <w:r>
-        <w:t xml:space="preserve"> is constructed here through fatality, passion, beauty, and intimacy. We cannot delineate queer desire, that is, the suppression of queer desire, into discrete entities. And additionally, it is difficult to assert relationships between the rounds of revision and the theme of revision. In other words, we cannot draw meaningful connections, despite the addition of descriptive markers). </w:t>
-      </w:r>
-    </w:p>
-    <w:p>
-      <w:pPr>
-        <w:pStyle w:val="Textbody"/>
-      </w:pPr>
-      <w:r>
-        <w:tab/>
-        <w:t>START HERE</w:t>
-      </w:r>
-    </w:p>
-    <w:p>
-      <w:pPr>
-        <w:pStyle w:val="Textbody"/>
-      </w:pPr>
-      <w:r>
-        <w:t xml:space="preserve">For example, one passage layers revisions to intimacy, passion, and fatality within what are apparently several rounds of revision. In the original version of the text, the </w:t>
-      </w:r>
-      <w:proofErr w:type="spellStart"/>
-      <w:r>
-        <w:t>the</w:t>
-      </w:r>
-      <w:proofErr w:type="spellEnd"/>
-      <w:r>
-        <w:t xml:space="preserve"> painter Basil is </w:t>
-      </w:r>
-      <w:proofErr w:type="gramStart"/>
-      <w:r>
-        <w:t>explains</w:t>
-      </w:r>
-      <w:proofErr w:type="gramEnd"/>
-      <w:r>
-        <w:t xml:space="preserve"> his fascination with Dorian Gray to their friend, Lord Henry:</w:t>
-      </w:r>
-    </w:p>
-    <w:p>
-      <w:pPr>
-        <w:pStyle w:val="Quotations"/>
-      </w:pPr>
-      <w:r>
-        <w:t>“</w:t>
-      </w:r>
-      <w:r>
-        <w:t>You remember that landscape of mine… It is one of the best things I have ever done. And why is it so? Because, while I was painting it, Dorian Gray sat beside me, and as he leaned across to look at it, his cheek just brushed my cheek. The world becomes young to me when I hold his hand, as when I see him, the centuries yield up all their secrets!</w:t>
-      </w:r>
-      <w:r>
-        <w:t>”</w:t>
-      </w:r>
-    </w:p>
-    <w:p>
-      <w:pPr>
-        <w:pStyle w:val="Textbody"/>
-      </w:pPr>
-      <w:r>
-        <w:t xml:space="preserve">Lord Henry's response, as you can see, is mostly illegible, but I could make out some words and </w:t>
-      </w:r>
-      <w:proofErr w:type="spellStart"/>
-      <w:r>
-        <w:t>phases</w:t>
-      </w:r>
-      <w:proofErr w:type="spellEnd"/>
-      <w:r>
-        <w:t xml:space="preserve">, like </w:t>
-      </w:r>
-      <w:r>
-        <w:t>“</w:t>
-      </w:r>
-      <w:r>
-        <w:t>you must not talk</w:t>
-      </w:r>
-      <w:r>
-        <w:t>”</w:t>
-      </w:r>
-      <w:r>
-        <w:t xml:space="preserve">, </w:t>
-      </w:r>
-      <w:r>
-        <w:t>“</w:t>
-      </w:r>
-      <w:r>
-        <w:t>his power,</w:t>
-      </w:r>
-      <w:r>
-        <w:t>”</w:t>
-      </w:r>
-      <w:r>
-        <w:t xml:space="preserve"> and </w:t>
-      </w:r>
-      <w:r>
-        <w:t>“</w:t>
-      </w:r>
-      <w:r>
-        <w:t>slave</w:t>
-      </w:r>
-      <w:r>
-        <w:t>”</w:t>
-      </w:r>
-      <w:r>
-        <w:t xml:space="preserve">, as well as the final line, which reads: </w:t>
-      </w:r>
-      <w:r>
-        <w:t>“</w:t>
-      </w:r>
-      <w:r>
-        <w:t>It is worse than wicked, it is silly. I hate Dorian Gray.</w:t>
-      </w:r>
-      <w:r>
-        <w:t>”</w:t>
-      </w:r>
-    </w:p>
-    <w:p>
-      <w:pPr>
-        <w:pStyle w:val="Textbody"/>
-      </w:pPr>
-      <w:r>
-        <w:rPr>
-          <w:noProof/>
-        </w:rPr>
-        <w:lastRenderedPageBreak/>
-        <mc:AlternateContent>
-          <mc:Choice Requires="wps">
-            <w:drawing>
-              <wp:anchor distT="0" distB="0" distL="114300" distR="114300" simplePos="0" relativeHeight="251659264" behindDoc="0" locked="0" layoutInCell="1" allowOverlap="1" wp14:anchorId="39F8DD54" wp14:editId="1B4FAC52">
-                <wp:simplePos x="0" y="0"/>
-                <wp:positionH relativeFrom="column">
-                  <wp:align>center</wp:align>
-                </wp:positionH>
-                <wp:positionV relativeFrom="paragraph">
-                  <wp:align>top</wp:align>
-                </wp:positionV>
-                <wp:extent cx="6120000" cy="5565600"/>
-                <wp:effectExtent l="0" t="0" r="0" b="0"/>
-                <wp:wrapTopAndBottom/>
-                <wp:docPr id="8" name="Frame8"/>
-                <wp:cNvGraphicFramePr/>
-                <a:graphic xmlns:a="http://schemas.openxmlformats.org/drawingml/2006/main">
-                  <a:graphicData uri="http://schemas.microsoft.com/office/word/2010/wordprocessingShape">
-                    <wps:wsp>
-                      <wps:cNvSpPr txBox="1"/>
-                      <wps:spPr>
-                        <a:xfrm>
-                          <a:off x="0" y="0"/>
-                          <a:ext cx="6120000" cy="5565600"/>
-                        </a:xfrm>
-                        <a:prstGeom prst="rect">
-                          <a:avLst/>
-                        </a:prstGeom>
-                        <a:ln>
-                          <a:noFill/>
-                          <a:prstDash/>
-                        </a:ln>
-                      </wps:spPr>
-                      <wps:txbx>
-                        <w:txbxContent>
-                          <w:p>
-                            <w:r>
-                              <w:rPr>
-                                <w:noProof/>
-                              </w:rPr>
-                              <w:drawing>
-                                <wp:inline distT="0" distB="0" distL="0" distR="0" wp14:anchorId="02BAEC83" wp14:editId="58100959">
-                                  <wp:extent cx="6120000" cy="5565600"/>
-                                  <wp:effectExtent l="0" t="0" r="1400" b="0"/>
-                                  <wp:docPr id="7" name="Frame7"/>
-                                  <wp:cNvGraphicFramePr/>
-                                  <a:graphic xmlns:a="http://schemas.openxmlformats.org/drawingml/2006/main">
-                                    <a:graphicData uri="http://schemas.openxmlformats.org/drawingml/2006/picture">
-                                      <pic:pic xmlns:pic="http://schemas.openxmlformats.org/drawingml/2006/picture">
-                                        <pic:nvPicPr>
-                                          <pic:cNvPr id="0" name=""/>
-                                          <pic:cNvPicPr/>
-                                        </pic:nvPicPr>
-                                        <pic:blipFill>
-                                          <a:blip r:embed="rId11"/>
-                                          <a:stretch>
-                                            <a:fillRect/>
-                                          </a:stretch>
-                                        </pic:blipFill>
-                                        <pic:spPr>
-                                          <a:xfrm>
-                                            <a:off x="0" y="0"/>
-                                            <a:ext cx="6120000" cy="5565600"/>
-                                          </a:xfrm>
-                                          <a:prstGeom prst="rect">
-                                            <a:avLst/>
-                                          </a:prstGeom>
-                                          <a:ln>
-                                            <a:noFill/>
-                                            <a:prstDash/>
-                                          </a:ln>
-                                        </pic:spPr>
-                                      </pic:pic>
-                                    </a:graphicData>
-                                  </a:graphic>
-                                </wp:inline>
-                              </w:drawing>
-                            </w:r>
-                            <w:bookmarkStart w:id="20" w:name="nil"/>
-                            <w:bookmarkEnd w:id="20"/>
-                            <w:r>
-                              <w:t xml:space="preserve">Figure 3.3.2: Image of XML encoding for MS of </w:t>
-                            </w:r>
-                            <w:r>
-                              <w:rPr>
-                                <w:rStyle w:val="Emphasis"/>
-                              </w:rPr>
-                              <w:t>Dorian Gray</w:t>
-                            </w:r>
-                            <w:r>
-                              <w:t>, page 20.</w:t>
-                            </w:r>
-                          </w:p>
-                        </w:txbxContent>
-                      </wps:txbx>
-                      <wps:bodyPr vert="horz" lIns="0" tIns="0" rIns="0" bIns="0" compatLnSpc="0">
-                        <a:spAutoFit/>
-                      </wps:bodyPr>
-                    </wps:wsp>
-                  </a:graphicData>
-                </a:graphic>
-              </wp:anchor>
-            </w:drawing>
-          </mc:Choice>
-          <mc:Fallback>
-            <w:pict>
-              <v:shapetype w14:anchorId="39F8DD54" id="_x0000_t202" coordsize="21600,21600" o:spt="202" path="m,l,21600r21600,l21600,xe">
-                <v:stroke joinstyle="miter"/>
-                <v:path gradientshapeok="t" o:connecttype="rect"/>
-              </v:shapetype>
-              <v:shape id="Frame8" o:spid="_x0000_s1026" type="#_x0000_t202" style="position:absolute;margin-left:0;margin-top:0;width:481.9pt;height:438.25pt;z-index:251659264;visibility:visible;mso-wrap-style:square;mso-wrap-distance-left:9pt;mso-wrap-distance-top:0;mso-wrap-distance-right:9pt;mso-wrap-distance-bottom:0;mso-position-horizontal:center;mso-position-horizontal-relative:text;mso-position-vertical:top;mso-position-vertical-relative:text;v-text-anchor:top" o:gfxdata="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" filled="f" stroked="f">
-                <v:textbox style="mso-fit-shape-to-text:t" inset="0,0,0,0">
-                  <w:txbxContent>
-                    <w:p>
-                      <w:r>
-                        <w:rPr>
-                          <w:noProof/>
-                        </w:rPr>
-                        <w:drawing>
-                          <wp:inline distT="0" distB="0" distL="0" distR="0" wp14:anchorId="02BAEC83" wp14:editId="58100959">
-                            <wp:extent cx="6120000" cy="5565600"/>
-                            <wp:effectExtent l="0" t="0" r="1400" b="0"/>
-                            <wp:docPr id="7" name="Frame7"/>
-                            <wp:cNvGraphicFramePr/>
-                            <a:graphic xmlns:a="http://schemas.openxmlformats.org/drawingml/2006/main">
-                              <a:graphicData uri="http://schemas.openxmlformats.org/drawingml/2006/picture">
-                                <pic:pic xmlns:pic="http://schemas.openxmlformats.org/drawingml/2006/picture">
-                                  <pic:nvPicPr>
-                                    <pic:cNvPr id="0" name=""/>
-                                    <pic:cNvPicPr/>
-                                  </pic:nvPicPr>
-                                  <pic:blipFill>
-                                    <a:blip r:embed="rId11"/>
-                                    <a:stretch>
-                                      <a:fillRect/>
-                                    </a:stretch>
-                                  </pic:blipFill>
-                                  <pic:spPr>
-                                    <a:xfrm>
-                                      <a:off x="0" y="0"/>
-                                      <a:ext cx="6120000" cy="5565600"/>
-                                    </a:xfrm>
-                                    <a:prstGeom prst="rect">
-                                      <a:avLst/>
-                                    </a:prstGeom>
-                                    <a:ln>
-                                      <a:noFill/>
-                                      <a:prstDash/>
-                                    </a:ln>
-                                  </pic:spPr>
-                                </pic:pic>
-                              </a:graphicData>
-                            </a:graphic>
-                          </wp:inline>
-                        </w:drawing>
-                      </w:r>
-                      <w:bookmarkStart w:id="21" w:name="nil"/>
-                      <w:bookmarkEnd w:id="21"/>
-                      <w:r>
-                        <w:t xml:space="preserve">Figure 3.3.2: Image of XML encoding for MS of </w:t>
-                      </w:r>
-                      <w:r>
-                        <w:rPr>
-                          <w:rStyle w:val="Emphasis"/>
-                        </w:rPr>
-                        <w:t>Dorian Gray</w:t>
-                      </w:r>
-                      <w:r>
-                        <w:t>, page 20.</w:t>
-                      </w:r>
-                    </w:p>
-                  </w:txbxContent>
-                </v:textbox>
-                <w10:wrap type="topAndBottom"/>
-              </v:shape>
-            </w:pict>
-          </mc:Fallback>
-        </mc:AlternateContent>
-      </w:r>
-    </w:p>
-    <w:p>
-      <w:pPr>
-        <w:pStyle w:val="Textbody"/>
-      </w:pPr>
-      <w:r>
-        <w:t xml:space="preserve">In Wilde's revisions, as you can see in the XML encoding, he replaces </w:t>
-      </w:r>
-      <w:r>
-        <w:t>“</w:t>
-      </w:r>
-      <w:r>
-        <w:t>cheek just brushed my cheek,</w:t>
-      </w:r>
-      <w:r>
-        <w:t>”</w:t>
-      </w:r>
-      <w:r>
-        <w:t xml:space="preserve"> with </w:t>
-      </w:r>
-      <w:r>
-        <w:t>“</w:t>
-      </w:r>
-      <w:r>
-        <w:t>hair just touched my hand,</w:t>
-      </w:r>
-      <w:r>
-        <w:t>”</w:t>
-      </w:r>
-      <w:r>
-        <w:t xml:space="preserve"> before striking out the entire line, as well as the following sentence, ending his dialogue with the words </w:t>
-      </w:r>
-      <w:r>
-        <w:t>“</w:t>
-      </w:r>
-      <w:r>
-        <w:t>sat beside me.</w:t>
-      </w:r>
-      <w:r>
-        <w:t>”</w:t>
-      </w:r>
-      <w:r>
-        <w:t xml:space="preserve"> Wilde also strikes out much of Lord Henry's response, replacing Lord Henry's intensity with a relatively subdued interest</w:t>
-      </w:r>
-      <w:proofErr w:type="gramStart"/>
-      <w:r>
-        <w:t>–</w:t>
-      </w:r>
-      <w:r>
-        <w:t>”</w:t>
-      </w:r>
-      <w:r>
-        <w:t>Basil</w:t>
-      </w:r>
-      <w:proofErr w:type="gramEnd"/>
-      <w:r>
-        <w:t>, this is quite wonderful. I must see Dorian Gray.</w:t>
-      </w:r>
-      <w:r>
-        <w:t>”</w:t>
-      </w:r>
-    </w:p>
-    <w:p>
-      <w:pPr>
-        <w:pStyle w:val="Textbody"/>
-        <w:ind w:firstLine="576"/>
-      </w:pPr>
-      <w:commentRangeStart w:id="22"/>
-      <w:r>
-        <w:t xml:space="preserve">, which appears to operate in inscrutable ways with Wilde's authorial intention. While my work substantiated to central claims in the criticism, for example, that Wilde substituted words or phrases to ease tension in the dialogue, and that he removed the destructive connotations surrounding the various exhortations of beauty and passion, it also made it more difficult to understand the revisions as discrete </w:t>
-      </w:r>
-      <w:proofErr w:type="spellStart"/>
-      <w:r>
-        <w:t>entites</w:t>
-      </w:r>
-      <w:proofErr w:type="spellEnd"/>
-      <w:r>
-        <w:t>.</w:t>
-      </w:r>
-      <w:commentRangeEnd w:id="22"/>
-      <w:r>
-        <w:rPr>
-          <w:rStyle w:val="CommentReference"/>
-          <w:rFonts w:cs="Mangal"/>
-        </w:rPr>
-        <w:commentReference w:id="22"/>
-      </w:r>
-    </w:p>
-    <w:p>
-      <w:pPr>
-        <w:pStyle w:val="Textbody"/>
-      </w:pPr>
-      <w:r>
-        <w:t xml:space="preserve">With the XML, I struggled to register the complexity of the revisions with precision. The ways in which the </w:t>
-      </w:r>
-      <w:proofErr w:type="spellStart"/>
-      <w:r>
-        <w:t>thematics</w:t>
-      </w:r>
-      <w:proofErr w:type="spellEnd"/>
-      <w:r>
-        <w:t xml:space="preserve"> are distributed among the rounds of revision, across multiple layers of deletion, proved was difficult to capture in the strict, disambiguated format. Rather, this work surfaces how these themes work together in ways that cannot be captured by its data structure and its need for strict disambiguation. They may be plural, co-existing within a single line of text; they may be inextricable, with one enabling the other, like intimacy and passion, which enable fatality; or they </w:t>
-      </w:r>
-      <w:r>
-        <w:lastRenderedPageBreak/>
-        <w:t>might enfold one within the other, encompassing a plurality of intentions.</w:t>
-      </w:r>
-    </w:p>
-    <w:p>
-      <w:pPr>
-        <w:pStyle w:val="Textbody"/>
-      </w:pPr>
-      <w:r>
-        <w:t>Like my critique of text analysis, this computational constraint reveals a connection to queerness: As a labelling tool, the text encoding (which I explain in more detail in a moment) indexes moments where queerness, in this case, queer desire, transgresses the bounds of the data structure.</w:t>
-      </w:r>
-    </w:p>
-    <w:p>
-      <w:pPr>
-        <w:pStyle w:val="Heading2"/>
-      </w:pPr>
-      <w:bookmarkStart w:id="23" w:name="orgd89a171"/>
-      <w:bookmarkStart w:id="24" w:name="OrgXref.orgd89a171"/>
-      <w:bookmarkEnd w:id="23"/>
-      <w:r>
-        <w:t>Dominance structures in the archive</w:t>
-      </w:r>
-      <w:bookmarkEnd w:id="24"/>
-    </w:p>
-    <w:p>
-      <w:pPr>
-        <w:pStyle w:val="Textbody"/>
-      </w:pPr>
-      <w:r>
-        <w:t xml:space="preserve">The more that I work with the XML, the more I come to realize that the problem with its data model goes beyond the boundedness of its elements, and toward a dominating, top-down structure that it imposes on textual data. At the root of the XML’s rigidity is its hierarchical document model where each element within the tree structure subscribes to its parent element and dominates its subordinate ones. Within this tree-like architecture, information is not only encapsulated or bound, </w:t>
-      </w:r>
-      <w:proofErr w:type="gramStart"/>
-      <w:r>
-        <w:t>it is</w:t>
-      </w:r>
-      <w:proofErr w:type="gramEnd"/>
-      <w:r>
-        <w:t xml:space="preserve"> delineated by the standards of each governing tag, its syntax, model, attributes, and contents.</w:t>
-      </w:r>
-    </w:p>
-    <w:p>
-      <w:pPr>
-        <w:pStyle w:val="Textbody"/>
-      </w:pPr>
-      <w:r>
-        <w:t xml:space="preserve">I find that underlying Ruddick’s two </w:t>
-      </w:r>
-      <w:r>
-        <w:t>“</w:t>
-      </w:r>
-      <w:r>
-        <w:t>unspeakable</w:t>
-      </w:r>
-      <w:r>
-        <w:t>”</w:t>
-      </w:r>
-      <w:r>
-        <w:t xml:space="preserve"> morals about beauty and homosexuality, there is a third level of </w:t>
-      </w:r>
-      <w:r>
-        <w:t>“</w:t>
-      </w:r>
-      <w:proofErr w:type="spellStart"/>
-      <w:r>
-        <w:t>unspeakability</w:t>
-      </w:r>
-      <w:proofErr w:type="spellEnd"/>
-      <w:r>
-        <w:t>”</w:t>
-      </w:r>
-      <w:r>
-        <w:t>—about power, about who has it and who is subject to it. For this text in particular, the dominant force is that of the writer himself, a writer with nearly every privilege—gender, racial, financial, cultural, and educational—who censors his own writing. What about texts whose writers or subjects are subscribed to larger systems of domination, such historical forces of discrimination, exploitation, and oppression?</w:t>
-      </w:r>
-    </w:p>
-    <w:p>
-      <w:pPr>
-        <w:pStyle w:val="Textbody"/>
-      </w:pPr>
-      <w:r>
-        <w:t xml:space="preserve">To better understand the role of dominance in delimiting data formats, I turned to an archival project that has been totally dominated by hierarchical power structures. This is Atlantic slavery scholar Jessica Marie Johnson’s research on the lives of black women in the 17th and 18th century Atlantic world. Johnson's archive consists mostly of records like birth certificates and marriage </w:t>
-      </w:r>
-      <w:proofErr w:type="spellStart"/>
-      <w:r>
-        <w:t>licesnses</w:t>
-      </w:r>
-      <w:proofErr w:type="spellEnd"/>
-      <w:r>
-        <w:t xml:space="preserve">, and censuses, among other historiographical and official documents, all written by slave-owning men, traders, and colonial officials. From this sparse and highly delineated dataset, she finds methods of surfacing a narrative of what was and what might have been. She does that by reading through these records, which </w:t>
-      </w:r>
-      <w:r>
-        <w:t>“</w:t>
-      </w:r>
-      <w:r>
-        <w:t>often contain incomplete information,</w:t>
-      </w:r>
-      <w:r>
-        <w:t>”</w:t>
-      </w:r>
-      <w:r>
-        <w:t xml:space="preserve"> and weaves a history </w:t>
-      </w:r>
-      <w:r>
-        <w:t>“</w:t>
-      </w:r>
-      <w:r>
-        <w:t>in careful and creative ways</w:t>
-      </w:r>
-      <w:r>
-        <w:t>”</w:t>
-      </w:r>
-      <w:r>
-        <w:t xml:space="preserve"> (Johnson 5). Her readings of these documents surface a complicated and nuanced picture of black </w:t>
-      </w:r>
-      <w:proofErr w:type="spellStart"/>
-      <w:r>
-        <w:t>womens</w:t>
-      </w:r>
-      <w:proofErr w:type="spellEnd"/>
-      <w:r>
-        <w:t>’ lives and how they negotiated their own freedom practices within slave-owning, male dominated world.</w:t>
-      </w:r>
-    </w:p>
-    <w:p>
-      <w:pPr>
-        <w:pStyle w:val="Textbody"/>
-      </w:pPr>
-      <w:r>
-        <w:t xml:space="preserve">In line with current critical methodologies in the history of Slavery and the Black Atlantic, for example in work by Saidiya Hartman, Johnson turns to narrative strategies for working with the problem of missing data and constraining data structures. Here, Johnson interweaves fragments that, on their own, tell a story of bondage and subjection to power. She begins by foregrounding her work with a figure from the archive, constructing for the reader a vivid scene, sense of character, and accomplishments. The first chapter of her book, </w:t>
-      </w:r>
-      <w:r>
-        <w:rPr>
-          <w:rStyle w:val="Emphasis"/>
         </w:rPr>
         <w:t>Wicked Flesh</w:t>
       </w:r>
       <w:r>
-        <w:t xml:space="preserve">, for example, presents a dinner party hosted by </w:t>
+        <w:t>,</w:t>
+      </w:r>
+      <w:r>
+        <w:t xml:space="preserve"> works from archival </w:t>
+      </w:r>
+      <w:r>
+        <w:t>records like birth certificates</w:t>
+      </w:r>
+      <w:r>
+        <w:t xml:space="preserve">, </w:t>
+      </w:r>
+      <w:r>
+        <w:t xml:space="preserve">marriage </w:t>
+      </w:r>
+      <w:r>
+        <w:t>licenses</w:t>
+      </w:r>
+      <w:r>
+        <w:t xml:space="preserve">, censuses, </w:t>
+      </w:r>
+      <w:r>
+        <w:t xml:space="preserve">as and travel accounts </w:t>
+      </w:r>
+      <w:r>
+        <w:t xml:space="preserve">to trace the existence and lives of Black women </w:t>
+      </w:r>
+      <w:r>
+        <w:t xml:space="preserve">in the early </w:t>
+      </w:r>
+      <w:r>
+        <w:t>Atlantic</w:t>
+      </w:r>
+      <w:r>
+        <w:t xml:space="preserve"> world. </w:t>
+      </w:r>
+      <w:r>
+        <w:t>These</w:t>
+      </w:r>
+      <w:r>
+        <w:t xml:space="preserve"> archival records, which are </w:t>
+      </w:r>
+      <w:r>
+        <w:t>all written by slave-owning men, traders, and colonial officials</w:t>
+      </w:r>
+      <w:r>
+        <w:t>, contain minimal information</w:t>
+      </w:r>
+      <w:r>
+        <w:t xml:space="preserve"> about the lives of Black women</w:t>
+      </w:r>
+      <w:r>
+        <w:t>, only what these officials deemed necessary</w:t>
+      </w:r>
+      <w:r>
+        <w:t xml:space="preserve"> to record</w:t>
+      </w:r>
+      <w:r>
+        <w:t>. From this sparse dataset, she finds methods of surfacing</w:t>
+      </w:r>
+      <w:r>
+        <w:t xml:space="preserve"> a history</w:t>
+      </w:r>
+      <w:r>
+        <w:t xml:space="preserve"> despite the incomplete information</w:t>
+      </w:r>
+      <w:r>
+        <w:t xml:space="preserve">. </w:t>
+      </w:r>
+      <w:r>
+        <w:t xml:space="preserve">In the same vein as other scholars of the Black Atlantic, like </w:t>
       </w:r>
       <w:proofErr w:type="spellStart"/>
       <w:r>
+        <w:t>Saidiya</w:t>
+      </w:r>
+      <w:proofErr w:type="spellEnd"/>
+      <w:r>
+        <w:t xml:space="preserve"> Hartman, Johnson uses narrative strategies to weave a story</w:t>
+      </w:r>
+      <w:r>
+        <w:t xml:space="preserve"> from the fragments</w:t>
+      </w:r>
+      <w:r>
+        <w:t xml:space="preserve">. </w:t>
+      </w:r>
+      <w:r>
+        <w:t xml:space="preserve">Her readings of these </w:t>
+      </w:r>
+      <w:r>
+        <w:t>present</w:t>
+      </w:r>
+      <w:r>
+        <w:t xml:space="preserve"> a complicated and nuanced picture of black </w:t>
+      </w:r>
+      <w:proofErr w:type="spellStart"/>
+      <w:r>
+        <w:t>womens</w:t>
+      </w:r>
+      <w:proofErr w:type="spellEnd"/>
+      <w:r>
+        <w:t xml:space="preserve">’ lives and how they negotiated their own freedom </w:t>
+      </w:r>
+      <w:r>
+        <w:t xml:space="preserve">practices within the </w:t>
+      </w:r>
+      <w:r>
+        <w:t>slave-owning, male</w:t>
+      </w:r>
+      <w:r>
+        <w:t>-</w:t>
+      </w:r>
+      <w:r>
+        <w:t>dominated world.</w:t>
+      </w:r>
+    </w:p>
+    <w:p>
+      <w:pPr>
+        <w:pStyle w:val="Textbody"/>
+        <w:ind w:firstLine="709"/>
+      </w:pPr>
+      <w:r>
+        <w:t>From</w:t>
+      </w:r>
+      <w:r>
+        <w:t xml:space="preserve"> </w:t>
+      </w:r>
+      <w:r>
+        <w:t xml:space="preserve">a very </w:t>
+      </w:r>
+      <w:r>
+        <w:t xml:space="preserve">constraining </w:t>
+      </w:r>
+      <w:r>
+        <w:t>data and structures that,</w:t>
+      </w:r>
+      <w:r>
+        <w:t xml:space="preserve"> on their own, tell a story of bondage and subjection to power</w:t>
+      </w:r>
+      <w:r>
+        <w:t xml:space="preserve">, John </w:t>
+      </w:r>
+      <w:r>
+        <w:t>constructs vivid scenes</w:t>
+      </w:r>
+      <w:r>
+        <w:t xml:space="preserve"> that foreground marginalized figures from the archive. </w:t>
+      </w:r>
+    </w:p>
+    <w:p>
+      <w:pPr>
+        <w:pStyle w:val="Textbody"/>
+        <w:ind w:firstLine="709"/>
+      </w:pPr>
+      <w:r>
+        <w:t xml:space="preserve">SLIDE 19: </w:t>
+      </w:r>
+      <w:proofErr w:type="spellStart"/>
+      <w:r>
+        <w:t>catti</w:t>
+      </w:r>
+      <w:proofErr w:type="spellEnd"/>
+      <w:r>
+        <w:t xml:space="preserve"> quote</w:t>
+      </w:r>
+    </w:p>
+    <w:p>
+      <w:pPr>
+        <w:pStyle w:val="Textbody"/>
+        <w:ind w:firstLine="709"/>
+      </w:pPr>
+      <w:r>
+        <w:t>For example</w:t>
+      </w:r>
+      <w:r>
+        <w:t>,</w:t>
+      </w:r>
+      <w:r>
+        <w:t xml:space="preserve"> she</w:t>
+      </w:r>
+      <w:r>
+        <w:t xml:space="preserve"> presents a dinner party hosted by </w:t>
+      </w:r>
+      <w:proofErr w:type="spellStart"/>
+      <w:r>
         <w:t>Seignora</w:t>
       </w:r>
       <w:proofErr w:type="spellEnd"/>
@@ -3372,18 +3362,150 @@
         <w:t>”</w:t>
       </w:r>
       <w:r>
-        <w:t xml:space="preserve"> (Johnson 16). The notes reveal that the sources for </w:t>
+        <w:t xml:space="preserve"> (Johnson 16). </w:t>
       </w:r>
       <w:proofErr w:type="spellStart"/>
       <w:r>
+        <w:t>Catti</w:t>
+      </w:r>
+      <w:proofErr w:type="spellEnd"/>
+      <w:r>
+        <w:t xml:space="preserve"> used her knowledge of the region and her role as a hostess to strategically gain standing. </w:t>
+      </w:r>
+    </w:p>
+    <w:p>
+      <w:pPr>
+        <w:pStyle w:val="Textbody"/>
+        <w:ind w:firstLine="709"/>
+      </w:pPr>
+      <w:r>
+        <w:t xml:space="preserve">As impressive as she sounds, there appears to be no documents in the archive or in historical writings that feature her name. </w:t>
+      </w:r>
+    </w:p>
+    <w:p>
+      <w:pPr>
+        <w:pStyle w:val="Textbody"/>
+        <w:ind w:firstLine="709"/>
+      </w:pPr>
+      <w:r>
+        <w:t xml:space="preserve">SLIDE 20: notes on </w:t>
+      </w:r>
+      <w:proofErr w:type="spellStart"/>
+      <w:r>
+        <w:t>barbot</w:t>
+      </w:r>
+      <w:proofErr w:type="spellEnd"/>
+    </w:p>
+    <w:p>
+      <w:pPr>
+        <w:pStyle w:val="Textbody"/>
+        <w:ind w:firstLine="709"/>
+      </w:pPr>
+      <w:r>
+        <w:t>A glance at the</w:t>
+      </w:r>
+      <w:r>
+        <w:t xml:space="preserve"> notes reveal</w:t>
+      </w:r>
+      <w:r>
+        <w:t>s</w:t>
+      </w:r>
+      <w:r>
+        <w:t xml:space="preserve"> that the </w:t>
+      </w:r>
+      <w:r>
+        <w:t xml:space="preserve">source material for </w:t>
+      </w:r>
+      <w:proofErr w:type="spellStart"/>
+      <w:r>
         <w:t>Catti’s</w:t>
       </w:r>
       <w:proofErr w:type="spellEnd"/>
       <w:r>
-        <w:t xml:space="preserve"> biography stem from biographical writings featuring a French commercial agent for a slaving company based in Senegal. But in Johnson’s narrative, this agent's role is delimited to a supporting character, to a guest at </w:t>
+        <w:t xml:space="preserve"> biography</w:t>
+      </w:r>
+      <w:r>
+        <w:t xml:space="preserve"> </w:t>
+      </w:r>
+      <w:proofErr w:type="gramStart"/>
+      <w:r>
+        <w:t>come</w:t>
+      </w:r>
+      <w:r>
+        <w:t>s</w:t>
+      </w:r>
+      <w:r>
+        <w:t xml:space="preserve"> indirect</w:t>
+      </w:r>
+      <w:r>
+        <w:t>ly</w:t>
+      </w:r>
+      <w:r>
+        <w:t>,</w:t>
+      </w:r>
+      <w:proofErr w:type="gramEnd"/>
+      <w:r>
+        <w:t xml:space="preserve"> </w:t>
+      </w:r>
+      <w:r>
+        <w:t xml:space="preserve">from biographical writings </w:t>
+      </w:r>
+      <w:r>
+        <w:t>about</w:t>
+      </w:r>
+      <w:r>
+        <w:t xml:space="preserve"> </w:t>
+      </w:r>
+      <w:r>
+        <w:t>a commercial agent, named</w:t>
+      </w:r>
+      <w:r>
+        <w:t xml:space="preserve"> Jean </w:t>
       </w:r>
       <w:proofErr w:type="spellStart"/>
       <w:r>
+        <w:t>Barbot</w:t>
+      </w:r>
+      <w:proofErr w:type="spellEnd"/>
+      <w:r>
+        <w:t xml:space="preserve">, </w:t>
+      </w:r>
+      <w:r>
+        <w:t xml:space="preserve">who was </w:t>
+      </w:r>
+      <w:r>
+        <w:t xml:space="preserve">based in Senegal. </w:t>
+      </w:r>
+      <w:r>
+        <w:t xml:space="preserve">Here are a list of historical and critical writings featuring </w:t>
+      </w:r>
+      <w:proofErr w:type="spellStart"/>
+      <w:r>
+        <w:t>Barbot</w:t>
+      </w:r>
+      <w:proofErr w:type="spellEnd"/>
+      <w:r>
+        <w:t xml:space="preserve">, who was an apparently important figure in the French/Senegambian slave trade. </w:t>
+      </w:r>
+      <w:r>
+        <w:t>In</w:t>
+      </w:r>
+      <w:r>
+        <w:t xml:space="preserve"> Johnson’s narrative, </w:t>
+      </w:r>
+      <w:r>
+        <w:t xml:space="preserve">however, </w:t>
+      </w:r>
+      <w:proofErr w:type="spellStart"/>
+      <w:r>
+        <w:t>Barbot’s</w:t>
+      </w:r>
+      <w:proofErr w:type="spellEnd"/>
+      <w:r>
+        <w:t xml:space="preserve"> role is delimited to a supporting character, to a guest at </w:t>
+      </w:r>
+      <w:proofErr w:type="spellStart"/>
+      <w:r>
         <w:t>Catti’s</w:t>
       </w:r>
       <w:proofErr w:type="spellEnd"/>
@@ -3396,325 +3518,532 @@
       </w:r>
       <w:proofErr w:type="spellEnd"/>
       <w:r>
-        <w:t xml:space="preserve"> into the foreground.</w:t>
-      </w:r>
-    </w:p>
-    <w:p>
-      <w:pPr>
-        <w:pStyle w:val="Textbody"/>
-      </w:pPr>
-      <w:r>
-        <w:t>Johnson works from multiple constraining data sources to create something new, original. I find this method of interweaving to be inspiration for thinking the ways we approach data structures like the XML.</w:t>
+        <w:t xml:space="preserve"> into the foreground</w:t>
+      </w:r>
+      <w:r>
+        <w:t>.</w:t>
+      </w:r>
+      <w:r>
+        <w:t xml:space="preserve"> </w:t>
+      </w:r>
+      <w:r>
+        <w:t xml:space="preserve">Johnson works </w:t>
+      </w:r>
+      <w:r>
+        <w:t xml:space="preserve">within these constraints of indirect sources </w:t>
+      </w:r>
+      <w:r>
+        <w:t xml:space="preserve">to </w:t>
+      </w:r>
+      <w:r>
+        <w:t>weave a story from the margins</w:t>
+      </w:r>
+      <w:r>
+        <w:t xml:space="preserve"> </w:t>
+      </w:r>
+      <w:r>
+        <w:t>of the archive</w:t>
+      </w:r>
+      <w:r>
+        <w:t>, to fill its gaps of missing data</w:t>
+      </w:r>
+      <w:r>
+        <w:t xml:space="preserve">. </w:t>
+      </w:r>
+    </w:p>
+    <w:p>
+      <w:pPr>
+        <w:pStyle w:val="Textbody"/>
+        <w:ind w:firstLine="709"/>
+      </w:pPr>
+      <w:r>
+        <w:t xml:space="preserve">Thinking back to the XML, I imagine </w:t>
+      </w:r>
+      <w:r>
+        <w:t>this story, and others from her book,</w:t>
+      </w:r>
+      <w:r>
+        <w:t xml:space="preserve"> functioning like the overlap between XML elements, as entities that go beyond the bounds of what is admissible within the data format, by the precision that such a format requires.</w:t>
+      </w:r>
+      <w:r>
+        <w:t xml:space="preserve"> Spanning numerous fragments, I doubt that the facts of </w:t>
+      </w:r>
+      <w:proofErr w:type="spellStart"/>
+      <w:r>
+        <w:t>Catti’s</w:t>
+      </w:r>
+      <w:proofErr w:type="spellEnd"/>
+      <w:r>
+        <w:t xml:space="preserve"> story can be traced to its source material in direct lines, in a one-to-one correspondence. </w:t>
+      </w:r>
+    </w:p>
+    <w:p>
+      <w:pPr>
+        <w:pStyle w:val="Textbody"/>
+        <w:ind w:firstLine="709"/>
+      </w:pPr>
+      <w:r>
+        <w:t xml:space="preserve">SLIDE 21: </w:t>
+      </w:r>
+      <w:proofErr w:type="spellStart"/>
+      <w:r>
+        <w:t>johnson</w:t>
+      </w:r>
+      <w:proofErr w:type="spellEnd"/>
+      <w:r>
+        <w:t xml:space="preserve"> on historians</w:t>
+      </w:r>
+    </w:p>
+    <w:p>
+      <w:pPr>
+        <w:pStyle w:val="Textbody"/>
+        <w:ind w:firstLine="709"/>
+      </w:pPr>
+      <w:r>
+        <w:t>And at the end of her book, Johnson suggests as much, when she asserts that:</w:t>
+      </w:r>
+    </w:p>
+    <w:p>
+      <w:pPr>
+        <w:pStyle w:val="Textbody"/>
+        <w:ind w:left="1418"/>
+      </w:pPr>
+      <w:r>
+        <w:t>Historians, bound by archives, may scrape dusty</w:t>
+      </w:r>
+      <w:r>
+        <w:t xml:space="preserve"> </w:t>
+      </w:r>
+      <w:r>
+        <w:t>folios for sources, may question whether women and girls will appear or</w:t>
+      </w:r>
+      <w:r>
+        <w:t xml:space="preserve"> </w:t>
+      </w:r>
+      <w:r>
+        <w:t>worry that when they do appear, they emerge as legends, myths, and motifs</w:t>
+      </w:r>
+      <w:r>
+        <w:t xml:space="preserve"> </w:t>
+      </w:r>
+      <w:r>
+        <w:t>representing more than themselves. That is not the intellectual tradition this</w:t>
+      </w:r>
+      <w:r>
+        <w:t xml:space="preserve"> </w:t>
+      </w:r>
+      <w:r>
+        <w:t>book was written in.</w:t>
+      </w:r>
+    </w:p>
+    <w:p>
+      <w:pPr>
+        <w:pStyle w:val="Textbody"/>
+      </w:pPr>
+      <w:r>
+        <w:tab/>
+        <w:t xml:space="preserve">Rather, </w:t>
+      </w:r>
+      <w:r>
+        <w:t>Johnson’s</w:t>
+      </w:r>
+      <w:r>
+        <w:t xml:space="preserve"> historical</w:t>
+      </w:r>
+      <w:r>
+        <w:t xml:space="preserve"> project requires more than assembling</w:t>
+      </w:r>
+      <w:r>
+        <w:t xml:space="preserve"> the</w:t>
+      </w:r>
+      <w:r>
+        <w:t xml:space="preserve"> fragments that</w:t>
+      </w:r>
+      <w:r>
+        <w:t xml:space="preserve"> </w:t>
+      </w:r>
+      <w:r>
+        <w:t xml:space="preserve">survive; it requires narrating from </w:t>
+      </w:r>
+      <w:r>
+        <w:t xml:space="preserve">the overlapping forms in between them. </w:t>
       </w:r>
     </w:p>
     <w:p>
       <w:pPr>
         <w:pStyle w:val="Heading2"/>
       </w:pPr>
-      <w:bookmarkStart w:id="25" w:name="org78115c0"/>
-      <w:bookmarkStart w:id="26" w:name="OrgXref.org78115c0"/>
+      <w:bookmarkStart w:id="22" w:name="org78115c0"/>
+      <w:bookmarkStart w:id="23" w:name="OrgXref.org78115c0"/>
+      <w:bookmarkEnd w:id="22"/>
+      <w:r>
+        <w:lastRenderedPageBreak/>
+        <w:t>disidentification to queer form</w:t>
+      </w:r>
+      <w:bookmarkEnd w:id="23"/>
+    </w:p>
+    <w:p>
+      <w:pPr>
+        <w:pStyle w:val="Textbody"/>
+        <w:ind w:firstLine="576"/>
+      </w:pPr>
+      <w:r>
+        <w:t xml:space="preserve">My work </w:t>
+      </w:r>
+      <w:r>
+        <w:t xml:space="preserve">in the dissertation </w:t>
+      </w:r>
+      <w:proofErr w:type="gramStart"/>
+      <w:r>
+        <w:t xml:space="preserve">as a whole </w:t>
+      </w:r>
+      <w:r>
+        <w:t>seeks</w:t>
+      </w:r>
+      <w:proofErr w:type="gramEnd"/>
+      <w:r>
+        <w:t xml:space="preserve"> out such forms, ones that figure the contour, </w:t>
+      </w:r>
+      <w:r>
+        <w:t xml:space="preserve">the </w:t>
+      </w:r>
+      <w:r>
+        <w:t>boundary</w:t>
+      </w:r>
+      <w:r>
+        <w:t xml:space="preserve"> </w:t>
+      </w:r>
+      <w:r>
+        <w:t xml:space="preserve">around the elusive identities, repressed desires, and other coded elements of queerness in text. </w:t>
+      </w:r>
+    </w:p>
+    <w:p>
+      <w:pPr>
+        <w:pStyle w:val="Textbody"/>
+        <w:ind w:firstLine="576"/>
+      </w:pPr>
+      <w:r>
+        <w:t xml:space="preserve">I find that </w:t>
+      </w:r>
+      <w:r>
+        <w:t>the</w:t>
+      </w:r>
+      <w:r>
+        <w:t xml:space="preserve"> constraints in</w:t>
+      </w:r>
+      <w:r>
+        <w:t xml:space="preserve"> technological processes and codes </w:t>
+      </w:r>
+      <w:r>
+        <w:t xml:space="preserve">are opportunities for reading the workings of power and other </w:t>
+      </w:r>
+      <w:r>
+        <w:t>oppressive</w:t>
+      </w:r>
+      <w:r>
+        <w:t xml:space="preserve"> structures, and </w:t>
+      </w:r>
+      <w:r>
+        <w:t xml:space="preserve">in that reading, </w:t>
+      </w:r>
+      <w:r>
+        <w:t>revealing</w:t>
+      </w:r>
+      <w:r>
+        <w:t xml:space="preserve"> not only what has been flattened </w:t>
+      </w:r>
+      <w:r>
+        <w:t>or reduced by the machine</w:t>
+      </w:r>
+      <w:r>
+        <w:t xml:space="preserve">, but </w:t>
+      </w:r>
+      <w:r>
+        <w:t xml:space="preserve">also </w:t>
+      </w:r>
+      <w:r>
+        <w:t>an incommensurable element, which cannot be</w:t>
+      </w:r>
+      <w:r>
+        <w:t xml:space="preserve"> measured or</w:t>
+      </w:r>
+      <w:r>
+        <w:t xml:space="preserve"> </w:t>
+      </w:r>
+      <w:r>
+        <w:t>captured</w:t>
+      </w:r>
+      <w:r>
+        <w:t>.</w:t>
+      </w:r>
+      <w:r>
+        <w:t xml:space="preserve"> Whether these elements are the ways that punctuation and pronouns affect meaning from a “distant reading” vantage point, or whether they operate in overlapping and permeable ways on the page. </w:t>
+      </w:r>
+    </w:p>
+    <w:p>
+      <w:pPr>
+        <w:pStyle w:val="Textbody"/>
+        <w:ind w:firstLine="576"/>
+      </w:pPr>
+      <w:r>
+        <w:t xml:space="preserve">Posing </w:t>
+      </w:r>
+      <w:r>
+        <w:t>these</w:t>
+      </w:r>
+      <w:r>
+        <w:t xml:space="preserve"> incommensurable qualities of queer</w:t>
+      </w:r>
+      <w:r>
+        <w:t>ness</w:t>
+      </w:r>
+      <w:r>
+        <w:t xml:space="preserve"> against the necessary disambiguation of technological processes, I try to </w:t>
+      </w:r>
+      <w:r>
+        <w:t>access</w:t>
+      </w:r>
+      <w:r>
+        <w:t xml:space="preserve"> what Queer Studies theorists </w:t>
+      </w:r>
+      <w:proofErr w:type="spellStart"/>
+      <w:r>
+        <w:t>Kadji</w:t>
+      </w:r>
+      <w:proofErr w:type="spellEnd"/>
+      <w:r>
+        <w:t xml:space="preserve"> Amin, Amber Musser, and Roy Perez describe as “Queer Form,” that is, “an aesthetics that moves persistently around the visual,” “</w:t>
+      </w:r>
+      <w:proofErr w:type="spellStart"/>
+      <w:r>
+        <w:t>mak</w:t>
+      </w:r>
+      <w:proofErr w:type="spellEnd"/>
+      <w:r>
+        <w:t>[</w:t>
+      </w:r>
+      <w:proofErr w:type="spellStart"/>
+      <w:r>
+        <w:t>ing</w:t>
+      </w:r>
+      <w:proofErr w:type="spellEnd"/>
+      <w:r>
+        <w:t>] difference a little less knowable, visible, digestible” (235). According to these theorists, Queer Form “resist[s] the dictates of transparency normally required of non-normative subjects by illuminating the unseen” (233).</w:t>
+      </w:r>
+    </w:p>
+    <w:p>
+      <w:pPr>
+        <w:pStyle w:val="Textbody"/>
+        <w:ind w:firstLine="432"/>
+      </w:pPr>
+      <w:r>
+        <w:t>SLIDE 22: image of Queer Text Encoding</w:t>
+      </w:r>
+    </w:p>
+    <w:p>
+      <w:pPr>
+        <w:pStyle w:val="Textbody"/>
+        <w:ind w:firstLine="432"/>
+      </w:pPr>
+      <w:r>
+        <w:t>I tried to</w:t>
+      </w:r>
+      <w:r>
+        <w:t xml:space="preserve"> demonstrate </w:t>
+      </w:r>
+      <w:r>
+        <w:t xml:space="preserve">Queer Form in practice </w:t>
+      </w:r>
+      <w:r>
+        <w:t xml:space="preserve">with </w:t>
+      </w:r>
+      <w:r>
+        <w:t>two</w:t>
+      </w:r>
+      <w:r>
+        <w:t xml:space="preserve"> digital applications that I created</w:t>
+      </w:r>
+      <w:r>
+        <w:t xml:space="preserve"> (one for text analysis, and one for visualizing XML encoding, pictured here)</w:t>
+      </w:r>
+      <w:r>
+        <w:t xml:space="preserve">, </w:t>
+      </w:r>
+      <w:r>
+        <w:t xml:space="preserve">which I </w:t>
+      </w:r>
+      <w:r>
+        <w:t xml:space="preserve">call </w:t>
+      </w:r>
+      <w:r>
+        <w:t>“</w:t>
+      </w:r>
+      <w:r>
+        <w:t>the Queer Text Toolkit</w:t>
+      </w:r>
+      <w:r>
+        <w:t>”</w:t>
+      </w:r>
+      <w:r>
+        <w:t xml:space="preserve">. The goal with these digital projects was </w:t>
+      </w:r>
+      <w:r>
+        <w:t xml:space="preserve">not to build reproducible schemas and models for analyzing queerness. Rather, it </w:t>
+      </w:r>
+      <w:r>
+        <w:t>was</w:t>
+      </w:r>
+      <w:r>
+        <w:t xml:space="preserve"> to harness the opacity of queer forms. I </w:t>
+      </w:r>
+      <w:r>
+        <w:t xml:space="preserve">see this </w:t>
+      </w:r>
+      <w:r>
+        <w:t xml:space="preserve">experimental work </w:t>
+      </w:r>
+      <w:r>
+        <w:t xml:space="preserve">as an attempt to, as </w:t>
+      </w:r>
+      <w:r>
+        <w:t xml:space="preserve">Judith Butler </w:t>
+      </w:r>
+      <w:r>
+        <w:t>puts it</w:t>
+      </w:r>
+      <w:r>
+        <w:t xml:space="preserve">, </w:t>
+      </w:r>
+      <w:r>
+        <w:t>“</w:t>
+      </w:r>
+      <w:r>
+        <w:t>begin, without ending, without mastering, to own—and yet never fully to own—the exclusions by which we proceed</w:t>
+      </w:r>
+      <w:r>
+        <w:t>”</w:t>
+      </w:r>
+      <w:r>
+        <w:t xml:space="preserve"> (25).</w:t>
+      </w:r>
+    </w:p>
+    <w:p>
+      <w:pPr>
+        <w:pStyle w:val="Heading1"/>
+      </w:pPr>
+      <w:bookmarkStart w:id="24" w:name="orge704b12"/>
+      <w:bookmarkStart w:id="25" w:name="OrgXref.orge704b12"/>
+      <w:bookmarkEnd w:id="24"/>
+      <w:r>
+        <w:t>3. where my work is now going - algorithmic bias - 10</w:t>
+      </w:r>
       <w:bookmarkEnd w:id="25"/>
-      <w:r>
-        <w:t>disidentification to queer form</w:t>
-      </w:r>
+    </w:p>
+    <w:p>
+      <w:pPr>
+        <w:pStyle w:val="Textbody"/>
+      </w:pPr>
+      <w:r>
+        <w:t>Now I turn to my follow-up project, which I</w:t>
+      </w:r>
+      <w:r>
+        <w:t>’</w:t>
+      </w:r>
+      <w:r>
+        <w:t xml:space="preserve">ve </w:t>
+      </w:r>
+      <w:r>
+        <w:t xml:space="preserve">begun researching as part of my current </w:t>
+      </w:r>
+      <w:r>
+        <w:t>work</w:t>
+      </w:r>
+      <w:r>
+        <w:t xml:space="preserve"> at the Princeton University Library. </w:t>
+      </w:r>
+    </w:p>
+    <w:p>
+      <w:pPr>
+        <w:pStyle w:val="Textbody"/>
+      </w:pPr>
+      <w:r>
+        <w:t xml:space="preserve">This project applies a similar analytical spirit of </w:t>
+      </w:r>
+      <w:proofErr w:type="spellStart"/>
+      <w:r>
+        <w:t>deonstructing</w:t>
+      </w:r>
+      <w:proofErr w:type="spellEnd"/>
+      <w:r>
+        <w:t xml:space="preserve"> technical mechanisms toward a new object: Large Language Models. Now, I am in the middle of a data gathering and cleaning process with the goal of fine-tuning a LLM to study how it perpetuates gender bias in its training data. So far, I </w:t>
+      </w:r>
+      <w:proofErr w:type="gramStart"/>
+      <w:r>
+        <w:t>am have</w:t>
+      </w:r>
+      <w:proofErr w:type="gramEnd"/>
+      <w:r>
+        <w:t xml:space="preserve"> gathered definitions of gender identity and related terms from Federal legislation that limits transgender peoples’ rights, known as the </w:t>
+      </w:r>
+      <w:r>
+        <w:t>“</w:t>
+      </w:r>
+      <w:r>
+        <w:t>anti-trans</w:t>
+      </w:r>
+      <w:r>
+        <w:t>”</w:t>
+      </w:r>
+      <w:r>
+        <w:t xml:space="preserve"> legislation, which is being currently debated and passed throughout the US. Next, I will use this dataset to train a Text Classification model that can score gender bias in language.</w:t>
+      </w:r>
+    </w:p>
+    <w:p>
+      <w:pPr>
+        <w:pStyle w:val="Textbody"/>
+      </w:pPr>
+      <w:r>
+        <w:t>Primarily, I am interested how the training processes for these tools perpetuate and amplify the sexist, racist, and other hegemonic perspectives from their training data.</w:t>
+      </w:r>
+    </w:p>
+    <w:p>
+      <w:pPr>
+        <w:pStyle w:val="Heading2"/>
+      </w:pPr>
+      <w:bookmarkStart w:id="26" w:name="org6998c4f"/>
+      <w:bookmarkStart w:id="27" w:name="OrgXref.org6998c4f"/>
       <w:bookmarkEnd w:id="26"/>
-    </w:p>
-    <w:p>
-      <w:pPr>
-        <w:pStyle w:val="Textbody"/>
-      </w:pPr>
-      <w:r>
-        <w:t>The point of isolating these constraints is not to try to grasp or translate the vestige of lost meaning, but to recognize that gap as a space that constitutes queer experience and subjectivity.</w:t>
-      </w:r>
-    </w:p>
-    <w:p>
-      <w:pPr>
-        <w:pStyle w:val="Textbody"/>
-      </w:pPr>
-      <w:r>
-        <w:lastRenderedPageBreak/>
-        <w:t xml:space="preserve">According to the late Queer Studies scholar, Jose Esteban Muñoz, queer subjectivity is defined by working within the gaps of identification, what he calls </w:t>
-      </w:r>
-      <w:r>
-        <w:t>“</w:t>
-      </w:r>
-      <w:r>
-        <w:t>disidentification,</w:t>
-      </w:r>
-      <w:r>
-        <w:t>”</w:t>
-      </w:r>
-      <w:r>
-        <w:t xml:space="preserve"> where subjectivity emerges in the failure to adhere to social expectations (Disidentifications 5). Within this gap, minority subjects find alternative pathways to connect with majority culture, </w:t>
-      </w:r>
-      <w:r>
-        <w:t>“</w:t>
-      </w:r>
-      <w:r>
-        <w:t>read[</w:t>
-      </w:r>
       <w:proofErr w:type="spellStart"/>
       <w:r>
-        <w:t>ing</w:t>
+        <w:t>anti trans</w:t>
       </w:r>
       <w:proofErr w:type="spellEnd"/>
       <w:r>
-        <w:t>] oneself and one’s own life narrative in a moment, object, or subject that is not culturally coded to ‘connect’ with the disidentifying subject</w:t>
-      </w:r>
-      <w:r>
-        <w:t>”</w:t>
-      </w:r>
-      <w:r>
-        <w:t xml:space="preserve"> (Disidentifications 12).</w:t>
-      </w:r>
-    </w:p>
-    <w:p>
-      <w:pPr>
-        <w:pStyle w:val="Textbody"/>
-      </w:pPr>
-      <w:r>
-        <w:t xml:space="preserve">I find that reduction and constraints in technology are opportunities for reading the workings of power and other </w:t>
+        <w:t xml:space="preserve"> &amp; text generation</w:t>
+      </w:r>
+      <w:bookmarkEnd w:id="27"/>
+    </w:p>
+    <w:p>
+      <w:pPr>
+        <w:pStyle w:val="Textbody"/>
+      </w:pPr>
+      <w:r>
+        <w:t>The anti-trans legislation movement is a fascinating one. It's being used a galvanizing tool, as a way of conscripting folks who may hesitate to condemn homosexuality into what is ultimately a hetero-hegemony, a hetero-</w:t>
       </w:r>
       <w:proofErr w:type="spellStart"/>
       <w:r>
-        <w:t>oppresive</w:t>
+        <w:t>normativizing</w:t>
       </w:r>
       <w:proofErr w:type="spellEnd"/>
       <w:r>
-        <w:t xml:space="preserve"> structures, and for surfacing not only what has been flattened by the machine, but an incommensurable element, which cannot be apprehended or expressed.</w:t>
-      </w:r>
-    </w:p>
-    <w:p>
-      <w:pPr>
-        <w:pStyle w:val="Textbody"/>
-      </w:pPr>
-      <w:r>
-        <w:t xml:space="preserve">Posing the incommensurable qualities of queer identity and experience against the necessary disambiguation of technological processes, I try to surface what Queer Studies theorists </w:t>
+        <w:t xml:space="preserve"> project. It seems to me that the threat to gender has to do with the binary gender paradigm that is inalienable, that cannot be transgressed, which is used as their rallying cry. (Of course, as trans activists and scholars have been saying for years, this is only the beginning. Because once they get the trans folk, they will move on to the rest of the non-</w:t>
       </w:r>
       <w:proofErr w:type="spellStart"/>
       <w:r>
-        <w:t>Kadji</w:t>
+        <w:t>normatives</w:t>
       </w:r>
       <w:proofErr w:type="spellEnd"/>
       <w:r>
-        <w:t xml:space="preserve"> Amin, Amber Musser, and Roy Perez describe as </w:t>
-      </w:r>
-      <w:r>
-        <w:t>“</w:t>
-      </w:r>
-      <w:r>
-        <w:t>Queer Form,</w:t>
-      </w:r>
-      <w:r>
-        <w:t>”</w:t>
-      </w:r>
-      <w:r>
-        <w:t xml:space="preserve"> that is, </w:t>
-      </w:r>
-      <w:r>
-        <w:t>“</w:t>
-      </w:r>
-      <w:r>
-        <w:t>an aesthetics that moves persistently around the visual,</w:t>
-      </w:r>
-      <w:r>
-        <w:t>”</w:t>
-      </w:r>
-      <w:r>
-        <w:t xml:space="preserve"> </w:t>
-      </w:r>
-      <w:r>
-        <w:t>“</w:t>
-      </w:r>
-      <w:proofErr w:type="spellStart"/>
-      <w:r>
-        <w:t>mak</w:t>
-      </w:r>
-      <w:proofErr w:type="spellEnd"/>
-      <w:r>
-        <w:t>[</w:t>
-      </w:r>
-      <w:proofErr w:type="spellStart"/>
-      <w:r>
-        <w:t>ing</w:t>
-      </w:r>
-      <w:proofErr w:type="spellEnd"/>
-      <w:r>
-        <w:t>] difference a little less knowable, visible, digestible</w:t>
-      </w:r>
-      <w:r>
-        <w:t>”</w:t>
-      </w:r>
-      <w:r>
-        <w:t xml:space="preserve"> (235). According to these theorists, Queer Form </w:t>
-      </w:r>
-      <w:r>
-        <w:t>“</w:t>
-      </w:r>
-      <w:r>
-        <w:t>resist[s] the dictates of transparency normally required of non-normative subjects by illuminating the unseen</w:t>
-      </w:r>
-      <w:r>
-        <w:t>”</w:t>
-      </w:r>
-      <w:r>
-        <w:t xml:space="preserve"> (233).</w:t>
-      </w:r>
-    </w:p>
-    <w:p>
-      <w:pPr>
-        <w:pStyle w:val="Textbody"/>
-      </w:pPr>
-      <w:r>
-        <w:t xml:space="preserve">My work seeks out such forms, ones that figure the contour, boundary, and edge around the elusive identities, repressed desires, and other coded elements of queerness in text. For this project I have built two digital applications, one for text analysis and one for text encoding, that demonstrates in practice how these tools reveal, not solutions for understanding or </w:t>
-      </w:r>
-      <w:r>
-        <w:t>“</w:t>
-      </w:r>
-      <w:r>
-        <w:t>fixing</w:t>
-      </w:r>
-      <w:r>
-        <w:t>”</w:t>
-      </w:r>
-      <w:r>
-        <w:t xml:space="preserve"> queerness, but opportunities for exploring its shifting permutations.</w:t>
-      </w:r>
-    </w:p>
-    <w:p>
-      <w:pPr>
-        <w:pStyle w:val="Textbody"/>
-      </w:pPr>
-      <w:r>
-        <w:t xml:space="preserve">The goal, as I try to demonstrate with the digital applications that I created, called </w:t>
-      </w:r>
-      <w:r>
-        <w:t>“</w:t>
-      </w:r>
-      <w:r>
-        <w:t>the Queer Text Toolkit</w:t>
-      </w:r>
-      <w:r>
-        <w:t>”</w:t>
-      </w:r>
-      <w:r>
-        <w:t xml:space="preserve">, is not to build reproducible schemas and models for analyzing queerness. Rather, it is to harness the opacity and unintelligibility of queer forms. I hope this experimental work will encourage further developments for reading our queer literary heritage, that, as Judith Butler says, </w:t>
-      </w:r>
-      <w:r>
-        <w:t>“</w:t>
-      </w:r>
-      <w:r>
-        <w:t>begin, without ending, without mastering, to own—-and yet never fully to own—-the exclusions by which we proceed</w:t>
-      </w:r>
-      <w:r>
-        <w:t>”</w:t>
-      </w:r>
-      <w:r>
-        <w:t xml:space="preserve"> (25).</w:t>
-      </w:r>
-    </w:p>
-    <w:p>
-      <w:pPr>
-        <w:pStyle w:val="Heading1"/>
-      </w:pPr>
-      <w:bookmarkStart w:id="27" w:name="orge704b12"/>
-      <w:bookmarkStart w:id="28" w:name="OrgXref.orge704b12"/>
-      <w:bookmarkEnd w:id="27"/>
-      <w:r>
-        <w:t>3. where my work is now going - algorithmic bias - 10</w:t>
-      </w:r>
-      <w:bookmarkEnd w:id="28"/>
-    </w:p>
-    <w:p>
-      <w:pPr>
-        <w:pStyle w:val="Textbody"/>
-      </w:pPr>
-      <w:r>
-        <w:t>Now I turn to my follow-up project, which I've already begun researching.</w:t>
-      </w:r>
-    </w:p>
-    <w:p>
-      <w:pPr>
-        <w:pStyle w:val="Textbody"/>
-      </w:pPr>
-      <w:r>
-        <w:t xml:space="preserve">This project applies a similar analytical spirit of </w:t>
-      </w:r>
-      <w:proofErr w:type="spellStart"/>
-      <w:r>
-        <w:t>deonstructing</w:t>
-      </w:r>
-      <w:proofErr w:type="spellEnd"/>
-      <w:r>
-        <w:t xml:space="preserve"> technical mechanisms toward a new object: Large Language Models. Now, I am in the middle of a data gathering and cleaning process with the goal of fine-tuning a LLM to study how it perpetuates gender bias in its training data. So far, I </w:t>
-      </w:r>
-      <w:proofErr w:type="gramStart"/>
-      <w:r>
-        <w:t>am have</w:t>
-      </w:r>
-      <w:proofErr w:type="gramEnd"/>
-      <w:r>
-        <w:t xml:space="preserve"> gathered definitions of gender identity and related terms from Federal legislation that limits transgender peoples’ rights, known as the </w:t>
-      </w:r>
-      <w:r>
-        <w:t>“</w:t>
-      </w:r>
-      <w:r>
-        <w:t>anti-trans</w:t>
-      </w:r>
-      <w:r>
-        <w:t>”</w:t>
-      </w:r>
-      <w:r>
-        <w:t xml:space="preserve"> legislation, which is being currently debated and passed throughout the US. Next, I will use this dataset to train a Text Classification model that can score gender bias in language.</w:t>
-      </w:r>
-    </w:p>
-    <w:p>
-      <w:pPr>
-        <w:pStyle w:val="Textbody"/>
-      </w:pPr>
-      <w:r>
-        <w:t>Primarily, I am interested how the training processes for these tools perpetuate and amplify the sexist, racist, and other hegemonic perspectives from their training data.</w:t>
-      </w:r>
-    </w:p>
-    <w:p>
-      <w:pPr>
-        <w:pStyle w:val="Heading2"/>
-      </w:pPr>
-      <w:bookmarkStart w:id="29" w:name="org6998c4f"/>
-      <w:bookmarkStart w:id="30" w:name="OrgXref.org6998c4f"/>
-      <w:bookmarkEnd w:id="29"/>
-      <w:proofErr w:type="spellStart"/>
-      <w:r>
-        <w:t>anti trans</w:t>
-      </w:r>
-      <w:proofErr w:type="spellEnd"/>
-      <w:r>
-        <w:t xml:space="preserve"> &amp; text generation</w:t>
-      </w:r>
-      <w:bookmarkEnd w:id="30"/>
-    </w:p>
-    <w:p>
-      <w:pPr>
-        <w:pStyle w:val="Textbody"/>
-      </w:pPr>
-      <w:r>
-        <w:t>The anti-trans legislation movement is a fascinating one. It's being used a galvanizing tool, as a way of conscripting folks who may hesitate to condemn homosexuality into what is ultimately a hetero-hegemony, a hetero-</w:t>
-      </w:r>
-      <w:proofErr w:type="spellStart"/>
-      <w:r>
-        <w:t>normativizing</w:t>
-      </w:r>
-      <w:proofErr w:type="spellEnd"/>
-      <w:r>
-        <w:t xml:space="preserve"> project. It seems to me that the threat to gender has to do with the binary gender paradigm that is inalienable, that cannot be transgressed, which is used as their rallying cry. (Of course, as trans activists and scholars have been saying for years, this is only the beginning. Because once they get the trans folk, they will move on to the rest of the non-</w:t>
-      </w:r>
-      <w:proofErr w:type="spellStart"/>
-      <w:r>
-        <w:t>normatives</w:t>
-      </w:r>
-      <w:proofErr w:type="spellEnd"/>
-      <w:r>
         <w:t>.)</w:t>
       </w:r>
     </w:p>
@@ -3723,7 +4052,6 @@
         <w:pStyle w:val="Textbody"/>
       </w:pPr>
       <w:r>
-        <w:lastRenderedPageBreak/>
         <w:t xml:space="preserve">I think it's important that we understand, today, </w:t>
       </w:r>
       <w:r>
@@ -3733,7 +4061,11 @@
         <w:t>the threat of gender transgression</w:t>
       </w:r>
       <w:r>
-        <w:t xml:space="preserve">. And this threat is what I'm interested in. I'm interested in examining the </w:t>
+        <w:t xml:space="preserve">. And this threat is </w:t>
+      </w:r>
+      <w:r>
+        <w:lastRenderedPageBreak/>
+        <w:t xml:space="preserve">what I'm interested in. I'm interested in examining the </w:t>
       </w:r>
       <w:r>
         <w:rPr>
@@ -4094,7 +4426,6 @@
         </w:numPr>
       </w:pPr>
       <w:r>
-        <w:lastRenderedPageBreak/>
         <w:t>What is my intervention? What is the effect of XML? Did it work?</w:t>
       </w:r>
     </w:p>
@@ -4107,6 +4438,7 @@
         </w:numPr>
       </w:pPr>
       <w:r>
+        <w:lastRenderedPageBreak/>
         <w:t>What do I mean layering syntax and meaning?</w:t>
       </w:r>
     </w:p>
@@ -4223,7 +4555,7 @@
       </w:r>
     </w:p>
     <w:sectPr>
-      <w:footerReference w:type="default" r:id="rId12"/>
+      <w:footerReference w:type="default" r:id="rId11"/>
       <w:pgSz w:w="11906" w:h="16838"/>
       <w:pgMar w:top="1134" w:right="1134" w:bottom="1474" w:left="1134" w:header="720" w:footer="1134" w:gutter="0"/>
       <w:cols w:space="720"/>
@@ -4292,24 +4624,6 @@
       </w:r>
     </w:p>
   </w:comment>
-  <w:comment w:id="22" w:author="Filipa Calado" w:date="2024-02-22T15:32:00Z" w:initials="C">
-    <w:p>
-      <w:r>
-        <w:rPr>
-          <w:rStyle w:val="CommentReference"/>
-        </w:rPr>
-        <w:annotationRef/>
-      </w:r>
-      <w:r>
-        <w:rPr>
-          <w:rFonts w:cs="Mangal"/>
-          <w:sz w:val="20"/>
-          <w:szCs w:val="18"/>
-        </w:rPr>
-        <w:t xml:space="preserve">Explain here exactly what is overlapping. </w:t>
-      </w:r>
-    </w:p>
-  </w:comment>
 </w:comments>
 </file>
 
@@ -4317,7 +4631,6 @@
 <w15:commentsEx xmlns:wpc="http://schemas.microsoft.com/office/word/2010/wordprocessingCanvas" xmlns:cx="http://schemas.microsoft.com/office/drawing/2014/chartex" xmlns:cx1="http://schemas.microsoft.com/office/drawing/2015/9/8/chartex" xmlns:cx2="http://schemas.microsoft.com/office/drawing/2015/10/21/chartex" xmlns:cx3="http://schemas.microsoft.com/office/drawing/2016/5/9/chartex" xmlns:cx4="http://schemas.microsoft.com/office/drawing/2016/5/10/chartex" xmlns:cx5="http://schemas.microsoft.com/office/drawing/2016/5/11/chartex" xmlns:cx6="http://schemas.microsoft.com/office/drawing/2016/5/12/chartex" xmlns:cx7="http://schemas.microsoft.com/office/drawing/2016/5/13/chartex" xmlns:cx8="http://schemas.microsoft.com/office/drawing/2016/5/14/chartex" xmlns:mc="http://schemas.openxmlformats.org/markup-compatibility/2006" xmlns:aink="http://schemas.microsoft.com/office/drawing/2016/ink" xmlns:am3d="http://schemas.microsoft.com/office/drawing/2017/model3d" xmlns:o="urn:schemas-microsoft-com:office:office" xmlns:oel="http://schemas.microsoft.com/office/2019/extlst" xmlns:r="http://schemas.openxmlformats.org/officeDocument/2006/relationships" xmlns:m="http://schemas.openxmlformats.org/officeDocument/2006/math" xmlns:v="urn:schemas-microsoft-com:vml" xmlns:wp14="http://schemas.microsoft.com/office/word/2010/wordprocessingDrawing" xmlns:wp="http://schemas.openxmlformats.org/drawingml/2006/wordprocessingDrawing" xmlns:w10="urn:schemas-microsoft-com:office:word" xmlns:w="http://schemas.openxmlformats.org/wordprocessingml/2006/main" xmlns:w14="http://schemas.microsoft.com/office/word/2010/wordml" xmlns:w15="http://schemas.microsoft.com/office/word/2012/wordml" xmlns:w16cex="http://schemas.microsoft.com/office/word/2018/wordml/cex" xmlns:w16cid="http://schemas.microsoft.com/office/word/2016/wordml/cid" xmlns:w16="http://schemas.microsoft.com/office/word/2018/wordml" xmlns:w16sdtdh="http://schemas.microsoft.com/office/word/2020/wordml/sdtdatahash" xmlns:w16se="http://schemas.microsoft.com/office/word/2015/wordml/symex" xmlns:wpg="http://schemas.microsoft.com/office/word/2010/wordprocessingGroup" xmlns:wpi="http://schemas.microsoft.com/office/word/2010/wordprocessingInk" xmlns:wne="http://schemas.microsoft.com/office/word/2006/wordml" xmlns:wps="http://schemas.microsoft.com/office/word/2010/wordprocessingShape" mc:Ignorable="w14 w15 w16se w16cid w16 w16cex w16sdtdh wp14">
   <w15:commentEx w15:paraId="5C3DFBA1" w15:done="0"/>
   <w15:commentEx w15:paraId="16B74D4D" w15:done="0"/>
-  <w15:commentEx w15:paraId="6401CA7C" w15:done="0"/>
 </w15:commentsEx>
 </file>
 
@@ -4325,7 +4638,6 @@
 <w16cex:commentsExtensible xmlns:wpc="http://schemas.microsoft.com/office/word/2010/wordprocessingCanvas" xmlns:cx="http://schemas.microsoft.com/office/drawing/2014/chartex" xmlns:cx1="http://schemas.microsoft.com/office/drawing/2015/9/8/chartex" xmlns:cx2="http://schemas.microsoft.com/office/drawing/2015/10/21/chartex" xmlns:cx3="http://schemas.microsoft.com/office/drawing/2016/5/9/chartex" xmlns:cx4="http://schemas.microsoft.com/office/drawing/2016/5/10/chartex" xmlns:cx5="http://schemas.microsoft.com/office/drawing/2016/5/11/chartex" xmlns:cx6="http://schemas.microsoft.com/office/drawing/2016/5/12/chartex" xmlns:cx7="http://schemas.microsoft.com/office/drawing/2016/5/13/chartex" xmlns:cx8="http://schemas.microsoft.com/office/drawing/2016/5/14/chartex" xmlns:cr="http://schemas.microsoft.com/office/comments/2020/reactions" xmlns:mc="http://schemas.openxmlformats.org/markup-compatibility/2006" xmlns:aink="http://schemas.microsoft.com/office/drawing/2016/ink" xmlns:am3d="http://schemas.microsoft.com/office/drawing/2017/model3d" xmlns:o="urn:schemas-microsoft-com:office:office" xmlns:oel="http://schemas.microsoft.com/office/2019/extlst" xmlns:r="http://schemas.openxmlformats.org/officeDocument/2006/relationships" xmlns:m="http://schemas.openxmlformats.org/officeDocument/2006/math" xmlns:v="urn:schemas-microsoft-com:vml" xmlns:wp14="http://schemas.microsoft.com/office/word/2010/wordprocessingDrawing" xmlns:wp="http://schemas.openxmlformats.org/drawingml/2006/wordprocessingDrawing" xmlns:w10="urn:schemas-microsoft-com:office:word" xmlns:w="http://schemas.openxmlformats.org/wordprocessingml/2006/main" xmlns:w14="http://schemas.microsoft.com/office/word/2010/wordml" xmlns:w15="http://schemas.microsoft.com/office/word/2012/wordml" xmlns:w16cex="http://schemas.microsoft.com/office/word/2018/wordml/cex" xmlns:w16cid="http://schemas.microsoft.com/office/word/2016/wordml/cid" xmlns:w16="http://schemas.microsoft.com/office/word/2018/wordml" xmlns:w16sdtdh="http://schemas.microsoft.com/office/word/2020/wordml/sdtdatahash" xmlns:w16se="http://schemas.microsoft.com/office/word/2015/wordml/symex" xmlns:wpg="http://schemas.microsoft.com/office/word/2010/wordprocessingGroup" xmlns:wpi="http://schemas.microsoft.com/office/word/2010/wordprocessingInk" xmlns:wne="http://schemas.microsoft.com/office/word/2006/wordml" xmlns:wps="http://schemas.microsoft.com/office/word/2010/wordprocessingShape" mc:Ignorable="w14 w15 w16se w16cid w16 w16cex w16sdtdh cr wp14">
   <w16cex:commentExtensible w16cex:durableId="298048C4" w16cex:dateUtc="2024-02-21T15:02:00Z"/>
   <w16cex:commentExtensible w16cex:durableId="0BB4DE5F" w16cex:dateUtc="2024-02-22T15:18:00Z"/>
-  <w16cex:commentExtensible w16cex:durableId="4E6C8405" w16cex:dateUtc="2024-02-22T20:32:00Z"/>
 </w16cex:commentsExtensible>
 </file>
 
@@ -4333,7 +4645,6 @@
 <w16cid:commentsIds xmlns:wpc="http://schemas.microsoft.com/office/word/2010/wordprocessingCanvas" xmlns:cx="http://schemas.microsoft.com/office/drawing/2014/chartex" xmlns:cx1="http://schemas.microsoft.com/office/drawing/2015/9/8/chartex" xmlns:cx2="http://schemas.microsoft.com/office/drawing/2015/10/21/chartex" xmlns:cx3="http://schemas.microsoft.com/office/drawing/2016/5/9/chartex" xmlns:cx4="http://schemas.microsoft.com/office/drawing/2016/5/10/chartex" xmlns:cx5="http://schemas.microsoft.com/office/drawing/2016/5/11/chartex" xmlns:cx6="http://schemas.microsoft.com/office/drawing/2016/5/12/chartex" xmlns:cx7="http://schemas.microsoft.com/office/drawing/2016/5/13/chartex" xmlns:cx8="http://schemas.microsoft.com/office/drawing/2016/5/14/chartex" xmlns:mc="http://schemas.openxmlformats.org/markup-compatibility/2006" xmlns:aink="http://schemas.microsoft.com/office/drawing/2016/ink" xmlns:am3d="http://schemas.microsoft.com/office/drawing/2017/model3d" xmlns:o="urn:schemas-microsoft-com:office:office" xmlns:oel="http://schemas.microsoft.com/office/2019/extlst" xmlns:r="http://schemas.openxmlformats.org/officeDocument/2006/relationships" xmlns:m="http://schemas.openxmlformats.org/officeDocument/2006/math" xmlns:v="urn:schemas-microsoft-com:vml" xmlns:wp14="http://schemas.microsoft.com/office/word/2010/wordprocessingDrawing" xmlns:wp="http://schemas.openxmlformats.org/drawingml/2006/wordprocessingDrawing" xmlns:w10="urn:schemas-microsoft-com:office:word" xmlns:w="http://schemas.openxmlformats.org/wordprocessingml/2006/main" xmlns:w14="http://schemas.microsoft.com/office/word/2010/wordml" xmlns:w15="http://schemas.microsoft.com/office/word/2012/wordml" xmlns:w16cex="http://schemas.microsoft.com/office/word/2018/wordml/cex" xmlns:w16cid="http://schemas.microsoft.com/office/word/2016/wordml/cid" xmlns:w16="http://schemas.microsoft.com/office/word/2018/wordml" xmlns:w16sdtdh="http://schemas.microsoft.com/office/word/2020/wordml/sdtdatahash" xmlns:w16se="http://schemas.microsoft.com/office/word/2015/wordml/symex" xmlns:wpg="http://schemas.microsoft.com/office/word/2010/wordprocessingGroup" xmlns:wpi="http://schemas.microsoft.com/office/word/2010/wordprocessingInk" xmlns:wne="http://schemas.microsoft.com/office/word/2006/wordml" xmlns:wps="http://schemas.microsoft.com/office/word/2010/wordprocessingShape" mc:Ignorable="w14 w15 w16se w16cid w16 w16cex w16sdtdh wp14">
   <w16cid:commentId w16cid:paraId="5C3DFBA1" w16cid:durableId="298048C4"/>
   <w16cid:commentId w16cid:paraId="16B74D4D" w16cid:durableId="0BB4DE5F"/>
-  <w16cid:commentId w16cid:paraId="6401CA7C" w16cid:durableId="4E6C8405"/>
 </w16cid:commentsIds>
 </file>
 

</xml_diff>

<commit_message>
pushing so can pull to other comp
</commit_message>
<xml_diff>
--- a/qt_writings/talk_pratt.docx
+++ b/qt_writings/talk_pratt.docx
@@ -186,12 +186,12 @@
           <w:t xml:space="preserve"> </w:t>
         </w:r>
         <w:r>
-          <w:t xml:space="preserve">queer </w:t>
-        </w:r>
-        <w:r>
-          <w:t>form and qtt</w:t>
+          <w:t>qtt</w:t>
         </w:r>
       </w:hyperlink>
+      <w:r>
+        <w:t xml:space="preserve"> and hands-on experimentation</w:t>
+      </w:r>
     </w:p>
     <w:p>
       <w:pPr>
@@ -462,6 +462,9 @@
         <w:t>queer gender and desire</w:t>
       </w:r>
       <w:r>
+        <w:t xml:space="preserve"> in text</w:t>
+      </w:r>
+      <w:r>
         <w:t>.</w:t>
       </w:r>
     </w:p>
@@ -680,7 +683,13 @@
         <w:t>a</w:t>
       </w:r>
       <w:r>
-        <w:t xml:space="preserve"> reading of a text in the materiality of language form</w:t>
+        <w:t xml:space="preserve"> reading of a text in </w:t>
+      </w:r>
+      <w:r>
+        <w:t>l</w:t>
+      </w:r>
+      <w:r>
+        <w:t>anguage form</w:t>
       </w:r>
       <w:r>
         <w:t>s</w:t>
@@ -746,19 +755,7 @@
         <w:t xml:space="preserve">, a novel by Virginia Woolf. </w:t>
       </w:r>
       <w:r>
-        <w:t>And h</w:t>
-      </w:r>
-      <w:r>
-        <w:t>ere’s an image of a famous film adaptation</w:t>
-      </w:r>
-      <w:r>
-        <w:t>, by Sally Potter,</w:t>
-      </w:r>
-      <w:r>
-        <w:t xml:space="preserve"> of the novel</w:t>
-      </w:r>
-      <w:r>
-        <w:t xml:space="preserve">. </w:t>
+        <w:t xml:space="preserve">And here’s an image of a famous film adaptation, by Sally Potter, of the novel. </w:t>
       </w:r>
       <w:r>
         <w:t>For those who are unfamiliar with th</w:t>
@@ -876,10 +873,25 @@
         <w:t xml:space="preserve">Within this backdrop of imperial conquest, </w:t>
       </w:r>
       <w:r>
-        <w:t xml:space="preserve">the language </w:t>
-      </w:r>
-      <w:r>
-        <w:t>makes some qualifications about gender: first</w:t>
+        <w:t>th</w:t>
+      </w:r>
+      <w:r>
+        <w:t xml:space="preserve">is first sentence </w:t>
+      </w:r>
+      <w:r>
+        <w:t xml:space="preserve">makes some qualifications about </w:t>
+      </w:r>
+      <w:r>
+        <w:t>gender</w:t>
+      </w:r>
+      <w:r>
+        <w:t xml:space="preserve">, qualifications that </w:t>
+      </w:r>
+      <w:r>
+        <w:t>are precariously held up by subtle details in the text</w:t>
+      </w:r>
+      <w:r>
+        <w:t>: first</w:t>
       </w:r>
       <w:r>
         <w:t xml:space="preserve">, the reassurance that there could be </w:t>
@@ -989,7 +1001,19 @@
       </w:r>
       <w:proofErr w:type="spellEnd"/>
       <w:r>
-        <w:t xml:space="preserve"> this text with text analysis tools, using Python, for example</w:t>
+        <w:t xml:space="preserve"> this text with text analysis tools, using </w:t>
+      </w:r>
+      <w:r>
+        <w:t xml:space="preserve">the </w:t>
+      </w:r>
+      <w:r>
+        <w:t>Python</w:t>
+      </w:r>
+      <w:r>
+        <w:t xml:space="preserve"> programming language</w:t>
+      </w:r>
+      <w:r>
+        <w:t>, for example</w:t>
       </w:r>
       <w:r>
         <w:t xml:space="preserve">, </w:t>
@@ -1004,24 +1028,13 @@
         <w:t xml:space="preserve">transformation of the text into a dataset </w:t>
       </w:r>
       <w:r>
-        <w:t xml:space="preserve">would evacuate the </w:t>
-      </w:r>
-      <w:proofErr w:type="spellStart"/>
-      <w:r>
-        <w:t>sutble</w:t>
-      </w:r>
-      <w:proofErr w:type="spellEnd"/>
-      <w:r>
-        <w:t xml:space="preserve"> </w:t>
-      </w:r>
-      <w:r>
-        <w:t xml:space="preserve">ways that gender is unsettled in the sentence. </w:t>
+        <w:t xml:space="preserve">would evacuate the ways that gender is unsettled in the sentence. </w:t>
       </w:r>
       <w:r>
         <w:t>That is because a</w:t>
       </w:r>
       <w:r>
-        <w:t xml:space="preserve">ll text analysis is based on counting: counting the number of times a certain word appears, for example, and how many times its surrounding words appear, and what words tend to surround those words, and so on, with the </w:t>
+        <w:t xml:space="preserve">ll text analysis is based on counting: counting the number of times a certain word appears, and how many times its surrounding words appear, and what words tend to surround those words, and so on, with the </w:t>
       </w:r>
       <w:proofErr w:type="gramStart"/>
       <w:r>
@@ -1135,7 +1148,21 @@
         <w:ind w:left="2127"/>
       </w:pPr>
       <w:r>
-        <w:t>‘could’, ‘doubt’, ‘sex’, ‘though’, ‘fashion’, ‘time’, ‘something’, ‘disguise’, ‘act’, ‘slicing’, ‘head’, ‘moor’, ‘swung’, ‘rafter’.</w:t>
+        <w:t>‘could’, ‘doubt’, ‘sex’, ‘though’, ‘fashion’, ‘time’, ‘something’, ‘disguise’, ‘act’, ‘slicing’, ‘head’, ‘moor’, ‘swung’, ‘</w:t>
+      </w:r>
+      <w:proofErr w:type="gramStart"/>
+      <w:r>
+        <w:t>rafter</w:t>
+      </w:r>
+      <w:r>
+        <w:t>s</w:t>
+      </w:r>
+      <w:r>
+        <w:t>’</w:t>
+      </w:r>
+      <w:proofErr w:type="gramEnd"/>
+      <w:r>
+        <w:t>.</w:t>
       </w:r>
     </w:p>
     <w:p>
@@ -1145,7 +1172,11 @@
         <w:ind w:firstLine="709"/>
       </w:pPr>
       <w:r>
-        <w:t xml:space="preserve">While this process makes the text amenable to quantitative analysis, creating a computable dataset of words, it also loses </w:t>
+        <w:t xml:space="preserve">While this process makes the text amenable to quantitative analysis, creating a computable </w:t>
+      </w:r>
+      <w:r>
+        <w:lastRenderedPageBreak/>
+        <w:t xml:space="preserve">dataset of words, it also loses </w:t>
       </w:r>
       <w:r>
         <w:t xml:space="preserve">how </w:t>
@@ -1157,11 +1188,7 @@
         <w:t>construction</w:t>
       </w:r>
       <w:r>
-        <w:t xml:space="preserve"> of gender in </w:t>
-      </w:r>
-      <w:r>
-        <w:lastRenderedPageBreak/>
-        <w:t>this sentence.</w:t>
+        <w:t xml:space="preserve"> of gender in this sentence.</w:t>
       </w:r>
     </w:p>
     <w:p>
@@ -1216,85 +1243,134 @@
         <w:t>might</w:t>
       </w:r>
       <w:r>
-        <w:t xml:space="preserve"> emerge. My work is not intervening in those kinds of analysis. Rather, I’m interested in reading the reductions required by computational processes</w:t>
-      </w:r>
-      <w:r>
-        <w:t xml:space="preserve">. I </w:t>
+        <w:t xml:space="preserve"> emerge. My work is not intervening in those kinds of analys</w:t>
+      </w:r>
+      <w:r>
+        <w:t>e</w:t>
+      </w:r>
+      <w:r>
+        <w:t>s. Rather, I’m interested in reading the reductions required by computational processes</w:t>
+      </w:r>
+      <w:r>
+        <w:t>. I se</w:t>
+      </w:r>
+      <w:r>
+        <w:t>e</w:t>
+      </w:r>
+      <w:r>
+        <w:t xml:space="preserve"> these</w:t>
+      </w:r>
+      <w:r>
+        <w:t xml:space="preserve"> </w:t>
+      </w:r>
+      <w:r>
+        <w:t>reductions</w:t>
+      </w:r>
+      <w:r>
+        <w:t xml:space="preserve"> starting point</w:t>
+      </w:r>
+      <w:r>
+        <w:t>s</w:t>
+      </w:r>
+      <w:r>
+        <w:t xml:space="preserve"> for</w:t>
+      </w:r>
+      <w:r>
+        <w:t xml:space="preserve"> thinking through language as an enabling constraint </w:t>
+      </w:r>
+      <w:r>
+        <w:t>in</w:t>
+      </w:r>
+      <w:r>
+        <w:t xml:space="preserve"> human computer interaction</w:t>
+      </w:r>
+      <w:r>
+        <w:t xml:space="preserve">. </w:t>
+      </w:r>
+    </w:p>
+    <w:p>
+      <w:pPr>
+        <w:pStyle w:val="Textbody"/>
+        <w:spacing w:line="480" w:lineRule="auto"/>
+        <w:ind w:firstLine="576"/>
+      </w:pPr>
+      <w:r>
+        <w:t>I turn to Queer Studies, which arose in the early 1990s</w:t>
+      </w:r>
+      <w:r>
+        <w:t xml:space="preserve">, </w:t>
+      </w:r>
+      <w:r>
+        <w:t xml:space="preserve">in the wake of the AIDs crisis, and </w:t>
+      </w:r>
+      <w:r>
+        <w:t xml:space="preserve">offers </w:t>
+      </w:r>
+      <w:r>
+        <w:t>methods</w:t>
+      </w:r>
+      <w:r>
+        <w:t xml:space="preserve"> for</w:t>
+      </w:r>
+      <w:r>
+        <w:t xml:space="preserve"> understanding</w:t>
+      </w:r>
+      <w:r>
+        <w:t xml:space="preserve"> (and revealing the contradictions of) sex, gender, and sexuality as social constructions. Because Queer Studies seeks strategies for not only recognizing oppressive structures, like compulsory heterosexuality, but of working within and against them simultaneously, </w:t>
+      </w:r>
+      <w:r>
+        <w:t>it offers</w:t>
+      </w:r>
+      <w:r>
+        <w:t xml:space="preserve"> useful models for </w:t>
+      </w:r>
+      <w:r>
+        <w:t>thinking about</w:t>
+      </w:r>
+      <w:r>
+        <w:t xml:space="preserve"> the ways that machine processes create a compulsory disambiguation of </w:t>
+      </w:r>
+      <w:r>
+        <w:t xml:space="preserve">language </w:t>
+      </w:r>
+      <w:r>
+        <w:t xml:space="preserve">data. </w:t>
+      </w:r>
+    </w:p>
+    <w:p>
+      <w:pPr>
+        <w:pStyle w:val="Textbody"/>
+        <w:spacing w:line="480" w:lineRule="auto"/>
+        <w:ind w:firstLine="567"/>
+      </w:pPr>
+      <w:r>
+        <w:t>For example, with text analysis</w:t>
+      </w:r>
+      <w:r>
+        <w:t xml:space="preserve"> methods</w:t>
+      </w:r>
+      <w:r>
+        <w:t xml:space="preserve">, I </w:t>
+      </w:r>
+      <w:r>
+        <w:t>make a</w:t>
+      </w:r>
+      <w:r>
+        <w:t xml:space="preserve"> connection between the processes of cleaning a text with the way that gender is </w:t>
+      </w:r>
+      <w:r>
+        <w:t xml:space="preserve">defined </w:t>
+      </w:r>
+      <w:r>
+        <w:t xml:space="preserve">according to Judith Butler's famous theory of Gender Performativity, a theory that helped to inaugurate the field of Queer Studies. This connection </w:t>
       </w:r>
       <w:proofErr w:type="spellStart"/>
       <w:r>
-        <w:t>se</w:t>
+        <w:t>centers</w:t>
       </w:r>
       <w:proofErr w:type="spellEnd"/>
       <w:r>
-        <w:t xml:space="preserve"> these</w:t>
-      </w:r>
-      <w:r>
-        <w:t xml:space="preserve"> </w:t>
-      </w:r>
-      <w:r>
-        <w:t>reductions</w:t>
-      </w:r>
-      <w:r>
-        <w:t xml:space="preserve"> starting point</w:t>
-      </w:r>
-      <w:r>
-        <w:t>s</w:t>
-      </w:r>
-      <w:r>
-        <w:t xml:space="preserve"> for</w:t>
-      </w:r>
-      <w:r>
-        <w:t xml:space="preserve"> thinking through language as an enabling constraint for human computer interaction</w:t>
-      </w:r>
-      <w:r>
-        <w:t xml:space="preserve">. </w:t>
-      </w:r>
-    </w:p>
-    <w:p>
-      <w:pPr>
-        <w:pStyle w:val="Textbody"/>
-        <w:spacing w:line="480" w:lineRule="auto"/>
-        <w:ind w:firstLine="576"/>
-      </w:pPr>
-      <w:r>
-        <w:t>I turn to Queer Studies, which arose in the early 1990s</w:t>
-      </w:r>
-      <w:r>
-        <w:t xml:space="preserve">, </w:t>
-      </w:r>
-      <w:r>
-        <w:t xml:space="preserve">offers </w:t>
-      </w:r>
-      <w:r>
-        <w:t>methods</w:t>
-      </w:r>
-      <w:r>
-        <w:t xml:space="preserve"> for</w:t>
-      </w:r>
-      <w:r>
-        <w:t xml:space="preserve"> understanding</w:t>
-      </w:r>
-      <w:r>
-        <w:t xml:space="preserve"> (and revealing the contradictions of) sex, gender, and sexuality as social constructions. Because Queer Studies seeks strategies for not only recognizing oppressive structures, like compulsory heterosexuality, but of working within and against them simultaneously, </w:t>
-      </w:r>
-      <w:r>
-        <w:t>it offers</w:t>
-      </w:r>
-      <w:r>
-        <w:t xml:space="preserve"> useful models for </w:t>
-      </w:r>
-      <w:r>
-        <w:t>thinking about</w:t>
-      </w:r>
-      <w:r>
-        <w:t xml:space="preserve"> the ways that machine processes create a compulsory disambiguation of </w:t>
-      </w:r>
-      <w:r>
-        <w:t xml:space="preserve">language </w:t>
-      </w:r>
-      <w:r>
-        <w:t xml:space="preserve">data. </w:t>
+        <w:t xml:space="preserve"> on the concept of iteration, which is central to both text cleaning and gender performativity.</w:t>
       </w:r>
     </w:p>
     <w:p>
@@ -1304,33 +1380,55 @@
         <w:ind w:firstLine="567"/>
       </w:pPr>
       <w:r>
-        <w:t>For example, with text analysis</w:t>
-      </w:r>
-      <w:r>
-        <w:t xml:space="preserve"> methods</w:t>
-      </w:r>
-      <w:r>
-        <w:t xml:space="preserve">, I </w:t>
-      </w:r>
-      <w:r>
-        <w:t>make a</w:t>
-      </w:r>
-      <w:r>
-        <w:t xml:space="preserve"> connection between the processes of cleaning a text with the way that gender is </w:t>
-      </w:r>
-      <w:r>
-        <w:t xml:space="preserve">defined </w:t>
-      </w:r>
-      <w:r>
-        <w:t xml:space="preserve">according to Judith Butler's famous theory of Gender Performativity, a theory that helped to inaugurate the field of Queer Studies. This connection </w:t>
+        <w:t xml:space="preserve">For text cleaning, I examine how the Python programming language works with text data through a mechanism known as the </w:t>
+      </w:r>
+      <w:r>
+        <w:t>“</w:t>
+      </w:r>
+      <w:r>
+        <w:t>loop,</w:t>
+      </w:r>
+      <w:r>
+        <w:t>”</w:t>
+      </w:r>
+      <w:r>
+        <w:t xml:space="preserve"> which is a core building block of algorithms. The loop, technically called the </w:t>
+      </w:r>
+      <w:r>
+        <w:t>“</w:t>
+      </w:r>
+      <w:r>
+        <w:t>for-loop</w:t>
+      </w:r>
+      <w:r>
+        <w:t>”</w:t>
+      </w:r>
+      <w:r>
+        <w:t xml:space="preserve"> enables a program to do things </w:t>
       </w:r>
       <w:proofErr w:type="spellStart"/>
       <w:r>
-        <w:t>centers</w:t>
+        <w:t>en</w:t>
       </w:r>
       <w:proofErr w:type="spellEnd"/>
       <w:r>
-        <w:t xml:space="preserve"> on the concept of iteration, which is central to both text cleaning and gender performativity.</w:t>
+        <w:t xml:space="preserve"> masse to data, by repeatedly applying the same series of actions to each piece of data, one by one. The technical language </w:t>
+      </w:r>
+      <w:r>
+        <w:lastRenderedPageBreak/>
+        <w:t xml:space="preserve">describes loops as a process of </w:t>
+      </w:r>
+      <w:r>
+        <w:t>“</w:t>
+      </w:r>
+      <w:r>
+        <w:t>iterating</w:t>
+      </w:r>
+      <w:r>
+        <w:t>”</w:t>
+      </w:r>
+      <w:r>
+        <w:t xml:space="preserve"> over data.</w:t>
       </w:r>
     </w:p>
     <w:p>
@@ -1340,51 +1438,7 @@
         <w:ind w:firstLine="567"/>
       </w:pPr>
       <w:r>
-        <w:t xml:space="preserve">For text cleaning, I examine how the Python programming language works with text data through a mechanism known as the </w:t>
-      </w:r>
-      <w:r>
-        <w:t>“</w:t>
-      </w:r>
-      <w:r>
-        <w:t>loop,</w:t>
-      </w:r>
-      <w:r>
-        <w:t>”</w:t>
-      </w:r>
-      <w:r>
-        <w:t xml:space="preserve"> which is a core building block of algorithms. The loop, technically called the </w:t>
-      </w:r>
-      <w:r>
-        <w:t>“</w:t>
-      </w:r>
-      <w:r>
-        <w:t>for-loop</w:t>
-      </w:r>
-      <w:r>
-        <w:t>”</w:t>
-      </w:r>
-      <w:r>
-        <w:t xml:space="preserve"> enables a program to do things </w:t>
-      </w:r>
-      <w:proofErr w:type="spellStart"/>
-      <w:r>
-        <w:t>en</w:t>
-      </w:r>
-      <w:proofErr w:type="spellEnd"/>
-      <w:r>
-        <w:t xml:space="preserve"> masse to data, by repeatedly applying the same series of actions to each piece of data, one by one. The technical language describes loops as a process of </w:t>
-      </w:r>
-      <w:r>
-        <w:t>“</w:t>
-      </w:r>
-      <w:r>
-        <w:t>iterating</w:t>
-      </w:r>
-      <w:r>
-        <w:t>”</w:t>
-      </w:r>
-      <w:r>
-        <w:t xml:space="preserve"> over data.</w:t>
+        <w:t xml:space="preserve">SLIDE 5: definition of iteration from python.org </w:t>
       </w:r>
     </w:p>
     <w:p>
@@ -1394,18 +1448,13 @@
         <w:ind w:firstLine="567"/>
       </w:pPr>
       <w:r>
-        <w:lastRenderedPageBreak/>
-        <w:t xml:space="preserve">SLIDE 5: definition of iteration from python.org </w:t>
-      </w:r>
-    </w:p>
-    <w:p>
-      <w:pPr>
-        <w:pStyle w:val="Textbody"/>
-        <w:spacing w:line="480" w:lineRule="auto"/>
-        <w:ind w:firstLine="567"/>
-      </w:pPr>
-      <w:r>
-        <w:t>Here is a definition of the loop from the Python documentation.</w:t>
+        <w:t xml:space="preserve">Here is a definition of the loop from the Python </w:t>
+      </w:r>
+      <w:r>
+        <w:t>wiki</w:t>
+      </w:r>
+      <w:r>
+        <w:t>.</w:t>
       </w:r>
     </w:p>
     <w:p>
@@ -1625,7 +1674,10 @@
         <w:t xml:space="preserve">. </w:t>
       </w:r>
       <w:r>
-        <w:t xml:space="preserve">For Butler, this practice is the key to </w:t>
+        <w:t>As Butler explains later</w:t>
+      </w:r>
+      <w:r>
+        <w:t xml:space="preserve">, this practice is the key to </w:t>
       </w:r>
       <w:r>
         <w:t>resisting gender norms</w:t>
@@ -1639,7 +1691,10 @@
       </w:r>
       <w:proofErr w:type="gramEnd"/>
       <w:r>
-        <w:t xml:space="preserve"> by repeatedly performing gender constraints in ways that deviate from social </w:t>
+        <w:t xml:space="preserve"> by repeatedly performing gender constraints in ways that deviate from </w:t>
+      </w:r>
+      <w:r>
+        <w:t xml:space="preserve">gender </w:t>
       </w:r>
       <w:r>
         <w:t>norms</w:t>
@@ -1651,12 +1706,18 @@
         <w:t xml:space="preserve">for example in drag performances, </w:t>
       </w:r>
       <w:r>
-        <w:t>subjects can subvert gender</w:t>
+        <w:t xml:space="preserve">subjects can subvert </w:t>
+      </w:r>
+      <w:r>
+        <w:t>social</w:t>
       </w:r>
       <w:r>
         <w:t xml:space="preserve"> expectations</w:t>
       </w:r>
       <w:r>
+        <w:t xml:space="preserve"> of gender</w:t>
+      </w:r>
+      <w:r>
         <w:t>.</w:t>
       </w:r>
     </w:p>
@@ -1673,7 +1734,21 @@
         <w:t>practice</w:t>
       </w:r>
       <w:r>
-        <w:t xml:space="preserve"> that combines different tasks for analyzing text. I demonstrate this process in a custom text analysis application, </w:t>
+        <w:t xml:space="preserve"> that combines different </w:t>
+      </w:r>
+      <w:r>
+        <w:t>views for</w:t>
+      </w:r>
+      <w:r>
+        <w:t xml:space="preserve"> </w:t>
+      </w:r>
+      <w:proofErr w:type="spellStart"/>
+      <w:r>
+        <w:t>analyzing</w:t>
+      </w:r>
+      <w:proofErr w:type="spellEnd"/>
+      <w:r>
+        <w:t xml:space="preserve"> text. I demonstrate this process in a custom text analysis application, </w:t>
       </w:r>
       <w:r>
         <w:t xml:space="preserve">which I designed as part of a software package, </w:t>
@@ -1698,6 +1773,7 @@
         <w:ind w:firstLine="432"/>
       </w:pPr>
       <w:r>
+        <w:lastRenderedPageBreak/>
         <w:t xml:space="preserve">SLIDE 7: </w:t>
       </w:r>
       <w:proofErr w:type="spellStart"/>
@@ -1716,20 +1792,13 @@
         <w:ind w:firstLine="709"/>
       </w:pPr>
       <w:r>
-        <w:lastRenderedPageBreak/>
-        <w:t xml:space="preserve">Here you can see some screen grabs of the text analysis application, which runs on the command line, and </w:t>
-      </w:r>
-      <w:r>
-        <w:t>us</w:t>
-      </w:r>
-      <w:r>
-        <w:t>es</w:t>
-      </w:r>
-      <w:r>
-        <w:t xml:space="preserve"> Python libraries for text analysis, like NLTK and Word2Vec, for those who are familiar with Natural Language Processing. </w:t>
-      </w:r>
-      <w:r>
-        <w:t>By contrast to</w:t>
+        <w:t xml:space="preserve">Here you can see some screen grabs of the text analysis application, which runs on the command line, and uses Python libraries for text analysis, like NLTK and Word2Vec, for those who are familiar with Natural Language Processing. </w:t>
+      </w:r>
+      <w:r>
+        <w:t>In</w:t>
+      </w:r>
+      <w:r>
+        <w:t xml:space="preserve"> contrast to</w:t>
       </w:r>
       <w:r>
         <w:t xml:space="preserve"> traditional </w:t>
@@ -1747,10 +1816,13 @@
         <w:t>”</w:t>
       </w:r>
       <w:r>
-        <w:t xml:space="preserve"> social science methods for text analysis, my custom text analysis application, which is available </w:t>
-      </w:r>
-      <w:r>
-        <w:t xml:space="preserve">for download on </w:t>
+        <w:t xml:space="preserve"> social science methods for text analysis, </w:t>
+      </w:r>
+      <w:r>
+        <w:t>my custom</w:t>
+      </w:r>
+      <w:r>
+        <w:t xml:space="preserve"> application, which is available for download on </w:t>
       </w:r>
       <w:proofErr w:type="spellStart"/>
       <w:r>
@@ -1797,28 +1869,127 @@
       <w:bookmarkStart w:id="15" w:name="OrgXref.org58f37c7"/>
       <w:bookmarkEnd w:id="14"/>
       <w:r>
-        <w:t>Throughout other chapters of</w:t>
-      </w:r>
-      <w:r>
-        <w:t xml:space="preserve"> my dissertation, I </w:t>
-      </w:r>
-      <w:r>
-        <w:t xml:space="preserve">also </w:t>
-      </w:r>
-      <w:r>
-        <w:t>look to Queer Studies for strategies for resisting oppressive structures</w:t>
-      </w:r>
-      <w:r>
-        <w:t xml:space="preserve"> that </w:t>
-      </w:r>
-      <w:r>
-        <w:t>pertain to race</w:t>
-      </w:r>
-      <w:r>
-        <w:t>, and how race is imbricated with sex, gender, and sexuality</w:t>
-      </w:r>
-      <w:r>
-        <w:t xml:space="preserve">. </w:t>
+        <w:t xml:space="preserve">Now that I’ve shown a small example of my analytical approach, I’ll discuss Queer Studies as a field and my positioning within it. </w:t>
+      </w:r>
+    </w:p>
+    <w:p>
+      <w:pPr>
+        <w:pStyle w:val="Textbody"/>
+        <w:spacing w:line="480" w:lineRule="auto"/>
+        <w:ind w:firstLine="576"/>
+      </w:pPr>
+      <w:r>
+        <w:t xml:space="preserve">Throughout </w:t>
+      </w:r>
+      <w:r>
+        <w:t xml:space="preserve">my dissertation, </w:t>
+      </w:r>
+      <w:r>
+        <w:t>m</w:t>
+      </w:r>
+      <w:r>
+        <w:t xml:space="preserve">y thinking about Queer Studies reflects </w:t>
+      </w:r>
+      <w:r>
+        <w:t>the trajectory of its arguments over time</w:t>
+      </w:r>
+      <w:r>
+        <w:t xml:space="preserve">: while the field began by disentangling the contradictions within gender, sex, and sexuality within </w:t>
+      </w:r>
+      <w:proofErr w:type="gramStart"/>
+      <w:r>
+        <w:t>hetero-patriarchy</w:t>
+      </w:r>
+      <w:proofErr w:type="gramEnd"/>
+      <w:r>
+        <w:t xml:space="preserve">, it changed with the queer subject’s increasing incorporation into neoliberal politics. With the rise of </w:t>
+      </w:r>
+      <w:r>
+        <w:t>progressive agendas, such as the prioritization of same-sex marriage and inclusion in the military</w:t>
+      </w:r>
+      <w:r>
+        <w:t xml:space="preserve">, </w:t>
+      </w:r>
+      <w:r>
+        <w:t>Queer Studies</w:t>
+      </w:r>
+      <w:r>
+        <w:t xml:space="preserve"> had to reformulate its relationship to transgression. N</w:t>
+      </w:r>
+      <w:r>
+        <w:t xml:space="preserve">umerous critiques emerged to resist </w:t>
+      </w:r>
+      <w:r>
+        <w:t>trends</w:t>
+      </w:r>
+      <w:r>
+        <w:t xml:space="preserve"> toward normativity (sometimes called </w:t>
+      </w:r>
+      <w:r>
+        <w:t>“</w:t>
+      </w:r>
+      <w:r>
+        <w:t>homonormativity</w:t>
+      </w:r>
+      <w:r>
+        <w:t>”</w:t>
+      </w:r>
+      <w:r>
+        <w:t xml:space="preserve">). On the one hand, there was an embrace of </w:t>
+      </w:r>
+      <w:r>
+        <w:t xml:space="preserve">negative </w:t>
+      </w:r>
+      <w:r>
+        <w:t xml:space="preserve">affective modes such as shame, failure, </w:t>
+      </w:r>
+      <w:r>
+        <w:t xml:space="preserve">despair, and </w:t>
+      </w:r>
+      <w:r>
+        <w:t xml:space="preserve">loss as constitutive of Queer subjectivity. </w:t>
+      </w:r>
+      <w:r>
+        <w:t xml:space="preserve">By embracing negativity, without trying to recuperate or fix it, one keeps Queerness as something that cannot be captured or redeemed. </w:t>
+      </w:r>
+      <w:r>
+        <w:t xml:space="preserve">On the other hand, there was a doubling down on transgression at all costs, which manifested in theorizing around a total rejection of mainstream acceptance, </w:t>
+      </w:r>
+      <w:r>
+        <w:t>such as in the family and in so-called “reproductive futurism,” a reject</w:t>
+      </w:r>
+      <w:r>
+        <w:t>ion</w:t>
+      </w:r>
+      <w:r>
+        <w:t xml:space="preserve"> that is </w:t>
+      </w:r>
+      <w:r>
+        <w:t xml:space="preserve">known as the </w:t>
+      </w:r>
+      <w:r>
+        <w:t>“</w:t>
+      </w:r>
+      <w:r>
+        <w:t>the anti-relational</w:t>
+      </w:r>
+      <w:r>
+        <w:t>”</w:t>
+      </w:r>
+      <w:r>
+        <w:t xml:space="preserve"> or </w:t>
+      </w:r>
+      <w:r>
+        <w:t>“</w:t>
+      </w:r>
+      <w:r>
+        <w:t>anti-social</w:t>
+      </w:r>
+      <w:r>
+        <w:t>”</w:t>
+      </w:r>
+      <w:r>
+        <w:t xml:space="preserve"> turn.</w:t>
       </w:r>
     </w:p>
     <w:p>
@@ -1828,128 +1999,30 @@
         <w:ind w:firstLine="709"/>
       </w:pPr>
       <w:r>
-        <w:t>My thinking about Queer Studies reflects its trajectory as a field: while the field</w:t>
-      </w:r>
-      <w:r>
-        <w:t xml:space="preserve"> began by disentangling the contradictions within gender, sex, and sexuality</w:t>
-      </w:r>
-      <w:r>
-        <w:t xml:space="preserve"> </w:t>
-      </w:r>
-      <w:r>
-        <w:t xml:space="preserve">within </w:t>
-      </w:r>
-      <w:proofErr w:type="gramStart"/>
-      <w:r>
-        <w:t>hetero-patriarchy</w:t>
-      </w:r>
-      <w:proofErr w:type="gramEnd"/>
-      <w:r>
-        <w:t xml:space="preserve">, it changed with the queer subject’s increasing incorporation into neoliberal politics. With the rise of </w:t>
-      </w:r>
-      <w:r>
-        <w:t>progressive agendas, such as the prioritization of same-sex marriage and inclusion in the military</w:t>
-      </w:r>
-      <w:r>
-        <w:t>, queer had to reformulate its relationship to transgression. N</w:t>
-      </w:r>
-      <w:r>
-        <w:t xml:space="preserve">umerous critiques emerged to resist </w:t>
-      </w:r>
-      <w:r>
-        <w:t>trends</w:t>
-      </w:r>
-      <w:r>
-        <w:t xml:space="preserve"> toward normativity (sometimes called </w:t>
+        <w:lastRenderedPageBreak/>
+        <w:t>In response to these developments, one critique</w:t>
+      </w:r>
+      <w:r>
+        <w:t xml:space="preserve">, called </w:t>
       </w:r>
       <w:r>
         <w:t>“</w:t>
       </w:r>
       <w:r>
-        <w:t>homonormativity</w:t>
+        <w:t xml:space="preserve">Queer of </w:t>
+      </w:r>
+      <w:proofErr w:type="spellStart"/>
+      <w:r>
+        <w:t>Color</w:t>
+      </w:r>
+      <w:proofErr w:type="spellEnd"/>
+      <w:r>
+        <w:t xml:space="preserve"> Critique,</w:t>
       </w:r>
       <w:r>
         <w:t>”</w:t>
       </w:r>
       <w:r>
-        <w:t xml:space="preserve">). On the one hand, there was an embrace of </w:t>
-      </w:r>
-      <w:r>
-        <w:t xml:space="preserve">negative </w:t>
-      </w:r>
-      <w:r>
-        <w:t xml:space="preserve">affective modes such as shame, failure, </w:t>
-      </w:r>
-      <w:r>
-        <w:t xml:space="preserve">despair, and </w:t>
-      </w:r>
-      <w:r>
-        <w:t>loss as constitutive of Queer subjectivity</w:t>
-      </w:r>
-      <w:r>
-        <w:t>, and the potential that these modes offered for queer theorizing</w:t>
-      </w:r>
-      <w:r>
-        <w:t xml:space="preserve">. On the other hand, there was a doubling down on transgression at all costs, which manifested in theorizing around a total rejection of mainstream acceptance, known as the </w:t>
-      </w:r>
-      <w:r>
-        <w:t>“</w:t>
-      </w:r>
-      <w:r>
-        <w:t>the anti-relational</w:t>
-      </w:r>
-      <w:r>
-        <w:t>”</w:t>
-      </w:r>
-      <w:r>
-        <w:t xml:space="preserve"> or </w:t>
-      </w:r>
-      <w:r>
-        <w:t>“</w:t>
-      </w:r>
-      <w:r>
-        <w:t>anti-social</w:t>
-      </w:r>
-      <w:r>
-        <w:t>”</w:t>
-      </w:r>
-      <w:r>
-        <w:t xml:space="preserve"> turn.</w:t>
-      </w:r>
-    </w:p>
-    <w:p>
-      <w:pPr>
-        <w:pStyle w:val="Textbody"/>
-        <w:spacing w:line="480" w:lineRule="auto"/>
-        <w:ind w:firstLine="709"/>
-      </w:pPr>
-      <w:r>
-        <w:t xml:space="preserve">One of these </w:t>
-      </w:r>
-      <w:r>
-        <w:t>critiques</w:t>
-      </w:r>
-      <w:r>
-        <w:t xml:space="preserve">, called </w:t>
-      </w:r>
-      <w:r>
-        <w:t>“</w:t>
-      </w:r>
-      <w:r>
-        <w:t xml:space="preserve">Queer of </w:t>
-      </w:r>
-      <w:proofErr w:type="spellStart"/>
-      <w:r>
-        <w:t>Color</w:t>
-      </w:r>
-      <w:proofErr w:type="spellEnd"/>
-      <w:r>
-        <w:t xml:space="preserve"> Critique,</w:t>
-      </w:r>
-      <w:r>
-        <w:t>”</w:t>
-      </w:r>
-      <w:r>
         <w:t xml:space="preserve"> opens the purview of Queer Studies in a way that influences my approach toward analyzing technology throughout my project. </w:t>
       </w:r>
     </w:p>
@@ -1960,7 +2033,6 @@
         <w:ind w:firstLine="567"/>
       </w:pPr>
       <w:r>
-        <w:lastRenderedPageBreak/>
         <w:t xml:space="preserve">SLIDE </w:t>
       </w:r>
       <w:r>
@@ -2094,6 +2166,7 @@
         <w:spacing w:line="480" w:lineRule="auto"/>
       </w:pPr>
       <w:r>
+        <w:lastRenderedPageBreak/>
         <w:t>text encoding chapter overview</w:t>
       </w:r>
       <w:bookmarkEnd w:id="15"/>
@@ -2105,7 +2178,13 @@
         <w:ind w:firstLine="576"/>
       </w:pPr>
       <w:r>
-        <w:t xml:space="preserve">I’ll provide an example from another chapter of my dissertation, where I draw from critical methods in the history of the Black Atlantic to explore the constraints of data formats. </w:t>
+        <w:t xml:space="preserve">I’ll provide an example from another chapter of my dissertation, where I draw from critical methods in the history of the Black Atlantic to </w:t>
+      </w:r>
+      <w:r>
+        <w:t>engage with</w:t>
+      </w:r>
+      <w:r>
+        <w:t xml:space="preserve"> the constraints of data formats. </w:t>
       </w:r>
     </w:p>
     <w:p>
@@ -2115,7 +2194,6 @@
         <w:ind w:firstLine="576"/>
       </w:pPr>
       <w:r>
-        <w:lastRenderedPageBreak/>
         <w:t xml:space="preserve">SLIDE </w:t>
       </w:r>
       <w:r>
@@ -2272,19 +2350,7 @@
         <w:rPr>
           <w:rStyle w:val="OrgCode"/>
         </w:rPr>
-        <w:t>&lt;</w:t>
-      </w:r>
-      <w:r>
-        <w:rPr>
-          <w:rStyle w:val="OrgCode"/>
-        </w:rPr>
-        <w:t>quote</w:t>
-      </w:r>
-      <w:r>
-        <w:rPr>
-          <w:rStyle w:val="OrgCode"/>
-        </w:rPr>
-        <w:t>&gt;</w:t>
+        <w:t>&lt;quote&gt;</w:t>
       </w:r>
       <w:r>
         <w:t xml:space="preserve"> </w:t>
@@ -2306,7 +2372,10 @@
         <w:ind w:firstLine="576"/>
       </w:pPr>
       <w:r>
-        <w:t xml:space="preserve">All </w:t>
+        <w:t>According to XML requirements, a</w:t>
+      </w:r>
+      <w:r>
+        <w:t xml:space="preserve">ll </w:t>
       </w:r>
       <w:r>
         <w:t xml:space="preserve">written </w:t>
@@ -2400,6 +2469,9 @@
       </w:r>
       <w:r>
         <w:t xml:space="preserve"> </w:t>
+      </w:r>
+      <w:r>
+        <w:t xml:space="preserve">locating </w:t>
       </w:r>
       <w:r>
         <w:t>XML’s</w:t>
@@ -2515,7 +2587,11 @@
         <w:t xml:space="preserve"> portrait</w:t>
       </w:r>
       <w:r>
-        <w:t xml:space="preserve">, painted by his artist friend named Basil Hallward, would grow old and ugly in </w:t>
+        <w:t xml:space="preserve">, painted by his artist friend </w:t>
+      </w:r>
+      <w:r>
+        <w:lastRenderedPageBreak/>
+        <w:t xml:space="preserve">named Basil Hallward, would grow old and ugly in </w:t>
       </w:r>
       <w:r>
         <w:t xml:space="preserve">his place. The story then follows Dorian's descent into </w:t>
@@ -2536,303 +2612,293 @@
         <w:t>.</w:t>
       </w:r>
       <w:r>
-        <w:t xml:space="preserve"> The novel</w:t>
-      </w:r>
-      <w:r>
         <w:t xml:space="preserve"> </w:t>
       </w:r>
       <w:r>
-        <w:t xml:space="preserve">was variously criticized for its ambiguous stance toward </w:t>
+        <w:t>At the time of its publication, t</w:t>
+      </w:r>
+      <w:r>
+        <w:t>he novel</w:t>
+      </w:r>
+      <w:r>
+        <w:t xml:space="preserve"> </w:t>
+      </w:r>
+      <w:r>
+        <w:t>was variously criticized for its ambiguous stance toward Dorian's hedonistic lifestyle, as well as undertones of homoeroticism</w:t>
+      </w:r>
+      <w:r>
+        <w:t>, which emerge in its various exhortations of masculine youth and beauty</w:t>
+      </w:r>
+      <w:r>
+        <w:t xml:space="preserve">. </w:t>
+      </w:r>
+    </w:p>
+    <w:p>
+      <w:pPr>
+        <w:pStyle w:val="Textbody"/>
+        <w:spacing w:line="480" w:lineRule="auto"/>
+        <w:ind w:firstLine="576"/>
+      </w:pPr>
+      <w:r>
+        <w:t xml:space="preserve">The critical scholarship on the manuscript </w:t>
+      </w:r>
+      <w:r>
+        <w:t>explores how Wilde</w:t>
+      </w:r>
+      <w:r>
+        <w:t xml:space="preserve">’s revisions </w:t>
+      </w:r>
+      <w:r>
+        <w:t xml:space="preserve">stifle suggestions of homoeroticism. </w:t>
+      </w:r>
+      <w:r>
+        <w:t>Wilde’s</w:t>
+      </w:r>
+      <w:r>
+        <w:t xml:space="preserve"> strategy for doing so, critics generally agree, is to transform eroti</w:t>
+      </w:r>
+      <w:r>
+        <w:t xml:space="preserve">c passion </w:t>
+      </w:r>
+      <w:r>
+        <w:t xml:space="preserve">into </w:t>
+      </w:r>
+      <w:r>
+        <w:t xml:space="preserve">a </w:t>
+      </w:r>
+      <w:r>
+        <w:t>focus on art</w:t>
+      </w:r>
+      <w:r>
+        <w:t xml:space="preserve"> and an appreciation of aesthetics</w:t>
+      </w:r>
+      <w:r>
+        <w:t>. The changes that Wilde makes</w:t>
+      </w:r>
+      <w:r>
+        <w:t xml:space="preserve"> to the text</w:t>
+      </w:r>
+      <w:r>
+        <w:t xml:space="preserve"> are often </w:t>
+      </w:r>
+      <w:r>
+        <w:t xml:space="preserve">small </w:t>
+      </w:r>
+      <w:r>
+        <w:t>ones,</w:t>
+      </w:r>
+      <w:r>
+        <w:t xml:space="preserve"> </w:t>
+      </w:r>
+      <w:r>
+        <w:t>but they</w:t>
+      </w:r>
+      <w:r>
+        <w:t xml:space="preserve"> have significant effects </w:t>
+      </w:r>
+      <w:r>
+        <w:t xml:space="preserve">on tone, mood, and connotation.  </w:t>
+      </w:r>
+    </w:p>
+    <w:p>
+      <w:pPr>
+        <w:pStyle w:val="Textbody"/>
+        <w:spacing w:line="480" w:lineRule="auto"/>
+        <w:ind w:firstLine="576"/>
+      </w:pPr>
+      <w:r>
+        <w:t>SLIDE 1</w:t>
+      </w:r>
+      <w:r>
+        <w:t>3</w:t>
+      </w:r>
+      <w:r>
+        <w:t>: image from MS with diplo rendering of page 9</w:t>
+      </w:r>
+    </w:p>
+    <w:p>
+      <w:pPr>
+        <w:pStyle w:val="Textbody"/>
+        <w:spacing w:line="480" w:lineRule="auto"/>
+        <w:ind w:firstLine="567"/>
+      </w:pPr>
+      <w:r>
+        <w:t xml:space="preserve">In </w:t>
+      </w:r>
+      <w:r>
+        <w:t>one</w:t>
+      </w:r>
+      <w:r>
+        <w:t xml:space="preserve"> </w:t>
+      </w:r>
+      <w:r>
+        <w:t xml:space="preserve">example, Wilde makes subtle changes to mute the intensity in the dialogue, </w:t>
+      </w:r>
+      <w:r>
+        <w:t>replacing tension with a</w:t>
+      </w:r>
+      <w:r>
+        <w:t xml:space="preserve"> sense of levity. In this scene</w:t>
+      </w:r>
+      <w:r>
+        <w:t xml:space="preserve">, the painter, Basil Hallward, is about to explain to his friend, Lord Henry, why he cannot exhibit his portrait of Dorian Gray. </w:t>
+      </w:r>
+      <w:r>
+        <w:t>I will read the text, prior to revision:</w:t>
+      </w:r>
+    </w:p>
+    <w:p>
+      <w:pPr>
+        <w:pStyle w:val="Quotations"/>
+        <w:spacing w:line="480" w:lineRule="auto"/>
+        <w:ind w:left="1418"/>
+      </w:pPr>
+      <w:r>
+        <w:t xml:space="preserve">Lord Henry hesitated for a moment. </w:t>
+      </w:r>
+      <w:r>
+        <w:t>“</w:t>
+      </w:r>
+      <w:r>
+        <w:t>And what is that?</w:t>
+      </w:r>
+      <w:r>
+        <w:t>”</w:t>
+      </w:r>
+      <w:r>
+        <w:t xml:space="preserve"> he asked in a low voice.</w:t>
+      </w:r>
+    </w:p>
+    <w:p>
+      <w:pPr>
+        <w:pStyle w:val="Quotations"/>
+        <w:spacing w:line="480" w:lineRule="auto"/>
+        <w:ind w:left="1418"/>
+      </w:pPr>
+      <w:r>
+        <w:t>“I will tell you,</w:t>
+      </w:r>
+      <w:proofErr w:type="gramStart"/>
+      <w:r>
+        <w:t>” said</w:t>
+      </w:r>
+      <w:proofErr w:type="gramEnd"/>
+      <w:r>
+        <w:t xml:space="preserve"> Hallward, and a look of pain came over his face.</w:t>
+      </w:r>
+    </w:p>
+    <w:p>
+      <w:pPr>
+        <w:pStyle w:val="Quotations"/>
+        <w:spacing w:line="480" w:lineRule="auto"/>
+        <w:ind w:left="1418"/>
+      </w:pPr>
+      <w:r>
+        <w:t>“Don't if you would rather not,” murmured his companion</w:t>
+      </w:r>
+      <w:r>
+        <w:t>, looking at him</w:t>
+      </w:r>
+      <w:r>
+        <w:t>. (9)</w:t>
+      </w:r>
+    </w:p>
+    <w:p>
+      <w:pPr>
+        <w:pStyle w:val="Quotations"/>
+        <w:spacing w:line="480" w:lineRule="auto"/>
+        <w:ind w:left="0" w:firstLine="567"/>
+      </w:pPr>
+      <w:r>
+        <w:t xml:space="preserve">In the revision, </w:t>
+      </w:r>
+      <w:r>
+        <w:t xml:space="preserve">Lord Henry’s </w:t>
+      </w:r>
+      <w:r>
+        <w:t xml:space="preserve">hesitation becomes a laugh, and </w:t>
+      </w:r>
+      <w:r>
+        <w:t>Basil’s</w:t>
+      </w:r>
+      <w:r>
+        <w:t xml:space="preserve"> look of pain becomes an expression of perplexity. These changes trade affliction for </w:t>
+      </w:r>
+      <w:proofErr w:type="gramStart"/>
+      <w:r>
+        <w:t>confusion, and</w:t>
+      </w:r>
+      <w:proofErr w:type="gramEnd"/>
+      <w:r>
+        <w:t xml:space="preserve"> diminish the fatalistic connotations of Basil's passion. They also</w:t>
+      </w:r>
+      <w:r>
+        <w:t xml:space="preserve"> suggest</w:t>
+      </w:r>
+      <w:r>
+        <w:t xml:space="preserve"> an underlying sense of shame or restraint, especially from Lord Henry, who no longer hesitates or speaks in a low voice, </w:t>
+      </w:r>
+      <w:r>
+        <w:t>but</w:t>
+      </w:r>
+      <w:r>
+        <w:t xml:space="preserve"> instead encourages Basil to share his story. Together, these changes work to lighten </w:t>
       </w:r>
       <w:r>
         <w:lastRenderedPageBreak/>
-        <w:t>Dorian's hedonistic lifestyle, as well as undertones of homoeroticism</w:t>
-      </w:r>
-      <w:r>
-        <w:t>, which emerge in its various exhortations of masculine youth and beauty</w:t>
-      </w:r>
-      <w:r>
-        <w:t xml:space="preserve"> that </w:t>
-      </w:r>
-      <w:r>
-        <w:t>recall Greek ideal</w:t>
-      </w:r>
-      <w:r>
-        <w:t>isations of</w:t>
-      </w:r>
-      <w:r>
-        <w:t xml:space="preserve"> the male form. </w:t>
-      </w:r>
-    </w:p>
-    <w:p>
-      <w:pPr>
-        <w:pStyle w:val="Textbody"/>
-        <w:spacing w:line="480" w:lineRule="auto"/>
-        <w:ind w:firstLine="576"/>
-      </w:pPr>
-      <w:r>
-        <w:t xml:space="preserve">The critical scholarship on the manuscript </w:t>
-      </w:r>
-      <w:r>
-        <w:t>explores how Wilde</w:t>
-      </w:r>
-      <w:r>
-        <w:t xml:space="preserve">’s revisions </w:t>
-      </w:r>
-      <w:r>
-        <w:t xml:space="preserve">stifle some of the more suggestions of homoeroticism. </w:t>
-      </w:r>
-      <w:r>
-        <w:t>Wilde’s</w:t>
-      </w:r>
-      <w:r>
-        <w:t xml:space="preserve"> strategy for doing so, critics generally agree, is to transform eroti</w:t>
-      </w:r>
-      <w:r>
-        <w:t xml:space="preserve">c passion </w:t>
-      </w:r>
-      <w:r>
-        <w:t>into an appreciation for aesthetics and a focus on art. The changes that Wilde makes</w:t>
-      </w:r>
-      <w:r>
-        <w:t xml:space="preserve"> to the text</w:t>
-      </w:r>
-      <w:r>
-        <w:t xml:space="preserve"> are often </w:t>
-      </w:r>
-      <w:r>
-        <w:t xml:space="preserve">small </w:t>
-      </w:r>
-      <w:r>
-        <w:t>ones, such as</w:t>
-      </w:r>
-      <w:r>
-        <w:t xml:space="preserve"> in word choice</w:t>
-      </w:r>
-      <w:r>
-        <w:t>,</w:t>
+        <w:t>the mood of the scene.</w:t>
+      </w:r>
+    </w:p>
+    <w:p>
+      <w:pPr>
+        <w:pStyle w:val="Quotations"/>
+        <w:spacing w:line="480" w:lineRule="auto"/>
+        <w:ind w:left="0" w:firstLine="567"/>
+      </w:pPr>
+      <w:r>
+        <w:t xml:space="preserve">To encode </w:t>
+      </w:r>
+      <w:r>
+        <w:t>these revisions from the manuscript into the XML data format</w:t>
+      </w:r>
+      <w:r>
+        <w:t>, I customized a variant of the XML language</w:t>
+      </w:r>
+      <w:r>
+        <w:t xml:space="preserve">. </w:t>
+      </w:r>
+      <w:r>
+        <w:t xml:space="preserve">Using the </w:t>
+      </w:r>
+      <w:r>
+        <w:t>XML</w:t>
       </w:r>
       <w:r>
         <w:t xml:space="preserve"> </w:t>
       </w:r>
       <w:r>
-        <w:t>but they</w:t>
-      </w:r>
-      <w:r>
-        <w:t xml:space="preserve"> have significant effects </w:t>
-      </w:r>
-      <w:r>
-        <w:t xml:space="preserve">on tone, mood, and connotation.  </w:t>
-      </w:r>
-    </w:p>
-    <w:p>
-      <w:pPr>
-        <w:pStyle w:val="Textbody"/>
-        <w:spacing w:line="480" w:lineRule="auto"/>
-        <w:ind w:firstLine="576"/>
-      </w:pPr>
-      <w:r>
-        <w:t>SLIDE 1</w:t>
-      </w:r>
-      <w:r>
-        <w:t>3</w:t>
-      </w:r>
-      <w:r>
-        <w:t>: image from MS with diplo rendering of page 9</w:t>
-      </w:r>
-    </w:p>
-    <w:p>
-      <w:pPr>
-        <w:pStyle w:val="Textbody"/>
-        <w:spacing w:line="480" w:lineRule="auto"/>
-        <w:ind w:firstLine="567"/>
-      </w:pPr>
-      <w:r>
-        <w:t xml:space="preserve">In </w:t>
+        <w:t xml:space="preserve">as </w:t>
+      </w:r>
+      <w:r>
+        <w:t xml:space="preserve">a base, I created a schema with custom </w:t>
+      </w:r>
+      <w:r>
+        <w:t>attributes</w:t>
+      </w:r>
+      <w:r>
+        <w:t xml:space="preserve"> for registering Wilde's revision</w:t>
+      </w:r>
+      <w:r>
+        <w:t xml:space="preserve">s according to thematic categories, like “passion,” “intimacy,” “fatality,” and “beauty.” </w:t>
+      </w:r>
+      <w:r>
+        <w:t xml:space="preserve">I chose these labels for the way they work together to aestheticize Dorian’s character, turning him from an erotic object into an aesthetic </w:t>
       </w:r>
       <w:r>
         <w:t>one</w:t>
       </w:r>
       <w:r>
-        <w:t xml:space="preserve"> </w:t>
-      </w:r>
-      <w:r>
-        <w:t xml:space="preserve">example, Wilde makes subtle changes to mute the intensity in the dialogue, </w:t>
-      </w:r>
-      <w:r>
-        <w:t xml:space="preserve">which </w:t>
-      </w:r>
-      <w:r>
-        <w:t>replacing the</w:t>
-      </w:r>
-      <w:r>
-        <w:t xml:space="preserve"> consuming effects of passion</w:t>
-      </w:r>
-      <w:r>
-        <w:t xml:space="preserve"> </w:t>
-      </w:r>
-      <w:r>
-        <w:t>with a sense of levity. In this scene</w:t>
-      </w:r>
-      <w:r>
-        <w:t xml:space="preserve">, the painter, Basil Hallward, is about to explain to his friend, Lord Henry, why he cannot exhibit his portrait of Dorian Gray. </w:t>
-      </w:r>
-      <w:r>
-        <w:t>I will read the text, prior to revision:</w:t>
-      </w:r>
-    </w:p>
-    <w:p>
-      <w:pPr>
-        <w:pStyle w:val="Quotations"/>
-        <w:spacing w:line="480" w:lineRule="auto"/>
-        <w:ind w:left="1418"/>
-      </w:pPr>
-      <w:r>
-        <w:t xml:space="preserve">Lord Henry hesitated for a moment. </w:t>
-      </w:r>
-      <w:r>
-        <w:t>“</w:t>
-      </w:r>
-      <w:r>
-        <w:t>And what is that?</w:t>
-      </w:r>
-      <w:r>
-        <w:t>”</w:t>
-      </w:r>
-      <w:r>
-        <w:t xml:space="preserve"> he asked in a low voice.</w:t>
-      </w:r>
-    </w:p>
-    <w:p>
-      <w:pPr>
-        <w:pStyle w:val="Quotations"/>
-        <w:spacing w:line="480" w:lineRule="auto"/>
-        <w:ind w:left="1418"/>
-      </w:pPr>
-      <w:r>
-        <w:t>“I will tell you,</w:t>
-      </w:r>
-      <w:proofErr w:type="gramStart"/>
-      <w:r>
-        <w:t>” said</w:t>
-      </w:r>
-      <w:proofErr w:type="gramEnd"/>
-      <w:r>
-        <w:t xml:space="preserve"> Hallward, and a look of pain came over his face.</w:t>
-      </w:r>
-    </w:p>
-    <w:p>
-      <w:pPr>
-        <w:pStyle w:val="Quotations"/>
-        <w:spacing w:line="480" w:lineRule="auto"/>
-        <w:ind w:left="1418"/>
-      </w:pPr>
-      <w:r>
-        <w:t>“Don't if you would rather not,” murmured his companion. (9)</w:t>
-      </w:r>
-    </w:p>
-    <w:p>
-      <w:pPr>
-        <w:pStyle w:val="Quotations"/>
-        <w:spacing w:line="480" w:lineRule="auto"/>
-        <w:ind w:left="0" w:firstLine="567"/>
-      </w:pPr>
-      <w:r>
-        <w:t xml:space="preserve">In the revision, </w:t>
-      </w:r>
-      <w:r>
-        <w:t xml:space="preserve">Lord Henry’s </w:t>
-      </w:r>
-      <w:r>
-        <w:t xml:space="preserve">hesitation becomes a laugh, and </w:t>
-      </w:r>
-      <w:r>
-        <w:t>Basil’s</w:t>
-      </w:r>
-      <w:r>
-        <w:t xml:space="preserve"> look of pain becomes an expression of perplexity. These changes trade affliction for </w:t>
-      </w:r>
-      <w:proofErr w:type="gramStart"/>
-      <w:r>
-        <w:t>confusion, and</w:t>
-      </w:r>
-      <w:proofErr w:type="gramEnd"/>
-      <w:r>
-        <w:t xml:space="preserve"> diminish the fatalistic connotations of Basil's passion. They also</w:t>
-      </w:r>
-      <w:r>
-        <w:t xml:space="preserve"> suggest</w:t>
-      </w:r>
-      <w:r>
-        <w:t xml:space="preserve"> an underlying sense of shame or restraint, especially from Lord Henry, who no longer hesitates or speaks in a low voice, </w:t>
-      </w:r>
-      <w:r>
-        <w:t>but</w:t>
-      </w:r>
-      <w:r>
-        <w:t xml:space="preserve"> instead encourages Basil to share his story. Together, these changes work to lighten the mood of the scene.</w:t>
-      </w:r>
-    </w:p>
-    <w:p>
-      <w:pPr>
-        <w:pStyle w:val="Quotations"/>
-        <w:spacing w:line="480" w:lineRule="auto"/>
-        <w:ind w:left="0" w:firstLine="567"/>
-      </w:pPr>
-      <w:r>
-        <w:t xml:space="preserve">To encode </w:t>
-      </w:r>
-      <w:r>
-        <w:t>these revisions from the manuscript into the XML data format</w:t>
-      </w:r>
-      <w:r>
-        <w:t xml:space="preserve">, I customized </w:t>
-      </w:r>
-      <w:r>
-        <w:lastRenderedPageBreak/>
-        <w:t>a variant of the XML language</w:t>
-      </w:r>
-      <w:r>
-        <w:t>, which is called TEI</w:t>
-      </w:r>
-      <w:r>
-        <w:t xml:space="preserve">. </w:t>
-      </w:r>
-      <w:r>
-        <w:t xml:space="preserve">Using the </w:t>
-      </w:r>
-      <w:r>
-        <w:t>XML</w:t>
-      </w:r>
-      <w:r>
-        <w:t xml:space="preserve"> </w:t>
-      </w:r>
-      <w:r>
-        <w:t xml:space="preserve">as </w:t>
-      </w:r>
-      <w:r>
-        <w:t xml:space="preserve">a base, I created a </w:t>
-      </w:r>
-      <w:r>
-        <w:t xml:space="preserve">TEI </w:t>
-      </w:r>
-      <w:r>
-        <w:t xml:space="preserve">schema with custom </w:t>
-      </w:r>
-      <w:r>
-        <w:t>attributes</w:t>
-      </w:r>
-      <w:r>
-        <w:t xml:space="preserve"> for registering Wilde's revision</w:t>
-      </w:r>
-      <w:r>
-        <w:t xml:space="preserve">s according to thematic categories, like “passion,” “intimacy,” “fatality,” and “beauty.” </w:t>
-      </w:r>
-      <w:r>
-        <w:t xml:space="preserve">I chose these labels for the way they work together to aestheticize Dorian’s character, turning him from an erotic object into an aesthetic </w:t>
-      </w:r>
-      <w:r>
-        <w:t>one</w:t>
+        <w:t>, and to diminish Basil’s consuming passion for him</w:t>
       </w:r>
       <w:r>
         <w:t>.</w:t>
@@ -2844,7 +2910,13 @@
         <w:t>to</w:t>
       </w:r>
       <w:r>
-        <w:t xml:space="preserve"> help indicate each instance of revision. </w:t>
+        <w:t xml:space="preserve"> help indicate each instance </w:t>
+      </w:r>
+      <w:r>
+        <w:t xml:space="preserve">or round </w:t>
+      </w:r>
+      <w:r>
+        <w:t xml:space="preserve">of revision. </w:t>
       </w:r>
       <w:proofErr w:type="gramStart"/>
       <w:r>
@@ -3050,7 +3122,11 @@
         <w:t xml:space="preserve">which </w:t>
       </w:r>
       <w:r>
-        <w:t xml:space="preserve">cannot overlap unless the inner element is fully nested within an outer element. When child elements do not fit neatly within the parent, the file will display error. </w:t>
+        <w:t xml:space="preserve">cannot overlap unless </w:t>
+      </w:r>
+      <w:r>
+        <w:lastRenderedPageBreak/>
+        <w:t xml:space="preserve">the inner element is fully nested within an outer element. When child elements do not fit neatly within the parent, the file will display error. </w:t>
       </w:r>
     </w:p>
     <w:p>
@@ -3060,669 +3136,579 @@
         <w:ind w:firstLine="576"/>
       </w:pPr>
       <w:r>
-        <w:t xml:space="preserve">The problem is that language structures </w:t>
-      </w:r>
-      <w:r>
-        <w:t xml:space="preserve">can be </w:t>
-      </w:r>
-      <w:r>
-        <w:t>overlapping</w:t>
-      </w:r>
-      <w:r>
-        <w:t>. This often</w:t>
-      </w:r>
-      <w:r>
-        <w:t xml:space="preserve"> happens in poetry</w:t>
+        <w:t>Due to this constraint with overlap</w:t>
+      </w:r>
+      <w:r>
+        <w:t>, i</w:t>
+      </w:r>
+      <w:r>
+        <w:t>n Wilde’s manuscript, it was difficult to</w:t>
+      </w:r>
+      <w:r>
+        <w:t xml:space="preserve"> </w:t>
+      </w:r>
+      <w:r>
+        <w:t>indicate the different rounds of revision with accuracy.</w:t>
+      </w:r>
+      <w:r>
+        <w:t xml:space="preserve"> </w:t>
+      </w:r>
+      <w:r>
+        <w:t xml:space="preserve">For example, one </w:t>
+      </w:r>
+      <w:r>
+        <w:t>page of the manuscript</w:t>
+      </w:r>
+      <w:r>
+        <w:t xml:space="preserve"> </w:t>
+      </w:r>
+      <w:r>
+        <w:t xml:space="preserve">shows what are apparently multiple rounds of revision, </w:t>
+      </w:r>
+      <w:r>
+        <w:t>that together</w:t>
+      </w:r>
+      <w:r>
+        <w:t xml:space="preserve"> </w:t>
+      </w:r>
+      <w:r>
+        <w:t xml:space="preserve">suppress </w:t>
+      </w:r>
+      <w:r>
+        <w:t>intimacy</w:t>
+      </w:r>
+      <w:r>
+        <w:t xml:space="preserve"> and passion </w:t>
+      </w:r>
+      <w:r>
+        <w:t>in</w:t>
+      </w:r>
+      <w:r>
+        <w:t xml:space="preserve"> the text</w:t>
+      </w:r>
+      <w:r>
+        <w:t xml:space="preserve">. </w:t>
+      </w:r>
+    </w:p>
+    <w:p>
+      <w:pPr>
+        <w:pStyle w:val="Textbody"/>
+        <w:spacing w:line="480" w:lineRule="auto"/>
+        <w:ind w:firstLine="567"/>
+      </w:pPr>
+      <w:r>
+        <w:t>SLIDE 1</w:t>
+      </w:r>
+      <w:r>
+        <w:t>5</w:t>
+      </w:r>
+      <w:r>
+        <w:t>: image of MS page 20 with transcription:</w:t>
+      </w:r>
+    </w:p>
+    <w:p>
+      <w:pPr>
+        <w:pStyle w:val="Textbody"/>
+        <w:spacing w:line="480" w:lineRule="auto"/>
+        <w:ind w:firstLine="567"/>
+      </w:pPr>
+      <w:r>
+        <w:t>In this scene, the painter explains the effect that Dorian Gray has on his art:</w:t>
+      </w:r>
+    </w:p>
+    <w:p>
+      <w:pPr>
+        <w:pStyle w:val="Quotations"/>
+        <w:spacing w:line="480" w:lineRule="auto"/>
+        <w:ind w:left="1418"/>
+      </w:pPr>
+      <w:r>
+        <w:t>“You remember that landscape of mine… It is one of the best things I have ever done. And why is it so? Because, while I was painting it, Dorian Gray sat beside me, and as he leaned across to look at it, his cheek just brushed my cheek. The world becomes young to me when I hold his hand, as when I see him, the centuries yield up all their secrets!”</w:t>
+      </w:r>
+    </w:p>
+    <w:p>
+      <w:pPr>
+        <w:pStyle w:val="Textbody"/>
+        <w:spacing w:line="480" w:lineRule="auto"/>
+        <w:ind w:firstLine="567"/>
+      </w:pPr>
+      <w:r>
+        <w:t xml:space="preserve">His friend’s response, as you can see, is mostly illegible, but I could make out some words and </w:t>
+      </w:r>
+      <w:proofErr w:type="spellStart"/>
+      <w:r>
+        <w:t>phases</w:t>
+      </w:r>
+      <w:proofErr w:type="spellEnd"/>
+      <w:r>
+        <w:t xml:space="preserve">, like </w:t>
+      </w:r>
+      <w:r>
+        <w:t>“</w:t>
+      </w:r>
+      <w:r>
+        <w:t>you must not talk</w:t>
+      </w:r>
+      <w:r>
+        <w:t>”</w:t>
       </w:r>
       <w:r>
         <w:t xml:space="preserve">, </w:t>
       </w:r>
       <w:r>
+        <w:t>“</w:t>
+      </w:r>
+      <w:r>
+        <w:t>his power,</w:t>
+      </w:r>
+      <w:r>
+        <w:t>”</w:t>
+      </w:r>
+      <w:r>
+        <w:t xml:space="preserve"> and </w:t>
+      </w:r>
+      <w:r>
+        <w:t>“</w:t>
+      </w:r>
+      <w:r>
+        <w:t>slave</w:t>
+      </w:r>
+      <w:r>
+        <w:t>”</w:t>
+      </w:r>
+      <w:r>
+        <w:t xml:space="preserve">, as well as the final line, which reads: </w:t>
+      </w:r>
+      <w:r>
+        <w:t>“</w:t>
+      </w:r>
+      <w:r>
+        <w:t>It is worse than wicked, it is silly. I hate Dorian Gray.</w:t>
+      </w:r>
+      <w:r>
+        <w:t>”</w:t>
+      </w:r>
+    </w:p>
+    <w:p>
+      <w:pPr>
+        <w:pStyle w:val="Textbody"/>
+        <w:spacing w:line="480" w:lineRule="auto"/>
+        <w:ind w:firstLine="576"/>
+      </w:pPr>
+      <w:r>
+        <w:t xml:space="preserve">In revising the passage, Wilde replaces </w:t>
+      </w:r>
+      <w:r>
+        <w:t>“</w:t>
+      </w:r>
+      <w:r>
+        <w:t>cheek just brushed my cheek,</w:t>
+      </w:r>
+      <w:r>
+        <w:t>”</w:t>
+      </w:r>
+      <w:r>
+        <w:t xml:space="preserve"> with </w:t>
+      </w:r>
+      <w:r>
+        <w:t>“</w:t>
+      </w:r>
+      <w:r>
+        <w:t>hair just touched my hand,</w:t>
+      </w:r>
+      <w:r>
+        <w:t>”</w:t>
+      </w:r>
+      <w:r>
+        <w:t xml:space="preserve"> before striking out the entire line, as well as the following sentence. </w:t>
+      </w:r>
+      <w:r>
+        <w:t>He</w:t>
+      </w:r>
+      <w:r>
+        <w:t xml:space="preserve"> also strikes out much of Lord Henry’s response, replacing </w:t>
+      </w:r>
+      <w:r>
+        <w:t>Lord Henry’s</w:t>
+      </w:r>
+      <w:r>
+        <w:t xml:space="preserve"> intensity with a relatively subdued interest when he says, “this is quite wonderful. I must see Dorian Gray.</w:t>
+      </w:r>
+      <w:r>
+        <w:t>”</w:t>
+      </w:r>
+    </w:p>
+    <w:p>
+      <w:pPr>
+        <w:pStyle w:val="Textbody"/>
+        <w:spacing w:line="480" w:lineRule="auto"/>
+        <w:ind w:firstLine="576"/>
+      </w:pPr>
+      <w:r>
+        <w:t>SLIDE 1</w:t>
+      </w:r>
+      <w:r>
+        <w:t>6</w:t>
+      </w:r>
+      <w:r>
+        <w:t>: arrows showing areas of overlap in MS</w:t>
+      </w:r>
+    </w:p>
+    <w:p>
+      <w:pPr>
+        <w:pStyle w:val="Textbody"/>
+        <w:spacing w:line="480" w:lineRule="auto"/>
+        <w:ind w:firstLine="576"/>
+      </w:pPr>
+      <w:r>
+        <w:t>A span of text, indicated</w:t>
+      </w:r>
+      <w:r>
+        <w:t xml:space="preserve"> </w:t>
+      </w:r>
+      <w:r>
+        <w:t>in blue</w:t>
+      </w:r>
+      <w:r>
+        <w:t xml:space="preserve">, </w:t>
+      </w:r>
+      <w:r>
+        <w:t xml:space="preserve">creates a </w:t>
+      </w:r>
+      <w:r>
+        <w:t>problem</w:t>
+      </w:r>
+      <w:r>
+        <w:t xml:space="preserve"> for the encoding</w:t>
+      </w:r>
+      <w:r>
+        <w:t xml:space="preserve">. </w:t>
+      </w:r>
+      <w:r>
+        <w:t>Here, Wilde</w:t>
+      </w:r>
+      <w:r>
+        <w:t xml:space="preserve"> layers </w:t>
+      </w:r>
+      <w:r>
+        <w:t xml:space="preserve">the revision of </w:t>
+      </w:r>
+      <w:r>
+        <w:t>“cheek just brushed my cheek” with “hair just touched my hand”</w:t>
+      </w:r>
+      <w:r>
+        <w:t>, within a larger revision</w:t>
+      </w:r>
+      <w:r>
+        <w:t xml:space="preserve"> that deletes the rest of the paragraph</w:t>
+      </w:r>
+      <w:r>
+        <w:t xml:space="preserve">. </w:t>
+      </w:r>
+      <w:r>
+        <w:t xml:space="preserve">With the XML, it is very difficult to </w:t>
+      </w:r>
+      <w:r>
+        <w:t>disentangle these layers</w:t>
+      </w:r>
+      <w:r>
+        <w:t xml:space="preserve"> </w:t>
+      </w:r>
+      <w:r>
+        <w:t>while keeping the integrity of each revision as its own entity</w:t>
+      </w:r>
+      <w:r>
+        <w:t xml:space="preserve">. </w:t>
+      </w:r>
+      <w:r>
+        <w:t xml:space="preserve">For example, here is </w:t>
+      </w:r>
+      <w:r>
+        <w:t xml:space="preserve">an </w:t>
+      </w:r>
+      <w:r>
         <w:lastRenderedPageBreak/>
-        <w:t>when syntactic (or sentence-based)</w:t>
-      </w:r>
-      <w:r>
-        <w:t xml:space="preserve"> structure</w:t>
+        <w:t xml:space="preserve">encoding that shows </w:t>
+      </w:r>
+      <w:r>
+        <w:t xml:space="preserve">the </w:t>
+      </w:r>
+      <w:r>
+        <w:t>two layers of revision</w:t>
+      </w:r>
+      <w:r>
+        <w:t xml:space="preserve">, which keeps the integrity of </w:t>
+      </w:r>
+      <w:r>
+        <w:t>each layer of re</w:t>
+      </w:r>
+      <w:r>
+        <w:t xml:space="preserve">vision </w:t>
+      </w:r>
+      <w:proofErr w:type="gramStart"/>
+      <w:r>
+        <w:t>in tact</w:t>
+      </w:r>
+      <w:proofErr w:type="gramEnd"/>
+      <w:r>
+        <w:t>:</w:t>
+      </w:r>
+    </w:p>
+    <w:p>
+      <w:pPr>
+        <w:pStyle w:val="Textbody"/>
+        <w:spacing w:line="480" w:lineRule="auto"/>
+        <w:ind w:firstLine="576"/>
+      </w:pPr>
+      <w:r>
+        <w:t>SLIDE 1</w:t>
+      </w:r>
+      <w:r>
+        <w:t>7</w:t>
+      </w:r>
+      <w:r>
+        <w:t>: encoding of flat revision</w:t>
+      </w:r>
+    </w:p>
+    <w:p>
+      <w:pPr>
+        <w:pStyle w:val="Textbody"/>
+        <w:spacing w:line="480" w:lineRule="auto"/>
+        <w:ind w:firstLine="576"/>
+      </w:pPr>
+      <w:r>
+        <w:t xml:space="preserve">Here, the </w:t>
+      </w:r>
+      <w:r>
+        <w:t xml:space="preserve">second layer of </w:t>
+      </w:r>
+      <w:r>
+        <w:t xml:space="preserve">revision, in the block of </w:t>
+      </w:r>
+      <w:proofErr w:type="gramStart"/>
+      <w:r>
+        <w:t>text</w:t>
+      </w:r>
+      <w:proofErr w:type="gramEnd"/>
+      <w:r>
+        <w:t xml:space="preserve"> which is most indented in the code, </w:t>
+      </w:r>
+      <w:r>
+        <w:t xml:space="preserve">is nested within </w:t>
+      </w:r>
+      <w:r>
+        <w:t xml:space="preserve">a larger span of deleted text. However, the </w:t>
+      </w:r>
+      <w:r>
+        <w:t>hierarchical</w:t>
+      </w:r>
+      <w:r>
+        <w:t xml:space="preserve"> format of the XML requires more precision, which leads to a problem of overlap. Because Wilde, in this case, struck </w:t>
+      </w:r>
+      <w:r>
+        <w:t>three</w:t>
+      </w:r>
+      <w:r>
+        <w:t xml:space="preserve"> </w:t>
+      </w:r>
+      <w:r>
+        <w:t xml:space="preserve">individual </w:t>
+      </w:r>
+      <w:r>
+        <w:t>words, “cheek,” “brushed,” and “cheek” over a longer span of</w:t>
+      </w:r>
+      <w:r>
+        <w:t xml:space="preserve"> deleted</w:t>
+      </w:r>
+      <w:r>
+        <w:t xml:space="preserve"> text, each of</w:t>
+      </w:r>
+      <w:r>
+        <w:t xml:space="preserve"> those words </w:t>
+      </w:r>
+      <w:proofErr w:type="gramStart"/>
+      <w:r>
+        <w:t>has to</w:t>
+      </w:r>
+      <w:proofErr w:type="gramEnd"/>
+      <w:r>
+        <w:t xml:space="preserve"> be encoded </w:t>
+      </w:r>
+      <w:r>
+        <w:t>within</w:t>
+      </w:r>
+      <w:r>
+        <w:t xml:space="preserve"> </w:t>
+      </w:r>
+      <w:r>
+        <w:t xml:space="preserve">separate </w:t>
+      </w:r>
+      <w:r>
+        <w:t>elements</w:t>
+      </w:r>
+      <w:r>
+        <w:t xml:space="preserve">. The problem is that this encoding breaks up the </w:t>
+      </w:r>
+      <w:r>
+        <w:t xml:space="preserve">longer </w:t>
+      </w:r>
+      <w:r>
+        <w:t>phrase</w:t>
+      </w:r>
+      <w:r>
+        <w:t>, the revision as a single unit, into pieces</w:t>
+      </w:r>
+      <w:r>
+        <w:t>.</w:t>
+      </w:r>
+      <w:r>
+        <w:t xml:space="preserve"> </w:t>
+      </w:r>
+    </w:p>
+    <w:p>
+      <w:pPr>
+        <w:pStyle w:val="Textbody"/>
+        <w:spacing w:line="480" w:lineRule="auto"/>
+        <w:ind w:firstLine="576"/>
+      </w:pPr>
+      <w:r>
+        <w:t>SLIDE 18: encoding of deep revision</w:t>
+      </w:r>
+    </w:p>
+    <w:p>
+      <w:pPr>
+        <w:pStyle w:val="Textbody"/>
+        <w:spacing w:line="480" w:lineRule="auto"/>
+        <w:ind w:firstLine="576"/>
+      </w:pPr>
+      <w:r>
+        <w:t xml:space="preserve">It </w:t>
+      </w:r>
+      <w:r>
+        <w:t>splits</w:t>
+      </w:r>
+      <w:r>
+        <w:t xml:space="preserve"> </w:t>
+      </w:r>
+      <w:r>
+        <w:t>what was in fact one revision</w:t>
+      </w:r>
+      <w:r>
+        <w:t xml:space="preserve"> into separate ones, as indicated in this image on the right. </w:t>
+      </w:r>
+      <w:r>
+        <w:t>Here, there are three modification</w:t>
       </w:r>
       <w:r>
         <w:t>s</w:t>
       </w:r>
       <w:r>
-        <w:t xml:space="preserve"> can overlap with a prosodic (or rhythm based</w:t>
-      </w:r>
-      <w:r>
-        <w:t xml:space="preserve">) </w:t>
+        <w:t xml:space="preserve">, or &lt;mod&gt; </w:t>
+      </w:r>
+      <w:r>
+        <w:t>elements</w:t>
+      </w:r>
+      <w:r>
+        <w:t xml:space="preserve">, within the larger </w:t>
+      </w:r>
+      <w:r>
+        <w:t xml:space="preserve">deletion </w:t>
+      </w:r>
+      <w:r>
+        <w:t>element</w:t>
+      </w:r>
+      <w:r>
+        <w:t xml:space="preserve">. </w:t>
+      </w:r>
+      <w:r>
+        <w:t xml:space="preserve">This means that any other program used to work with the XML, to search the text or to display it, for example, would </w:t>
+      </w:r>
+      <w:r>
+        <w:t>treat this</w:t>
+      </w:r>
+      <w:r>
+        <w:t xml:space="preserve"> revision </w:t>
+      </w:r>
+      <w:r>
+        <w:t>as</w:t>
+      </w:r>
+      <w:r>
+        <w:t xml:space="preserve"> three</w:t>
+      </w:r>
+      <w:r>
+        <w:t xml:space="preserve"> individual changes to the text</w:t>
+      </w:r>
+      <w:r>
+        <w:t>.</w:t>
+      </w:r>
+    </w:p>
+    <w:p>
+      <w:pPr>
+        <w:pStyle w:val="Textbody"/>
+        <w:spacing w:line="480" w:lineRule="auto"/>
+        <w:ind w:firstLine="576"/>
+      </w:pPr>
+      <w:r>
+        <w:t xml:space="preserve">Within my customized schema for marking up this text, </w:t>
       </w:r>
       <w:proofErr w:type="gramStart"/>
       <w:r>
-        <w:t>one</w:t>
-      </w:r>
-      <w:r>
-        <w:t>s</w:t>
+        <w:t>t</w:t>
+      </w:r>
+      <w:r>
+        <w:t xml:space="preserve">he </w:t>
+      </w:r>
+      <w:r>
+        <w:t xml:space="preserve"> XML’s</w:t>
       </w:r>
       <w:proofErr w:type="gramEnd"/>
       <w:r>
-        <w:t xml:space="preserve">. A classic example of </w:t>
-      </w:r>
-      <w:r>
-        <w:t>this</w:t>
-      </w:r>
-      <w:r>
-        <w:t xml:space="preserve"> in poetry</w:t>
-      </w:r>
-      <w:r>
-        <w:t xml:space="preserve"> is called “enjambment,” when a</w:t>
-      </w:r>
-      <w:r>
-        <w:t xml:space="preserve"> sentence</w:t>
-      </w:r>
-      <w:r>
-        <w:t xml:space="preserve"> continues</w:t>
-      </w:r>
-      <w:r>
-        <w:t xml:space="preserve"> across a line break</w:t>
-      </w:r>
-      <w:r>
-        <w:t>, running over one line into the next in a poem</w:t>
+        <w:t xml:space="preserve"> data </w:t>
+      </w:r>
+      <w:r>
+        <w:t>model</w:t>
+      </w:r>
+      <w:r>
+        <w:t>,</w:t>
+      </w:r>
+      <w:r>
+        <w:t xml:space="preserve"> and its need for strict disambiguation</w:t>
+      </w:r>
+      <w:r>
+        <w:t xml:space="preserve">, makes it impossible to mark up the </w:t>
+      </w:r>
+      <w:r>
+        <w:t>revisions as holistic units</w:t>
       </w:r>
       <w:r>
         <w:t xml:space="preserve">. </w:t>
       </w:r>
       <w:r>
-        <w:t xml:space="preserve">On cannot </w:t>
-      </w:r>
-      <w:r>
-        <w:t xml:space="preserve">encode </w:t>
-      </w:r>
-      <w:r>
-        <w:t>enjambment in XML</w:t>
-      </w:r>
-      <w:r>
-        <w:t xml:space="preserve"> </w:t>
-      </w:r>
-      <w:r>
-        <w:t xml:space="preserve">without </w:t>
-      </w:r>
-      <w:r>
-        <w:t xml:space="preserve">creating an overlap between the line element and the sentence element, </w:t>
-      </w:r>
-      <w:r>
-        <w:t>which would trigger</w:t>
-      </w:r>
-      <w:r>
-        <w:t xml:space="preserve"> an error in the code. </w:t>
-      </w:r>
-    </w:p>
-    <w:p>
-      <w:pPr>
-        <w:pStyle w:val="Textbody"/>
-        <w:spacing w:line="480" w:lineRule="auto"/>
-        <w:ind w:firstLine="576"/>
-      </w:pPr>
-      <w:r>
-        <w:t>Similarly, i</w:t>
-      </w:r>
-      <w:r>
-        <w:t>n Wilde’s manuscript, it was difficult to</w:t>
-      </w:r>
-      <w:r>
-        <w:t xml:space="preserve"> </w:t>
-      </w:r>
-      <w:r>
-        <w:t>indicate the different rounds of revision with accuracy.</w:t>
-      </w:r>
-      <w:r>
-        <w:t xml:space="preserve"> </w:t>
-      </w:r>
-      <w:r>
-        <w:t xml:space="preserve">For example, one </w:t>
-      </w:r>
-      <w:r>
-        <w:t>page of the manuscript</w:t>
-      </w:r>
-      <w:r>
-        <w:t xml:space="preserve"> </w:t>
-      </w:r>
-      <w:r>
-        <w:t xml:space="preserve">shows what are apparently multiple rounds of revision, </w:t>
-      </w:r>
-      <w:r>
-        <w:t>that together</w:t>
-      </w:r>
-      <w:r>
-        <w:t xml:space="preserve"> have the effect of stifling suggestions of</w:t>
-      </w:r>
-      <w:r>
-        <w:t xml:space="preserve"> intimacy</w:t>
-      </w:r>
-      <w:r>
-        <w:t xml:space="preserve"> and passion from the text</w:t>
+        <w:t xml:space="preserve">The </w:t>
+      </w:r>
+      <w:r>
+        <w:t>hierarchical structure</w:t>
+      </w:r>
+      <w:r>
+        <w:t xml:space="preserve">, </w:t>
+      </w:r>
+      <w:r>
+        <w:t xml:space="preserve">which requires that elements be completely nested within one another, </w:t>
+      </w:r>
+      <w:r>
+        <w:t xml:space="preserve">cannot register </w:t>
+      </w:r>
+      <w:r>
+        <w:t>the revisions as layers, or rounds of revision</w:t>
       </w:r>
       <w:r>
         <w:t xml:space="preserve">. </w:t>
       </w:r>
-    </w:p>
-    <w:p>
-      <w:pPr>
-        <w:pStyle w:val="Textbody"/>
-        <w:spacing w:line="480" w:lineRule="auto"/>
-        <w:ind w:firstLine="567"/>
-      </w:pPr>
-      <w:r>
-        <w:t>SLIDE 1</w:t>
-      </w:r>
-      <w:r>
-        <w:t>5</w:t>
-      </w:r>
-      <w:r>
-        <w:t>: image of MS page 20 with transcription:</w:t>
-      </w:r>
-    </w:p>
-    <w:p>
-      <w:pPr>
-        <w:pStyle w:val="Textbody"/>
-        <w:spacing w:line="480" w:lineRule="auto"/>
-        <w:ind w:firstLine="567"/>
-      </w:pPr>
-      <w:r>
-        <w:t>In this scene, the painter explains the effect that Dorian Gray has on his art:</w:t>
-      </w:r>
-    </w:p>
-    <w:p>
-      <w:pPr>
-        <w:pStyle w:val="Quotations"/>
-        <w:spacing w:line="480" w:lineRule="auto"/>
-        <w:ind w:left="1418"/>
-      </w:pPr>
-      <w:r>
-        <w:t>“You remember that landscape of mine… It is one of the best things I have ever done. And why is it so? Because, while I was painting it, Dorian Gray sat beside me, and as he leaned across to look at it, his cheek just brushed my cheek. The world becomes young to me when I hold his hand, as when I see him, the centuries yield up all their secrets!”</w:t>
-      </w:r>
-    </w:p>
-    <w:p>
-      <w:pPr>
-        <w:pStyle w:val="Textbody"/>
-        <w:spacing w:line="480" w:lineRule="auto"/>
-        <w:ind w:firstLine="567"/>
-      </w:pPr>
-      <w:r>
-        <w:t xml:space="preserve">His friend’s response, as you can see, is mostly illegible, but I could make out some words and </w:t>
-      </w:r>
-      <w:proofErr w:type="spellStart"/>
-      <w:r>
-        <w:t>phases</w:t>
-      </w:r>
-      <w:proofErr w:type="spellEnd"/>
-      <w:r>
-        <w:t xml:space="preserve">, like </w:t>
-      </w:r>
-      <w:r>
-        <w:t>“</w:t>
-      </w:r>
-      <w:r>
-        <w:t>you must not talk</w:t>
-      </w:r>
-      <w:r>
-        <w:t>”</w:t>
-      </w:r>
-      <w:r>
-        <w:t xml:space="preserve">, </w:t>
-      </w:r>
-      <w:r>
-        <w:t>“</w:t>
-      </w:r>
-      <w:r>
-        <w:t>his power,</w:t>
-      </w:r>
-      <w:r>
-        <w:t>”</w:t>
-      </w:r>
-      <w:r>
-        <w:t xml:space="preserve"> and </w:t>
-      </w:r>
-      <w:r>
-        <w:t>“</w:t>
-      </w:r>
-      <w:r>
-        <w:t>slave</w:t>
-      </w:r>
-      <w:r>
-        <w:t>”</w:t>
-      </w:r>
-      <w:r>
-        <w:t xml:space="preserve">, as well as the final line, which reads: </w:t>
-      </w:r>
-      <w:r>
-        <w:t>“</w:t>
-      </w:r>
-      <w:r>
-        <w:t>It is worse than wicked, it is silly. I hate Dorian Gray.</w:t>
-      </w:r>
-      <w:r>
-        <w:t>”</w:t>
-      </w:r>
-    </w:p>
-    <w:p>
-      <w:pPr>
-        <w:pStyle w:val="Textbody"/>
-        <w:spacing w:line="480" w:lineRule="auto"/>
-        <w:ind w:firstLine="576"/>
-      </w:pPr>
-      <w:r>
-        <w:t xml:space="preserve">In revising the passage, Wilde replaces </w:t>
-      </w:r>
-      <w:r>
-        <w:t>“</w:t>
-      </w:r>
-      <w:r>
-        <w:t>cheek just brushed my cheek,</w:t>
-      </w:r>
-      <w:r>
-        <w:t>”</w:t>
-      </w:r>
-      <w:r>
-        <w:t xml:space="preserve"> with </w:t>
-      </w:r>
-      <w:r>
-        <w:t>“</w:t>
-      </w:r>
-      <w:r>
-        <w:t>hair just touched my hand,</w:t>
-      </w:r>
-      <w:r>
-        <w:t>”</w:t>
-      </w:r>
-      <w:r>
-        <w:t xml:space="preserve"> before striking out the entire line, as well as the following sentence. </w:t>
-      </w:r>
-      <w:r>
-        <w:t>He</w:t>
-      </w:r>
-      <w:r>
-        <w:t xml:space="preserve"> also strikes out much of Lord Henry’s response, replacing </w:t>
-      </w:r>
-      <w:r>
-        <w:t>Lord Henry’s</w:t>
-      </w:r>
-      <w:r>
-        <w:t xml:space="preserve"> intensity with a relatively subdued interest when he says, “this is quite wonderful. I must see Dorian Gray.</w:t>
-      </w:r>
-      <w:r>
-        <w:t>”</w:t>
-      </w:r>
-    </w:p>
-    <w:p>
-      <w:pPr>
-        <w:pStyle w:val="Textbody"/>
-        <w:spacing w:line="480" w:lineRule="auto"/>
-        <w:ind w:firstLine="576"/>
-      </w:pPr>
-      <w:r>
-        <w:t>SLIDE 1</w:t>
-      </w:r>
-      <w:r>
-        <w:t>6</w:t>
-      </w:r>
-      <w:r>
-        <w:t>: arrows showing areas of overlap in MS</w:t>
-      </w:r>
-    </w:p>
-    <w:p>
-      <w:pPr>
-        <w:pStyle w:val="Textbody"/>
-        <w:spacing w:line="480" w:lineRule="auto"/>
-        <w:ind w:firstLine="576"/>
-      </w:pPr>
-      <w:r>
-        <w:lastRenderedPageBreak/>
-        <w:t>A span of text, indicated</w:t>
-      </w:r>
-      <w:r>
-        <w:t xml:space="preserve"> by the </w:t>
-      </w:r>
-      <w:r>
-        <w:t>blue</w:t>
-      </w:r>
-      <w:r>
-        <w:t xml:space="preserve"> arrow and text</w:t>
-      </w:r>
-      <w:r>
-        <w:t xml:space="preserve">, </w:t>
-      </w:r>
-      <w:r>
-        <w:t xml:space="preserve">creates a </w:t>
-      </w:r>
-      <w:r>
-        <w:t>problem</w:t>
-      </w:r>
-      <w:r>
-        <w:t xml:space="preserve"> for the encoding</w:t>
-      </w:r>
-      <w:r>
-        <w:t xml:space="preserve">. </w:t>
-      </w:r>
-      <w:r>
-        <w:t>Here, Wilde</w:t>
-      </w:r>
-      <w:r>
-        <w:t xml:space="preserve"> layers </w:t>
-      </w:r>
-      <w:r>
-        <w:t xml:space="preserve">the revision of </w:t>
-      </w:r>
-      <w:r>
-        <w:t>“cheek just brushed my cheek” with “hair just touched my hand”</w:t>
-      </w:r>
-      <w:r>
-        <w:t>, within a larger revision</w:t>
-      </w:r>
-      <w:r>
-        <w:t xml:space="preserve"> that deletes the rest of the paragraph</w:t>
-      </w:r>
-      <w:r>
-        <w:t xml:space="preserve">. </w:t>
-      </w:r>
-      <w:r>
-        <w:t xml:space="preserve">With the XML, it is very difficult to </w:t>
-      </w:r>
-      <w:r>
-        <w:t>disentangle these layers</w:t>
-      </w:r>
-      <w:r>
-        <w:t xml:space="preserve"> </w:t>
-      </w:r>
-      <w:r>
-        <w:t>while keeping the integrity of each revision as its own entity</w:t>
-      </w:r>
-      <w:r>
-        <w:t xml:space="preserve">. </w:t>
-      </w:r>
-      <w:r>
-        <w:t xml:space="preserve">For example, here is </w:t>
-      </w:r>
-      <w:r>
-        <w:t xml:space="preserve">an encoding that shows </w:t>
-      </w:r>
-      <w:r>
-        <w:t xml:space="preserve">the </w:t>
-      </w:r>
-      <w:r>
-        <w:t>two layers of revision</w:t>
-      </w:r>
-      <w:r>
-        <w:t xml:space="preserve">, which keeps the integrity of </w:t>
-      </w:r>
-      <w:r>
-        <w:t>each layer of re</w:t>
-      </w:r>
-      <w:r>
-        <w:t xml:space="preserve">vision </w:t>
-      </w:r>
-      <w:proofErr w:type="gramStart"/>
-      <w:r>
-        <w:t>in tact</w:t>
-      </w:r>
-      <w:proofErr w:type="gramEnd"/>
-      <w:r>
-        <w:t>:</w:t>
-      </w:r>
-    </w:p>
-    <w:p>
-      <w:pPr>
-        <w:pStyle w:val="Textbody"/>
-        <w:spacing w:line="480" w:lineRule="auto"/>
-        <w:ind w:firstLine="576"/>
-      </w:pPr>
-      <w:r>
-        <w:t>SLIDE 1</w:t>
-      </w:r>
-      <w:r>
-        <w:t>7</w:t>
-      </w:r>
-      <w:r>
-        <w:t>: encoding of flat revision</w:t>
-      </w:r>
-    </w:p>
-    <w:p>
-      <w:pPr>
-        <w:pStyle w:val="Textbody"/>
-        <w:spacing w:line="480" w:lineRule="auto"/>
-        <w:ind w:firstLine="576"/>
-      </w:pPr>
-      <w:r>
-        <w:t xml:space="preserve">Here, the revision, in the block of </w:t>
-      </w:r>
-      <w:proofErr w:type="gramStart"/>
-      <w:r>
-        <w:t>text</w:t>
-      </w:r>
-      <w:proofErr w:type="gramEnd"/>
-      <w:r>
-        <w:t xml:space="preserve"> which is most indented in the code, w</w:t>
-      </w:r>
-      <w:r>
-        <w:t xml:space="preserve">e can see </w:t>
-      </w:r>
-      <w:r>
-        <w:t>the</w:t>
-      </w:r>
-      <w:r>
-        <w:t xml:space="preserve"> substi</w:t>
-      </w:r>
-      <w:r>
-        <w:t>tu</w:t>
-      </w:r>
-      <w:r>
-        <w:t>t</w:t>
-      </w:r>
-      <w:r>
-        <w:t>ed text</w:t>
-      </w:r>
-      <w:r>
-        <w:t xml:space="preserve"> enclosed within a larger span of deleted text. However, the </w:t>
-      </w:r>
-      <w:proofErr w:type="spellStart"/>
-      <w:r>
-        <w:t>hierarchial</w:t>
-      </w:r>
-      <w:proofErr w:type="spellEnd"/>
-      <w:r>
-        <w:t xml:space="preserve"> format of the XML requires more precision, which leads to a problem of overlap. Because Wilde, in this case, struck three </w:t>
-      </w:r>
-      <w:r>
-        <w:t xml:space="preserve">individual </w:t>
-      </w:r>
-      <w:r>
-        <w:t>words, “cheek,” “brushed,” and “cheek” over a longer span of</w:t>
-      </w:r>
-      <w:r>
-        <w:t xml:space="preserve"> deleted</w:t>
-      </w:r>
-      <w:r>
-        <w:t xml:space="preserve"> text, each of</w:t>
-      </w:r>
-      <w:r>
-        <w:t xml:space="preserve"> those words </w:t>
-      </w:r>
-      <w:proofErr w:type="gramStart"/>
-      <w:r>
-        <w:t>has to</w:t>
-      </w:r>
-      <w:proofErr w:type="gramEnd"/>
-      <w:r>
-        <w:t xml:space="preserve"> be encoded </w:t>
-      </w:r>
-      <w:r>
-        <w:t>within</w:t>
-      </w:r>
-      <w:r>
-        <w:t xml:space="preserve"> </w:t>
-      </w:r>
-      <w:r>
-        <w:t xml:space="preserve">separate </w:t>
-      </w:r>
-      <w:r>
-        <w:t>elements</w:t>
-      </w:r>
-      <w:r>
-        <w:t xml:space="preserve">. The problem is that this encoding breaks up the </w:t>
-      </w:r>
-      <w:r>
-        <w:t xml:space="preserve">longer </w:t>
-      </w:r>
-      <w:r>
-        <w:t>phrase</w:t>
-      </w:r>
-      <w:r>
-        <w:t>, the revision as a single unit, into pieces</w:t>
-      </w:r>
-      <w:r>
-        <w:t>.</w:t>
-      </w:r>
-      <w:r>
-        <w:t xml:space="preserve"> </w:t>
-      </w:r>
-    </w:p>
-    <w:p>
-      <w:pPr>
-        <w:pStyle w:val="Textbody"/>
-        <w:spacing w:line="480" w:lineRule="auto"/>
-        <w:ind w:firstLine="576"/>
-      </w:pPr>
-      <w:r>
-        <w:t>SLIDE 18: encoding of deep revision</w:t>
-      </w:r>
-    </w:p>
-    <w:p>
-      <w:pPr>
-        <w:pStyle w:val="Textbody"/>
-        <w:spacing w:line="480" w:lineRule="auto"/>
-        <w:ind w:firstLine="576"/>
-      </w:pPr>
-      <w:r>
-        <w:t xml:space="preserve">It </w:t>
-      </w:r>
-      <w:r>
-        <w:t xml:space="preserve">separates </w:t>
-      </w:r>
-      <w:r>
-        <w:t>what was in fact one revision</w:t>
-      </w:r>
-      <w:r>
-        <w:t xml:space="preserve"> into separate ones, as </w:t>
-      </w:r>
-      <w:r>
-        <w:t>indicated in this image on the right</w:t>
-      </w:r>
-      <w:r>
-        <w:t xml:space="preserve">. </w:t>
-      </w:r>
-      <w:r>
-        <w:t>Here, there are three modification</w:t>
-      </w:r>
-      <w:r>
-        <w:t>s</w:t>
-      </w:r>
-      <w:r>
-        <w:t xml:space="preserve">, or &lt;mod&gt; </w:t>
-      </w:r>
-      <w:r>
-        <w:t>elements</w:t>
-      </w:r>
-      <w:r>
-        <w:t xml:space="preserve">, within the larger </w:t>
-      </w:r>
-      <w:r>
-        <w:t xml:space="preserve">deletion </w:t>
-      </w:r>
-      <w:r>
-        <w:t>element</w:t>
-      </w:r>
-      <w:r>
-        <w:t xml:space="preserve">. </w:t>
-      </w:r>
-      <w:r>
-        <w:t xml:space="preserve">This means that any other program used to work with the XML, to search the text or to display it, for example, would </w:t>
-      </w:r>
-      <w:r>
-        <w:t>treat this</w:t>
-      </w:r>
-      <w:r>
-        <w:t xml:space="preserve"> revision into three</w:t>
-      </w:r>
-      <w:r>
-        <w:t xml:space="preserve"> individual changes to the text</w:t>
-      </w:r>
-      <w:r>
-        <w:t>.</w:t>
-      </w:r>
-    </w:p>
-    <w:p>
-      <w:pPr>
-        <w:pStyle w:val="Textbody"/>
-        <w:spacing w:line="480" w:lineRule="auto"/>
-        <w:ind w:firstLine="576"/>
-      </w:pPr>
-      <w:r>
-        <w:t>Within my</w:t>
-      </w:r>
-      <w:r>
-        <w:t xml:space="preserve"> customized schema for marking up this text</w:t>
-      </w:r>
-      <w:r>
-        <w:t xml:space="preserve">, </w:t>
-      </w:r>
-      <w:proofErr w:type="gramStart"/>
-      <w:r>
-        <w:t>t</w:t>
-      </w:r>
-      <w:r>
-        <w:t xml:space="preserve">he </w:t>
-      </w:r>
-      <w:r>
-        <w:t xml:space="preserve"> XML’s</w:t>
-      </w:r>
-      <w:proofErr w:type="gramEnd"/>
-      <w:r>
-        <w:t xml:space="preserve"> data </w:t>
-      </w:r>
-      <w:r>
-        <w:t>model</w:t>
-      </w:r>
-      <w:r>
-        <w:t>,</w:t>
-      </w:r>
-      <w:r>
-        <w:t xml:space="preserve"> and its need for strict disambiguation</w:t>
-      </w:r>
-      <w:r>
-        <w:t xml:space="preserve">, makes it impossible to mark up the </w:t>
-      </w:r>
-      <w:r>
-        <w:t>revisions as holistic units</w:t>
-      </w:r>
-      <w:r>
-        <w:t xml:space="preserve">. </w:t>
-      </w:r>
-      <w:r>
-        <w:t xml:space="preserve">The </w:t>
-      </w:r>
-      <w:r>
-        <w:t>hierarchical structure</w:t>
-      </w:r>
-      <w:r>
-        <w:t xml:space="preserve">, </w:t>
-      </w:r>
-      <w:r>
-        <w:t xml:space="preserve">which requires that elements be completely nested within one another, </w:t>
-      </w:r>
-      <w:r>
-        <w:t xml:space="preserve">cannot register </w:t>
-      </w:r>
-      <w:r>
-        <w:t>the revisions as layers, or rounds of revision</w:t>
-      </w:r>
-      <w:r>
-        <w:t xml:space="preserve">. The only option is to create more granularity, which makes it </w:t>
+      <w:r>
+        <w:t>The structure requires</w:t>
+      </w:r>
+      <w:r>
+        <w:t xml:space="preserve"> granularity, which makes it </w:t>
       </w:r>
       <w:r>
         <w:t xml:space="preserve">difficult to </w:t>
@@ -3764,57 +3750,40 @@
       <w:bookmarkStart w:id="19" w:name="OrgXref.orgd89a171"/>
       <w:bookmarkEnd w:id="18"/>
       <w:r>
+        <w:t>Dominance structures in the archive</w:t>
+      </w:r>
+      <w:bookmarkEnd w:id="19"/>
+    </w:p>
+    <w:p>
+      <w:pPr>
+        <w:pStyle w:val="Textbody"/>
+        <w:spacing w:line="480" w:lineRule="auto"/>
+        <w:ind w:firstLine="576"/>
+      </w:pPr>
+      <w:r>
+        <w:t xml:space="preserve">The more that I work with the XML, the more I </w:t>
+      </w:r>
+      <w:r>
+        <w:t>am</w:t>
+      </w:r>
+      <w:r>
+        <w:t xml:space="preserve"> interested in the hierarchical </w:t>
+      </w:r>
+      <w:r>
+        <w:t>data model</w:t>
+      </w:r>
+      <w:r>
+        <w:t xml:space="preserve">, and the kinds of dominance structures that are contained within </w:t>
+      </w:r>
+      <w:r>
+        <w:t>it</w:t>
+      </w:r>
+      <w:r>
+        <w:t xml:space="preserve">. There is an underlying lesson in </w:t>
+      </w:r>
+      <w:r>
         <w:lastRenderedPageBreak/>
-        <w:t>Dominance structures in the archive</w:t>
-      </w:r>
-      <w:bookmarkEnd w:id="19"/>
-    </w:p>
-    <w:p>
-      <w:pPr>
-        <w:pStyle w:val="Textbody"/>
-        <w:spacing w:line="480" w:lineRule="auto"/>
-        <w:ind w:firstLine="576"/>
-      </w:pPr>
-      <w:r>
-        <w:t xml:space="preserve">The more that I work with the XML, the more I </w:t>
-      </w:r>
-      <w:r>
-        <w:t>am</w:t>
-      </w:r>
-      <w:r>
-        <w:t xml:space="preserve"> interested in the hierarchical </w:t>
-      </w:r>
-      <w:r>
-        <w:t>data model</w:t>
-      </w:r>
-      <w:r>
-        <w:t xml:space="preserve">, and the kinds of dominance structures that are contained within </w:t>
-      </w:r>
-      <w:r>
-        <w:t>it</w:t>
-      </w:r>
-      <w:r>
-        <w:t xml:space="preserve">. </w:t>
-      </w:r>
-      <w:r>
-        <w:t xml:space="preserve">Within </w:t>
-      </w:r>
-      <w:r>
-        <w:t>its</w:t>
-      </w:r>
-      <w:r>
-        <w:t xml:space="preserve"> tree-like architecture, information is not only encapsulated or bound, </w:t>
-      </w:r>
-      <w:proofErr w:type="gramStart"/>
-      <w:r>
-        <w:t>it is</w:t>
-      </w:r>
-      <w:proofErr w:type="gramEnd"/>
-      <w:r>
-        <w:t xml:space="preserve"> delineated by the standards of each governing </w:t>
-      </w:r>
-      <w:r>
-        <w:t xml:space="preserve">XML tag. There is an underlying lesson in power here, about who has it and who is subject to it. </w:t>
+        <w:t xml:space="preserve">power here, about who has it and who is subject to it. </w:t>
       </w:r>
     </w:p>
     <w:p>
@@ -3830,13 +3799,7 @@
         <w:t xml:space="preserve">There is also the power that I have, as an encoder that makes decisions and customizes her own schema to mark up this text. </w:t>
       </w:r>
       <w:r>
-        <w:t xml:space="preserve">What about texts whose writers or subjects are subscribed to larger systems of domination, </w:t>
-      </w:r>
-      <w:r>
-        <w:t>of power structures</w:t>
-      </w:r>
-      <w:r>
-        <w:t xml:space="preserve">? </w:t>
+        <w:t xml:space="preserve">What about texts whose writers or subjects are subscribed to larger systems of domination? </w:t>
       </w:r>
     </w:p>
     <w:p>
@@ -3862,25 +3825,25 @@
         <w:ind w:firstLine="709"/>
       </w:pPr>
       <w:r>
-        <w:t xml:space="preserve">To </w:t>
-      </w:r>
-      <w:r>
-        <w:t>think through ways of resisting</w:t>
-      </w:r>
-      <w:r>
-        <w:t xml:space="preserve"> </w:t>
-      </w:r>
-      <w:r>
-        <w:t>dominance in data formats</w:t>
-      </w:r>
-      <w:r>
-        <w:t>, I turned to a</w:t>
-      </w:r>
-      <w:r>
-        <w:t xml:space="preserve"> historical </w:t>
-      </w:r>
-      <w:r>
-        <w:t xml:space="preserve">project that has been totally dominated by hierarchical power structures. This is </w:t>
+        <w:t xml:space="preserve">This work with the XML turned my attention to other projects dominated by hierarchical power </w:t>
+      </w:r>
+      <w:r>
+        <w:t>structures</w:t>
+      </w:r>
+      <w:r>
+        <w:t xml:space="preserve">, such as this historical project by </w:t>
+      </w:r>
+      <w:r>
+        <w:t xml:space="preserve">Black studies scholar </w:t>
+      </w:r>
+      <w:r>
+        <w:t xml:space="preserve">Jessica Marie Johnson. </w:t>
+      </w:r>
+      <w:r>
+        <w:t>This project</w:t>
+      </w:r>
+      <w:r>
+        <w:t xml:space="preserve"> is </w:t>
       </w:r>
       <w:r>
         <w:t>a history of Black women in the 17</w:t>
@@ -3901,16 +3864,10 @@
         <w:t>th</w:t>
       </w:r>
       <w:r>
-        <w:t xml:space="preserve"> century </w:t>
-      </w:r>
-      <w:r>
-        <w:t xml:space="preserve">across the </w:t>
-      </w:r>
-      <w:r>
-        <w:t>Atlantic, by Black Studies scholar J</w:t>
-      </w:r>
-      <w:r>
-        <w:t>essica Marie Johnson</w:t>
+        <w:t xml:space="preserve"> century Atlantic</w:t>
+      </w:r>
+      <w:r>
+        <w:t xml:space="preserve"> world</w:t>
       </w:r>
       <w:r>
         <w:t xml:space="preserve">. </w:t>
@@ -3950,19 +3907,10 @@
         <w:t xml:space="preserve">, censuses, </w:t>
       </w:r>
       <w:r>
-        <w:t xml:space="preserve">and travel accounts </w:t>
-      </w:r>
-      <w:r>
-        <w:t xml:space="preserve">to trace the lives of Black women </w:t>
-      </w:r>
-      <w:r>
-        <w:t xml:space="preserve">in the early </w:t>
-      </w:r>
-      <w:r>
-        <w:t>Atlantic</w:t>
-      </w:r>
-      <w:r>
-        <w:t xml:space="preserve"> world. </w:t>
+        <w:t>and travel accounts</w:t>
+      </w:r>
+      <w:r>
+        <w:t xml:space="preserve">. </w:t>
       </w:r>
       <w:r>
         <w:t>These</w:t>
@@ -3971,7 +3919,13 @@
         <w:t xml:space="preserve"> archival records, which are </w:t>
       </w:r>
       <w:r>
-        <w:t xml:space="preserve">all written by slave-owning men, traders, </w:t>
+        <w:t>all written by slave-owning</w:t>
+      </w:r>
+      <w:r>
+        <w:t xml:space="preserve"> men</w:t>
+      </w:r>
+      <w:r>
+        <w:t xml:space="preserve">, traders, </w:t>
       </w:r>
       <w:r>
         <w:t>or</w:t>
@@ -3992,63 +3946,64 @@
         <w:t xml:space="preserve"> to record</w:t>
       </w:r>
       <w:r>
-        <w:t xml:space="preserve">. From this sparse dataset, </w:t>
-      </w:r>
-      <w:r>
-        <w:t>Johnson</w:t>
-      </w:r>
-      <w:r>
-        <w:t xml:space="preserve"> finds methods of surfacing</w:t>
-      </w:r>
-      <w:r>
-        <w:t xml:space="preserve"> a history</w:t>
-      </w:r>
-      <w:r>
         <w:t xml:space="preserve">. </w:t>
       </w:r>
       <w:r>
-        <w:t xml:space="preserve">In the same vein as other scholars of the Black Atlantic, like </w:t>
+        <w:t xml:space="preserve">From </w:t>
+      </w:r>
+      <w:r>
+        <w:t xml:space="preserve">this sparse and highly constrained dataset that, </w:t>
+      </w:r>
+      <w:r>
+        <w:t xml:space="preserve">on </w:t>
+      </w:r>
+      <w:r>
+        <w:t>its</w:t>
+      </w:r>
+      <w:r>
+        <w:t xml:space="preserve"> own, tell</w:t>
+      </w:r>
+      <w:r>
+        <w:t>s</w:t>
+      </w:r>
+      <w:r>
+        <w:t xml:space="preserve"> a story of bondage and subjection to power, John </w:t>
+      </w:r>
+      <w:r>
+        <w:t>constructs vivid scenes</w:t>
+      </w:r>
+      <w:r>
+        <w:t xml:space="preserve"> that foreground marginalized figures </w:t>
+      </w:r>
+      <w:r>
+        <w:t xml:space="preserve">who </w:t>
+      </w:r>
+      <w:r>
+        <w:t>negotiated their own freedom practices.</w:t>
+      </w:r>
+    </w:p>
+    <w:p>
+      <w:pPr>
+        <w:pStyle w:val="Textbody"/>
+        <w:spacing w:line="480" w:lineRule="auto"/>
+        <w:ind w:firstLine="709"/>
+      </w:pPr>
+      <w:r>
+        <w:t xml:space="preserve">SLIDE </w:t>
+      </w:r>
+      <w:r>
+        <w:t>20</w:t>
+      </w:r>
+      <w:r>
+        <w:t xml:space="preserve">: </w:t>
       </w:r>
       <w:proofErr w:type="spellStart"/>
       <w:r>
-        <w:t>Saidiya</w:t>
+        <w:t>catti</w:t>
       </w:r>
       <w:proofErr w:type="spellEnd"/>
       <w:r>
-        <w:t xml:space="preserve"> Hartman, Johnson uses narrative strategies to weave a story</w:t>
-      </w:r>
-      <w:r>
-        <w:t xml:space="preserve"> from </w:t>
-      </w:r>
-      <w:r>
-        <w:t>incomplete information</w:t>
-      </w:r>
-      <w:r>
-        <w:t xml:space="preserve">. </w:t>
-      </w:r>
-      <w:r>
-        <w:t xml:space="preserve">From a very constraining </w:t>
-      </w:r>
-      <w:r>
-        <w:t>archive</w:t>
-      </w:r>
-      <w:r>
-        <w:t xml:space="preserve"> that, on their own, tell</w:t>
-      </w:r>
-      <w:r>
-        <w:t>s</w:t>
-      </w:r>
-      <w:r>
-        <w:t xml:space="preserve"> a story of bondage and subjection to power, John </w:t>
-      </w:r>
-      <w:r>
-        <w:t>constructs vivid scenes</w:t>
-      </w:r>
-      <w:r>
-        <w:t xml:space="preserve"> that foreground marginalized figures </w:t>
-      </w:r>
-      <w:r>
-        <w:t>negotiated their own freedom practices within the slave-owning, male-dominated world.</w:t>
+        <w:t xml:space="preserve"> quote</w:t>
       </w:r>
     </w:p>
     <w:p>
@@ -4058,31 +4013,6 @@
         <w:ind w:firstLine="709"/>
       </w:pPr>
       <w:r>
-        <w:t xml:space="preserve">SLIDE </w:t>
-      </w:r>
-      <w:r>
-        <w:t>20</w:t>
-      </w:r>
-      <w:r>
-        <w:t xml:space="preserve">: </w:t>
-      </w:r>
-      <w:proofErr w:type="spellStart"/>
-      <w:r>
-        <w:t>catti</w:t>
-      </w:r>
-      <w:proofErr w:type="spellEnd"/>
-      <w:r>
-        <w:t xml:space="preserve"> quote</w:t>
-      </w:r>
-    </w:p>
-    <w:p>
-      <w:pPr>
-        <w:pStyle w:val="Textbody"/>
-        <w:spacing w:line="480" w:lineRule="auto"/>
-        <w:ind w:firstLine="709"/>
-      </w:pPr>
-      <w:r>
-        <w:lastRenderedPageBreak/>
         <w:t>For example,</w:t>
       </w:r>
       <w:r>
@@ -4177,274 +4107,349 @@
         <w:ind w:firstLine="709"/>
       </w:pPr>
       <w:r>
-        <w:t xml:space="preserve">As impressive as she sounds, </w:t>
+        <w:lastRenderedPageBreak/>
+        <w:t xml:space="preserve">As impressive as </w:t>
+      </w:r>
+      <w:proofErr w:type="spellStart"/>
+      <w:r>
+        <w:t>Seignora</w:t>
+      </w:r>
+      <w:proofErr w:type="spellEnd"/>
+      <w:r>
+        <w:t xml:space="preserve"> </w:t>
+      </w:r>
+      <w:proofErr w:type="spellStart"/>
+      <w:r>
+        <w:t>Catti</w:t>
+      </w:r>
+      <w:proofErr w:type="spellEnd"/>
+      <w:r>
+        <w:t xml:space="preserve"> sounds, </w:t>
+      </w:r>
+      <w:r>
+        <w:t xml:space="preserve">there </w:t>
+      </w:r>
+      <w:r>
+        <w:t xml:space="preserve">appears to be no historical writings that feature </w:t>
+      </w:r>
+      <w:r>
+        <w:t xml:space="preserve">her </w:t>
+      </w:r>
+      <w:r>
+        <w:t>name</w:t>
+      </w:r>
+      <w:r>
+        <w:t xml:space="preserve">, except as a minor character. A glance at the notes reveals that the source material for </w:t>
+      </w:r>
+      <w:proofErr w:type="spellStart"/>
+      <w:r>
+        <w:t>Catti’s</w:t>
+      </w:r>
+      <w:proofErr w:type="spellEnd"/>
+      <w:r>
+        <w:t xml:space="preserve"> </w:t>
+      </w:r>
+      <w:r>
+        <w:t>story</w:t>
+      </w:r>
+      <w:r>
+        <w:t xml:space="preserve"> </w:t>
+      </w:r>
+      <w:proofErr w:type="gramStart"/>
+      <w:r>
+        <w:t>comes indirectly,</w:t>
+      </w:r>
+      <w:proofErr w:type="gramEnd"/>
+      <w:r>
+        <w:t xml:space="preserve"> from biographical writings about a commercial agent, named Jean </w:t>
+      </w:r>
+      <w:proofErr w:type="spellStart"/>
+      <w:r>
+        <w:t>Barbot</w:t>
+      </w:r>
+      <w:proofErr w:type="spellEnd"/>
+      <w:r>
+        <w:t>, who was based in Senegal.</w:t>
+      </w:r>
+    </w:p>
+    <w:p>
+      <w:pPr>
+        <w:pStyle w:val="Textbody"/>
+        <w:spacing w:line="480" w:lineRule="auto"/>
+        <w:ind w:firstLine="709"/>
+      </w:pPr>
+      <w:r>
+        <w:t>SLIDE 2</w:t>
+      </w:r>
+      <w:r>
+        <w:t>1</w:t>
+      </w:r>
+      <w:r>
+        <w:t xml:space="preserve">: notes on </w:t>
+      </w:r>
+      <w:proofErr w:type="spellStart"/>
+      <w:r>
+        <w:t>barbot</w:t>
+      </w:r>
+      <w:proofErr w:type="spellEnd"/>
+    </w:p>
+    <w:p>
+      <w:pPr>
+        <w:pStyle w:val="Textbody"/>
+        <w:spacing w:line="480" w:lineRule="auto"/>
+        <w:ind w:firstLine="709"/>
+      </w:pPr>
+      <w:r>
+        <w:t xml:space="preserve">Here </w:t>
+      </w:r>
+      <w:r>
+        <w:t>is</w:t>
+      </w:r>
+      <w:r>
+        <w:t xml:space="preserve"> a list of historical and critical writings featuring </w:t>
+      </w:r>
+      <w:proofErr w:type="spellStart"/>
+      <w:r>
+        <w:t>Barbot</w:t>
+      </w:r>
+      <w:proofErr w:type="spellEnd"/>
+      <w:r>
+        <w:t xml:space="preserve">, who was apparently </w:t>
+      </w:r>
+      <w:r>
+        <w:t xml:space="preserve">an </w:t>
+      </w:r>
+      <w:r>
+        <w:t xml:space="preserve">important figure in the French/Senegambian slave trade. </w:t>
+      </w:r>
+      <w:r>
+        <w:t>In</w:t>
+      </w:r>
+      <w:r>
+        <w:t xml:space="preserve"> Johnson’s narrative, </w:t>
       </w:r>
       <w:r>
         <w:t xml:space="preserve">however, </w:t>
       </w:r>
-      <w:r>
-        <w:t xml:space="preserve">there appears to be no historical writings that feature </w:t>
-      </w:r>
       <w:proofErr w:type="spellStart"/>
       <w:r>
+        <w:t>Barbot’s</w:t>
+      </w:r>
+      <w:proofErr w:type="spellEnd"/>
+      <w:r>
+        <w:t xml:space="preserve"> role is delimited to a supporting character, to a guest at </w:t>
+      </w:r>
+      <w:proofErr w:type="spellStart"/>
+      <w:r>
         <w:t>Catti’s</w:t>
       </w:r>
       <w:proofErr w:type="spellEnd"/>
       <w:r>
-        <w:t xml:space="preserve"> name</w:t>
-      </w:r>
-      <w:r>
-        <w:t xml:space="preserve">, except as a minor character. </w:t>
-      </w:r>
-      <w:r>
-        <w:t xml:space="preserve">A glance at the notes reveals that the source material for </w:t>
+        <w:t xml:space="preserve"> dinner party whose presence serves to bring </w:t>
       </w:r>
       <w:proofErr w:type="spellStart"/>
       <w:r>
+        <w:t>Catti</w:t>
+      </w:r>
+      <w:proofErr w:type="spellEnd"/>
+      <w:r>
+        <w:t xml:space="preserve"> into the foreground</w:t>
+      </w:r>
+      <w:r>
+        <w:t>.</w:t>
+      </w:r>
+      <w:r>
+        <w:t xml:space="preserve"> </w:t>
+      </w:r>
+      <w:r>
+        <w:t xml:space="preserve">In the same vein as other scholars of the Black Atlantic, like </w:t>
+      </w:r>
+      <w:proofErr w:type="spellStart"/>
+      <w:r>
+        <w:t>Saidiya</w:t>
+      </w:r>
+      <w:proofErr w:type="spellEnd"/>
+      <w:r>
+        <w:t xml:space="preserve"> Hartman, </w:t>
+      </w:r>
+      <w:r>
+        <w:t xml:space="preserve">Johnson works </w:t>
+      </w:r>
+      <w:r>
+        <w:t xml:space="preserve">within these constraints of indirect </w:t>
+      </w:r>
+      <w:r>
+        <w:t xml:space="preserve">and sparse </w:t>
+      </w:r>
+      <w:r>
+        <w:t xml:space="preserve">sources </w:t>
+      </w:r>
+      <w:r>
+        <w:t xml:space="preserve">to </w:t>
+      </w:r>
+      <w:r>
+        <w:t>weave a story from the margins</w:t>
+      </w:r>
+      <w:r>
+        <w:t xml:space="preserve"> </w:t>
+      </w:r>
+      <w:r>
+        <w:t>of the archive</w:t>
+      </w:r>
+      <w:r>
+        <w:t xml:space="preserve">. </w:t>
+      </w:r>
+    </w:p>
+    <w:p>
+      <w:pPr>
+        <w:pStyle w:val="Textbody"/>
+        <w:spacing w:line="480" w:lineRule="auto"/>
+        <w:ind w:firstLine="709"/>
+      </w:pPr>
+      <w:r>
+        <w:t xml:space="preserve">Thinking back to the XML, I imagine </w:t>
+      </w:r>
+      <w:r>
+        <w:t>this story, and others from her book,</w:t>
+      </w:r>
+      <w:r>
+        <w:t xml:space="preserve"> functioning like the overlap between XML elements</w:t>
+      </w:r>
+      <w:r>
+        <w:t xml:space="preserve">. Stories that </w:t>
+      </w:r>
+      <w:r>
+        <w:t>go beyond the bounds of what is admissible within the data format, by the precision that such a format requires.</w:t>
+      </w:r>
+      <w:r>
+        <w:t xml:space="preserve"> Spanning numerous fragments, I doubt that the facts of </w:t>
+      </w:r>
+      <w:proofErr w:type="spellStart"/>
+      <w:r>
         <w:t>Catti’s</w:t>
       </w:r>
       <w:proofErr w:type="spellEnd"/>
       <w:r>
+        <w:t xml:space="preserve"> story can be traced to its source material in direct lines, in a one-to-one correspondence. </w:t>
+      </w:r>
+      <w:r>
+        <w:t xml:space="preserve">Rather, </w:t>
+      </w:r>
+      <w:r>
+        <w:t>I imagine that they</w:t>
+      </w:r>
+      <w:r>
+        <w:t xml:space="preserve"> emerge from a kind of gap in between sources, a gap </w:t>
+      </w:r>
+      <w:proofErr w:type="gramStart"/>
+      <w:r>
+        <w:t>where</w:t>
+      </w:r>
+      <w:proofErr w:type="gramEnd"/>
+      <w:r>
         <w:t xml:space="preserve"> </w:t>
       </w:r>
       <w:r>
-        <w:t>story</w:t>
+        <w:t>historical research</w:t>
+      </w:r>
+      <w:r>
+        <w:t xml:space="preserve"> blurs with </w:t>
+      </w:r>
+      <w:r>
+        <w:t>creativity</w:t>
+      </w:r>
+      <w:r>
+        <w:t xml:space="preserve">. </w:t>
+      </w:r>
+    </w:p>
+    <w:p>
+      <w:pPr>
+        <w:pStyle w:val="Textbody"/>
+        <w:spacing w:line="480" w:lineRule="auto"/>
+        <w:ind w:firstLine="709"/>
+      </w:pPr>
+      <w:r>
+        <w:t>SLIDE 2</w:t>
+      </w:r>
+      <w:r>
+        <w:t>2</w:t>
+      </w:r>
+      <w:r>
+        <w:t xml:space="preserve">: </w:t>
+      </w:r>
+      <w:proofErr w:type="spellStart"/>
+      <w:r>
+        <w:t>johnson</w:t>
+      </w:r>
+      <w:proofErr w:type="spellEnd"/>
+      <w:r>
+        <w:t xml:space="preserve"> on historians</w:t>
+      </w:r>
+    </w:p>
+    <w:p>
+      <w:pPr>
+        <w:pStyle w:val="Textbody"/>
+        <w:spacing w:line="480" w:lineRule="auto"/>
+        <w:ind w:firstLine="709"/>
+      </w:pPr>
+      <w:r>
+        <w:t>And at the end of her book, Johnson suggests as much, when she asserts that:</w:t>
+      </w:r>
+    </w:p>
+    <w:p>
+      <w:pPr>
+        <w:pStyle w:val="Textbody"/>
+        <w:spacing w:line="480" w:lineRule="auto"/>
+        <w:ind w:left="1418"/>
+      </w:pPr>
+      <w:r>
+        <w:t>Historians, bound by archives, may scrape dusty folios for sources, may question whether women and girls will appear or worry that when they do appear, they emerge as legends, myths, and motifs representing more than themselves. That is not the intellectual tradition this book was written in.</w:t>
+      </w:r>
+    </w:p>
+    <w:p>
+      <w:pPr>
+        <w:pStyle w:val="Textbody"/>
+        <w:spacing w:line="480" w:lineRule="auto"/>
+      </w:pPr>
+      <w:r>
+        <w:tab/>
+        <w:t xml:space="preserve">Rather, Johnson’s historical project requires more than assembling </w:t>
+      </w:r>
+      <w:r>
+        <w:t xml:space="preserve">what </w:t>
+      </w:r>
+      <w:r>
+        <w:t>survive</w:t>
+      </w:r>
+      <w:r>
+        <w:t>s</w:t>
+      </w:r>
+      <w:r>
+        <w:t xml:space="preserve">; it requires </w:t>
+      </w:r>
+      <w:r>
+        <w:lastRenderedPageBreak/>
+        <w:t xml:space="preserve">narrating from </w:t>
+      </w:r>
+      <w:r>
+        <w:t xml:space="preserve">what she calls the “deep well,” where “history becomes </w:t>
+      </w:r>
+      <w:proofErr w:type="spellStart"/>
+      <w:r>
+        <w:t xml:space="preserve">memory.” </w:t>
+      </w:r>
+      <w:proofErr w:type="spellEnd"/>
+      <w:r>
+        <w:t xml:space="preserve">It requires not just collecting and describing </w:t>
+      </w:r>
+      <w:r>
+        <w:t>the fragments</w:t>
+      </w:r>
+      <w:r>
+        <w:t>, but also the</w:t>
       </w:r>
       <w:r>
         <w:t xml:space="preserve"> </w:t>
-      </w:r>
-      <w:proofErr w:type="gramStart"/>
-      <w:r>
-        <w:t>comes indirectly,</w:t>
-      </w:r>
-      <w:proofErr w:type="gramEnd"/>
-      <w:r>
-        <w:t xml:space="preserve"> from biographical writings about a commercial agent, named Jean </w:t>
-      </w:r>
-      <w:proofErr w:type="spellStart"/>
-      <w:r>
-        <w:t>Barbot</w:t>
-      </w:r>
-      <w:proofErr w:type="spellEnd"/>
-      <w:r>
-        <w:t>, who was based in Senegal.</w:t>
-      </w:r>
-    </w:p>
-    <w:p>
-      <w:pPr>
-        <w:pStyle w:val="Textbody"/>
-        <w:spacing w:line="480" w:lineRule="auto"/>
-        <w:ind w:firstLine="709"/>
-      </w:pPr>
-      <w:r>
-        <w:t>SLIDE 2</w:t>
-      </w:r>
-      <w:r>
-        <w:t>1</w:t>
-      </w:r>
-      <w:r>
-        <w:t xml:space="preserve">: notes on </w:t>
-      </w:r>
-      <w:proofErr w:type="spellStart"/>
-      <w:r>
-        <w:t>barbot</w:t>
-      </w:r>
-      <w:proofErr w:type="spellEnd"/>
-    </w:p>
-    <w:p>
-      <w:pPr>
-        <w:pStyle w:val="Textbody"/>
-        <w:spacing w:line="480" w:lineRule="auto"/>
-        <w:ind w:firstLine="709"/>
-      </w:pPr>
-      <w:r>
-        <w:t xml:space="preserve">Here </w:t>
-      </w:r>
-      <w:r>
-        <w:t>is</w:t>
-      </w:r>
-      <w:r>
-        <w:t xml:space="preserve"> a list of historical and critical writings featuring </w:t>
-      </w:r>
-      <w:proofErr w:type="spellStart"/>
-      <w:r>
-        <w:t>Barbot</w:t>
-      </w:r>
-      <w:proofErr w:type="spellEnd"/>
-      <w:r>
-        <w:t xml:space="preserve">, who was apparently </w:t>
-      </w:r>
-      <w:r>
-        <w:t xml:space="preserve">an </w:t>
-      </w:r>
-      <w:r>
-        <w:t xml:space="preserve">important figure in the French/Senegambian slave trade. </w:t>
-      </w:r>
-      <w:r>
-        <w:t>In</w:t>
-      </w:r>
-      <w:r>
-        <w:t xml:space="preserve"> Johnson’s narrative, </w:t>
-      </w:r>
-      <w:r>
-        <w:t xml:space="preserve">however, </w:t>
-      </w:r>
-      <w:proofErr w:type="spellStart"/>
-      <w:r>
-        <w:t>Barbot’s</w:t>
-      </w:r>
-      <w:proofErr w:type="spellEnd"/>
-      <w:r>
-        <w:t xml:space="preserve"> role is delimited to a supporting character, to a guest at </w:t>
-      </w:r>
-      <w:proofErr w:type="spellStart"/>
-      <w:r>
-        <w:t>Catti’s</w:t>
-      </w:r>
-      <w:proofErr w:type="spellEnd"/>
-      <w:r>
-        <w:t xml:space="preserve"> dinner party whose presence serves to bring </w:t>
-      </w:r>
-      <w:proofErr w:type="spellStart"/>
-      <w:r>
-        <w:t>Catti</w:t>
-      </w:r>
-      <w:proofErr w:type="spellEnd"/>
-      <w:r>
-        <w:t xml:space="preserve"> into the foreground</w:t>
-      </w:r>
-      <w:r>
-        <w:t>.</w:t>
-      </w:r>
-      <w:r>
-        <w:t xml:space="preserve"> </w:t>
-      </w:r>
-      <w:r>
-        <w:t xml:space="preserve">Johnson works </w:t>
-      </w:r>
-      <w:r>
-        <w:t xml:space="preserve">within these constraints of indirect </w:t>
-      </w:r>
-      <w:r>
-        <w:t xml:space="preserve">and sparse </w:t>
-      </w:r>
-      <w:r>
-        <w:t xml:space="preserve">sources </w:t>
-      </w:r>
-      <w:r>
-        <w:t xml:space="preserve">to </w:t>
-      </w:r>
-      <w:r>
-        <w:t>weave a story from the margins</w:t>
-      </w:r>
-      <w:r>
-        <w:t xml:space="preserve"> </w:t>
-      </w:r>
-      <w:r>
-        <w:t>of the archive</w:t>
-      </w:r>
-      <w:r>
-        <w:t>, to fill gaps of missing data</w:t>
-      </w:r>
-      <w:r>
-        <w:t xml:space="preserve">. </w:t>
-      </w:r>
-    </w:p>
-    <w:p>
-      <w:pPr>
-        <w:pStyle w:val="Textbody"/>
-        <w:spacing w:line="480" w:lineRule="auto"/>
-        <w:ind w:firstLine="709"/>
-      </w:pPr>
-      <w:r>
-        <w:t xml:space="preserve">Thinking back to the XML, I imagine </w:t>
-      </w:r>
-      <w:r>
-        <w:t>this story, and others from her book,</w:t>
-      </w:r>
-      <w:r>
-        <w:t xml:space="preserve"> functioning like the overlap between XML elements</w:t>
-      </w:r>
-      <w:r>
-        <w:t xml:space="preserve">. Stories that </w:t>
-      </w:r>
-      <w:r>
-        <w:t>go beyond the bounds of what is admissible within the data format, by the precision that such a format requires.</w:t>
-      </w:r>
-      <w:r>
-        <w:t xml:space="preserve"> Spanning numerous fragments, I doubt that the facts of </w:t>
-      </w:r>
-      <w:proofErr w:type="spellStart"/>
-      <w:r>
-        <w:t>Catti’s</w:t>
-      </w:r>
-      <w:proofErr w:type="spellEnd"/>
-      <w:r>
-        <w:t xml:space="preserve"> story can be traced to its source material in direct lines, in a one-to-one correspondence. </w:t>
-      </w:r>
-      <w:r>
-        <w:t xml:space="preserve">Rather, </w:t>
-      </w:r>
-      <w:r>
-        <w:t>I imagine that they</w:t>
-      </w:r>
-      <w:r>
-        <w:t xml:space="preserve"> emerge from a kind of gap in between sources, a gap where the critical blurs with the creative. </w:t>
-      </w:r>
-    </w:p>
-    <w:p>
-      <w:pPr>
-        <w:pStyle w:val="Textbody"/>
-        <w:spacing w:line="480" w:lineRule="auto"/>
-        <w:ind w:firstLine="709"/>
-      </w:pPr>
-      <w:r>
-        <w:t>SLIDE 2</w:t>
-      </w:r>
-      <w:r>
-        <w:t>2</w:t>
-      </w:r>
-      <w:r>
-        <w:t xml:space="preserve">: </w:t>
-      </w:r>
-      <w:proofErr w:type="spellStart"/>
-      <w:r>
-        <w:t>johnson</w:t>
-      </w:r>
-      <w:proofErr w:type="spellEnd"/>
-      <w:r>
-        <w:t xml:space="preserve"> on historians</w:t>
-      </w:r>
-    </w:p>
-    <w:p>
-      <w:pPr>
-        <w:pStyle w:val="Textbody"/>
-        <w:spacing w:line="480" w:lineRule="auto"/>
-        <w:ind w:firstLine="709"/>
-      </w:pPr>
-      <w:r>
-        <w:t>And at the end of her book, Johnson suggests as much, when she asserts that:</w:t>
-      </w:r>
-    </w:p>
-    <w:p>
-      <w:pPr>
-        <w:pStyle w:val="Textbody"/>
-        <w:spacing w:line="480" w:lineRule="auto"/>
-        <w:ind w:left="1418"/>
-      </w:pPr>
-      <w:r>
-        <w:lastRenderedPageBreak/>
-        <w:t>Historians, bound by archives, may scrape dusty folios for sources, may question whether women and girls will appear or worry that when they do appear, they emerge as legends, myths, and motifs representing more than themselves. That is not the intellectual tradition this book was written in.</w:t>
-      </w:r>
-    </w:p>
-    <w:p>
-      <w:pPr>
-        <w:pStyle w:val="Textbody"/>
-        <w:spacing w:line="480" w:lineRule="auto"/>
-      </w:pPr>
-      <w:r>
-        <w:tab/>
-        <w:t xml:space="preserve">Rather, Johnson’s historical project requires more than assembling the fragments that survive; it requires narrating from the </w:t>
       </w:r>
       <w:r>
         <w:t>gaps</w:t>
@@ -4541,7 +4546,19 @@
         <w:t>.</w:t>
       </w:r>
       <w:r>
-        <w:t xml:space="preserve"> Whether these elements are the ways that punctuation and pronouns affect meaning from a “distant reading” vantage point, or whether they operate in overlapping and permeable ways on the page. </w:t>
+        <w:t xml:space="preserve"> Whether these elements are the ways that punctuation and pronouns affect meaning from a “distant reading” vantage point, or whether they operate in overlapping and permeable ways on </w:t>
+      </w:r>
+      <w:r>
+        <w:t>manuscript</w:t>
+      </w:r>
+      <w:r>
+        <w:t xml:space="preserve"> page</w:t>
+      </w:r>
+      <w:r>
+        <w:t>s</w:t>
+      </w:r>
+      <w:r>
+        <w:t xml:space="preserve">. </w:t>
       </w:r>
     </w:p>
     <w:p>
@@ -4621,44 +4638,10 @@
         <w:t xml:space="preserve"> was </w:t>
       </w:r>
       <w:r>
-        <w:t xml:space="preserve">to seek a hands-on methodology for working with the </w:t>
-      </w:r>
-      <w:r>
-        <w:t xml:space="preserve">opacity of queer forms. I </w:t>
-      </w:r>
-      <w:r>
-        <w:t xml:space="preserve">see this </w:t>
-      </w:r>
-      <w:r>
-        <w:t xml:space="preserve">experimental work </w:t>
-      </w:r>
-      <w:r>
-        <w:t xml:space="preserve">as an attempt to, as </w:t>
-      </w:r>
-      <w:r>
-        <w:t xml:space="preserve">Judith Butler </w:t>
-      </w:r>
-      <w:r>
-        <w:t>puts it</w:t>
-      </w:r>
-      <w:r>
-        <w:t xml:space="preserve">, </w:t>
-      </w:r>
-      <w:r>
-        <w:t>“</w:t>
-      </w:r>
-      <w:r>
-        <w:t xml:space="preserve">begin, without ending, without mastering, to own—and yet never fully to own—the exclusions by which we </w:t>
-      </w:r>
-      <w:r>
-        <w:lastRenderedPageBreak/>
-        <w:t>proceed</w:t>
-      </w:r>
-      <w:r>
-        <w:t>”</w:t>
-      </w:r>
-      <w:r>
-        <w:t xml:space="preserve"> (25).</w:t>
+        <w:t>to seek a hands-on methodology f</w:t>
+      </w:r>
+      <w:r>
+        <w:t xml:space="preserve">or putting into practice the theoretical work of the dissertation. </w:t>
       </w:r>
     </w:p>
     <w:p>
@@ -4709,7 +4692,7 @@
         <w:t xml:space="preserve">This project applies a </w:t>
       </w:r>
       <w:r>
-        <w:t>same</w:t>
+        <w:t>similar</w:t>
       </w:r>
       <w:r>
         <w:t xml:space="preserve"> </w:t>
@@ -4726,7 +4709,11 @@
         <w:t>”</w:t>
       </w:r>
       <w:r>
-        <w:t xml:space="preserve"> technical mechanisms toward a new object: </w:t>
+        <w:t xml:space="preserve"> technical mechanisms toward a new </w:t>
+      </w:r>
+      <w:r>
+        <w:lastRenderedPageBreak/>
+        <w:t xml:space="preserve">object: </w:t>
       </w:r>
       <w:r>
         <w:t>Large Language Models made with Artificial Intelligence</w:t>
@@ -4759,7 +4746,13 @@
         <w:t>they</w:t>
       </w:r>
       <w:r>
-        <w:t xml:space="preserve"> perpetuate gender bias in its training data. </w:t>
+        <w:t xml:space="preserve"> perpetuate gender bias </w:t>
+      </w:r>
+      <w:r>
+        <w:t>from their training data</w:t>
+      </w:r>
+      <w:r>
+        <w:t xml:space="preserve">. </w:t>
       </w:r>
     </w:p>
     <w:p>
@@ -4774,28 +4767,14 @@
       <w:r>
         <w:t xml:space="preserve">I </w:t>
       </w:r>
-      <w:proofErr w:type="gramStart"/>
-      <w:r>
-        <w:t>working</w:t>
-      </w:r>
-      <w:proofErr w:type="gramEnd"/>
-      <w:r>
-        <w:t xml:space="preserve"> with </w:t>
-      </w:r>
-      <w:r>
-        <w:t xml:space="preserve">definitions of </w:t>
-      </w:r>
-      <w:r>
-        <w:t xml:space="preserve">gender and </w:t>
-      </w:r>
-      <w:r>
-        <w:t xml:space="preserve">related </w:t>
-      </w:r>
-      <w:r>
-        <w:t>terms</w:t>
-      </w:r>
-      <w:r>
-        <w:t xml:space="preserve"> from legislation that limits trans people’s rights, known as the “anti-trans” legislation, which is currently being debated and passed throughout the US.</w:t>
+      <w:r>
+        <w:t xml:space="preserve">am </w:t>
+      </w:r>
+      <w:r>
+        <w:t xml:space="preserve">working with </w:t>
+      </w:r>
+      <w:r>
+        <w:t>definitions of gender and related terms from legislation that limits trans people’s rights, known as the “anti-trans” legislation, which is currently being debated and passed throughout the US.</w:t>
       </w:r>
     </w:p>
     <w:p>
@@ -4921,18 +4900,17 @@
         <w:t xml:space="preserve"> move on </w:t>
       </w:r>
       <w:r>
-        <w:t xml:space="preserve">to other non-normative </w:t>
-      </w:r>
-      <w:r>
-        <w:lastRenderedPageBreak/>
-        <w:t xml:space="preserve">identities. </w:t>
-      </w:r>
-    </w:p>
-    <w:p>
-      <w:pPr>
-        <w:pStyle w:val="Textbody"/>
-        <w:spacing w:line="480" w:lineRule="auto"/>
-        <w:ind w:firstLine="709"/>
+        <w:t>to other</w:t>
+      </w:r>
+      <w:r>
+        <w:t>s.</w:t>
+      </w:r>
+    </w:p>
+    <w:p>
+      <w:pPr>
+        <w:pStyle w:val="Textbody"/>
+        <w:spacing w:line="480" w:lineRule="auto"/>
+        <w:ind w:firstLine="567"/>
       </w:pPr>
       <w:r>
         <w:t xml:space="preserve">I think it's important that we understand, today, </w:t>
@@ -4974,11 +4952,20 @@
       <w:r>
         <w:rPr>
           <w:rStyle w:val="Emphasis"/>
+          <w:i w:val="0"/>
+          <w:iCs w:val="0"/>
         </w:rPr>
-        <w:t>seductive</w:t>
-      </w:r>
-      <w:r>
-        <w:t xml:space="preserve"> to much of the public</w:t>
+        <w:t>attractive</w:t>
+      </w:r>
+      <w:r>
+        <w:rPr>
+          <w:i/>
+          <w:iCs/>
+        </w:rPr>
+        <w:t xml:space="preserve"> </w:t>
+      </w:r>
+      <w:r>
+        <w:t>to much of the public</w:t>
       </w:r>
       <w:r>
         <w:t xml:space="preserve">, </w:t>
@@ -4989,6 +4976,9 @@
       <w:r>
         <w:t>?</w:t>
       </w:r>
+      <w:r>
+        <w:t xml:space="preserve"> </w:t>
+      </w:r>
     </w:p>
     <w:p>
       <w:pPr>
@@ -5013,13 +5003,20 @@
         <w:ind w:firstLine="709"/>
       </w:pPr>
       <w:r>
+        <w:lastRenderedPageBreak/>
         <w:t xml:space="preserve">Here’s some examples of </w:t>
       </w:r>
       <w:r>
         <w:t xml:space="preserve">the </w:t>
       </w:r>
       <w:r>
-        <w:t>language that I extracted from the legislation. I am focused on definitions of gender identity and related terms, like “biological sex” and “gender transition procedure</w:t>
+        <w:t xml:space="preserve">language that I extracted </w:t>
+      </w:r>
+      <w:r>
+        <w:t xml:space="preserve">so far </w:t>
+      </w:r>
+      <w:r>
+        <w:t>from the legislation. I am focused on definitions of gender identity and related terms, like “biological sex” and “gender transition procedure</w:t>
       </w:r>
       <w:r>
         <w:t>,</w:t>
@@ -5034,10 +5031,36 @@
         <w:t>underlined</w:t>
       </w:r>
       <w:r>
-        <w:t xml:space="preserve"> here. In the definitions themselves, t</w:t>
-      </w:r>
-      <w:r>
-        <w:t xml:space="preserve">he text in blue indicates words and phrases that seem to suggest underlying assumptions about binary gender and gender transgression. </w:t>
+        <w:t xml:space="preserve"> here. </w:t>
+      </w:r>
+    </w:p>
+    <w:p>
+      <w:pPr>
+        <w:pStyle w:val="Textbody"/>
+        <w:spacing w:line="480" w:lineRule="auto"/>
+        <w:ind w:firstLine="709"/>
+      </w:pPr>
+      <w:r>
+        <w:t>SLIDE 26: blue text</w:t>
+      </w:r>
+    </w:p>
+    <w:p>
+      <w:pPr>
+        <w:pStyle w:val="Textbody"/>
+        <w:spacing w:line="480" w:lineRule="auto"/>
+        <w:ind w:firstLine="709"/>
+      </w:pPr>
+      <w:r>
+        <w:t>Here</w:t>
+      </w:r>
+      <w:r>
+        <w:t>, t</w:t>
+      </w:r>
+      <w:r>
+        <w:t>he text in blue indicates words and phrases that seem to suggest underlying assumptions about binary gender and gender transgression.</w:t>
+      </w:r>
+      <w:r>
+        <w:t xml:space="preserve"> </w:t>
       </w:r>
       <w:proofErr w:type="gramStart"/>
       <w:r>
@@ -5057,7 +5080,28 @@
         <w:t>constructed</w:t>
       </w:r>
       <w:r>
-        <w:t xml:space="preserve"> in subtle ways, in word choices and other seemingly harmless formulations. For example, I am interested in the word “regardless,” which appears in many of definitions, and is used to contrast what is apparently an essentialized notion of binary gender against gender as expression. </w:t>
+        <w:t xml:space="preserve"> in subtle ways, in seemingly harmless formulations. For example, I am interested in the word “regardless,” which appears in many of definitions, and is used to contrast an essentialized notion of binary gender against gender as expression. </w:t>
+      </w:r>
+      <w:r>
+        <w:t>What does it mean to partition some aspect, like biology, when considering another, like gender presentation or identity? What do such formulations</w:t>
+      </w:r>
+      <w:r>
+        <w:t xml:space="preserve"> tells </w:t>
+      </w:r>
+      <w:r>
+        <w:t xml:space="preserve">us </w:t>
+      </w:r>
+      <w:r>
+        <w:t xml:space="preserve">about the allure, the threat, the “seduction,” as Trans Studies scholar Cassius Adair puts it, of </w:t>
+      </w:r>
+      <w:r>
+        <w:t xml:space="preserve">gender </w:t>
+      </w:r>
+      <w:r>
+        <w:t>transgression</w:t>
+      </w:r>
+      <w:r>
+        <w:t>?</w:t>
       </w:r>
     </w:p>
     <w:p>
@@ -5087,7 +5131,13 @@
       </w:r>
       <w:proofErr w:type="gramEnd"/>
       <w:r>
-        <w:t xml:space="preserve"> they are really “intelligent,” or moving toward what the industry calls “general intelligence,” AI tools like large language models </w:t>
+        <w:t xml:space="preserve"> they </w:t>
+      </w:r>
+      <w:r>
+        <w:t>it is</w:t>
+      </w:r>
+      <w:r>
+        <w:t xml:space="preserve"> really “intelligent,” or moving toward what the industry calls “general intelligence,” AI tools like large language models </w:t>
       </w:r>
       <w:r>
         <w:t xml:space="preserve">are </w:t>
@@ -5151,10 +5201,24 @@
         <w:ind w:firstLine="709"/>
       </w:pPr>
       <w:r>
-        <w:t>The reason is because language models are “synthetic text generators,” in the words of Emily Bender, one of the authors of the famous “Stochastic Parrots” paper</w:t>
-      </w:r>
-      <w:r>
-        <w:t xml:space="preserve">, which in many ways organized the push for AI Ethics. </w:t>
+        <w:t>The reason is because language models are “synthetic text generators,” in the words of Emily Bender, one of the authors of the “Stochastic Parrots” paper</w:t>
+      </w:r>
+      <w:r>
+        <w:t xml:space="preserve">, </w:t>
+      </w:r>
+      <w:r>
+        <w:t xml:space="preserve">a foundational paper in the </w:t>
+      </w:r>
+      <w:proofErr w:type="spellStart"/>
+      <w:r>
+        <w:t>filed</w:t>
+      </w:r>
+      <w:proofErr w:type="spellEnd"/>
+      <w:r>
+        <w:t xml:space="preserve"> of </w:t>
+      </w:r>
+      <w:r>
+        <w:t xml:space="preserve">AI Ethics. </w:t>
       </w:r>
     </w:p>
     <w:p>
@@ -5164,21 +5228,30 @@
         <w:ind w:firstLine="709"/>
       </w:pPr>
       <w:r>
+        <w:t>SLIDE 2</w:t>
+      </w:r>
+      <w:r>
+        <w:t>7</w:t>
+      </w:r>
+      <w:r>
+        <w:t>: Emily bender, stochastic parrots</w:t>
+      </w:r>
+    </w:p>
+    <w:p>
+      <w:pPr>
+        <w:pStyle w:val="Textbody"/>
+        <w:spacing w:line="480" w:lineRule="auto"/>
+        <w:ind w:firstLine="709"/>
+      </w:pPr>
+      <w:r>
+        <w:t xml:space="preserve">A language model </w:t>
+      </w:r>
+      <w:r>
+        <w:t xml:space="preserve">can only generate what it has already seen before. Even a phenomenon </w:t>
+      </w:r>
+      <w:r>
         <w:lastRenderedPageBreak/>
-        <w:t>SLIDE 26: Emily bender, stochastic parrots</w:t>
-      </w:r>
-    </w:p>
-    <w:p>
-      <w:pPr>
-        <w:pStyle w:val="Textbody"/>
-        <w:spacing w:line="480" w:lineRule="auto"/>
-        <w:ind w:firstLine="709"/>
-      </w:pPr>
-      <w:r>
-        <w:t xml:space="preserve">A language model </w:t>
-      </w:r>
-      <w:r>
-        <w:t xml:space="preserve">can only generate what it has already seen before. Even a phenomenon like </w:t>
+        <w:t xml:space="preserve">like </w:t>
       </w:r>
       <w:r>
         <w:t>“</w:t>
@@ -5204,7 +5277,7 @@
       </w:r>
       <w:proofErr w:type="gramEnd"/>
       <w:r>
-        <w:t xml:space="preserve"> based on the tendency of models to reproduce what they've already seen before. They hallucinate not because they are creative, but because they are designed from statistical processes meant to generate what is most plausible</w:t>
+        <w:t xml:space="preserve"> based on the tendency of models to reproduce what they've already seen. They hallucinate not because they are creative, but because they are designed from statistical processes to generate what is most plausible</w:t>
       </w:r>
       <w:r>
         <w:t xml:space="preserve">. </w:t>
@@ -5232,111 +5305,218 @@
         <w:t xml:space="preserve">) </w:t>
       </w:r>
       <w:r>
-        <w:t xml:space="preserve">offers a </w:t>
+        <w:t>offers a useful analogy for understanding</w:t>
+      </w:r>
+      <w:r>
+        <w:t xml:space="preserve"> </w:t>
+      </w:r>
+      <w:r>
+        <w:t xml:space="preserve">how these tools determine </w:t>
+      </w:r>
+      <w:r>
+        <w:t xml:space="preserve">plausibility. </w:t>
+      </w:r>
+      <w:r>
+        <w:t xml:space="preserve">He </w:t>
+      </w:r>
+      <w:r>
+        <w:t xml:space="preserve">describes </w:t>
+      </w:r>
+      <w:r>
+        <w:t>it</w:t>
+      </w:r>
+      <w:r>
+        <w:t xml:space="preserve"> like a blurry photograph</w:t>
+      </w:r>
+      <w:r>
+        <w:t xml:space="preserve"> created by </w:t>
+      </w:r>
+      <w:r>
+        <w:t xml:space="preserve">compressing </w:t>
+      </w:r>
+      <w:r>
+        <w:t>a</w:t>
+      </w:r>
+      <w:r>
+        <w:t xml:space="preserve"> photo</w:t>
+      </w:r>
+      <w:r>
+        <w:t xml:space="preserve"> into a smaller format</w:t>
+      </w:r>
+      <w:r>
+        <w:t xml:space="preserve">. </w:t>
+      </w:r>
+      <w:r>
+        <w:t>In a</w:t>
+      </w:r>
+      <w:r>
+        <w:t xml:space="preserve"> compress</w:t>
+      </w:r>
+      <w:r>
+        <w:t>ed</w:t>
+      </w:r>
+      <w:r>
+        <w:t xml:space="preserve"> photo, the</w:t>
+      </w:r>
+      <w:r>
+        <w:t xml:space="preserve"> </w:t>
+      </w:r>
+      <w:r>
+        <w:t>software</w:t>
+      </w:r>
+      <w:r>
+        <w:t xml:space="preserve"> guesses what </w:t>
+      </w:r>
+      <w:proofErr w:type="spellStart"/>
+      <w:r>
+        <w:t>color</w:t>
+      </w:r>
+      <w:proofErr w:type="spellEnd"/>
+      <w:r>
+        <w:t xml:space="preserve"> </w:t>
+      </w:r>
+      <w:r>
+        <w:t xml:space="preserve">pixel to use through estimation and calculation. </w:t>
+      </w:r>
+      <w:r>
+        <w:t>He describes this guess as a kind of “interpolation</w:t>
+      </w:r>
+      <w:r>
+        <w:t>,</w:t>
+      </w:r>
+      <w:r>
+        <w:t xml:space="preserve">” </w:t>
+      </w:r>
+      <w:r>
+        <w:t>and</w:t>
+      </w:r>
+      <w:r>
+        <w:t xml:space="preserve"> explains tha</w:t>
+      </w:r>
+      <w:r>
+        <w:t>t it works by,</w:t>
+      </w:r>
+      <w:r>
+        <w:t xml:space="preserve"> </w:t>
+      </w:r>
+      <w:r>
+        <w:t>“</w:t>
+      </w:r>
+      <w:r>
+        <w:t>estimating what’s missing by looking at what’s on either side of the gap.</w:t>
+      </w:r>
+      <w:r>
+        <w:t xml:space="preserve">” </w:t>
+      </w:r>
+      <w:r>
+        <w:t>In other words, compression</w:t>
+      </w:r>
+      <w:r>
+        <w:t xml:space="preserve"> works by looking at the nearby pixels and calculating the average of those pixels</w:t>
+      </w:r>
+      <w:r>
+        <w:t xml:space="preserve"> to make an inference.</w:t>
+      </w:r>
+    </w:p>
+    <w:p>
+      <w:pPr>
+        <w:pStyle w:val="Textbody"/>
+        <w:spacing w:line="480" w:lineRule="auto"/>
+        <w:ind w:firstLine="567"/>
+      </w:pPr>
+      <w:r>
+        <w:t>SLIDE 2</w:t>
+      </w:r>
+      <w:r>
+        <w:t>8</w:t>
+      </w:r>
+      <w:r>
+        <w:t>:</w:t>
+      </w:r>
+      <w:r>
+        <w:t xml:space="preserve"> parrots!</w:t>
+      </w:r>
+    </w:p>
+    <w:p>
+      <w:pPr>
+        <w:pStyle w:val="Textbody"/>
+        <w:spacing w:line="480" w:lineRule="auto"/>
+        <w:ind w:firstLine="567"/>
+      </w:pPr>
+      <w:r>
+        <w:t xml:space="preserve">To demonstrate this effect, I’ve taken a screenshot of </w:t>
+      </w:r>
+      <w:r>
+        <w:t xml:space="preserve">the </w:t>
+      </w:r>
+      <w:r>
+        <w:t>parrot on Emily Bender’s shoulder</w:t>
+      </w:r>
+      <w:r>
+        <w:t xml:space="preserve"> from the previous </w:t>
       </w:r>
       <w:proofErr w:type="gramStart"/>
       <w:r>
-        <w:t>really useful</w:t>
+        <w:t>slide</w:t>
+      </w:r>
+      <w:r>
+        <w:t xml:space="preserve">, </w:t>
+      </w:r>
+      <w:r>
+        <w:t>and</w:t>
       </w:r>
       <w:proofErr w:type="gramEnd"/>
       <w:r>
-        <w:t xml:space="preserve"> analogy for understanding</w:t>
-      </w:r>
-      <w:r>
-        <w:t xml:space="preserve"> how this generation process works</w:t>
-      </w:r>
-      <w:r>
-        <w:t xml:space="preserve">. He </w:t>
-      </w:r>
-      <w:r>
-        <w:t xml:space="preserve">describes </w:t>
-      </w:r>
-      <w:r>
-        <w:t>it</w:t>
-      </w:r>
-      <w:r>
-        <w:t xml:space="preserve"> like a blurry photograph</w:t>
-      </w:r>
-      <w:r>
-        <w:t xml:space="preserve"> created by </w:t>
-      </w:r>
-      <w:r>
-        <w:t xml:space="preserve">compressing </w:t>
-      </w:r>
-      <w:r>
-        <w:t>a</w:t>
-      </w:r>
-      <w:r>
-        <w:t xml:space="preserve"> photo</w:t>
-      </w:r>
-      <w:r>
-        <w:t xml:space="preserve">, like </w:t>
-      </w:r>
-      <w:r>
-        <w:t xml:space="preserve">a </w:t>
-      </w:r>
-      <w:r>
-        <w:t>JPEG file</w:t>
-      </w:r>
-      <w:r>
-        <w:t>,</w:t>
-      </w:r>
-      <w:r>
-        <w:t xml:space="preserve"> that has </w:t>
-      </w:r>
-      <w:r>
-        <w:t xml:space="preserve">been converted </w:t>
-      </w:r>
-      <w:r>
-        <w:t>from a TIFF or PNG file. In compressing the photo, the</w:t>
-      </w:r>
-      <w:r>
         <w:t xml:space="preserve"> </w:t>
       </w:r>
       <w:r>
-        <w:t>software</w:t>
-      </w:r>
-      <w:r>
-        <w:t xml:space="preserve"> guesses what pixel to use through estimation and calculation. </w:t>
-      </w:r>
-      <w:r>
-        <w:t>He describes this guess as a kind of “interpolation</w:t>
-      </w:r>
-      <w:r>
-        <w:t>,</w:t>
-      </w:r>
-      <w:r>
-        <w:t xml:space="preserve">” </w:t>
-      </w:r>
-      <w:r>
-        <w:t>and</w:t>
-      </w:r>
-      <w:r>
-        <w:t xml:space="preserve"> explains tha</w:t>
-      </w:r>
-      <w:r>
-        <w:t>t it works by,</w:t>
+        <w:t>saved</w:t>
+      </w:r>
+      <w:r>
+        <w:t xml:space="preserve"> it </w:t>
+      </w:r>
+      <w:r>
+        <w:t xml:space="preserve">in an </w:t>
+      </w:r>
+      <w:r>
+        <w:t>uncompressed and in a compressed format. See if you can tell which is which!</w:t>
+      </w:r>
+    </w:p>
+    <w:p>
+      <w:pPr>
+        <w:pStyle w:val="Textbody"/>
+        <w:spacing w:line="480" w:lineRule="auto"/>
+        <w:ind w:firstLine="567"/>
+      </w:pPr>
+      <w:r>
+        <w:t xml:space="preserve">The compression </w:t>
+      </w:r>
+      <w:r>
+        <w:t xml:space="preserve">process </w:t>
+      </w:r>
+      <w:r>
+        <w:t xml:space="preserve">means that the tool is guessing, estimating. What we </w:t>
+      </w:r>
+      <w:r>
+        <w:t xml:space="preserve">might </w:t>
+      </w:r>
+      <w:r>
+        <w:t xml:space="preserve">call an educated guess. </w:t>
+      </w:r>
+      <w:r>
+        <w:t>But is</w:t>
       </w:r>
       <w:r>
         <w:t xml:space="preserve"> </w:t>
       </w:r>
       <w:r>
-        <w:t>“</w:t>
-      </w:r>
-      <w:r>
-        <w:t>estimating what’s missing by looking at what’s on either side of the gap.</w:t>
-      </w:r>
-      <w:r>
-        <w:t xml:space="preserve">” </w:t>
-      </w:r>
-      <w:r>
-        <w:t>In other words, compression</w:t>
-      </w:r>
-      <w:r>
-        <w:t xml:space="preserve"> works by looking at the nearby pixels and calculating the average of those pixels</w:t>
-      </w:r>
-      <w:r>
-        <w:t xml:space="preserve"> to make an inference.</w:t>
+        <w:t>guessing</w:t>
+      </w:r>
+      <w:r>
+        <w:t xml:space="preserve"> the same as creativity? What about improvisation? These are larger questions looming in the background</w:t>
+      </w:r>
+      <w:r>
+        <w:t xml:space="preserve"> of my research. </w:t>
       </w:r>
     </w:p>
     <w:p>
@@ -5346,10 +5526,37 @@
         <w:ind w:firstLine="567"/>
       </w:pPr>
       <w:r>
-        <w:t>SLIDE 27:</w:t>
-      </w:r>
-      <w:r>
-        <w:t xml:space="preserve"> parrots!</w:t>
+        <w:t>Within</w:t>
+      </w:r>
+      <w:r>
+        <w:t xml:space="preserve"> the blur between </w:t>
+      </w:r>
+      <w:r>
+        <w:t>inference</w:t>
+      </w:r>
+      <w:r>
+        <w:t xml:space="preserve"> and creativity, is an interesting place to study the construction of gender, sex, and sexuality. What can we distil, compress, or create about these terms by using large language models?</w:t>
+      </w:r>
+      <w:r>
+        <w:t xml:space="preserve"> By training a language model to generate the language of discrimination and oppression, this </w:t>
+      </w:r>
+      <w:r>
+        <w:t xml:space="preserve">work </w:t>
+      </w:r>
+      <w:r>
+        <w:t>is part of a larger attempt</w:t>
+      </w:r>
+      <w:r>
+        <w:t xml:space="preserve">, as Judith Butler puts it, </w:t>
+      </w:r>
+      <w:r>
+        <w:t xml:space="preserve">to </w:t>
+      </w:r>
+      <w:r>
+        <w:t>“begin, without ending, without mastering, to own—and yet never fully to own—the exclusions by which we proceed” (25).</w:t>
+      </w:r>
+      <w:r>
+        <w:t xml:space="preserve"> </w:t>
       </w:r>
     </w:p>
     <w:p>
@@ -5359,236 +5566,16 @@
         <w:ind w:firstLine="567"/>
       </w:pPr>
       <w:r>
-        <w:t xml:space="preserve">To demonstrate this effect, I’ve taken a </w:t>
-      </w:r>
-      <w:proofErr w:type="gramStart"/>
-      <w:r>
-        <w:t xml:space="preserve">screenshots of </w:t>
-      </w:r>
-      <w:r>
-        <w:t xml:space="preserve">the </w:t>
-      </w:r>
-      <w:r>
-        <w:t>parrot</w:t>
-      </w:r>
-      <w:proofErr w:type="gramEnd"/>
-      <w:r>
-        <w:t xml:space="preserve"> on Emily Bender’s shoulder</w:t>
-      </w:r>
-      <w:r>
-        <w:t xml:space="preserve"> from the previous slide</w:t>
-      </w:r>
-      <w:r>
-        <w:t xml:space="preserve">, </w:t>
-      </w:r>
-      <w:r>
-        <w:t xml:space="preserve">and saved it </w:t>
-      </w:r>
-      <w:r>
-        <w:t xml:space="preserve">in an </w:t>
-      </w:r>
-      <w:r>
-        <w:t>uncompressed and in a compressed format. See if you can tell which is which!</w:t>
-      </w:r>
-    </w:p>
-    <w:p>
-      <w:pPr>
-        <w:pStyle w:val="Textbody"/>
-        <w:spacing w:line="480" w:lineRule="auto"/>
-        <w:ind w:firstLine="567"/>
-      </w:pPr>
-      <w:r>
-        <w:t xml:space="preserve">The compression </w:t>
-      </w:r>
-      <w:r>
-        <w:t xml:space="preserve">process </w:t>
-      </w:r>
-      <w:r>
-        <w:t xml:space="preserve">means that the tool is guessing, estimating. What we </w:t>
-      </w:r>
-      <w:r>
-        <w:t xml:space="preserve">might </w:t>
-      </w:r>
-      <w:r>
-        <w:t xml:space="preserve">call an educated guess. </w:t>
-      </w:r>
-      <w:r>
-        <w:t>But is</w:t>
-      </w:r>
-      <w:r>
-        <w:t xml:space="preserve"> </w:t>
-      </w:r>
-      <w:r>
-        <w:t>guessing</w:t>
-      </w:r>
-      <w:r>
-        <w:t xml:space="preserve"> the same as creativity? What about improvisation? These are larger questions looming in the background</w:t>
-      </w:r>
-      <w:r>
-        <w:t xml:space="preserve"> of my research. </w:t>
-      </w:r>
-    </w:p>
-    <w:p>
-      <w:pPr>
-        <w:pStyle w:val="Textbody"/>
-        <w:spacing w:line="480" w:lineRule="auto"/>
-        <w:ind w:firstLine="567"/>
-      </w:pPr>
-      <w:r>
-        <w:t xml:space="preserve">In the blur between </w:t>
-      </w:r>
-      <w:r>
-        <w:t>inference</w:t>
-      </w:r>
-      <w:r>
-        <w:t xml:space="preserve"> and creativity, within this </w:t>
-      </w:r>
-      <w:r>
-        <w:t>blur</w:t>
-      </w:r>
-      <w:r>
-        <w:t>, is an interesting place to study the construction of gender, sex, and sexuality. What can we distil, compress, or create about these terms by using large language models?</w:t>
-      </w:r>
-    </w:p>
-    <w:p>
-      <w:pPr>
-        <w:pStyle w:val="Textbody"/>
-        <w:spacing w:line="480" w:lineRule="auto"/>
-        <w:ind w:firstLine="567"/>
+        <w:t>Thank you.</w:t>
+      </w:r>
+    </w:p>
+    <w:p>
+      <w:pPr>
+        <w:pStyle w:val="Textbody"/>
+        <w:spacing w:line="360" w:lineRule="auto"/>
       </w:pPr>
       <w:r>
         <w:lastRenderedPageBreak/>
-        <w:t xml:space="preserve">I hope to find </w:t>
-      </w:r>
-      <w:r>
-        <w:t>a clue</w:t>
-      </w:r>
-      <w:r>
-        <w:t xml:space="preserve"> in the language</w:t>
-      </w:r>
-      <w:r>
-        <w:t xml:space="preserve"> </w:t>
-      </w:r>
-      <w:r>
-        <w:t xml:space="preserve">and the language model mechanism </w:t>
-      </w:r>
-      <w:r>
-        <w:t xml:space="preserve">that tells us something about the allure, the threat, the seduction, as </w:t>
-      </w:r>
-      <w:r>
-        <w:t xml:space="preserve">Trans Studies </w:t>
-      </w:r>
-      <w:r>
-        <w:t>scholar Cassius Adair puts it</w:t>
-      </w:r>
-      <w:r>
-        <w:t>, of transgression</w:t>
-      </w:r>
-      <w:r>
-        <w:t xml:space="preserve">. </w:t>
-      </w:r>
-      <w:r>
-        <w:t xml:space="preserve">The anti-trans argument, for example, emphasizes the threat of what they call ROGD, or </w:t>
-      </w:r>
-      <w:r>
-        <w:t>Rapid Onset Gender Dysphoria</w:t>
-      </w:r>
-      <w:r>
-        <w:t xml:space="preserve">. This is a </w:t>
-      </w:r>
-      <w:r>
-        <w:t>fabricated</w:t>
-      </w:r>
-      <w:r>
-        <w:t xml:space="preserve"> condition, in which</w:t>
-      </w:r>
-      <w:r>
-        <w:t xml:space="preserve"> </w:t>
-      </w:r>
-      <w:r>
-        <w:t>“</w:t>
-      </w:r>
-      <w:r>
-        <w:t>transness</w:t>
-      </w:r>
-      <w:r>
-        <w:t>”</w:t>
-      </w:r>
-      <w:r>
-        <w:t xml:space="preserve"> </w:t>
-      </w:r>
-      <w:r>
-        <w:t>spread</w:t>
-      </w:r>
-      <w:r>
-        <w:t>s</w:t>
-      </w:r>
-      <w:r>
-        <w:t xml:space="preserve"> from </w:t>
-      </w:r>
-      <w:r>
-        <w:t xml:space="preserve">a </w:t>
-      </w:r>
-      <w:proofErr w:type="spellStart"/>
-      <w:r>
-        <w:t>transperson</w:t>
-      </w:r>
-      <w:proofErr w:type="spellEnd"/>
-      <w:r>
-        <w:t xml:space="preserve"> to </w:t>
-      </w:r>
-      <w:r>
-        <w:t xml:space="preserve">a </w:t>
-      </w:r>
-      <w:r>
-        <w:t>cis</w:t>
-      </w:r>
-      <w:r>
-        <w:t xml:space="preserve">gender </w:t>
-      </w:r>
-      <w:r>
-        <w:t xml:space="preserve">person, like a contagion. Adair (and other trans scholars) caution that we need to get ahead of this </w:t>
-      </w:r>
-      <w:r>
-        <w:t xml:space="preserve">threat: </w:t>
-      </w:r>
-      <w:r>
-        <w:t>“</w:t>
-      </w:r>
-      <w:r>
-        <w:t xml:space="preserve">to anticipate the emergent </w:t>
-      </w:r>
-      <w:proofErr w:type="spellStart"/>
-      <w:r>
-        <w:t>rhetorics</w:t>
-      </w:r>
-      <w:proofErr w:type="spellEnd"/>
-      <w:r>
-        <w:t xml:space="preserve"> of anti-trans sexual panic and draw a line in the sand around our right to find each other</w:t>
-      </w:r>
-      <w:r>
-        <w:t>”</w:t>
-      </w:r>
-      <w:r>
-        <w:t>.</w:t>
-      </w:r>
-    </w:p>
-    <w:p>
-      <w:pPr>
-        <w:pStyle w:val="Textbody"/>
-        <w:spacing w:line="480" w:lineRule="auto"/>
-        <w:ind w:firstLine="567"/>
-      </w:pPr>
-      <w:r>
-        <w:t>Thank you.</w:t>
-      </w:r>
-    </w:p>
-    <w:p>
-      <w:pPr>
-        <w:pStyle w:val="Textbody"/>
-        <w:spacing w:line="360" w:lineRule="auto"/>
-      </w:pPr>
-      <w:r>
         <w:t>FEEDBACK:</w:t>
       </w:r>
     </w:p>
@@ -5600,8 +5587,14 @@
           <w:numId w:val="8"/>
         </w:numPr>
         <w:spacing w:line="360" w:lineRule="auto"/>
-      </w:pPr>
-      <w:r>
+        <w:rPr>
+          <w:strike/>
+        </w:rPr>
+      </w:pPr>
+      <w:r>
+        <w:rPr>
+          <w:strike/>
+        </w:rPr>
         <w:t>Slow down</w:t>
       </w:r>
     </w:p>

</xml_diff>